<commit_message>
Update docs to comment on performance and update code to look better in the doc :)
Update docs to comment on performance and update code to look better in
the doc :)
</commit_message>
<xml_diff>
--- a/Proposals/ComparingVirtualMethods/Docs/ComparingVirtualMethods.docx
+++ b/Proposals/ComparingVirtualMethods/Docs/ComparingVirtualMethods.docx
@@ -31,7 +31,10 @@
           <w:szCs w:val="27"/>
           <w:lang w:eastAsia="ja-JP"/>
         </w:rPr>
-        <w:t>LEWG, SG14: D0040R0 </w:t>
+        <w:t xml:space="preserve">EWG, SG14: </w:t>
+      </w:r>
+      <w:r>
+        <w:t>P0130R0</w:t>
       </w:r>
       <w:r>
         <w:rPr>
@@ -42,7 +45,7 @@
           <w:lang w:eastAsia="ja-JP"/>
         </w:rPr>
         <w:br/>
-        <w:t>22</w:t>
+        <w:t>2</w:t>
       </w:r>
       <w:r>
         <w:rPr>
@@ -52,6 +55,18 @@
           <w:szCs w:val="27"/>
           <w:lang w:eastAsia="ja-JP"/>
         </w:rPr>
+        <w:t>7</w:t>
+      </w:r>
+      <w:bookmarkStart w:id="0" w:name="_GoBack"/>
+      <w:bookmarkEnd w:id="0"/>
+      <w:r>
+        <w:rPr>
+          <w:rFonts w:ascii="Times" w:eastAsia="Times New Roman" w:hAnsi="Times" w:cs="Times New Roman"/>
+          <w:color w:val="000000"/>
+          <w:sz w:val="27"/>
+          <w:szCs w:val="27"/>
+          <w:lang w:eastAsia="ja-JP"/>
+        </w:rPr>
         <w:t>-9-2015 </w:t>
       </w:r>
       <w:r>
@@ -84,7 +99,7 @@
         </w:rPr>
         <w:br/>
       </w:r>
-      <w:hyperlink r:id="rId4" w:history="1">
+      <w:hyperlink r:id="rId5" w:history="1">
         <w:r>
           <w:rPr>
             <w:rStyle w:val="Hyperlink"/>
@@ -106,7 +121,7 @@
         </w:rPr>
         <w:t xml:space="preserve">, </w:t>
       </w:r>
-      <w:hyperlink r:id="rId5" w:history="1">
+      <w:hyperlink r:id="rId6" w:history="1">
         <w:r>
           <w:rPr>
             <w:rStyle w:val="Hyperlink"/>
@@ -456,27 +471,7 @@
           <w:szCs w:val="27"/>
           <w:lang w:eastAsia="ja-JP"/>
         </w:rPr>
-        <w:t xml:space="preserve"> and are </w:t>
-      </w:r>
-      <w:r>
-        <w:rPr>
-          <w:rFonts w:ascii="Times" w:hAnsi="Times" w:cs="Times New Roman"/>
-          <w:color w:val="000000"/>
-          <w:sz w:val="27"/>
-          <w:szCs w:val="27"/>
-          <w:lang w:eastAsia="ja-JP"/>
-        </w:rPr>
-        <w:t>data driven</w:t>
-      </w:r>
-      <w:r>
-        <w:rPr>
-          <w:rFonts w:ascii="Times" w:hAnsi="Times" w:cs="Times New Roman"/>
-          <w:color w:val="000000"/>
-          <w:sz w:val="27"/>
-          <w:szCs w:val="27"/>
-          <w:lang w:eastAsia="ja-JP"/>
-        </w:rPr>
-        <w:t>.</w:t>
+        <w:t xml:space="preserve"> and are data driven.</w:t>
       </w:r>
       <w:r>
         <w:rPr>
@@ -599,7 +594,7 @@
           <w:szCs w:val="27"/>
           <w:lang w:eastAsia="ja-JP"/>
         </w:rPr>
-        <w:t xml:space="preserve">could separate each entities based on the update function </w:t>
+        <w:t xml:space="preserve">could separate each entities based on the update function in the </w:t>
       </w:r>
       <w:r>
         <w:rPr>
@@ -609,7 +604,7 @@
           <w:szCs w:val="27"/>
           <w:lang w:eastAsia="ja-JP"/>
         </w:rPr>
-        <w:t xml:space="preserve">in </w:t>
+        <w:t xml:space="preserve">virtual </w:t>
       </w:r>
       <w:r>
         <w:rPr>
@@ -619,7 +614,7 @@
           <w:szCs w:val="27"/>
           <w:lang w:eastAsia="ja-JP"/>
         </w:rPr>
-        <w:t xml:space="preserve">the </w:t>
+        <w:t xml:space="preserve">table </w:t>
       </w:r>
       <w:r>
         <w:rPr>
@@ -629,7 +624,7 @@
           <w:szCs w:val="27"/>
           <w:lang w:eastAsia="ja-JP"/>
         </w:rPr>
-        <w:t xml:space="preserve">virtual </w:t>
+        <w:t>mov</w:t>
       </w:r>
       <w:r>
         <w:rPr>
@@ -639,7 +634,7 @@
           <w:szCs w:val="27"/>
           <w:lang w:eastAsia="ja-JP"/>
         </w:rPr>
-        <w:t>table</w:t>
+        <w:t xml:space="preserve">ing </w:t>
       </w:r>
       <w:r>
         <w:rPr>
@@ -649,6 +644,257 @@
           <w:szCs w:val="27"/>
           <w:lang w:eastAsia="ja-JP"/>
         </w:rPr>
+        <w:t xml:space="preserve">these overridden objects out of the fast path and have one function that updated many non-overridden entities.  Then update each overridden entity slowly afterwards. </w:t>
+      </w:r>
+    </w:p>
+    <w:p>
+      <w:pPr>
+        <w:spacing w:before="100" w:beforeAutospacing="1" w:after="100" w:afterAutospacing="1"/>
+        <w:outlineLvl w:val="1"/>
+        <w:rPr>
+          <w:rFonts w:ascii="Times" w:hAnsi="Times" w:cs="Times New Roman"/>
+          <w:color w:val="000000"/>
+          <w:sz w:val="27"/>
+          <w:szCs w:val="27"/>
+          <w:lang w:eastAsia="ja-JP"/>
+        </w:rPr>
+      </w:pPr>
+      <w:r>
+        <w:rPr>
+          <w:rFonts w:ascii="Times" w:hAnsi="Times" w:cs="Times New Roman"/>
+          <w:color w:val="000000"/>
+          <w:sz w:val="27"/>
+          <w:szCs w:val="27"/>
+          <w:lang w:eastAsia="ja-JP"/>
+        </w:rPr>
+        <w:t>To show the power o</w:t>
+      </w:r>
+      <w:r>
+        <w:rPr>
+          <w:rFonts w:ascii="Times" w:hAnsi="Times" w:cs="Times New Roman"/>
+          <w:color w:val="000000"/>
+          <w:sz w:val="27"/>
+          <w:szCs w:val="27"/>
+          <w:lang w:eastAsia="ja-JP"/>
+        </w:rPr>
+        <w:t xml:space="preserve">f this idea. I created 3 loops see below for source code.  (The full source is in </w:t>
+      </w:r>
+      <w:proofErr w:type="spellStart"/>
+      <w:r>
+        <w:rPr>
+          <w:rFonts w:ascii="Times" w:hAnsi="Times" w:cs="Times New Roman"/>
+          <w:color w:val="000000"/>
+          <w:sz w:val="27"/>
+          <w:szCs w:val="27"/>
+          <w:lang w:eastAsia="ja-JP"/>
+        </w:rPr>
+        <w:t>cpp_entity_example</w:t>
+      </w:r>
+      <w:proofErr w:type="spellEnd"/>
+      <w:r>
+        <w:rPr>
+          <w:rFonts w:ascii="Times" w:hAnsi="Times" w:cs="Times New Roman"/>
+          <w:color w:val="000000"/>
+          <w:sz w:val="27"/>
+          <w:szCs w:val="27"/>
+          <w:lang w:eastAsia="ja-JP"/>
+        </w:rPr>
+        <w:t>\</w:t>
+      </w:r>
+      <w:r>
+        <w:rPr>
+          <w:rFonts w:ascii="Times" w:hAnsi="Times" w:cs="Times New Roman"/>
+          <w:color w:val="000000"/>
+          <w:sz w:val="27"/>
+          <w:szCs w:val="27"/>
+          <w:lang w:eastAsia="ja-JP"/>
+        </w:rPr>
+        <w:t xml:space="preserve"> *</w:t>
+      </w:r>
+      <w:r>
+        <w:rPr>
+          <w:rFonts w:ascii="Times" w:hAnsi="Times" w:cs="Times New Roman"/>
+          <w:color w:val="000000"/>
+          <w:sz w:val="27"/>
+          <w:szCs w:val="27"/>
+          <w:lang w:eastAsia="ja-JP"/>
+        </w:rPr>
+        <w:t>.</w:t>
+      </w:r>
+      <w:proofErr w:type="spellStart"/>
+      <w:r>
+        <w:rPr>
+          <w:rFonts w:ascii="Times" w:hAnsi="Times" w:cs="Times New Roman"/>
+          <w:color w:val="000000"/>
+          <w:sz w:val="27"/>
+          <w:szCs w:val="27"/>
+          <w:lang w:eastAsia="ja-JP"/>
+        </w:rPr>
+        <w:t>cpp</w:t>
+      </w:r>
+      <w:proofErr w:type="spellEnd"/>
+      <w:r>
+        <w:rPr>
+          <w:rFonts w:ascii="Times" w:hAnsi="Times" w:cs="Times New Roman"/>
+          <w:color w:val="000000"/>
+          <w:sz w:val="27"/>
+          <w:szCs w:val="27"/>
+          <w:lang w:eastAsia="ja-JP"/>
+        </w:rPr>
+        <w:t xml:space="preserve"> *.h)</w:t>
+      </w:r>
+    </w:p>
+    <w:p>
+      <w:pPr>
+        <w:pStyle w:val="ListParagraph"/>
+        <w:numPr>
+          <w:ilvl w:val="0"/>
+          <w:numId w:val="2"/>
+        </w:numPr>
+        <w:spacing w:before="100" w:beforeAutospacing="1" w:after="100" w:afterAutospacing="1"/>
+        <w:outlineLvl w:val="1"/>
+        <w:rPr>
+          <w:rFonts w:ascii="Times" w:hAnsi="Times" w:cs="Times New Roman"/>
+          <w:color w:val="000000"/>
+          <w:sz w:val="27"/>
+          <w:szCs w:val="27"/>
+          <w:lang w:eastAsia="ja-JP"/>
+        </w:rPr>
+      </w:pPr>
+      <w:r>
+        <w:rPr>
+          <w:rFonts w:ascii="Times" w:hAnsi="Times" w:cs="Times New Roman"/>
+          <w:color w:val="000000"/>
+          <w:sz w:val="27"/>
+          <w:szCs w:val="27"/>
+          <w:lang w:eastAsia="ja-JP"/>
+        </w:rPr>
+        <w:t>Slow loop</w:t>
+      </w:r>
+    </w:p>
+    <w:p>
+      <w:pPr>
+        <w:pStyle w:val="ListParagraph"/>
+        <w:numPr>
+          <w:ilvl w:val="1"/>
+          <w:numId w:val="2"/>
+        </w:numPr>
+        <w:spacing w:before="100" w:beforeAutospacing="1" w:after="100" w:afterAutospacing="1"/>
+        <w:outlineLvl w:val="1"/>
+        <w:rPr>
+          <w:rFonts w:ascii="Times" w:hAnsi="Times" w:cs="Times New Roman"/>
+          <w:color w:val="000000"/>
+          <w:sz w:val="27"/>
+          <w:szCs w:val="27"/>
+          <w:lang w:eastAsia="ja-JP"/>
+        </w:rPr>
+      </w:pPr>
+      <w:r>
+        <w:rPr>
+          <w:rFonts w:ascii="Times" w:hAnsi="Times" w:cs="Times New Roman"/>
+          <w:color w:val="000000"/>
+          <w:sz w:val="27"/>
+          <w:szCs w:val="27"/>
+          <w:lang w:eastAsia="ja-JP"/>
+        </w:rPr>
+        <w:t xml:space="preserve">Calling a </w:t>
+      </w:r>
+      <w:r>
+        <w:rPr>
+          <w:rFonts w:ascii="Times" w:hAnsi="Times" w:cs="Times New Roman"/>
+          <w:color w:val="000000"/>
+          <w:sz w:val="27"/>
+          <w:szCs w:val="27"/>
+          <w:lang w:eastAsia="ja-JP"/>
+        </w:rPr>
+        <w:t xml:space="preserve">virtual function </w:t>
+      </w:r>
+      <w:r>
+        <w:rPr>
+          <w:rFonts w:ascii="Times" w:hAnsi="Times" w:cs="Times New Roman"/>
+          <w:color w:val="000000"/>
+          <w:sz w:val="27"/>
+          <w:szCs w:val="27"/>
+          <w:lang w:eastAsia="ja-JP"/>
+        </w:rPr>
+        <w:t>for each loop</w:t>
+      </w:r>
+    </w:p>
+    <w:p>
+      <w:pPr>
+        <w:pStyle w:val="ListParagraph"/>
+        <w:numPr>
+          <w:ilvl w:val="0"/>
+          <w:numId w:val="2"/>
+        </w:numPr>
+        <w:spacing w:before="100" w:beforeAutospacing="1" w:after="100" w:afterAutospacing="1"/>
+        <w:outlineLvl w:val="1"/>
+        <w:rPr>
+          <w:rFonts w:ascii="Times" w:hAnsi="Times" w:cs="Times New Roman"/>
+          <w:color w:val="000000"/>
+          <w:sz w:val="27"/>
+          <w:szCs w:val="27"/>
+          <w:lang w:eastAsia="ja-JP"/>
+        </w:rPr>
+      </w:pPr>
+      <w:r>
+        <w:rPr>
+          <w:rFonts w:ascii="Times" w:hAnsi="Times" w:cs="Times New Roman"/>
+          <w:color w:val="000000"/>
+          <w:sz w:val="27"/>
+          <w:szCs w:val="27"/>
+          <w:lang w:eastAsia="ja-JP"/>
+        </w:rPr>
+        <w:t>Slow and complicated loop</w:t>
+      </w:r>
+    </w:p>
+    <w:p>
+      <w:pPr>
+        <w:pStyle w:val="ListParagraph"/>
+        <w:numPr>
+          <w:ilvl w:val="1"/>
+          <w:numId w:val="2"/>
+        </w:numPr>
+        <w:spacing w:before="100" w:beforeAutospacing="1" w:after="100" w:afterAutospacing="1"/>
+        <w:outlineLvl w:val="1"/>
+        <w:rPr>
+          <w:rFonts w:ascii="Times" w:hAnsi="Times" w:cs="Times New Roman"/>
+          <w:color w:val="000000"/>
+          <w:sz w:val="27"/>
+          <w:szCs w:val="27"/>
+          <w:lang w:eastAsia="ja-JP"/>
+        </w:rPr>
+      </w:pPr>
+      <w:r>
+        <w:rPr>
+          <w:rFonts w:ascii="Times" w:hAnsi="Times" w:cs="Times New Roman"/>
+          <w:color w:val="000000"/>
+          <w:sz w:val="27"/>
+          <w:szCs w:val="27"/>
+          <w:lang w:eastAsia="ja-JP"/>
+        </w:rPr>
+        <w:t xml:space="preserve">Trying to avoid calling “expensive” function with </w:t>
+      </w:r>
+      <w:proofErr w:type="spellStart"/>
+      <w:r>
+        <w:rPr>
+          <w:rFonts w:ascii="Times" w:hAnsi="Times" w:cs="Times New Roman"/>
+          <w:color w:val="000000"/>
+          <w:sz w:val="27"/>
+          <w:szCs w:val="27"/>
+          <w:lang w:eastAsia="ja-JP"/>
+        </w:rPr>
+        <w:t>GetType</w:t>
+      </w:r>
+      <w:proofErr w:type="spellEnd"/>
+      <w:r>
+        <w:rPr>
+          <w:rFonts w:ascii="Times" w:hAnsi="Times" w:cs="Times New Roman"/>
+          <w:color w:val="000000"/>
+          <w:sz w:val="27"/>
+          <w:szCs w:val="27"/>
+          <w:lang w:eastAsia="ja-JP"/>
+        </w:rPr>
         <w:t xml:space="preserve"> </w:t>
       </w:r>
       <w:r>
@@ -659,9 +905,18 @@
           <w:szCs w:val="27"/>
           <w:lang w:eastAsia="ja-JP"/>
         </w:rPr>
-        <w:t>mov</w:t>
-      </w:r>
-      <w:r>
+        <w:t xml:space="preserve">virtual function. </w:t>
+      </w:r>
+    </w:p>
+    <w:p>
+      <w:pPr>
+        <w:pStyle w:val="ListParagraph"/>
+        <w:numPr>
+          <w:ilvl w:val="0"/>
+          <w:numId w:val="2"/>
+        </w:numPr>
+        <w:spacing w:before="100" w:beforeAutospacing="1" w:after="100" w:afterAutospacing="1"/>
+        <w:outlineLvl w:val="1"/>
         <w:rPr>
           <w:rFonts w:ascii="Times" w:hAnsi="Times" w:cs="Times New Roman"/>
           <w:color w:val="000000"/>
@@ -669,8 +924,7 @@
           <w:szCs w:val="27"/>
           <w:lang w:eastAsia="ja-JP"/>
         </w:rPr>
-        <w:t xml:space="preserve">ing </w:t>
-      </w:r>
+      </w:pPr>
       <w:r>
         <w:rPr>
           <w:rFonts w:ascii="Times" w:hAnsi="Times" w:cs="Times New Roman"/>
@@ -679,7 +933,3143 @@
           <w:szCs w:val="27"/>
           <w:lang w:eastAsia="ja-JP"/>
         </w:rPr>
-        <w:t xml:space="preserve">these overridden objects out of the fast path and have one function that updated many non-overridden entities.  Then update each overridden entity slowly afterwards. </w:t>
+        <w:t>Fast loop</w:t>
+      </w:r>
+    </w:p>
+    <w:p>
+      <w:pPr>
+        <w:pStyle w:val="ListParagraph"/>
+        <w:numPr>
+          <w:ilvl w:val="1"/>
+          <w:numId w:val="2"/>
+        </w:numPr>
+        <w:spacing w:before="100" w:beforeAutospacing="1" w:after="100" w:afterAutospacing="1"/>
+        <w:outlineLvl w:val="1"/>
+        <w:rPr>
+          <w:rFonts w:ascii="Times" w:hAnsi="Times" w:cs="Times New Roman"/>
+          <w:color w:val="000000"/>
+          <w:sz w:val="27"/>
+          <w:szCs w:val="27"/>
+          <w:lang w:eastAsia="ja-JP"/>
+        </w:rPr>
+      </w:pPr>
+      <w:r>
+        <w:rPr>
+          <w:rFonts w:ascii="Times" w:hAnsi="Times" w:cs="Times New Roman"/>
+          <w:color w:val="000000"/>
+          <w:sz w:val="27"/>
+          <w:szCs w:val="27"/>
+          <w:lang w:eastAsia="ja-JP"/>
+        </w:rPr>
+        <w:t xml:space="preserve">Trying to avoid calling “expensive” function with </w:t>
+      </w:r>
+      <w:r>
+        <w:rPr>
+          <w:rFonts w:ascii="Times" w:hAnsi="Times" w:cs="Times New Roman"/>
+          <w:color w:val="000000"/>
+          <w:sz w:val="27"/>
+          <w:szCs w:val="27"/>
+          <w:lang w:eastAsia="ja-JP"/>
+        </w:rPr>
+        <w:t xml:space="preserve">pointer to a 64 bit </w:t>
+      </w:r>
+      <w:proofErr w:type="spellStart"/>
+      <w:r>
+        <w:rPr>
+          <w:rFonts w:ascii="Times" w:hAnsi="Times" w:cs="Times New Roman"/>
+          <w:color w:val="000000"/>
+          <w:sz w:val="27"/>
+          <w:szCs w:val="27"/>
+          <w:lang w:eastAsia="ja-JP"/>
+        </w:rPr>
+        <w:t>int</w:t>
+      </w:r>
+      <w:proofErr w:type="spellEnd"/>
+      <w:r>
+        <w:rPr>
+          <w:rFonts w:ascii="Times" w:hAnsi="Times" w:cs="Times New Roman"/>
+          <w:color w:val="000000"/>
+          <w:sz w:val="27"/>
+          <w:szCs w:val="27"/>
+          <w:lang w:eastAsia="ja-JP"/>
+        </w:rPr>
+        <w:t xml:space="preserve"> like what would happen if I could compare to a method in the virtual table. </w:t>
+      </w:r>
+    </w:p>
+    <w:p>
+      <w:pPr>
+        <w:spacing w:before="100" w:beforeAutospacing="1" w:after="100" w:afterAutospacing="1"/>
+        <w:outlineLvl w:val="1"/>
+        <w:rPr>
+          <w:rFonts w:ascii="Times" w:hAnsi="Times" w:cs="Times New Roman"/>
+          <w:color w:val="000000"/>
+          <w:sz w:val="27"/>
+          <w:szCs w:val="27"/>
+          <w:lang w:eastAsia="ja-JP"/>
+        </w:rPr>
+      </w:pPr>
+      <w:r>
+        <w:rPr>
+          <w:rFonts w:ascii="Times" w:hAnsi="Times" w:cs="Times New Roman"/>
+          <w:color w:val="000000"/>
+          <w:sz w:val="27"/>
+          <w:szCs w:val="27"/>
+          <w:lang w:eastAsia="ja-JP"/>
+        </w:rPr>
+        <w:t>The function in my example are not very expensive so I can see virtual function call overhead clearly but here are the numbers in my example.</w:t>
+      </w:r>
+    </w:p>
+    <w:p>
+      <w:pPr>
+        <w:spacing w:before="100" w:beforeAutospacing="1" w:after="100" w:afterAutospacing="1"/>
+        <w:outlineLvl w:val="1"/>
+        <w:rPr>
+          <w:rFonts w:ascii="Times" w:hAnsi="Times" w:cs="Times New Roman"/>
+          <w:color w:val="000000"/>
+          <w:sz w:val="27"/>
+          <w:szCs w:val="27"/>
+          <w:lang w:eastAsia="ja-JP"/>
+        </w:rPr>
+      </w:pPr>
+    </w:p>
+    <w:p>
+      <w:pPr>
+        <w:spacing w:before="100" w:beforeAutospacing="1" w:after="100" w:afterAutospacing="1"/>
+        <w:outlineLvl w:val="1"/>
+        <w:rPr>
+          <w:rFonts w:ascii="Times" w:hAnsi="Times" w:cs="Times New Roman"/>
+          <w:color w:val="000000"/>
+          <w:sz w:val="27"/>
+          <w:szCs w:val="27"/>
+          <w:lang w:eastAsia="ja-JP"/>
+        </w:rPr>
+      </w:pPr>
+      <w:r>
+        <w:rPr>
+          <w:noProof/>
+          <w:lang w:val="en-CA" w:eastAsia="ja-JP"/>
+        </w:rPr>
+        <w:drawing>
+          <wp:inline distT="0" distB="0" distL="0" distR="0" wp14:anchorId="5BD70778" wp14:editId="20BCF3AB">
+            <wp:extent cx="4572000" cy="2743200"/>
+            <wp:effectExtent l="0" t="0" r="0" b="0"/>
+            <wp:docPr id="1" name="Chart 1"/>
+            <wp:cNvGraphicFramePr/>
+            <a:graphic xmlns:a="http://schemas.openxmlformats.org/drawingml/2006/main">
+              <a:graphicData uri="http://schemas.openxmlformats.org/drawingml/2006/chart">
+                <c:chart xmlns:c="http://schemas.openxmlformats.org/drawingml/2006/chart" xmlns:r="http://schemas.openxmlformats.org/officeDocument/2006/relationships" r:id="rId7"/>
+              </a:graphicData>
+            </a:graphic>
+          </wp:inline>
+        </w:drawing>
+      </w:r>
+    </w:p>
+    <w:p>
+      <w:pPr>
+        <w:spacing w:before="100" w:beforeAutospacing="1" w:after="100" w:afterAutospacing="1"/>
+        <w:outlineLvl w:val="1"/>
+        <w:rPr>
+          <w:rFonts w:ascii="Times" w:hAnsi="Times" w:cs="Times New Roman"/>
+          <w:color w:val="000000"/>
+          <w:sz w:val="27"/>
+          <w:szCs w:val="27"/>
+          <w:lang w:eastAsia="ja-JP"/>
+        </w:rPr>
+      </w:pPr>
+    </w:p>
+    <w:tbl>
+      <w:tblPr>
+        <w:tblW w:w="5286" w:type="dxa"/>
+        <w:tblInd w:w="-10" w:type="dxa"/>
+        <w:tblLook w:val="04A0" w:firstRow="1" w:lastRow="0" w:firstColumn="1" w:lastColumn="0" w:noHBand="0" w:noVBand="1"/>
+      </w:tblPr>
+      <w:tblGrid>
+        <w:gridCol w:w="3060"/>
+        <w:gridCol w:w="1266"/>
+        <w:gridCol w:w="960"/>
+      </w:tblGrid>
+      <w:tr>
+        <w:trPr>
+          <w:trHeight w:val="290"/>
+        </w:trPr>
+        <w:tc>
+          <w:tcPr>
+            <w:tcW w:w="3060" w:type="dxa"/>
+            <w:tcBorders>
+              <w:top w:val="single" w:sz="8" w:space="0" w:color="auto"/>
+              <w:left w:val="single" w:sz="8" w:space="0" w:color="auto"/>
+              <w:bottom w:val="single" w:sz="4" w:space="0" w:color="auto"/>
+              <w:right w:val="single" w:sz="4" w:space="0" w:color="auto"/>
+            </w:tcBorders>
+            <w:shd w:val="clear" w:color="auto" w:fill="auto"/>
+            <w:noWrap/>
+            <w:vAlign w:val="bottom"/>
+            <w:hideMark/>
+          </w:tcPr>
+          <w:p>
+            <w:pPr>
+              <w:rPr>
+                <w:rFonts w:ascii="Calibri" w:eastAsia="Times New Roman" w:hAnsi="Calibri" w:cs="Times New Roman"/>
+                <w:color w:val="000000"/>
+                <w:sz w:val="22"/>
+                <w:szCs w:val="22"/>
+                <w:lang w:val="en-CA" w:eastAsia="ja-JP"/>
+              </w:rPr>
+            </w:pPr>
+            <w:r>
+              <w:rPr>
+                <w:rFonts w:ascii="Calibri" w:eastAsia="Times New Roman" w:hAnsi="Calibri" w:cs="Times New Roman"/>
+                <w:color w:val="000000"/>
+                <w:sz w:val="22"/>
+                <w:szCs w:val="22"/>
+                <w:lang w:val="en-CA" w:eastAsia="ja-JP"/>
+              </w:rPr>
+              <w:t> </w:t>
+            </w:r>
+          </w:p>
+        </w:tc>
+        <w:tc>
+          <w:tcPr>
+            <w:tcW w:w="1266" w:type="dxa"/>
+            <w:tcBorders>
+              <w:top w:val="single" w:sz="8" w:space="0" w:color="auto"/>
+              <w:left w:val="nil"/>
+              <w:bottom w:val="single" w:sz="4" w:space="0" w:color="auto"/>
+              <w:right w:val="single" w:sz="4" w:space="0" w:color="auto"/>
+            </w:tcBorders>
+            <w:shd w:val="clear" w:color="auto" w:fill="auto"/>
+            <w:noWrap/>
+            <w:vAlign w:val="bottom"/>
+            <w:hideMark/>
+          </w:tcPr>
+          <w:p>
+            <w:pPr>
+              <w:rPr>
+                <w:rFonts w:ascii="Calibri" w:eastAsia="Times New Roman" w:hAnsi="Calibri" w:cs="Times New Roman"/>
+                <w:color w:val="000000"/>
+                <w:sz w:val="22"/>
+                <w:szCs w:val="22"/>
+                <w:lang w:val="en-CA" w:eastAsia="ja-JP"/>
+              </w:rPr>
+            </w:pPr>
+            <w:proofErr w:type="spellStart"/>
+            <w:r>
+              <w:rPr>
+                <w:rFonts w:ascii="Calibri" w:eastAsia="Times New Roman" w:hAnsi="Calibri" w:cs="Times New Roman"/>
+                <w:color w:val="000000"/>
+                <w:sz w:val="22"/>
+                <w:szCs w:val="22"/>
+                <w:lang w:val="en-CA" w:eastAsia="ja-JP"/>
+              </w:rPr>
+              <w:t>ms</w:t>
+            </w:r>
+            <w:proofErr w:type="spellEnd"/>
+          </w:p>
+        </w:tc>
+        <w:tc>
+          <w:tcPr>
+            <w:tcW w:w="960" w:type="dxa"/>
+            <w:tcBorders>
+              <w:top w:val="single" w:sz="8" w:space="0" w:color="auto"/>
+              <w:left w:val="nil"/>
+              <w:bottom w:val="single" w:sz="4" w:space="0" w:color="auto"/>
+              <w:right w:val="single" w:sz="8" w:space="0" w:color="auto"/>
+            </w:tcBorders>
+            <w:shd w:val="clear" w:color="auto" w:fill="auto"/>
+            <w:noWrap/>
+            <w:vAlign w:val="bottom"/>
+            <w:hideMark/>
+          </w:tcPr>
+          <w:p>
+            <w:pPr>
+              <w:rPr>
+                <w:rFonts w:ascii="Calibri" w:eastAsia="Times New Roman" w:hAnsi="Calibri" w:cs="Times New Roman"/>
+                <w:color w:val="000000"/>
+                <w:sz w:val="22"/>
+                <w:szCs w:val="22"/>
+                <w:lang w:val="en-CA" w:eastAsia="ja-JP"/>
+              </w:rPr>
+            </w:pPr>
+            <w:r>
+              <w:rPr>
+                <w:rFonts w:ascii="Calibri" w:eastAsia="Times New Roman" w:hAnsi="Calibri" w:cs="Times New Roman"/>
+                <w:color w:val="000000"/>
+                <w:sz w:val="22"/>
+                <w:szCs w:val="22"/>
+                <w:lang w:val="en-CA" w:eastAsia="ja-JP"/>
+              </w:rPr>
+              <w:t>%</w:t>
+            </w:r>
+          </w:p>
+        </w:tc>
+      </w:tr>
+      <w:tr>
+        <w:trPr>
+          <w:trHeight w:val="350"/>
+        </w:trPr>
+        <w:tc>
+          <w:tcPr>
+            <w:tcW w:w="3060" w:type="dxa"/>
+            <w:tcBorders>
+              <w:top w:val="nil"/>
+              <w:left w:val="single" w:sz="8" w:space="0" w:color="auto"/>
+              <w:bottom w:val="single" w:sz="4" w:space="0" w:color="auto"/>
+              <w:right w:val="single" w:sz="4" w:space="0" w:color="auto"/>
+            </w:tcBorders>
+            <w:shd w:val="clear" w:color="auto" w:fill="auto"/>
+            <w:noWrap/>
+            <w:vAlign w:val="bottom"/>
+            <w:hideMark/>
+          </w:tcPr>
+          <w:p>
+            <w:pPr>
+              <w:rPr>
+                <w:rFonts w:ascii="Cambria" w:eastAsia="Times New Roman" w:hAnsi="Cambria" w:cs="Times New Roman"/>
+                <w:b/>
+                <w:bCs/>
+                <w:color w:val="000000"/>
+                <w:lang w:val="en-CA" w:eastAsia="ja-JP"/>
+              </w:rPr>
+            </w:pPr>
+            <w:r>
+              <w:rPr>
+                <w:rFonts w:ascii="Cambria" w:eastAsia="Times New Roman" w:hAnsi="Cambria" w:cs="Times New Roman"/>
+                <w:b/>
+                <w:bCs/>
+                <w:color w:val="000000"/>
+                <w:lang w:eastAsia="ja-JP"/>
+              </w:rPr>
+              <w:t>slow loop</w:t>
+            </w:r>
+          </w:p>
+        </w:tc>
+        <w:tc>
+          <w:tcPr>
+            <w:tcW w:w="1266" w:type="dxa"/>
+            <w:tcBorders>
+              <w:top w:val="nil"/>
+              <w:left w:val="nil"/>
+              <w:bottom w:val="single" w:sz="4" w:space="0" w:color="auto"/>
+              <w:right w:val="single" w:sz="4" w:space="0" w:color="auto"/>
+            </w:tcBorders>
+            <w:shd w:val="clear" w:color="auto" w:fill="auto"/>
+            <w:noWrap/>
+            <w:vAlign w:val="center"/>
+            <w:hideMark/>
+          </w:tcPr>
+          <w:p>
+            <w:pPr>
+              <w:jc w:val="right"/>
+              <w:rPr>
+                <w:rFonts w:ascii="Times New Roman" w:eastAsia="Times New Roman" w:hAnsi="Times New Roman" w:cs="Times New Roman"/>
+                <w:color w:val="000000"/>
+                <w:sz w:val="27"/>
+                <w:szCs w:val="27"/>
+                <w:lang w:val="en-CA" w:eastAsia="ja-JP"/>
+              </w:rPr>
+            </w:pPr>
+            <w:r>
+              <w:rPr>
+                <w:rFonts w:ascii="Times New Roman" w:eastAsia="Times New Roman" w:hAnsi="Times New Roman" w:cs="Times New Roman"/>
+                <w:color w:val="000000"/>
+                <w:sz w:val="27"/>
+                <w:szCs w:val="27"/>
+                <w:lang w:eastAsia="ja-JP"/>
+              </w:rPr>
+              <w:t>0.243837</w:t>
+            </w:r>
+          </w:p>
+        </w:tc>
+        <w:tc>
+          <w:tcPr>
+            <w:tcW w:w="960" w:type="dxa"/>
+            <w:tcBorders>
+              <w:top w:val="nil"/>
+              <w:left w:val="nil"/>
+              <w:bottom w:val="single" w:sz="4" w:space="0" w:color="auto"/>
+              <w:right w:val="single" w:sz="8" w:space="0" w:color="auto"/>
+            </w:tcBorders>
+            <w:shd w:val="clear" w:color="auto" w:fill="auto"/>
+            <w:noWrap/>
+            <w:vAlign w:val="bottom"/>
+            <w:hideMark/>
+          </w:tcPr>
+          <w:p>
+            <w:pPr>
+              <w:jc w:val="right"/>
+              <w:rPr>
+                <w:rFonts w:ascii="Calibri" w:eastAsia="Times New Roman" w:hAnsi="Calibri" w:cs="Times New Roman"/>
+                <w:color w:val="000000"/>
+                <w:sz w:val="22"/>
+                <w:szCs w:val="22"/>
+                <w:lang w:val="en-CA" w:eastAsia="ja-JP"/>
+              </w:rPr>
+            </w:pPr>
+            <w:r>
+              <w:rPr>
+                <w:rFonts w:ascii="Calibri" w:eastAsia="Times New Roman" w:hAnsi="Calibri" w:cs="Times New Roman"/>
+                <w:color w:val="000000"/>
+                <w:sz w:val="22"/>
+                <w:szCs w:val="22"/>
+                <w:lang w:val="en-CA" w:eastAsia="ja-JP"/>
+              </w:rPr>
+              <w:t>92%</w:t>
+            </w:r>
+          </w:p>
+        </w:tc>
+      </w:tr>
+      <w:tr>
+        <w:trPr>
+          <w:trHeight w:val="350"/>
+        </w:trPr>
+        <w:tc>
+          <w:tcPr>
+            <w:tcW w:w="3060" w:type="dxa"/>
+            <w:tcBorders>
+              <w:top w:val="nil"/>
+              <w:left w:val="single" w:sz="8" w:space="0" w:color="auto"/>
+              <w:bottom w:val="single" w:sz="4" w:space="0" w:color="auto"/>
+              <w:right w:val="single" w:sz="4" w:space="0" w:color="auto"/>
+            </w:tcBorders>
+            <w:shd w:val="clear" w:color="auto" w:fill="auto"/>
+            <w:noWrap/>
+            <w:vAlign w:val="bottom"/>
+            <w:hideMark/>
+          </w:tcPr>
+          <w:p>
+            <w:pPr>
+              <w:rPr>
+                <w:rFonts w:ascii="Cambria" w:eastAsia="Times New Roman" w:hAnsi="Cambria" w:cs="Times New Roman"/>
+                <w:b/>
+                <w:bCs/>
+                <w:color w:val="000000"/>
+                <w:lang w:val="en-CA" w:eastAsia="ja-JP"/>
+              </w:rPr>
+            </w:pPr>
+            <w:r>
+              <w:rPr>
+                <w:rFonts w:ascii="Cambria" w:eastAsia="Times New Roman" w:hAnsi="Cambria" w:cs="Times New Roman"/>
+                <w:b/>
+                <w:bCs/>
+                <w:color w:val="000000"/>
+                <w:lang w:eastAsia="ja-JP"/>
+              </w:rPr>
+              <w:t>slow and complicated loop</w:t>
+            </w:r>
+          </w:p>
+        </w:tc>
+        <w:tc>
+          <w:tcPr>
+            <w:tcW w:w="1266" w:type="dxa"/>
+            <w:tcBorders>
+              <w:top w:val="nil"/>
+              <w:left w:val="nil"/>
+              <w:bottom w:val="single" w:sz="4" w:space="0" w:color="auto"/>
+              <w:right w:val="single" w:sz="4" w:space="0" w:color="auto"/>
+            </w:tcBorders>
+            <w:shd w:val="clear" w:color="auto" w:fill="auto"/>
+            <w:noWrap/>
+            <w:vAlign w:val="center"/>
+            <w:hideMark/>
+          </w:tcPr>
+          <w:p>
+            <w:pPr>
+              <w:jc w:val="right"/>
+              <w:rPr>
+                <w:rFonts w:ascii="Times New Roman" w:eastAsia="Times New Roman" w:hAnsi="Times New Roman" w:cs="Times New Roman"/>
+                <w:color w:val="000000"/>
+                <w:sz w:val="27"/>
+                <w:szCs w:val="27"/>
+                <w:lang w:val="en-CA" w:eastAsia="ja-JP"/>
+              </w:rPr>
+            </w:pPr>
+            <w:r>
+              <w:rPr>
+                <w:rFonts w:ascii="Times New Roman" w:eastAsia="Times New Roman" w:hAnsi="Times New Roman" w:cs="Times New Roman"/>
+                <w:color w:val="000000"/>
+                <w:sz w:val="27"/>
+                <w:szCs w:val="27"/>
+                <w:lang w:eastAsia="ja-JP"/>
+              </w:rPr>
+              <w:t>0.265759</w:t>
+            </w:r>
+          </w:p>
+        </w:tc>
+        <w:tc>
+          <w:tcPr>
+            <w:tcW w:w="960" w:type="dxa"/>
+            <w:tcBorders>
+              <w:top w:val="nil"/>
+              <w:left w:val="nil"/>
+              <w:bottom w:val="single" w:sz="4" w:space="0" w:color="auto"/>
+              <w:right w:val="single" w:sz="8" w:space="0" w:color="auto"/>
+            </w:tcBorders>
+            <w:shd w:val="clear" w:color="auto" w:fill="auto"/>
+            <w:noWrap/>
+            <w:vAlign w:val="bottom"/>
+            <w:hideMark/>
+          </w:tcPr>
+          <w:p>
+            <w:pPr>
+              <w:jc w:val="right"/>
+              <w:rPr>
+                <w:rFonts w:ascii="Calibri" w:eastAsia="Times New Roman" w:hAnsi="Calibri" w:cs="Times New Roman"/>
+                <w:color w:val="000000"/>
+                <w:sz w:val="22"/>
+                <w:szCs w:val="22"/>
+                <w:lang w:val="en-CA" w:eastAsia="ja-JP"/>
+              </w:rPr>
+            </w:pPr>
+            <w:r>
+              <w:rPr>
+                <w:rFonts w:ascii="Calibri" w:eastAsia="Times New Roman" w:hAnsi="Calibri" w:cs="Times New Roman"/>
+                <w:color w:val="000000"/>
+                <w:sz w:val="22"/>
+                <w:szCs w:val="22"/>
+                <w:lang w:val="en-CA" w:eastAsia="ja-JP"/>
+              </w:rPr>
+              <w:t>100%</w:t>
+            </w:r>
+          </w:p>
+        </w:tc>
+      </w:tr>
+      <w:tr>
+        <w:trPr>
+          <w:trHeight w:val="360"/>
+        </w:trPr>
+        <w:tc>
+          <w:tcPr>
+            <w:tcW w:w="3060" w:type="dxa"/>
+            <w:tcBorders>
+              <w:top w:val="nil"/>
+              <w:left w:val="single" w:sz="8" w:space="0" w:color="auto"/>
+              <w:bottom w:val="single" w:sz="8" w:space="0" w:color="auto"/>
+              <w:right w:val="single" w:sz="4" w:space="0" w:color="auto"/>
+            </w:tcBorders>
+            <w:shd w:val="clear" w:color="auto" w:fill="auto"/>
+            <w:noWrap/>
+            <w:vAlign w:val="bottom"/>
+            <w:hideMark/>
+          </w:tcPr>
+          <w:p>
+            <w:pPr>
+              <w:rPr>
+                <w:rFonts w:ascii="Cambria" w:eastAsia="Times New Roman" w:hAnsi="Cambria" w:cs="Times New Roman"/>
+                <w:b/>
+                <w:bCs/>
+                <w:color w:val="000000"/>
+                <w:lang w:val="en-CA" w:eastAsia="ja-JP"/>
+              </w:rPr>
+            </w:pPr>
+            <w:r>
+              <w:rPr>
+                <w:rFonts w:ascii="Cambria" w:eastAsia="Times New Roman" w:hAnsi="Cambria" w:cs="Times New Roman"/>
+                <w:b/>
+                <w:bCs/>
+                <w:color w:val="000000"/>
+                <w:lang w:eastAsia="ja-JP"/>
+              </w:rPr>
+              <w:t>fast loop</w:t>
+            </w:r>
+          </w:p>
+        </w:tc>
+        <w:tc>
+          <w:tcPr>
+            <w:tcW w:w="1266" w:type="dxa"/>
+            <w:tcBorders>
+              <w:top w:val="nil"/>
+              <w:left w:val="nil"/>
+              <w:bottom w:val="single" w:sz="8" w:space="0" w:color="auto"/>
+              <w:right w:val="single" w:sz="4" w:space="0" w:color="auto"/>
+            </w:tcBorders>
+            <w:shd w:val="clear" w:color="auto" w:fill="auto"/>
+            <w:noWrap/>
+            <w:vAlign w:val="center"/>
+            <w:hideMark/>
+          </w:tcPr>
+          <w:p>
+            <w:pPr>
+              <w:jc w:val="right"/>
+              <w:rPr>
+                <w:rFonts w:ascii="Times New Roman" w:eastAsia="Times New Roman" w:hAnsi="Times New Roman" w:cs="Times New Roman"/>
+                <w:color w:val="000000"/>
+                <w:sz w:val="27"/>
+                <w:szCs w:val="27"/>
+                <w:lang w:val="en-CA" w:eastAsia="ja-JP"/>
+              </w:rPr>
+            </w:pPr>
+            <w:r>
+              <w:rPr>
+                <w:rFonts w:ascii="Times New Roman" w:eastAsia="Times New Roman" w:hAnsi="Times New Roman" w:cs="Times New Roman"/>
+                <w:color w:val="000000"/>
+                <w:sz w:val="27"/>
+                <w:szCs w:val="27"/>
+                <w:lang w:eastAsia="ja-JP"/>
+              </w:rPr>
+              <w:t>0.147443</w:t>
+            </w:r>
+          </w:p>
+        </w:tc>
+        <w:tc>
+          <w:tcPr>
+            <w:tcW w:w="960" w:type="dxa"/>
+            <w:tcBorders>
+              <w:top w:val="nil"/>
+              <w:left w:val="nil"/>
+              <w:bottom w:val="single" w:sz="8" w:space="0" w:color="auto"/>
+              <w:right w:val="single" w:sz="8" w:space="0" w:color="auto"/>
+            </w:tcBorders>
+            <w:shd w:val="clear" w:color="auto" w:fill="auto"/>
+            <w:noWrap/>
+            <w:vAlign w:val="bottom"/>
+            <w:hideMark/>
+          </w:tcPr>
+          <w:p>
+            <w:pPr>
+              <w:jc w:val="right"/>
+              <w:rPr>
+                <w:rFonts w:ascii="Calibri" w:eastAsia="Times New Roman" w:hAnsi="Calibri" w:cs="Times New Roman"/>
+                <w:color w:val="000000"/>
+                <w:sz w:val="22"/>
+                <w:szCs w:val="22"/>
+                <w:lang w:val="en-CA" w:eastAsia="ja-JP"/>
+              </w:rPr>
+            </w:pPr>
+            <w:r>
+              <w:rPr>
+                <w:rFonts w:ascii="Calibri" w:eastAsia="Times New Roman" w:hAnsi="Calibri" w:cs="Times New Roman"/>
+                <w:color w:val="000000"/>
+                <w:sz w:val="22"/>
+                <w:szCs w:val="22"/>
+                <w:lang w:val="en-CA" w:eastAsia="ja-JP"/>
+              </w:rPr>
+              <w:t>55%</w:t>
+            </w:r>
+          </w:p>
+        </w:tc>
+      </w:tr>
+    </w:tbl>
+    <w:p>
+      <w:pPr>
+        <w:pStyle w:val="Heading3"/>
+        <w:rPr>
+          <w:b/>
+        </w:rPr>
+      </w:pPr>
+      <w:r>
+        <w:rPr>
+          <w:b/>
+        </w:rPr>
+        <w:t>1 slow loop</w:t>
+      </w:r>
+    </w:p>
+    <w:p>
+      <w:pPr>
+        <w:autoSpaceDE w:val="0"/>
+        <w:autoSpaceDN w:val="0"/>
+        <w:adjustRightInd w:val="0"/>
+        <w:rPr>
+          <w:rFonts w:ascii="Consolas" w:hAnsi="Consolas" w:cs="Consolas"/>
+          <w:color w:val="000000"/>
+          <w:sz w:val="19"/>
+          <w:szCs w:val="19"/>
+          <w:highlight w:val="white"/>
+          <w:lang w:val="en-CA"/>
+        </w:rPr>
+      </w:pPr>
+      <w:r>
+        <w:rPr>
+          <w:rFonts w:ascii="Consolas" w:hAnsi="Consolas" w:cs="Consolas"/>
+          <w:color w:val="000000"/>
+          <w:sz w:val="19"/>
+          <w:szCs w:val="19"/>
+          <w:highlight w:val="white"/>
+          <w:lang w:val="en-CA"/>
+        </w:rPr>
+        <w:tab/>
+      </w:r>
+      <w:r>
+        <w:rPr>
+          <w:rFonts w:ascii="Consolas" w:hAnsi="Consolas" w:cs="Consolas"/>
+          <w:color w:val="000000"/>
+          <w:sz w:val="19"/>
+          <w:szCs w:val="19"/>
+          <w:highlight w:val="white"/>
+          <w:lang w:val="en-CA"/>
+        </w:rPr>
+        <w:tab/>
+      </w:r>
+      <w:proofErr w:type="spellStart"/>
+      <w:proofErr w:type="gramStart"/>
+      <w:r>
+        <w:rPr>
+          <w:rFonts w:ascii="Consolas" w:hAnsi="Consolas" w:cs="Consolas"/>
+          <w:color w:val="000000"/>
+          <w:sz w:val="19"/>
+          <w:szCs w:val="19"/>
+          <w:highlight w:val="white"/>
+          <w:lang w:val="en-CA"/>
+        </w:rPr>
+        <w:t>mytimer</w:t>
+      </w:r>
+      <w:proofErr w:type="spellEnd"/>
+      <w:proofErr w:type="gramEnd"/>
+      <w:r>
+        <w:rPr>
+          <w:rFonts w:ascii="Consolas" w:hAnsi="Consolas" w:cs="Consolas"/>
+          <w:color w:val="000000"/>
+          <w:sz w:val="19"/>
+          <w:szCs w:val="19"/>
+          <w:highlight w:val="white"/>
+          <w:lang w:val="en-CA"/>
+        </w:rPr>
+        <w:t xml:space="preserve"> timer;</w:t>
+      </w:r>
+    </w:p>
+    <w:p>
+      <w:pPr>
+        <w:autoSpaceDE w:val="0"/>
+        <w:autoSpaceDN w:val="0"/>
+        <w:adjustRightInd w:val="0"/>
+        <w:rPr>
+          <w:rFonts w:ascii="Consolas" w:hAnsi="Consolas" w:cs="Consolas"/>
+          <w:color w:val="000000"/>
+          <w:sz w:val="19"/>
+          <w:szCs w:val="19"/>
+          <w:highlight w:val="white"/>
+          <w:lang w:val="en-CA"/>
+        </w:rPr>
+      </w:pPr>
+      <w:r>
+        <w:rPr>
+          <w:rFonts w:ascii="Consolas" w:hAnsi="Consolas" w:cs="Consolas"/>
+          <w:color w:val="000000"/>
+          <w:sz w:val="19"/>
+          <w:szCs w:val="19"/>
+          <w:highlight w:val="white"/>
+          <w:lang w:val="en-CA"/>
+        </w:rPr>
+        <w:tab/>
+      </w:r>
+      <w:r>
+        <w:rPr>
+          <w:rFonts w:ascii="Consolas" w:hAnsi="Consolas" w:cs="Consolas"/>
+          <w:color w:val="000000"/>
+          <w:sz w:val="19"/>
+          <w:szCs w:val="19"/>
+          <w:highlight w:val="white"/>
+          <w:lang w:val="en-CA"/>
+        </w:rPr>
+        <w:tab/>
+      </w:r>
+      <w:proofErr w:type="gramStart"/>
+      <w:r>
+        <w:rPr>
+          <w:rFonts w:ascii="Consolas" w:hAnsi="Consolas" w:cs="Consolas"/>
+          <w:color w:val="0000FF"/>
+          <w:sz w:val="19"/>
+          <w:szCs w:val="19"/>
+          <w:highlight w:val="white"/>
+          <w:lang w:val="en-CA"/>
+        </w:rPr>
+        <w:t>for</w:t>
+      </w:r>
+      <w:proofErr w:type="gramEnd"/>
+      <w:r>
+        <w:rPr>
+          <w:rFonts w:ascii="Consolas" w:hAnsi="Consolas" w:cs="Consolas"/>
+          <w:color w:val="000000"/>
+          <w:sz w:val="19"/>
+          <w:szCs w:val="19"/>
+          <w:highlight w:val="white"/>
+          <w:lang w:val="en-CA"/>
+        </w:rPr>
+        <w:t xml:space="preserve"> (</w:t>
+      </w:r>
+      <w:r>
+        <w:rPr>
+          <w:rFonts w:ascii="Consolas" w:hAnsi="Consolas" w:cs="Consolas"/>
+          <w:color w:val="0000FF"/>
+          <w:sz w:val="19"/>
+          <w:szCs w:val="19"/>
+          <w:highlight w:val="white"/>
+          <w:lang w:val="en-CA"/>
+        </w:rPr>
+        <w:t>float</w:t>
+      </w:r>
+      <w:r>
+        <w:rPr>
+          <w:rFonts w:ascii="Consolas" w:hAnsi="Consolas" w:cs="Consolas"/>
+          <w:color w:val="000000"/>
+          <w:sz w:val="19"/>
+          <w:szCs w:val="19"/>
+          <w:highlight w:val="white"/>
+          <w:lang w:val="en-CA"/>
+        </w:rPr>
+        <w:t xml:space="preserve"> t = 0.0f; t &lt; 1.0; t += 0.05f) {</w:t>
+      </w:r>
+    </w:p>
+    <w:p>
+      <w:pPr>
+        <w:autoSpaceDE w:val="0"/>
+        <w:autoSpaceDN w:val="0"/>
+        <w:adjustRightInd w:val="0"/>
+        <w:rPr>
+          <w:rFonts w:ascii="Consolas" w:hAnsi="Consolas" w:cs="Consolas"/>
+          <w:color w:val="000000"/>
+          <w:sz w:val="19"/>
+          <w:szCs w:val="19"/>
+          <w:highlight w:val="white"/>
+          <w:lang w:val="en-CA"/>
+        </w:rPr>
+      </w:pPr>
+      <w:r>
+        <w:rPr>
+          <w:rFonts w:ascii="Consolas" w:hAnsi="Consolas" w:cs="Consolas"/>
+          <w:color w:val="000000"/>
+          <w:sz w:val="19"/>
+          <w:szCs w:val="19"/>
+          <w:highlight w:val="white"/>
+          <w:lang w:val="en-CA"/>
+        </w:rPr>
+        <w:tab/>
+      </w:r>
+      <w:r>
+        <w:rPr>
+          <w:rFonts w:ascii="Consolas" w:hAnsi="Consolas" w:cs="Consolas"/>
+          <w:color w:val="000000"/>
+          <w:sz w:val="19"/>
+          <w:szCs w:val="19"/>
+          <w:highlight w:val="white"/>
+          <w:lang w:val="en-CA"/>
+        </w:rPr>
+        <w:tab/>
+      </w:r>
+      <w:r>
+        <w:rPr>
+          <w:rFonts w:ascii="Consolas" w:hAnsi="Consolas" w:cs="Consolas"/>
+          <w:color w:val="000000"/>
+          <w:sz w:val="19"/>
+          <w:szCs w:val="19"/>
+          <w:highlight w:val="white"/>
+          <w:lang w:val="en-CA"/>
+        </w:rPr>
+        <w:tab/>
+      </w:r>
+      <w:proofErr w:type="gramStart"/>
+      <w:r>
+        <w:rPr>
+          <w:rFonts w:ascii="Consolas" w:hAnsi="Consolas" w:cs="Consolas"/>
+          <w:color w:val="0000FF"/>
+          <w:sz w:val="19"/>
+          <w:szCs w:val="19"/>
+          <w:highlight w:val="white"/>
+          <w:lang w:val="en-CA"/>
+        </w:rPr>
+        <w:t>for</w:t>
+      </w:r>
+      <w:proofErr w:type="gramEnd"/>
+      <w:r>
+        <w:rPr>
+          <w:rFonts w:ascii="Consolas" w:hAnsi="Consolas" w:cs="Consolas"/>
+          <w:color w:val="000000"/>
+          <w:sz w:val="19"/>
+          <w:szCs w:val="19"/>
+          <w:highlight w:val="white"/>
+          <w:lang w:val="en-CA"/>
+        </w:rPr>
+        <w:t xml:space="preserve"> (</w:t>
+      </w:r>
+      <w:r>
+        <w:rPr>
+          <w:rFonts w:ascii="Consolas" w:hAnsi="Consolas" w:cs="Consolas"/>
+          <w:color w:val="0000FF"/>
+          <w:sz w:val="19"/>
+          <w:szCs w:val="19"/>
+          <w:highlight w:val="white"/>
+          <w:lang w:val="en-CA"/>
+        </w:rPr>
+        <w:t>auto</w:t>
+      </w:r>
+      <w:r>
+        <w:rPr>
+          <w:rFonts w:ascii="Consolas" w:hAnsi="Consolas" w:cs="Consolas"/>
+          <w:color w:val="000000"/>
+          <w:sz w:val="19"/>
+          <w:szCs w:val="19"/>
+          <w:highlight w:val="white"/>
+          <w:lang w:val="en-CA"/>
+        </w:rPr>
+        <w:t xml:space="preserve"> &amp;a : </w:t>
+      </w:r>
+      <w:proofErr w:type="spellStart"/>
+      <w:r>
+        <w:rPr>
+          <w:rFonts w:ascii="Consolas" w:hAnsi="Consolas" w:cs="Consolas"/>
+          <w:color w:val="000000"/>
+          <w:sz w:val="19"/>
+          <w:szCs w:val="19"/>
+          <w:highlight w:val="white"/>
+          <w:lang w:val="en-CA"/>
+        </w:rPr>
+        <w:t>entity_vec</w:t>
+      </w:r>
+      <w:proofErr w:type="spellEnd"/>
+      <w:r>
+        <w:rPr>
+          <w:rFonts w:ascii="Consolas" w:hAnsi="Consolas" w:cs="Consolas"/>
+          <w:color w:val="000000"/>
+          <w:sz w:val="19"/>
+          <w:szCs w:val="19"/>
+          <w:highlight w:val="white"/>
+          <w:lang w:val="en-CA"/>
+        </w:rPr>
+        <w:t>) {</w:t>
+      </w:r>
+    </w:p>
+    <w:p>
+      <w:pPr>
+        <w:autoSpaceDE w:val="0"/>
+        <w:autoSpaceDN w:val="0"/>
+        <w:adjustRightInd w:val="0"/>
+        <w:rPr>
+          <w:rFonts w:ascii="Consolas" w:hAnsi="Consolas" w:cs="Consolas"/>
+          <w:color w:val="000000"/>
+          <w:sz w:val="19"/>
+          <w:szCs w:val="19"/>
+          <w:highlight w:val="white"/>
+          <w:lang w:val="en-CA"/>
+        </w:rPr>
+      </w:pPr>
+      <w:r>
+        <w:rPr>
+          <w:rFonts w:ascii="Consolas" w:hAnsi="Consolas" w:cs="Consolas"/>
+          <w:color w:val="000000"/>
+          <w:sz w:val="19"/>
+          <w:szCs w:val="19"/>
+          <w:highlight w:val="white"/>
+          <w:lang w:val="en-CA"/>
+        </w:rPr>
+        <w:tab/>
+      </w:r>
+      <w:r>
+        <w:rPr>
+          <w:rFonts w:ascii="Consolas" w:hAnsi="Consolas" w:cs="Consolas"/>
+          <w:color w:val="000000"/>
+          <w:sz w:val="19"/>
+          <w:szCs w:val="19"/>
+          <w:highlight w:val="white"/>
+          <w:lang w:val="en-CA"/>
+        </w:rPr>
+        <w:tab/>
+      </w:r>
+      <w:r>
+        <w:rPr>
+          <w:rFonts w:ascii="Consolas" w:hAnsi="Consolas" w:cs="Consolas"/>
+          <w:color w:val="000000"/>
+          <w:sz w:val="19"/>
+          <w:szCs w:val="19"/>
+          <w:highlight w:val="white"/>
+          <w:lang w:val="en-CA"/>
+        </w:rPr>
+        <w:tab/>
+      </w:r>
+      <w:r>
+        <w:rPr>
+          <w:rFonts w:ascii="Consolas" w:hAnsi="Consolas" w:cs="Consolas"/>
+          <w:color w:val="000000"/>
+          <w:sz w:val="19"/>
+          <w:szCs w:val="19"/>
+          <w:highlight w:val="white"/>
+          <w:lang w:val="en-CA"/>
+        </w:rPr>
+        <w:tab/>
+      </w:r>
+      <w:proofErr w:type="gramStart"/>
+      <w:r>
+        <w:rPr>
+          <w:rFonts w:ascii="Consolas" w:hAnsi="Consolas" w:cs="Consolas"/>
+          <w:color w:val="000000"/>
+          <w:sz w:val="19"/>
+          <w:szCs w:val="19"/>
+          <w:highlight w:val="white"/>
+          <w:lang w:val="en-CA"/>
+        </w:rPr>
+        <w:t>a</w:t>
+      </w:r>
+      <w:proofErr w:type="gramEnd"/>
+      <w:r>
+        <w:rPr>
+          <w:rFonts w:ascii="Consolas" w:hAnsi="Consolas" w:cs="Consolas"/>
+          <w:color w:val="000000"/>
+          <w:sz w:val="19"/>
+          <w:szCs w:val="19"/>
+          <w:highlight w:val="white"/>
+          <w:lang w:val="en-CA"/>
+        </w:rPr>
+        <w:t>-&gt;Update(t);</w:t>
+      </w:r>
+    </w:p>
+    <w:p>
+      <w:pPr>
+        <w:autoSpaceDE w:val="0"/>
+        <w:autoSpaceDN w:val="0"/>
+        <w:adjustRightInd w:val="0"/>
+        <w:rPr>
+          <w:rFonts w:ascii="Consolas" w:hAnsi="Consolas" w:cs="Consolas"/>
+          <w:color w:val="000000"/>
+          <w:sz w:val="19"/>
+          <w:szCs w:val="19"/>
+          <w:highlight w:val="white"/>
+          <w:lang w:val="en-CA"/>
+        </w:rPr>
+      </w:pPr>
+      <w:r>
+        <w:rPr>
+          <w:rFonts w:ascii="Consolas" w:hAnsi="Consolas" w:cs="Consolas"/>
+          <w:color w:val="000000"/>
+          <w:sz w:val="19"/>
+          <w:szCs w:val="19"/>
+          <w:highlight w:val="white"/>
+          <w:lang w:val="en-CA"/>
+        </w:rPr>
+        <w:tab/>
+      </w:r>
+      <w:r>
+        <w:rPr>
+          <w:rFonts w:ascii="Consolas" w:hAnsi="Consolas" w:cs="Consolas"/>
+          <w:color w:val="000000"/>
+          <w:sz w:val="19"/>
+          <w:szCs w:val="19"/>
+          <w:highlight w:val="white"/>
+          <w:lang w:val="en-CA"/>
+        </w:rPr>
+        <w:tab/>
+      </w:r>
+      <w:r>
+        <w:rPr>
+          <w:rFonts w:ascii="Consolas" w:hAnsi="Consolas" w:cs="Consolas"/>
+          <w:color w:val="000000"/>
+          <w:sz w:val="19"/>
+          <w:szCs w:val="19"/>
+          <w:highlight w:val="white"/>
+          <w:lang w:val="en-CA"/>
+        </w:rPr>
+        <w:tab/>
+        <w:t>}</w:t>
+      </w:r>
+    </w:p>
+    <w:p>
+      <w:pPr>
+        <w:autoSpaceDE w:val="0"/>
+        <w:autoSpaceDN w:val="0"/>
+        <w:adjustRightInd w:val="0"/>
+        <w:rPr>
+          <w:rFonts w:ascii="Consolas" w:hAnsi="Consolas" w:cs="Consolas"/>
+          <w:color w:val="000000"/>
+          <w:sz w:val="19"/>
+          <w:szCs w:val="19"/>
+          <w:highlight w:val="white"/>
+          <w:lang w:val="en-CA"/>
+        </w:rPr>
+      </w:pPr>
+      <w:r>
+        <w:rPr>
+          <w:rFonts w:ascii="Consolas" w:hAnsi="Consolas" w:cs="Consolas"/>
+          <w:color w:val="000000"/>
+          <w:sz w:val="19"/>
+          <w:szCs w:val="19"/>
+          <w:highlight w:val="white"/>
+          <w:lang w:val="en-CA"/>
+        </w:rPr>
+        <w:tab/>
+      </w:r>
+      <w:r>
+        <w:rPr>
+          <w:rFonts w:ascii="Consolas" w:hAnsi="Consolas" w:cs="Consolas"/>
+          <w:color w:val="000000"/>
+          <w:sz w:val="19"/>
+          <w:szCs w:val="19"/>
+          <w:highlight w:val="white"/>
+          <w:lang w:val="en-CA"/>
+        </w:rPr>
+        <w:tab/>
+        <w:t>}</w:t>
+      </w:r>
+    </w:p>
+    <w:p>
+      <w:pPr>
+        <w:autoSpaceDE w:val="0"/>
+        <w:autoSpaceDN w:val="0"/>
+        <w:adjustRightInd w:val="0"/>
+        <w:rPr>
+          <w:rFonts w:ascii="Consolas" w:hAnsi="Consolas" w:cs="Consolas"/>
+          <w:color w:val="000000"/>
+          <w:sz w:val="19"/>
+          <w:szCs w:val="19"/>
+          <w:highlight w:val="white"/>
+          <w:lang w:val="en-CA"/>
+        </w:rPr>
+      </w:pPr>
+      <w:r>
+        <w:rPr>
+          <w:rFonts w:ascii="Consolas" w:hAnsi="Consolas" w:cs="Consolas"/>
+          <w:color w:val="000000"/>
+          <w:sz w:val="19"/>
+          <w:szCs w:val="19"/>
+          <w:highlight w:val="white"/>
+          <w:lang w:val="en-CA"/>
+        </w:rPr>
+        <w:tab/>
+      </w:r>
+      <w:r>
+        <w:rPr>
+          <w:rFonts w:ascii="Consolas" w:hAnsi="Consolas" w:cs="Consolas"/>
+          <w:color w:val="000000"/>
+          <w:sz w:val="19"/>
+          <w:szCs w:val="19"/>
+          <w:highlight w:val="white"/>
+          <w:lang w:val="en-CA"/>
+        </w:rPr>
+        <w:tab/>
+      </w:r>
+      <w:proofErr w:type="spellStart"/>
+      <w:r>
+        <w:rPr>
+          <w:rFonts w:ascii="Consolas" w:hAnsi="Consolas" w:cs="Consolas"/>
+          <w:color w:val="000000"/>
+          <w:sz w:val="19"/>
+          <w:szCs w:val="19"/>
+          <w:highlight w:val="white"/>
+          <w:lang w:val="en-CA"/>
+        </w:rPr>
+        <w:t>gSlowSimpleUpdateExampleTimers.emplace_</w:t>
+      </w:r>
+      <w:proofErr w:type="gramStart"/>
+      <w:r>
+        <w:rPr>
+          <w:rFonts w:ascii="Consolas" w:hAnsi="Consolas" w:cs="Consolas"/>
+          <w:color w:val="000000"/>
+          <w:sz w:val="19"/>
+          <w:szCs w:val="19"/>
+          <w:highlight w:val="white"/>
+          <w:lang w:val="en-CA"/>
+        </w:rPr>
+        <w:t>back</w:t>
+      </w:r>
+      <w:proofErr w:type="spellEnd"/>
+      <w:r>
+        <w:rPr>
+          <w:rFonts w:ascii="Consolas" w:hAnsi="Consolas" w:cs="Consolas"/>
+          <w:color w:val="000000"/>
+          <w:sz w:val="19"/>
+          <w:szCs w:val="19"/>
+          <w:highlight w:val="white"/>
+          <w:lang w:val="en-CA"/>
+        </w:rPr>
+        <w:t>(</w:t>
+      </w:r>
+      <w:proofErr w:type="spellStart"/>
+      <w:proofErr w:type="gramEnd"/>
+      <w:r>
+        <w:rPr>
+          <w:rFonts w:ascii="Consolas" w:hAnsi="Consolas" w:cs="Consolas"/>
+          <w:color w:val="000000"/>
+          <w:sz w:val="19"/>
+          <w:szCs w:val="19"/>
+          <w:highlight w:val="white"/>
+          <w:lang w:val="en-CA"/>
+        </w:rPr>
+        <w:t>timer.stop</w:t>
+      </w:r>
+      <w:proofErr w:type="spellEnd"/>
+      <w:r>
+        <w:rPr>
+          <w:rFonts w:ascii="Consolas" w:hAnsi="Consolas" w:cs="Consolas"/>
+          <w:color w:val="000000"/>
+          <w:sz w:val="19"/>
+          <w:szCs w:val="19"/>
+          <w:highlight w:val="white"/>
+          <w:lang w:val="en-CA"/>
+        </w:rPr>
+        <w:t>());</w:t>
+      </w:r>
+    </w:p>
+    <w:p>
+      <w:pPr>
+        <w:autoSpaceDE w:val="0"/>
+        <w:autoSpaceDN w:val="0"/>
+        <w:adjustRightInd w:val="0"/>
+        <w:rPr>
+          <w:rFonts w:ascii="Consolas" w:hAnsi="Consolas" w:cs="Consolas"/>
+          <w:color w:val="000000"/>
+          <w:sz w:val="19"/>
+          <w:szCs w:val="19"/>
+          <w:highlight w:val="white"/>
+          <w:lang w:val="en-CA"/>
+        </w:rPr>
+      </w:pPr>
+    </w:p>
+    <w:p>
+      <w:pPr>
+        <w:pStyle w:val="Heading3"/>
+        <w:rPr>
+          <w:b/>
+        </w:rPr>
+      </w:pPr>
+      <w:r>
+        <w:rPr>
+          <w:b/>
+        </w:rPr>
+        <w:t>2 slow and complicated loop</w:t>
+      </w:r>
+    </w:p>
+    <w:p>
+      <w:pPr>
+        <w:autoSpaceDE w:val="0"/>
+        <w:autoSpaceDN w:val="0"/>
+        <w:adjustRightInd w:val="0"/>
+        <w:rPr>
+          <w:rFonts w:ascii="Consolas" w:hAnsi="Consolas" w:cs="Consolas"/>
+          <w:color w:val="000000"/>
+          <w:sz w:val="19"/>
+          <w:szCs w:val="19"/>
+          <w:highlight w:val="white"/>
+          <w:lang w:val="en-CA"/>
+        </w:rPr>
+      </w:pPr>
+      <w:r>
+        <w:rPr>
+          <w:rFonts w:ascii="Consolas" w:hAnsi="Consolas" w:cs="Consolas"/>
+          <w:color w:val="000000"/>
+          <w:sz w:val="19"/>
+          <w:szCs w:val="19"/>
+          <w:highlight w:val="white"/>
+          <w:lang w:val="en-CA"/>
+        </w:rPr>
+        <w:tab/>
+      </w:r>
+      <w:r>
+        <w:rPr>
+          <w:rFonts w:ascii="Consolas" w:hAnsi="Consolas" w:cs="Consolas"/>
+          <w:color w:val="000000"/>
+          <w:sz w:val="19"/>
+          <w:szCs w:val="19"/>
+          <w:highlight w:val="white"/>
+          <w:lang w:val="en-CA"/>
+        </w:rPr>
+        <w:tab/>
+      </w:r>
+      <w:proofErr w:type="spellStart"/>
+      <w:proofErr w:type="gramStart"/>
+      <w:r>
+        <w:rPr>
+          <w:rFonts w:ascii="Consolas" w:hAnsi="Consolas" w:cs="Consolas"/>
+          <w:color w:val="000000"/>
+          <w:sz w:val="19"/>
+          <w:szCs w:val="19"/>
+          <w:highlight w:val="white"/>
+          <w:lang w:val="en-CA"/>
+        </w:rPr>
+        <w:t>mytimer</w:t>
+      </w:r>
+      <w:proofErr w:type="spellEnd"/>
+      <w:proofErr w:type="gramEnd"/>
+      <w:r>
+        <w:rPr>
+          <w:rFonts w:ascii="Consolas" w:hAnsi="Consolas" w:cs="Consolas"/>
+          <w:color w:val="000000"/>
+          <w:sz w:val="19"/>
+          <w:szCs w:val="19"/>
+          <w:highlight w:val="white"/>
+          <w:lang w:val="en-CA"/>
+        </w:rPr>
+        <w:t xml:space="preserve"> timer;</w:t>
+      </w:r>
+    </w:p>
+    <w:p>
+      <w:pPr>
+        <w:autoSpaceDE w:val="0"/>
+        <w:autoSpaceDN w:val="0"/>
+        <w:adjustRightInd w:val="0"/>
+        <w:rPr>
+          <w:rFonts w:ascii="Consolas" w:hAnsi="Consolas" w:cs="Consolas"/>
+          <w:color w:val="000000"/>
+          <w:sz w:val="19"/>
+          <w:szCs w:val="19"/>
+          <w:highlight w:val="white"/>
+          <w:lang w:val="en-CA"/>
+        </w:rPr>
+      </w:pPr>
+      <w:r>
+        <w:rPr>
+          <w:rFonts w:ascii="Consolas" w:hAnsi="Consolas" w:cs="Consolas"/>
+          <w:color w:val="000000"/>
+          <w:sz w:val="19"/>
+          <w:szCs w:val="19"/>
+          <w:highlight w:val="white"/>
+          <w:lang w:val="en-CA"/>
+        </w:rPr>
+        <w:tab/>
+      </w:r>
+      <w:r>
+        <w:rPr>
+          <w:rFonts w:ascii="Consolas" w:hAnsi="Consolas" w:cs="Consolas"/>
+          <w:color w:val="000000"/>
+          <w:sz w:val="19"/>
+          <w:szCs w:val="19"/>
+          <w:highlight w:val="white"/>
+          <w:lang w:val="en-CA"/>
+        </w:rPr>
+        <w:tab/>
+      </w:r>
+      <w:proofErr w:type="gramStart"/>
+      <w:r>
+        <w:rPr>
+          <w:rFonts w:ascii="Consolas" w:hAnsi="Consolas" w:cs="Consolas"/>
+          <w:color w:val="0000FF"/>
+          <w:sz w:val="19"/>
+          <w:szCs w:val="19"/>
+          <w:highlight w:val="white"/>
+          <w:lang w:val="en-CA"/>
+        </w:rPr>
+        <w:t>for</w:t>
+      </w:r>
+      <w:proofErr w:type="gramEnd"/>
+      <w:r>
+        <w:rPr>
+          <w:rFonts w:ascii="Consolas" w:hAnsi="Consolas" w:cs="Consolas"/>
+          <w:color w:val="000000"/>
+          <w:sz w:val="19"/>
+          <w:szCs w:val="19"/>
+          <w:highlight w:val="white"/>
+          <w:lang w:val="en-CA"/>
+        </w:rPr>
+        <w:t xml:space="preserve"> (</w:t>
+      </w:r>
+      <w:r>
+        <w:rPr>
+          <w:rFonts w:ascii="Consolas" w:hAnsi="Consolas" w:cs="Consolas"/>
+          <w:color w:val="0000FF"/>
+          <w:sz w:val="19"/>
+          <w:szCs w:val="19"/>
+          <w:highlight w:val="white"/>
+          <w:lang w:val="en-CA"/>
+        </w:rPr>
+        <w:t>float</w:t>
+      </w:r>
+      <w:r>
+        <w:rPr>
+          <w:rFonts w:ascii="Consolas" w:hAnsi="Consolas" w:cs="Consolas"/>
+          <w:color w:val="000000"/>
+          <w:sz w:val="19"/>
+          <w:szCs w:val="19"/>
+          <w:highlight w:val="white"/>
+          <w:lang w:val="en-CA"/>
+        </w:rPr>
+        <w:t xml:space="preserve"> t = 0.0f; t &lt; 1.0; t += 0.05f) {</w:t>
+      </w:r>
+    </w:p>
+    <w:p>
+      <w:pPr>
+        <w:autoSpaceDE w:val="0"/>
+        <w:autoSpaceDN w:val="0"/>
+        <w:adjustRightInd w:val="0"/>
+        <w:rPr>
+          <w:rFonts w:ascii="Consolas" w:hAnsi="Consolas" w:cs="Consolas"/>
+          <w:color w:val="000000"/>
+          <w:sz w:val="19"/>
+          <w:szCs w:val="19"/>
+          <w:highlight w:val="white"/>
+          <w:lang w:val="en-CA"/>
+        </w:rPr>
+      </w:pPr>
+      <w:r>
+        <w:rPr>
+          <w:rFonts w:ascii="Consolas" w:hAnsi="Consolas" w:cs="Consolas"/>
+          <w:color w:val="000000"/>
+          <w:sz w:val="19"/>
+          <w:szCs w:val="19"/>
+          <w:highlight w:val="white"/>
+          <w:lang w:val="en-CA"/>
+        </w:rPr>
+        <w:tab/>
+      </w:r>
+      <w:r>
+        <w:rPr>
+          <w:rFonts w:ascii="Consolas" w:hAnsi="Consolas" w:cs="Consolas"/>
+          <w:color w:val="000000"/>
+          <w:sz w:val="19"/>
+          <w:szCs w:val="19"/>
+          <w:highlight w:val="white"/>
+          <w:lang w:val="en-CA"/>
+        </w:rPr>
+        <w:tab/>
+      </w:r>
+      <w:r>
+        <w:rPr>
+          <w:rFonts w:ascii="Consolas" w:hAnsi="Consolas" w:cs="Consolas"/>
+          <w:color w:val="000000"/>
+          <w:sz w:val="19"/>
+          <w:szCs w:val="19"/>
+          <w:highlight w:val="white"/>
+          <w:lang w:val="en-CA"/>
+        </w:rPr>
+        <w:tab/>
+      </w:r>
+      <w:proofErr w:type="gramStart"/>
+      <w:r>
+        <w:rPr>
+          <w:rFonts w:ascii="Consolas" w:hAnsi="Consolas" w:cs="Consolas"/>
+          <w:color w:val="0000FF"/>
+          <w:sz w:val="19"/>
+          <w:szCs w:val="19"/>
+          <w:highlight w:val="white"/>
+          <w:lang w:val="en-CA"/>
+        </w:rPr>
+        <w:t>for</w:t>
+      </w:r>
+      <w:proofErr w:type="gramEnd"/>
+      <w:r>
+        <w:rPr>
+          <w:rFonts w:ascii="Consolas" w:hAnsi="Consolas" w:cs="Consolas"/>
+          <w:color w:val="000000"/>
+          <w:sz w:val="19"/>
+          <w:szCs w:val="19"/>
+          <w:highlight w:val="white"/>
+          <w:lang w:val="en-CA"/>
+        </w:rPr>
+        <w:t xml:space="preserve"> (</w:t>
+      </w:r>
+      <w:r>
+        <w:rPr>
+          <w:rFonts w:ascii="Consolas" w:hAnsi="Consolas" w:cs="Consolas"/>
+          <w:color w:val="0000FF"/>
+          <w:sz w:val="19"/>
+          <w:szCs w:val="19"/>
+          <w:highlight w:val="white"/>
+          <w:lang w:val="en-CA"/>
+        </w:rPr>
+        <w:t>auto</w:t>
+      </w:r>
+      <w:r>
+        <w:rPr>
+          <w:rFonts w:ascii="Consolas" w:hAnsi="Consolas" w:cs="Consolas"/>
+          <w:color w:val="000000"/>
+          <w:sz w:val="19"/>
+          <w:szCs w:val="19"/>
+          <w:highlight w:val="white"/>
+          <w:lang w:val="en-CA"/>
+        </w:rPr>
+        <w:t xml:space="preserve"> &amp;a : </w:t>
+      </w:r>
+      <w:proofErr w:type="spellStart"/>
+      <w:r>
+        <w:rPr>
+          <w:rFonts w:ascii="Consolas" w:hAnsi="Consolas" w:cs="Consolas"/>
+          <w:color w:val="000000"/>
+          <w:sz w:val="19"/>
+          <w:szCs w:val="19"/>
+          <w:highlight w:val="white"/>
+          <w:lang w:val="en-CA"/>
+        </w:rPr>
+        <w:t>entity_vec</w:t>
+      </w:r>
+      <w:proofErr w:type="spellEnd"/>
+      <w:r>
+        <w:rPr>
+          <w:rFonts w:ascii="Consolas" w:hAnsi="Consolas" w:cs="Consolas"/>
+          <w:color w:val="000000"/>
+          <w:sz w:val="19"/>
+          <w:szCs w:val="19"/>
+          <w:highlight w:val="white"/>
+          <w:lang w:val="en-CA"/>
+        </w:rPr>
+        <w:t>) {</w:t>
+      </w:r>
+    </w:p>
+    <w:p>
+      <w:pPr>
+        <w:autoSpaceDE w:val="0"/>
+        <w:autoSpaceDN w:val="0"/>
+        <w:adjustRightInd w:val="0"/>
+        <w:rPr>
+          <w:rFonts w:ascii="Consolas" w:hAnsi="Consolas" w:cs="Consolas"/>
+          <w:color w:val="000000"/>
+          <w:sz w:val="19"/>
+          <w:szCs w:val="19"/>
+          <w:highlight w:val="yellow"/>
+          <w:lang w:val="en-CA"/>
+        </w:rPr>
+      </w:pPr>
+      <w:r>
+        <w:rPr>
+          <w:rFonts w:ascii="Consolas" w:hAnsi="Consolas" w:cs="Consolas"/>
+          <w:color w:val="000000"/>
+          <w:sz w:val="19"/>
+          <w:szCs w:val="19"/>
+          <w:highlight w:val="white"/>
+          <w:lang w:val="en-CA"/>
+        </w:rPr>
+        <w:tab/>
+      </w:r>
+      <w:r>
+        <w:rPr>
+          <w:rFonts w:ascii="Consolas" w:hAnsi="Consolas" w:cs="Consolas"/>
+          <w:color w:val="000000"/>
+          <w:sz w:val="19"/>
+          <w:szCs w:val="19"/>
+          <w:highlight w:val="white"/>
+          <w:lang w:val="en-CA"/>
+        </w:rPr>
+        <w:tab/>
+      </w:r>
+      <w:r>
+        <w:rPr>
+          <w:rFonts w:ascii="Consolas" w:hAnsi="Consolas" w:cs="Consolas"/>
+          <w:color w:val="000000"/>
+          <w:sz w:val="19"/>
+          <w:szCs w:val="19"/>
+          <w:highlight w:val="white"/>
+          <w:lang w:val="en-CA"/>
+        </w:rPr>
+        <w:tab/>
+      </w:r>
+      <w:r>
+        <w:rPr>
+          <w:rFonts w:ascii="Consolas" w:hAnsi="Consolas" w:cs="Consolas"/>
+          <w:color w:val="000000"/>
+          <w:sz w:val="19"/>
+          <w:szCs w:val="19"/>
+          <w:highlight w:val="white"/>
+          <w:lang w:val="en-CA"/>
+        </w:rPr>
+        <w:tab/>
+      </w:r>
+      <w:proofErr w:type="gramStart"/>
+      <w:r>
+        <w:rPr>
+          <w:rFonts w:ascii="Consolas" w:hAnsi="Consolas" w:cs="Consolas"/>
+          <w:color w:val="0000FF"/>
+          <w:sz w:val="19"/>
+          <w:szCs w:val="19"/>
+          <w:highlight w:val="yellow"/>
+          <w:lang w:val="en-CA"/>
+        </w:rPr>
+        <w:t>if</w:t>
+      </w:r>
+      <w:proofErr w:type="gramEnd"/>
+      <w:r>
+        <w:rPr>
+          <w:rFonts w:ascii="Consolas" w:hAnsi="Consolas" w:cs="Consolas"/>
+          <w:color w:val="000000"/>
+          <w:sz w:val="19"/>
+          <w:szCs w:val="19"/>
+          <w:highlight w:val="yellow"/>
+          <w:lang w:val="en-CA"/>
+        </w:rPr>
+        <w:t xml:space="preserve"> (a-&gt;</w:t>
+      </w:r>
+      <w:proofErr w:type="spellStart"/>
+      <w:r>
+        <w:rPr>
+          <w:rFonts w:ascii="Consolas" w:hAnsi="Consolas" w:cs="Consolas"/>
+          <w:color w:val="000000"/>
+          <w:sz w:val="19"/>
+          <w:szCs w:val="19"/>
+          <w:highlight w:val="yellow"/>
+          <w:lang w:val="en-CA"/>
+        </w:rPr>
+        <w:t>GetType</w:t>
+      </w:r>
+      <w:proofErr w:type="spellEnd"/>
+      <w:r>
+        <w:rPr>
+          <w:rFonts w:ascii="Consolas" w:hAnsi="Consolas" w:cs="Consolas"/>
+          <w:color w:val="000000"/>
+          <w:sz w:val="19"/>
+          <w:szCs w:val="19"/>
+          <w:highlight w:val="yellow"/>
+          <w:lang w:val="en-CA"/>
+        </w:rPr>
+        <w:t xml:space="preserve">() != </w:t>
+      </w:r>
+      <w:proofErr w:type="spellStart"/>
+      <w:r>
+        <w:rPr>
+          <w:rFonts w:ascii="Consolas" w:hAnsi="Consolas" w:cs="Consolas"/>
+          <w:color w:val="000000"/>
+          <w:sz w:val="19"/>
+          <w:szCs w:val="19"/>
+          <w:highlight w:val="yellow"/>
+          <w:lang w:val="en-CA"/>
+        </w:rPr>
+        <w:t>entity_lerp_fast</w:t>
+      </w:r>
+      <w:proofErr w:type="spellEnd"/>
+      <w:r>
+        <w:rPr>
+          <w:rFonts w:ascii="Consolas" w:hAnsi="Consolas" w:cs="Consolas"/>
+          <w:color w:val="000000"/>
+          <w:sz w:val="19"/>
+          <w:szCs w:val="19"/>
+          <w:highlight w:val="yellow"/>
+          <w:lang w:val="en-CA"/>
+        </w:rPr>
+        <w:t>::type)</w:t>
+      </w:r>
+      <w:r>
+        <w:rPr>
+          <w:rFonts w:ascii="Consolas" w:hAnsi="Consolas" w:cs="Consolas"/>
+          <w:color w:val="000000"/>
+          <w:sz w:val="19"/>
+          <w:szCs w:val="19"/>
+          <w:highlight w:val="yellow"/>
+          <w:lang w:val="en-CA"/>
+        </w:rPr>
+        <w:tab/>
+        <w:t>{</w:t>
+      </w:r>
+    </w:p>
+    <w:p>
+      <w:pPr>
+        <w:autoSpaceDE w:val="0"/>
+        <w:autoSpaceDN w:val="0"/>
+        <w:adjustRightInd w:val="0"/>
+        <w:rPr>
+          <w:rFonts w:ascii="Consolas" w:hAnsi="Consolas" w:cs="Consolas"/>
+          <w:color w:val="000000"/>
+          <w:sz w:val="19"/>
+          <w:szCs w:val="19"/>
+          <w:highlight w:val="white"/>
+          <w:lang w:val="en-CA"/>
+        </w:rPr>
+      </w:pPr>
+      <w:r>
+        <w:rPr>
+          <w:rFonts w:ascii="Consolas" w:hAnsi="Consolas" w:cs="Consolas"/>
+          <w:color w:val="000000"/>
+          <w:sz w:val="19"/>
+          <w:szCs w:val="19"/>
+          <w:highlight w:val="white"/>
+          <w:lang w:val="en-CA"/>
+        </w:rPr>
+        <w:tab/>
+      </w:r>
+      <w:r>
+        <w:rPr>
+          <w:rFonts w:ascii="Consolas" w:hAnsi="Consolas" w:cs="Consolas"/>
+          <w:color w:val="000000"/>
+          <w:sz w:val="19"/>
+          <w:szCs w:val="19"/>
+          <w:highlight w:val="white"/>
+          <w:lang w:val="en-CA"/>
+        </w:rPr>
+        <w:tab/>
+      </w:r>
+      <w:r>
+        <w:rPr>
+          <w:rFonts w:ascii="Consolas" w:hAnsi="Consolas" w:cs="Consolas"/>
+          <w:color w:val="000000"/>
+          <w:sz w:val="19"/>
+          <w:szCs w:val="19"/>
+          <w:highlight w:val="white"/>
+          <w:lang w:val="en-CA"/>
+        </w:rPr>
+        <w:tab/>
+      </w:r>
+      <w:r>
+        <w:rPr>
+          <w:rFonts w:ascii="Consolas" w:hAnsi="Consolas" w:cs="Consolas"/>
+          <w:color w:val="000000"/>
+          <w:sz w:val="19"/>
+          <w:szCs w:val="19"/>
+          <w:highlight w:val="white"/>
+          <w:lang w:val="en-CA"/>
+        </w:rPr>
+        <w:tab/>
+      </w:r>
+      <w:r>
+        <w:rPr>
+          <w:rFonts w:ascii="Consolas" w:hAnsi="Consolas" w:cs="Consolas"/>
+          <w:color w:val="000000"/>
+          <w:sz w:val="19"/>
+          <w:szCs w:val="19"/>
+          <w:highlight w:val="white"/>
+          <w:lang w:val="en-CA"/>
+        </w:rPr>
+        <w:tab/>
+      </w:r>
+      <w:proofErr w:type="gramStart"/>
+      <w:r>
+        <w:rPr>
+          <w:rFonts w:ascii="Consolas" w:hAnsi="Consolas" w:cs="Consolas"/>
+          <w:color w:val="000000"/>
+          <w:sz w:val="19"/>
+          <w:szCs w:val="19"/>
+          <w:highlight w:val="white"/>
+          <w:lang w:val="en-CA"/>
+        </w:rPr>
+        <w:t>a</w:t>
+      </w:r>
+      <w:proofErr w:type="gramEnd"/>
+      <w:r>
+        <w:rPr>
+          <w:rFonts w:ascii="Consolas" w:hAnsi="Consolas" w:cs="Consolas"/>
+          <w:color w:val="000000"/>
+          <w:sz w:val="19"/>
+          <w:szCs w:val="19"/>
+          <w:highlight w:val="white"/>
+          <w:lang w:val="en-CA"/>
+        </w:rPr>
+        <w:t>-&gt;Update(t);</w:t>
+      </w:r>
+    </w:p>
+    <w:p>
+      <w:pPr>
+        <w:autoSpaceDE w:val="0"/>
+        <w:autoSpaceDN w:val="0"/>
+        <w:adjustRightInd w:val="0"/>
+        <w:rPr>
+          <w:rFonts w:ascii="Consolas" w:hAnsi="Consolas" w:cs="Consolas"/>
+          <w:color w:val="000000"/>
+          <w:sz w:val="19"/>
+          <w:szCs w:val="19"/>
+          <w:highlight w:val="white"/>
+          <w:lang w:val="en-CA"/>
+        </w:rPr>
+      </w:pPr>
+      <w:r>
+        <w:rPr>
+          <w:rFonts w:ascii="Consolas" w:hAnsi="Consolas" w:cs="Consolas"/>
+          <w:color w:val="000000"/>
+          <w:sz w:val="19"/>
+          <w:szCs w:val="19"/>
+          <w:highlight w:val="white"/>
+          <w:lang w:val="en-CA"/>
+        </w:rPr>
+        <w:tab/>
+      </w:r>
+      <w:r>
+        <w:rPr>
+          <w:rFonts w:ascii="Consolas" w:hAnsi="Consolas" w:cs="Consolas"/>
+          <w:color w:val="000000"/>
+          <w:sz w:val="19"/>
+          <w:szCs w:val="19"/>
+          <w:highlight w:val="white"/>
+          <w:lang w:val="en-CA"/>
+        </w:rPr>
+        <w:tab/>
+      </w:r>
+      <w:r>
+        <w:rPr>
+          <w:rFonts w:ascii="Consolas" w:hAnsi="Consolas" w:cs="Consolas"/>
+          <w:color w:val="000000"/>
+          <w:sz w:val="19"/>
+          <w:szCs w:val="19"/>
+          <w:highlight w:val="white"/>
+          <w:lang w:val="en-CA"/>
+        </w:rPr>
+        <w:tab/>
+      </w:r>
+      <w:r>
+        <w:rPr>
+          <w:rFonts w:ascii="Consolas" w:hAnsi="Consolas" w:cs="Consolas"/>
+          <w:color w:val="000000"/>
+          <w:sz w:val="19"/>
+          <w:szCs w:val="19"/>
+          <w:highlight w:val="white"/>
+          <w:lang w:val="en-CA"/>
+        </w:rPr>
+        <w:tab/>
+        <w:t>}</w:t>
+      </w:r>
+    </w:p>
+    <w:p>
+      <w:pPr>
+        <w:autoSpaceDE w:val="0"/>
+        <w:autoSpaceDN w:val="0"/>
+        <w:adjustRightInd w:val="0"/>
+        <w:rPr>
+          <w:rFonts w:ascii="Consolas" w:hAnsi="Consolas" w:cs="Consolas"/>
+          <w:color w:val="000000"/>
+          <w:sz w:val="19"/>
+          <w:szCs w:val="19"/>
+          <w:highlight w:val="white"/>
+          <w:lang w:val="en-CA"/>
+        </w:rPr>
+      </w:pPr>
+      <w:r>
+        <w:rPr>
+          <w:rFonts w:ascii="Consolas" w:hAnsi="Consolas" w:cs="Consolas"/>
+          <w:color w:val="000000"/>
+          <w:sz w:val="19"/>
+          <w:szCs w:val="19"/>
+          <w:highlight w:val="white"/>
+          <w:lang w:val="en-CA"/>
+        </w:rPr>
+        <w:tab/>
+      </w:r>
+      <w:r>
+        <w:rPr>
+          <w:rFonts w:ascii="Consolas" w:hAnsi="Consolas" w:cs="Consolas"/>
+          <w:color w:val="000000"/>
+          <w:sz w:val="19"/>
+          <w:szCs w:val="19"/>
+          <w:highlight w:val="white"/>
+          <w:lang w:val="en-CA"/>
+        </w:rPr>
+        <w:tab/>
+      </w:r>
+      <w:r>
+        <w:rPr>
+          <w:rFonts w:ascii="Consolas" w:hAnsi="Consolas" w:cs="Consolas"/>
+          <w:color w:val="000000"/>
+          <w:sz w:val="19"/>
+          <w:szCs w:val="19"/>
+          <w:highlight w:val="white"/>
+          <w:lang w:val="en-CA"/>
+        </w:rPr>
+        <w:tab/>
+        <w:t>}</w:t>
+      </w:r>
+    </w:p>
+    <w:p>
+      <w:pPr>
+        <w:autoSpaceDE w:val="0"/>
+        <w:autoSpaceDN w:val="0"/>
+        <w:adjustRightInd w:val="0"/>
+        <w:rPr>
+          <w:rFonts w:ascii="Consolas" w:hAnsi="Consolas" w:cs="Consolas"/>
+          <w:color w:val="000000"/>
+          <w:sz w:val="19"/>
+          <w:szCs w:val="19"/>
+          <w:highlight w:val="yellow"/>
+          <w:lang w:val="en-CA"/>
+        </w:rPr>
+      </w:pPr>
+      <w:r>
+        <w:rPr>
+          <w:rFonts w:ascii="Consolas" w:hAnsi="Consolas" w:cs="Consolas"/>
+          <w:color w:val="000000"/>
+          <w:sz w:val="19"/>
+          <w:szCs w:val="19"/>
+          <w:highlight w:val="white"/>
+          <w:lang w:val="en-CA"/>
+        </w:rPr>
+        <w:tab/>
+      </w:r>
+      <w:r>
+        <w:rPr>
+          <w:rFonts w:ascii="Consolas" w:hAnsi="Consolas" w:cs="Consolas"/>
+          <w:color w:val="000000"/>
+          <w:sz w:val="19"/>
+          <w:szCs w:val="19"/>
+          <w:highlight w:val="white"/>
+          <w:lang w:val="en-CA"/>
+        </w:rPr>
+        <w:tab/>
+      </w:r>
+      <w:r>
+        <w:rPr>
+          <w:rFonts w:ascii="Consolas" w:hAnsi="Consolas" w:cs="Consolas"/>
+          <w:color w:val="000000"/>
+          <w:sz w:val="19"/>
+          <w:szCs w:val="19"/>
+          <w:highlight w:val="white"/>
+          <w:lang w:val="en-CA"/>
+        </w:rPr>
+        <w:tab/>
+      </w:r>
+      <w:proofErr w:type="spellStart"/>
+      <w:r>
+        <w:rPr>
+          <w:rFonts w:ascii="Consolas" w:hAnsi="Consolas" w:cs="Consolas"/>
+          <w:color w:val="000000"/>
+          <w:sz w:val="19"/>
+          <w:szCs w:val="19"/>
+          <w:highlight w:val="yellow"/>
+          <w:lang w:val="en-CA"/>
+        </w:rPr>
+        <w:t>entity_lerp_fast</w:t>
+      </w:r>
+      <w:proofErr w:type="spellEnd"/>
+      <w:r>
+        <w:rPr>
+          <w:rFonts w:ascii="Consolas" w:hAnsi="Consolas" w:cs="Consolas"/>
+          <w:color w:val="000000"/>
+          <w:sz w:val="19"/>
+          <w:szCs w:val="19"/>
+          <w:highlight w:val="yellow"/>
+          <w:lang w:val="en-CA"/>
+        </w:rPr>
+        <w:t>::</w:t>
+      </w:r>
+      <w:proofErr w:type="spellStart"/>
+      <w:proofErr w:type="gramStart"/>
+      <w:r>
+        <w:rPr>
+          <w:rFonts w:ascii="Consolas" w:hAnsi="Consolas" w:cs="Consolas"/>
+          <w:color w:val="000000"/>
+          <w:sz w:val="19"/>
+          <w:szCs w:val="19"/>
+          <w:highlight w:val="yellow"/>
+          <w:lang w:val="en-CA"/>
+        </w:rPr>
+        <w:t>UpdateAll</w:t>
+      </w:r>
+      <w:proofErr w:type="spellEnd"/>
+      <w:r>
+        <w:rPr>
+          <w:rFonts w:ascii="Consolas" w:hAnsi="Consolas" w:cs="Consolas"/>
+          <w:color w:val="000000"/>
+          <w:sz w:val="19"/>
+          <w:szCs w:val="19"/>
+          <w:highlight w:val="yellow"/>
+          <w:lang w:val="en-CA"/>
+        </w:rPr>
+        <w:t>(</w:t>
+      </w:r>
+      <w:proofErr w:type="gramEnd"/>
+      <w:r>
+        <w:rPr>
+          <w:rFonts w:ascii="Consolas" w:hAnsi="Consolas" w:cs="Consolas"/>
+          <w:color w:val="000000"/>
+          <w:sz w:val="19"/>
+          <w:szCs w:val="19"/>
+          <w:highlight w:val="yellow"/>
+          <w:lang w:val="en-CA"/>
+        </w:rPr>
+        <w:t>t);</w:t>
+      </w:r>
+    </w:p>
+    <w:p>
+      <w:pPr>
+        <w:autoSpaceDE w:val="0"/>
+        <w:autoSpaceDN w:val="0"/>
+        <w:adjustRightInd w:val="0"/>
+        <w:rPr>
+          <w:rFonts w:ascii="Consolas" w:hAnsi="Consolas" w:cs="Consolas"/>
+          <w:color w:val="000000"/>
+          <w:sz w:val="19"/>
+          <w:szCs w:val="19"/>
+          <w:highlight w:val="white"/>
+          <w:lang w:val="en-CA"/>
+        </w:rPr>
+      </w:pPr>
+      <w:r>
+        <w:rPr>
+          <w:rFonts w:ascii="Consolas" w:hAnsi="Consolas" w:cs="Consolas"/>
+          <w:color w:val="000000"/>
+          <w:sz w:val="19"/>
+          <w:szCs w:val="19"/>
+          <w:highlight w:val="white"/>
+          <w:lang w:val="en-CA"/>
+        </w:rPr>
+        <w:tab/>
+      </w:r>
+      <w:r>
+        <w:rPr>
+          <w:rFonts w:ascii="Consolas" w:hAnsi="Consolas" w:cs="Consolas"/>
+          <w:color w:val="000000"/>
+          <w:sz w:val="19"/>
+          <w:szCs w:val="19"/>
+          <w:highlight w:val="white"/>
+          <w:lang w:val="en-CA"/>
+        </w:rPr>
+        <w:tab/>
+        <w:t>}</w:t>
+      </w:r>
+    </w:p>
+    <w:p>
+      <w:pPr>
+        <w:autoSpaceDE w:val="0"/>
+        <w:autoSpaceDN w:val="0"/>
+        <w:adjustRightInd w:val="0"/>
+        <w:rPr>
+          <w:rFonts w:ascii="Consolas" w:hAnsi="Consolas" w:cs="Consolas"/>
+          <w:color w:val="000000"/>
+          <w:sz w:val="19"/>
+          <w:szCs w:val="19"/>
+          <w:highlight w:val="white"/>
+          <w:lang w:val="en-CA"/>
+        </w:rPr>
+      </w:pPr>
+      <w:r>
+        <w:rPr>
+          <w:rFonts w:ascii="Consolas" w:hAnsi="Consolas" w:cs="Consolas"/>
+          <w:color w:val="000000"/>
+          <w:sz w:val="19"/>
+          <w:szCs w:val="19"/>
+          <w:highlight w:val="white"/>
+          <w:lang w:val="en-CA"/>
+        </w:rPr>
+        <w:tab/>
+      </w:r>
+      <w:r>
+        <w:rPr>
+          <w:rFonts w:ascii="Consolas" w:hAnsi="Consolas" w:cs="Consolas"/>
+          <w:color w:val="000000"/>
+          <w:sz w:val="19"/>
+          <w:szCs w:val="19"/>
+          <w:highlight w:val="white"/>
+          <w:lang w:val="en-CA"/>
+        </w:rPr>
+        <w:tab/>
+      </w:r>
+      <w:proofErr w:type="spellStart"/>
+      <w:r>
+        <w:rPr>
+          <w:rFonts w:ascii="Consolas" w:hAnsi="Consolas" w:cs="Consolas"/>
+          <w:color w:val="000000"/>
+          <w:sz w:val="19"/>
+          <w:szCs w:val="19"/>
+          <w:highlight w:val="white"/>
+          <w:lang w:val="en-CA"/>
+        </w:rPr>
+        <w:t>gSlowComplicatedUpdateExampleTimers.emplace_</w:t>
+      </w:r>
+      <w:proofErr w:type="gramStart"/>
+      <w:r>
+        <w:rPr>
+          <w:rFonts w:ascii="Consolas" w:hAnsi="Consolas" w:cs="Consolas"/>
+          <w:color w:val="000000"/>
+          <w:sz w:val="19"/>
+          <w:szCs w:val="19"/>
+          <w:highlight w:val="white"/>
+          <w:lang w:val="en-CA"/>
+        </w:rPr>
+        <w:t>back</w:t>
+      </w:r>
+      <w:proofErr w:type="spellEnd"/>
+      <w:r>
+        <w:rPr>
+          <w:rFonts w:ascii="Consolas" w:hAnsi="Consolas" w:cs="Consolas"/>
+          <w:color w:val="000000"/>
+          <w:sz w:val="19"/>
+          <w:szCs w:val="19"/>
+          <w:highlight w:val="white"/>
+          <w:lang w:val="en-CA"/>
+        </w:rPr>
+        <w:t>(</w:t>
+      </w:r>
+      <w:proofErr w:type="spellStart"/>
+      <w:proofErr w:type="gramEnd"/>
+      <w:r>
+        <w:rPr>
+          <w:rFonts w:ascii="Consolas" w:hAnsi="Consolas" w:cs="Consolas"/>
+          <w:color w:val="000000"/>
+          <w:sz w:val="19"/>
+          <w:szCs w:val="19"/>
+          <w:highlight w:val="white"/>
+          <w:lang w:val="en-CA"/>
+        </w:rPr>
+        <w:t>timer.stop</w:t>
+      </w:r>
+      <w:proofErr w:type="spellEnd"/>
+      <w:r>
+        <w:rPr>
+          <w:rFonts w:ascii="Consolas" w:hAnsi="Consolas" w:cs="Consolas"/>
+          <w:color w:val="000000"/>
+          <w:sz w:val="19"/>
+          <w:szCs w:val="19"/>
+          <w:highlight w:val="white"/>
+          <w:lang w:val="en-CA"/>
+        </w:rPr>
+        <w:t>());</w:t>
+      </w:r>
+    </w:p>
+    <w:p>
+      <w:pPr>
+        <w:autoSpaceDE w:val="0"/>
+        <w:autoSpaceDN w:val="0"/>
+        <w:adjustRightInd w:val="0"/>
+        <w:rPr>
+          <w:rFonts w:ascii="Consolas" w:hAnsi="Consolas" w:cs="Consolas"/>
+          <w:color w:val="000000"/>
+          <w:sz w:val="19"/>
+          <w:szCs w:val="19"/>
+          <w:highlight w:val="white"/>
+          <w:lang w:val="en-CA"/>
+        </w:rPr>
+      </w:pPr>
+    </w:p>
+    <w:p>
+      <w:pPr>
+        <w:pStyle w:val="Heading3"/>
+        <w:rPr>
+          <w:b/>
+        </w:rPr>
+      </w:pPr>
+      <w:r>
+        <w:rPr>
+          <w:b/>
+        </w:rPr>
+        <w:t>3 fast loop</w:t>
+      </w:r>
+    </w:p>
+    <w:p>
+      <w:pPr>
+        <w:autoSpaceDE w:val="0"/>
+        <w:autoSpaceDN w:val="0"/>
+        <w:adjustRightInd w:val="0"/>
+        <w:rPr>
+          <w:rFonts w:ascii="Consolas" w:hAnsi="Consolas" w:cs="Consolas"/>
+          <w:color w:val="000000"/>
+          <w:sz w:val="19"/>
+          <w:szCs w:val="19"/>
+          <w:highlight w:val="white"/>
+          <w:lang w:val="en-CA"/>
+        </w:rPr>
+      </w:pPr>
+      <w:r>
+        <w:rPr>
+          <w:rFonts w:ascii="Consolas" w:hAnsi="Consolas" w:cs="Consolas"/>
+          <w:color w:val="000000"/>
+          <w:sz w:val="19"/>
+          <w:szCs w:val="19"/>
+          <w:highlight w:val="white"/>
+          <w:lang w:val="en-CA"/>
+        </w:rPr>
+        <w:tab/>
+      </w:r>
+      <w:r>
+        <w:rPr>
+          <w:rFonts w:ascii="Consolas" w:hAnsi="Consolas" w:cs="Consolas"/>
+          <w:color w:val="000000"/>
+          <w:sz w:val="19"/>
+          <w:szCs w:val="19"/>
+          <w:highlight w:val="white"/>
+          <w:lang w:val="en-CA"/>
+        </w:rPr>
+        <w:tab/>
+      </w:r>
+      <w:proofErr w:type="spellStart"/>
+      <w:proofErr w:type="gramStart"/>
+      <w:r>
+        <w:rPr>
+          <w:rFonts w:ascii="Consolas" w:hAnsi="Consolas" w:cs="Consolas"/>
+          <w:color w:val="000000"/>
+          <w:sz w:val="19"/>
+          <w:szCs w:val="19"/>
+          <w:highlight w:val="white"/>
+          <w:lang w:val="en-CA"/>
+        </w:rPr>
+        <w:t>mytimer</w:t>
+      </w:r>
+      <w:proofErr w:type="spellEnd"/>
+      <w:proofErr w:type="gramEnd"/>
+      <w:r>
+        <w:rPr>
+          <w:rFonts w:ascii="Consolas" w:hAnsi="Consolas" w:cs="Consolas"/>
+          <w:color w:val="000000"/>
+          <w:sz w:val="19"/>
+          <w:szCs w:val="19"/>
+          <w:highlight w:val="white"/>
+          <w:lang w:val="en-CA"/>
+        </w:rPr>
+        <w:t xml:space="preserve"> timer;</w:t>
+      </w:r>
+    </w:p>
+    <w:p>
+      <w:pPr>
+        <w:autoSpaceDE w:val="0"/>
+        <w:autoSpaceDN w:val="0"/>
+        <w:adjustRightInd w:val="0"/>
+        <w:rPr>
+          <w:rFonts w:ascii="Consolas" w:hAnsi="Consolas" w:cs="Consolas"/>
+          <w:color w:val="000000"/>
+          <w:sz w:val="19"/>
+          <w:szCs w:val="19"/>
+          <w:highlight w:val="white"/>
+          <w:lang w:val="en-CA"/>
+        </w:rPr>
+      </w:pPr>
+      <w:r>
+        <w:rPr>
+          <w:rFonts w:ascii="Consolas" w:hAnsi="Consolas" w:cs="Consolas"/>
+          <w:color w:val="000000"/>
+          <w:sz w:val="19"/>
+          <w:szCs w:val="19"/>
+          <w:highlight w:val="white"/>
+          <w:lang w:val="en-CA"/>
+        </w:rPr>
+        <w:tab/>
+      </w:r>
+      <w:r>
+        <w:rPr>
+          <w:rFonts w:ascii="Consolas" w:hAnsi="Consolas" w:cs="Consolas"/>
+          <w:color w:val="000000"/>
+          <w:sz w:val="19"/>
+          <w:szCs w:val="19"/>
+          <w:highlight w:val="white"/>
+          <w:lang w:val="en-CA"/>
+        </w:rPr>
+        <w:tab/>
+      </w:r>
+      <w:proofErr w:type="gramStart"/>
+      <w:r>
+        <w:rPr>
+          <w:rFonts w:ascii="Consolas" w:hAnsi="Consolas" w:cs="Consolas"/>
+          <w:color w:val="0000FF"/>
+          <w:sz w:val="19"/>
+          <w:szCs w:val="19"/>
+          <w:highlight w:val="white"/>
+          <w:lang w:val="en-CA"/>
+        </w:rPr>
+        <w:t>for</w:t>
+      </w:r>
+      <w:proofErr w:type="gramEnd"/>
+      <w:r>
+        <w:rPr>
+          <w:rFonts w:ascii="Consolas" w:hAnsi="Consolas" w:cs="Consolas"/>
+          <w:color w:val="000000"/>
+          <w:sz w:val="19"/>
+          <w:szCs w:val="19"/>
+          <w:highlight w:val="white"/>
+          <w:lang w:val="en-CA"/>
+        </w:rPr>
+        <w:t xml:space="preserve"> (</w:t>
+      </w:r>
+      <w:r>
+        <w:rPr>
+          <w:rFonts w:ascii="Consolas" w:hAnsi="Consolas" w:cs="Consolas"/>
+          <w:color w:val="0000FF"/>
+          <w:sz w:val="19"/>
+          <w:szCs w:val="19"/>
+          <w:highlight w:val="white"/>
+          <w:lang w:val="en-CA"/>
+        </w:rPr>
+        <w:t>float</w:t>
+      </w:r>
+      <w:r>
+        <w:rPr>
+          <w:rFonts w:ascii="Consolas" w:hAnsi="Consolas" w:cs="Consolas"/>
+          <w:color w:val="000000"/>
+          <w:sz w:val="19"/>
+          <w:szCs w:val="19"/>
+          <w:highlight w:val="white"/>
+          <w:lang w:val="en-CA"/>
+        </w:rPr>
+        <w:t xml:space="preserve"> t = 0.0f; t &lt; 1.0; t += 0.05f) {</w:t>
+      </w:r>
+    </w:p>
+    <w:p>
+      <w:pPr>
+        <w:autoSpaceDE w:val="0"/>
+        <w:autoSpaceDN w:val="0"/>
+        <w:adjustRightInd w:val="0"/>
+        <w:rPr>
+          <w:rFonts w:ascii="Consolas" w:hAnsi="Consolas" w:cs="Consolas"/>
+          <w:color w:val="000000"/>
+          <w:sz w:val="19"/>
+          <w:szCs w:val="19"/>
+          <w:highlight w:val="white"/>
+          <w:lang w:val="en-CA"/>
+        </w:rPr>
+      </w:pPr>
+      <w:r>
+        <w:rPr>
+          <w:rFonts w:ascii="Consolas" w:hAnsi="Consolas" w:cs="Consolas"/>
+          <w:color w:val="000000"/>
+          <w:sz w:val="19"/>
+          <w:szCs w:val="19"/>
+          <w:highlight w:val="white"/>
+          <w:lang w:val="en-CA"/>
+        </w:rPr>
+        <w:tab/>
+      </w:r>
+      <w:r>
+        <w:rPr>
+          <w:rFonts w:ascii="Consolas" w:hAnsi="Consolas" w:cs="Consolas"/>
+          <w:color w:val="000000"/>
+          <w:sz w:val="19"/>
+          <w:szCs w:val="19"/>
+          <w:highlight w:val="white"/>
+          <w:lang w:val="en-CA"/>
+        </w:rPr>
+        <w:tab/>
+      </w:r>
+      <w:r>
+        <w:rPr>
+          <w:rFonts w:ascii="Consolas" w:hAnsi="Consolas" w:cs="Consolas"/>
+          <w:color w:val="000000"/>
+          <w:sz w:val="19"/>
+          <w:szCs w:val="19"/>
+          <w:highlight w:val="white"/>
+          <w:lang w:val="en-CA"/>
+        </w:rPr>
+        <w:tab/>
+      </w:r>
+      <w:proofErr w:type="gramStart"/>
+      <w:r>
+        <w:rPr>
+          <w:rFonts w:ascii="Consolas" w:hAnsi="Consolas" w:cs="Consolas"/>
+          <w:color w:val="0000FF"/>
+          <w:sz w:val="19"/>
+          <w:szCs w:val="19"/>
+          <w:highlight w:val="white"/>
+          <w:lang w:val="en-CA"/>
+        </w:rPr>
+        <w:t>for</w:t>
+      </w:r>
+      <w:proofErr w:type="gramEnd"/>
+      <w:r>
+        <w:rPr>
+          <w:rFonts w:ascii="Consolas" w:hAnsi="Consolas" w:cs="Consolas"/>
+          <w:color w:val="000000"/>
+          <w:sz w:val="19"/>
+          <w:szCs w:val="19"/>
+          <w:highlight w:val="white"/>
+          <w:lang w:val="en-CA"/>
+        </w:rPr>
+        <w:t xml:space="preserve"> (</w:t>
+      </w:r>
+      <w:r>
+        <w:rPr>
+          <w:rFonts w:ascii="Consolas" w:hAnsi="Consolas" w:cs="Consolas"/>
+          <w:color w:val="0000FF"/>
+          <w:sz w:val="19"/>
+          <w:szCs w:val="19"/>
+          <w:highlight w:val="white"/>
+          <w:lang w:val="en-CA"/>
+        </w:rPr>
+        <w:t>auto</w:t>
+      </w:r>
+      <w:r>
+        <w:rPr>
+          <w:rFonts w:ascii="Consolas" w:hAnsi="Consolas" w:cs="Consolas"/>
+          <w:color w:val="000000"/>
+          <w:sz w:val="19"/>
+          <w:szCs w:val="19"/>
+          <w:highlight w:val="white"/>
+          <w:lang w:val="en-CA"/>
+        </w:rPr>
+        <w:t xml:space="preserve"> &amp;a : </w:t>
+      </w:r>
+      <w:proofErr w:type="spellStart"/>
+      <w:r>
+        <w:rPr>
+          <w:rFonts w:ascii="Consolas" w:hAnsi="Consolas" w:cs="Consolas"/>
+          <w:color w:val="000000"/>
+          <w:sz w:val="19"/>
+          <w:szCs w:val="19"/>
+          <w:highlight w:val="white"/>
+          <w:lang w:val="en-CA"/>
+        </w:rPr>
+        <w:t>entity_vec</w:t>
+      </w:r>
+      <w:proofErr w:type="spellEnd"/>
+      <w:r>
+        <w:rPr>
+          <w:rFonts w:ascii="Consolas" w:hAnsi="Consolas" w:cs="Consolas"/>
+          <w:color w:val="000000"/>
+          <w:sz w:val="19"/>
+          <w:szCs w:val="19"/>
+          <w:highlight w:val="white"/>
+          <w:lang w:val="en-CA"/>
+        </w:rPr>
+        <w:t>) {</w:t>
+      </w:r>
+    </w:p>
+    <w:p>
+      <w:pPr>
+        <w:autoSpaceDE w:val="0"/>
+        <w:autoSpaceDN w:val="0"/>
+        <w:adjustRightInd w:val="0"/>
+        <w:rPr>
+          <w:rFonts w:ascii="Consolas" w:hAnsi="Consolas" w:cs="Consolas"/>
+          <w:color w:val="000000"/>
+          <w:sz w:val="19"/>
+          <w:szCs w:val="19"/>
+          <w:highlight w:val="yellow"/>
+          <w:lang w:val="en-CA"/>
+        </w:rPr>
+      </w:pPr>
+      <w:r>
+        <w:rPr>
+          <w:rFonts w:ascii="Consolas" w:hAnsi="Consolas" w:cs="Consolas"/>
+          <w:color w:val="000000"/>
+          <w:sz w:val="19"/>
+          <w:szCs w:val="19"/>
+          <w:highlight w:val="white"/>
+          <w:lang w:val="en-CA"/>
+        </w:rPr>
+        <w:tab/>
+      </w:r>
+      <w:r>
+        <w:rPr>
+          <w:rFonts w:ascii="Consolas" w:hAnsi="Consolas" w:cs="Consolas"/>
+          <w:color w:val="000000"/>
+          <w:sz w:val="19"/>
+          <w:szCs w:val="19"/>
+          <w:highlight w:val="white"/>
+          <w:lang w:val="en-CA"/>
+        </w:rPr>
+        <w:tab/>
+      </w:r>
+      <w:r>
+        <w:rPr>
+          <w:rFonts w:ascii="Consolas" w:hAnsi="Consolas" w:cs="Consolas"/>
+          <w:color w:val="000000"/>
+          <w:sz w:val="19"/>
+          <w:szCs w:val="19"/>
+          <w:highlight w:val="white"/>
+          <w:lang w:val="en-CA"/>
+        </w:rPr>
+        <w:tab/>
+      </w:r>
+      <w:r>
+        <w:rPr>
+          <w:rFonts w:ascii="Consolas" w:hAnsi="Consolas" w:cs="Consolas"/>
+          <w:color w:val="000000"/>
+          <w:sz w:val="19"/>
+          <w:szCs w:val="19"/>
+          <w:highlight w:val="white"/>
+          <w:lang w:val="en-CA"/>
+        </w:rPr>
+        <w:tab/>
+      </w:r>
+      <w:proofErr w:type="gramStart"/>
+      <w:r>
+        <w:rPr>
+          <w:rFonts w:ascii="Consolas" w:hAnsi="Consolas" w:cs="Consolas"/>
+          <w:color w:val="0000FF"/>
+          <w:sz w:val="19"/>
+          <w:szCs w:val="19"/>
+          <w:highlight w:val="yellow"/>
+          <w:lang w:val="en-CA"/>
+        </w:rPr>
+        <w:t>if</w:t>
+      </w:r>
+      <w:proofErr w:type="gramEnd"/>
+      <w:r>
+        <w:rPr>
+          <w:rFonts w:ascii="Consolas" w:hAnsi="Consolas" w:cs="Consolas"/>
+          <w:color w:val="000000"/>
+          <w:sz w:val="19"/>
+          <w:szCs w:val="19"/>
+          <w:highlight w:val="yellow"/>
+          <w:lang w:val="en-CA"/>
+        </w:rPr>
+        <w:t xml:space="preserve"> (*a-&gt;</w:t>
+      </w:r>
+      <w:proofErr w:type="spellStart"/>
+      <w:r>
+        <w:rPr>
+          <w:rFonts w:ascii="Consolas" w:hAnsi="Consolas" w:cs="Consolas"/>
+          <w:color w:val="000000"/>
+          <w:sz w:val="19"/>
+          <w:szCs w:val="19"/>
+          <w:highlight w:val="yellow"/>
+          <w:lang w:val="en-CA"/>
+        </w:rPr>
+        <w:t>m_typedata</w:t>
+      </w:r>
+      <w:proofErr w:type="spellEnd"/>
+      <w:r>
+        <w:rPr>
+          <w:rFonts w:ascii="Consolas" w:hAnsi="Consolas" w:cs="Consolas"/>
+          <w:color w:val="000000"/>
+          <w:sz w:val="19"/>
+          <w:szCs w:val="19"/>
+          <w:highlight w:val="yellow"/>
+          <w:lang w:val="en-CA"/>
+        </w:rPr>
+        <w:t xml:space="preserve"> != </w:t>
+      </w:r>
+      <w:proofErr w:type="spellStart"/>
+      <w:r>
+        <w:rPr>
+          <w:rFonts w:ascii="Consolas" w:hAnsi="Consolas" w:cs="Consolas"/>
+          <w:color w:val="000000"/>
+          <w:sz w:val="19"/>
+          <w:szCs w:val="19"/>
+          <w:highlight w:val="yellow"/>
+          <w:lang w:val="en-CA"/>
+        </w:rPr>
+        <w:t>entity_lerp_fast</w:t>
+      </w:r>
+      <w:proofErr w:type="spellEnd"/>
+      <w:r>
+        <w:rPr>
+          <w:rFonts w:ascii="Consolas" w:hAnsi="Consolas" w:cs="Consolas"/>
+          <w:color w:val="000000"/>
+          <w:sz w:val="19"/>
+          <w:szCs w:val="19"/>
+          <w:highlight w:val="yellow"/>
+          <w:lang w:val="en-CA"/>
+        </w:rPr>
+        <w:t>::type) {</w:t>
+      </w:r>
+    </w:p>
+    <w:p>
+      <w:pPr>
+        <w:autoSpaceDE w:val="0"/>
+        <w:autoSpaceDN w:val="0"/>
+        <w:adjustRightInd w:val="0"/>
+        <w:rPr>
+          <w:rFonts w:ascii="Consolas" w:hAnsi="Consolas" w:cs="Consolas"/>
+          <w:color w:val="000000"/>
+          <w:sz w:val="19"/>
+          <w:szCs w:val="19"/>
+          <w:highlight w:val="white"/>
+          <w:lang w:val="en-CA"/>
+        </w:rPr>
+      </w:pPr>
+      <w:r>
+        <w:rPr>
+          <w:rFonts w:ascii="Consolas" w:hAnsi="Consolas" w:cs="Consolas"/>
+          <w:color w:val="000000"/>
+          <w:sz w:val="19"/>
+          <w:szCs w:val="19"/>
+          <w:highlight w:val="white"/>
+          <w:lang w:val="en-CA"/>
+        </w:rPr>
+        <w:tab/>
+      </w:r>
+      <w:r>
+        <w:rPr>
+          <w:rFonts w:ascii="Consolas" w:hAnsi="Consolas" w:cs="Consolas"/>
+          <w:color w:val="000000"/>
+          <w:sz w:val="19"/>
+          <w:szCs w:val="19"/>
+          <w:highlight w:val="white"/>
+          <w:lang w:val="en-CA"/>
+        </w:rPr>
+        <w:tab/>
+      </w:r>
+      <w:r>
+        <w:rPr>
+          <w:rFonts w:ascii="Consolas" w:hAnsi="Consolas" w:cs="Consolas"/>
+          <w:color w:val="000000"/>
+          <w:sz w:val="19"/>
+          <w:szCs w:val="19"/>
+          <w:highlight w:val="white"/>
+          <w:lang w:val="en-CA"/>
+        </w:rPr>
+        <w:tab/>
+      </w:r>
+      <w:r>
+        <w:rPr>
+          <w:rFonts w:ascii="Consolas" w:hAnsi="Consolas" w:cs="Consolas"/>
+          <w:color w:val="000000"/>
+          <w:sz w:val="19"/>
+          <w:szCs w:val="19"/>
+          <w:highlight w:val="white"/>
+          <w:lang w:val="en-CA"/>
+        </w:rPr>
+        <w:tab/>
+      </w:r>
+      <w:r>
+        <w:rPr>
+          <w:rFonts w:ascii="Consolas" w:hAnsi="Consolas" w:cs="Consolas"/>
+          <w:color w:val="000000"/>
+          <w:sz w:val="19"/>
+          <w:szCs w:val="19"/>
+          <w:highlight w:val="white"/>
+          <w:lang w:val="en-CA"/>
+        </w:rPr>
+        <w:tab/>
+      </w:r>
+      <w:proofErr w:type="gramStart"/>
+      <w:r>
+        <w:rPr>
+          <w:rFonts w:ascii="Consolas" w:hAnsi="Consolas" w:cs="Consolas"/>
+          <w:color w:val="000000"/>
+          <w:sz w:val="19"/>
+          <w:szCs w:val="19"/>
+          <w:highlight w:val="white"/>
+          <w:lang w:val="en-CA"/>
+        </w:rPr>
+        <w:t>a</w:t>
+      </w:r>
+      <w:proofErr w:type="gramEnd"/>
+      <w:r>
+        <w:rPr>
+          <w:rFonts w:ascii="Consolas" w:hAnsi="Consolas" w:cs="Consolas"/>
+          <w:color w:val="000000"/>
+          <w:sz w:val="19"/>
+          <w:szCs w:val="19"/>
+          <w:highlight w:val="white"/>
+          <w:lang w:val="en-CA"/>
+        </w:rPr>
+        <w:t>-&gt;Update(t);</w:t>
+      </w:r>
+    </w:p>
+    <w:p>
+      <w:pPr>
+        <w:autoSpaceDE w:val="0"/>
+        <w:autoSpaceDN w:val="0"/>
+        <w:adjustRightInd w:val="0"/>
+        <w:rPr>
+          <w:rFonts w:ascii="Consolas" w:hAnsi="Consolas" w:cs="Consolas"/>
+          <w:color w:val="000000"/>
+          <w:sz w:val="19"/>
+          <w:szCs w:val="19"/>
+          <w:highlight w:val="white"/>
+          <w:lang w:val="en-CA"/>
+        </w:rPr>
+      </w:pPr>
+      <w:r>
+        <w:rPr>
+          <w:rFonts w:ascii="Consolas" w:hAnsi="Consolas" w:cs="Consolas"/>
+          <w:color w:val="000000"/>
+          <w:sz w:val="19"/>
+          <w:szCs w:val="19"/>
+          <w:highlight w:val="white"/>
+          <w:lang w:val="en-CA"/>
+        </w:rPr>
+        <w:tab/>
+      </w:r>
+      <w:r>
+        <w:rPr>
+          <w:rFonts w:ascii="Consolas" w:hAnsi="Consolas" w:cs="Consolas"/>
+          <w:color w:val="000000"/>
+          <w:sz w:val="19"/>
+          <w:szCs w:val="19"/>
+          <w:highlight w:val="white"/>
+          <w:lang w:val="en-CA"/>
+        </w:rPr>
+        <w:tab/>
+      </w:r>
+      <w:r>
+        <w:rPr>
+          <w:rFonts w:ascii="Consolas" w:hAnsi="Consolas" w:cs="Consolas"/>
+          <w:color w:val="000000"/>
+          <w:sz w:val="19"/>
+          <w:szCs w:val="19"/>
+          <w:highlight w:val="white"/>
+          <w:lang w:val="en-CA"/>
+        </w:rPr>
+        <w:tab/>
+      </w:r>
+      <w:r>
+        <w:rPr>
+          <w:rFonts w:ascii="Consolas" w:hAnsi="Consolas" w:cs="Consolas"/>
+          <w:color w:val="000000"/>
+          <w:sz w:val="19"/>
+          <w:szCs w:val="19"/>
+          <w:highlight w:val="white"/>
+          <w:lang w:val="en-CA"/>
+        </w:rPr>
+        <w:tab/>
+        <w:t>}</w:t>
+      </w:r>
+    </w:p>
+    <w:p>
+      <w:pPr>
+        <w:autoSpaceDE w:val="0"/>
+        <w:autoSpaceDN w:val="0"/>
+        <w:adjustRightInd w:val="0"/>
+        <w:rPr>
+          <w:rFonts w:ascii="Consolas" w:hAnsi="Consolas" w:cs="Consolas"/>
+          <w:color w:val="000000"/>
+          <w:sz w:val="19"/>
+          <w:szCs w:val="19"/>
+          <w:highlight w:val="white"/>
+          <w:lang w:val="en-CA"/>
+        </w:rPr>
+      </w:pPr>
+      <w:r>
+        <w:rPr>
+          <w:rFonts w:ascii="Consolas" w:hAnsi="Consolas" w:cs="Consolas"/>
+          <w:color w:val="000000"/>
+          <w:sz w:val="19"/>
+          <w:szCs w:val="19"/>
+          <w:highlight w:val="white"/>
+          <w:lang w:val="en-CA"/>
+        </w:rPr>
+        <w:tab/>
+      </w:r>
+      <w:r>
+        <w:rPr>
+          <w:rFonts w:ascii="Consolas" w:hAnsi="Consolas" w:cs="Consolas"/>
+          <w:color w:val="000000"/>
+          <w:sz w:val="19"/>
+          <w:szCs w:val="19"/>
+          <w:highlight w:val="white"/>
+          <w:lang w:val="en-CA"/>
+        </w:rPr>
+        <w:tab/>
+      </w:r>
+      <w:r>
+        <w:rPr>
+          <w:rFonts w:ascii="Consolas" w:hAnsi="Consolas" w:cs="Consolas"/>
+          <w:color w:val="000000"/>
+          <w:sz w:val="19"/>
+          <w:szCs w:val="19"/>
+          <w:highlight w:val="white"/>
+          <w:lang w:val="en-CA"/>
+        </w:rPr>
+        <w:tab/>
+        <w:t>}</w:t>
+      </w:r>
+    </w:p>
+    <w:p>
+      <w:pPr>
+        <w:autoSpaceDE w:val="0"/>
+        <w:autoSpaceDN w:val="0"/>
+        <w:adjustRightInd w:val="0"/>
+        <w:rPr>
+          <w:rFonts w:ascii="Consolas" w:hAnsi="Consolas" w:cs="Consolas"/>
+          <w:color w:val="000000"/>
+          <w:sz w:val="19"/>
+          <w:szCs w:val="19"/>
+          <w:highlight w:val="yellow"/>
+          <w:lang w:val="en-CA"/>
+        </w:rPr>
+      </w:pPr>
+      <w:r>
+        <w:rPr>
+          <w:rFonts w:ascii="Consolas" w:hAnsi="Consolas" w:cs="Consolas"/>
+          <w:color w:val="000000"/>
+          <w:sz w:val="19"/>
+          <w:szCs w:val="19"/>
+          <w:highlight w:val="white"/>
+          <w:lang w:val="en-CA"/>
+        </w:rPr>
+        <w:tab/>
+      </w:r>
+      <w:r>
+        <w:rPr>
+          <w:rFonts w:ascii="Consolas" w:hAnsi="Consolas" w:cs="Consolas"/>
+          <w:color w:val="000000"/>
+          <w:sz w:val="19"/>
+          <w:szCs w:val="19"/>
+          <w:highlight w:val="white"/>
+          <w:lang w:val="en-CA"/>
+        </w:rPr>
+        <w:tab/>
+      </w:r>
+      <w:r>
+        <w:rPr>
+          <w:rFonts w:ascii="Consolas" w:hAnsi="Consolas" w:cs="Consolas"/>
+          <w:color w:val="000000"/>
+          <w:sz w:val="19"/>
+          <w:szCs w:val="19"/>
+          <w:highlight w:val="white"/>
+          <w:lang w:val="en-CA"/>
+        </w:rPr>
+        <w:tab/>
+      </w:r>
+      <w:proofErr w:type="spellStart"/>
+      <w:r>
+        <w:rPr>
+          <w:rFonts w:ascii="Consolas" w:hAnsi="Consolas" w:cs="Consolas"/>
+          <w:color w:val="000000"/>
+          <w:sz w:val="19"/>
+          <w:szCs w:val="19"/>
+          <w:highlight w:val="yellow"/>
+          <w:lang w:val="en-CA"/>
+        </w:rPr>
+        <w:t>entity_lerp_fast</w:t>
+      </w:r>
+      <w:proofErr w:type="spellEnd"/>
+      <w:r>
+        <w:rPr>
+          <w:rFonts w:ascii="Consolas" w:hAnsi="Consolas" w:cs="Consolas"/>
+          <w:color w:val="000000"/>
+          <w:sz w:val="19"/>
+          <w:szCs w:val="19"/>
+          <w:highlight w:val="yellow"/>
+          <w:lang w:val="en-CA"/>
+        </w:rPr>
+        <w:t>::</w:t>
+      </w:r>
+      <w:proofErr w:type="spellStart"/>
+      <w:proofErr w:type="gramStart"/>
+      <w:r>
+        <w:rPr>
+          <w:rFonts w:ascii="Consolas" w:hAnsi="Consolas" w:cs="Consolas"/>
+          <w:color w:val="000000"/>
+          <w:sz w:val="19"/>
+          <w:szCs w:val="19"/>
+          <w:highlight w:val="yellow"/>
+          <w:lang w:val="en-CA"/>
+        </w:rPr>
+        <w:t>UpdateAll</w:t>
+      </w:r>
+      <w:proofErr w:type="spellEnd"/>
+      <w:r>
+        <w:rPr>
+          <w:rFonts w:ascii="Consolas" w:hAnsi="Consolas" w:cs="Consolas"/>
+          <w:color w:val="000000"/>
+          <w:sz w:val="19"/>
+          <w:szCs w:val="19"/>
+          <w:highlight w:val="yellow"/>
+          <w:lang w:val="en-CA"/>
+        </w:rPr>
+        <w:t>(</w:t>
+      </w:r>
+      <w:proofErr w:type="gramEnd"/>
+      <w:r>
+        <w:rPr>
+          <w:rFonts w:ascii="Consolas" w:hAnsi="Consolas" w:cs="Consolas"/>
+          <w:color w:val="000000"/>
+          <w:sz w:val="19"/>
+          <w:szCs w:val="19"/>
+          <w:highlight w:val="yellow"/>
+          <w:lang w:val="en-CA"/>
+        </w:rPr>
+        <w:t>t);</w:t>
+      </w:r>
+    </w:p>
+    <w:p>
+      <w:pPr>
+        <w:autoSpaceDE w:val="0"/>
+        <w:autoSpaceDN w:val="0"/>
+        <w:adjustRightInd w:val="0"/>
+        <w:rPr>
+          <w:rFonts w:ascii="Consolas" w:hAnsi="Consolas" w:cs="Consolas"/>
+          <w:color w:val="000000"/>
+          <w:sz w:val="19"/>
+          <w:szCs w:val="19"/>
+          <w:highlight w:val="white"/>
+          <w:lang w:val="en-CA"/>
+        </w:rPr>
+      </w:pPr>
+      <w:r>
+        <w:rPr>
+          <w:rFonts w:ascii="Consolas" w:hAnsi="Consolas" w:cs="Consolas"/>
+          <w:color w:val="000000"/>
+          <w:sz w:val="19"/>
+          <w:szCs w:val="19"/>
+          <w:highlight w:val="white"/>
+          <w:lang w:val="en-CA"/>
+        </w:rPr>
+        <w:tab/>
+      </w:r>
+      <w:r>
+        <w:rPr>
+          <w:rFonts w:ascii="Consolas" w:hAnsi="Consolas" w:cs="Consolas"/>
+          <w:color w:val="000000"/>
+          <w:sz w:val="19"/>
+          <w:szCs w:val="19"/>
+          <w:highlight w:val="white"/>
+          <w:lang w:val="en-CA"/>
+        </w:rPr>
+        <w:tab/>
+        <w:t>}</w:t>
+      </w:r>
+    </w:p>
+    <w:p>
+      <w:pPr>
+        <w:autoSpaceDE w:val="0"/>
+        <w:autoSpaceDN w:val="0"/>
+        <w:adjustRightInd w:val="0"/>
+        <w:rPr>
+          <w:rFonts w:ascii="Consolas" w:hAnsi="Consolas" w:cs="Consolas"/>
+          <w:color w:val="000000"/>
+          <w:sz w:val="19"/>
+          <w:szCs w:val="19"/>
+          <w:highlight w:val="white"/>
+          <w:lang w:val="en-CA"/>
+        </w:rPr>
+      </w:pPr>
+      <w:r>
+        <w:rPr>
+          <w:rFonts w:ascii="Consolas" w:hAnsi="Consolas" w:cs="Consolas"/>
+          <w:color w:val="000000"/>
+          <w:sz w:val="19"/>
+          <w:szCs w:val="19"/>
+          <w:highlight w:val="white"/>
+          <w:lang w:val="en-CA"/>
+        </w:rPr>
+        <w:tab/>
+      </w:r>
+      <w:r>
+        <w:rPr>
+          <w:rFonts w:ascii="Consolas" w:hAnsi="Consolas" w:cs="Consolas"/>
+          <w:color w:val="000000"/>
+          <w:sz w:val="19"/>
+          <w:szCs w:val="19"/>
+          <w:highlight w:val="white"/>
+          <w:lang w:val="en-CA"/>
+        </w:rPr>
+        <w:tab/>
+      </w:r>
+      <w:proofErr w:type="spellStart"/>
+      <w:r>
+        <w:rPr>
+          <w:rFonts w:ascii="Consolas" w:hAnsi="Consolas" w:cs="Consolas"/>
+          <w:color w:val="000000"/>
+          <w:sz w:val="19"/>
+          <w:szCs w:val="19"/>
+          <w:highlight w:val="white"/>
+          <w:lang w:val="en-CA"/>
+        </w:rPr>
+        <w:t>gFastUpdateExampleTimers.emplace_</w:t>
+      </w:r>
+      <w:proofErr w:type="gramStart"/>
+      <w:r>
+        <w:rPr>
+          <w:rFonts w:ascii="Consolas" w:hAnsi="Consolas" w:cs="Consolas"/>
+          <w:color w:val="000000"/>
+          <w:sz w:val="19"/>
+          <w:szCs w:val="19"/>
+          <w:highlight w:val="white"/>
+          <w:lang w:val="en-CA"/>
+        </w:rPr>
+        <w:t>back</w:t>
+      </w:r>
+      <w:proofErr w:type="spellEnd"/>
+      <w:r>
+        <w:rPr>
+          <w:rFonts w:ascii="Consolas" w:hAnsi="Consolas" w:cs="Consolas"/>
+          <w:color w:val="000000"/>
+          <w:sz w:val="19"/>
+          <w:szCs w:val="19"/>
+          <w:highlight w:val="white"/>
+          <w:lang w:val="en-CA"/>
+        </w:rPr>
+        <w:t>(</w:t>
+      </w:r>
+      <w:proofErr w:type="spellStart"/>
+      <w:proofErr w:type="gramEnd"/>
+      <w:r>
+        <w:rPr>
+          <w:rFonts w:ascii="Consolas" w:hAnsi="Consolas" w:cs="Consolas"/>
+          <w:color w:val="000000"/>
+          <w:sz w:val="19"/>
+          <w:szCs w:val="19"/>
+          <w:highlight w:val="white"/>
+          <w:lang w:val="en-CA"/>
+        </w:rPr>
+        <w:t>timer.stop</w:t>
+      </w:r>
+      <w:proofErr w:type="spellEnd"/>
+      <w:r>
+        <w:rPr>
+          <w:rFonts w:ascii="Consolas" w:hAnsi="Consolas" w:cs="Consolas"/>
+          <w:color w:val="000000"/>
+          <w:sz w:val="19"/>
+          <w:szCs w:val="19"/>
+          <w:highlight w:val="white"/>
+          <w:lang w:val="en-CA"/>
+        </w:rPr>
+        <w:t>());</w:t>
+      </w:r>
+    </w:p>
+    <w:p>
+      <w:pPr>
+        <w:autoSpaceDE w:val="0"/>
+        <w:autoSpaceDN w:val="0"/>
+        <w:adjustRightInd w:val="0"/>
+        <w:rPr>
+          <w:rFonts w:ascii="Consolas" w:hAnsi="Consolas" w:cs="Consolas"/>
+          <w:color w:val="000000"/>
+          <w:sz w:val="19"/>
+          <w:szCs w:val="19"/>
+          <w:highlight w:val="white"/>
+          <w:lang w:val="en-CA"/>
+        </w:rPr>
+      </w:pPr>
+    </w:p>
+    <w:p>
+      <w:r>
+        <w:t xml:space="preserve">So why not just add the type data like in the fast example? The main problem is this is nearly always a refactor job.  First we write things simple like the first loop.  Then only once we see the performance problem do we slowly start moving towards the fast loop. </w:t>
+      </w:r>
+      <w:r>
+        <w:t xml:space="preserve"> So the less lines of code I can change and get the performance the better.  </w:t>
+      </w:r>
+    </w:p>
+    <w:p/>
+    <w:p>
+      <w:r>
+        <w:t xml:space="preserve">Entity system are very important structure in games.  One many games you will have up to 300 content people and only 30 programmers.  The content people will make entities and components for these entities.  </w:t>
+      </w:r>
+      <w:r>
+        <w:t xml:space="preserve">The programmers will have little say in how many of any entity are used.  They will see what type of prototype scene content people are trying to make and then try to update their game code to make these scenes faster as needed.  But they should try and not change the engine itself or at least make sure the changes are small.  The idea is to only make these type of changes where it was worth it to get the cycles back otherwise we would just stick to simple virtual functions.  </w:t>
+      </w:r>
+    </w:p>
+    <w:p/>
+    <w:p>
+      <w:pPr>
+        <w:rPr>
+          <w:lang w:val="en-CA"/>
+        </w:rPr>
+      </w:pPr>
+      <w:r>
+        <w:t xml:space="preserve">For entities you can think of them as things that do stuff in the world and components as the tools entities can use.  Entity could be very </w:t>
+      </w:r>
+      <w:r>
+        <w:t xml:space="preserve">complicated </w:t>
+      </w:r>
+      <w:r>
+        <w:t xml:space="preserve">like a </w:t>
+      </w:r>
+      <w:r>
+        <w:t xml:space="preserve">car </w:t>
+      </w:r>
+      <w:r>
+        <w:t xml:space="preserve">in a race game </w:t>
+      </w:r>
+      <w:r>
+        <w:t>or a soldier</w:t>
+      </w:r>
+      <w:r>
+        <w:t xml:space="preserve"> in battle field or could be</w:t>
+      </w:r>
+      <w:r>
+        <w:t xml:space="preserve"> </w:t>
+      </w:r>
+      <w:r>
+        <w:t xml:space="preserve">very simple like a tree.   You might want to support lot and lots of simple objects like trees and they could be updated very quickly and uniformly with </w:t>
+      </w:r>
+      <w:r>
+        <w:t>SIMD</w:t>
+      </w:r>
+      <w:r>
+        <w:t xml:space="preserve"> matrix and vector math.  With large objects like </w:t>
+      </w:r>
+      <w:r>
+        <w:t>soldier</w:t>
+      </w:r>
+      <w:r>
+        <w:t xml:space="preserve"> or race car these virtual function will not mater.  </w:t>
+      </w:r>
+      <w:r>
+        <w:t xml:space="preserve"> </w:t>
+      </w:r>
+      <w:r>
+        <w:rPr>
+          <w:lang w:val="en-CA"/>
+        </w:rPr>
+        <w:t>The nodes in skeleton animation h</w:t>
+      </w:r>
+      <w:r>
+        <w:rPr>
+          <w:lang w:val="en-CA"/>
+        </w:rPr>
+        <w:t xml:space="preserve">ierarchy in </w:t>
+      </w:r>
+      <w:r>
+        <w:rPr>
+          <w:lang w:val="en-CA"/>
+        </w:rPr>
+        <w:t xml:space="preserve">a </w:t>
+      </w:r>
+      <w:r>
+        <w:t>soldier</w:t>
+      </w:r>
+      <w:r>
+        <w:t xml:space="preserve"> </w:t>
+      </w:r>
+      <w:r>
+        <w:t xml:space="preserve">entity </w:t>
+      </w:r>
+      <w:r>
+        <w:rPr>
+          <w:lang w:val="en-CA"/>
+        </w:rPr>
+        <w:t>have a similar problems</w:t>
+      </w:r>
+      <w:r>
+        <w:rPr>
+          <w:lang w:val="en-CA"/>
+        </w:rPr>
+        <w:t xml:space="preserve"> to the entity one I talk about mind you so a sports game that has more animating players then battle field might apply this tech there to more effect.  The entity problem is just one easy to understand where we would use it. </w:t>
+      </w:r>
+    </w:p>
+    <w:p>
+      <w:pPr>
+        <w:rPr>
+          <w:lang w:val="en-CA"/>
+        </w:rPr>
+      </w:pPr>
+    </w:p>
+    <w:p>
+      <w:r>
+        <w:t xml:space="preserve">In some cases we could sort the entity based on type and update them.  This would give us good saving in these cases as we would get less branch </w:t>
+      </w:r>
+      <w:proofErr w:type="spellStart"/>
+      <w:r>
+        <w:t>misprediction</w:t>
+      </w:r>
+      <w:proofErr w:type="spellEnd"/>
+      <w:r>
+        <w:t xml:space="preserve"> however this is not always posable.  Even in these cases comparing data and not calling a virtual function would be better. </w:t>
+      </w:r>
+    </w:p>
+    <w:p/>
+    <w:p>
+      <w:pPr>
+        <w:rPr>
+          <w:lang w:val="en-CA"/>
+        </w:rPr>
+      </w:pPr>
+      <w:r>
+        <w:t xml:space="preserve">A static typing systems could be writing in some cases but the entity </w:t>
+      </w:r>
+      <w:r>
+        <w:rPr>
+          <w:lang w:val="en-CA"/>
+        </w:rPr>
+        <w:t xml:space="preserve">hierarchy is a good example of a hard case.  Since each main player is quite different </w:t>
+      </w:r>
+      <w:r>
+        <w:t>soldier</w:t>
+      </w:r>
+      <w:r>
+        <w:t xml:space="preserve"> verses rocket ship each team will write their own entities so the whole system will be </w:t>
+      </w:r>
+      <w:r>
+        <w:rPr>
+          <w:lang w:val="en-CA"/>
+        </w:rPr>
+        <w:t xml:space="preserve">100s of files over 20 </w:t>
+      </w:r>
+      <w:r>
+        <w:rPr>
+          <w:lang w:val="en-CA"/>
+        </w:rPr>
+        <w:t xml:space="preserve">development </w:t>
+      </w:r>
+      <w:r>
+        <w:rPr>
+          <w:lang w:val="en-CA"/>
+        </w:rPr>
+        <w:t xml:space="preserve">teams.  So the changes cause integrations problems when we have to change the type system. </w:t>
+      </w:r>
+      <w:r>
+        <w:rPr>
+          <w:lang w:val="en-CA"/>
+        </w:rPr>
+        <w:t xml:space="preserve"> </w:t>
+      </w:r>
+    </w:p>
+    <w:p>
+      <w:pPr>
+        <w:rPr>
+          <w:lang w:val="en-CA"/>
+        </w:rPr>
+      </w:pPr>
+    </w:p>
+    <w:p>
+      <w:r>
+        <w:rPr>
+          <w:lang w:val="en-CA"/>
+        </w:rPr>
+        <w:t>So the basic problem with type systems is you don’t know you need a better one until you see the need for</w:t>
+      </w:r>
+      <w:r>
+        <w:rPr>
+          <w:lang w:val="en-CA"/>
+        </w:rPr>
+        <w:t xml:space="preserve"> </w:t>
+      </w:r>
+      <w:r>
+        <w:rPr>
+          <w:lang w:val="en-CA"/>
+        </w:rPr>
+        <w:t>optimization. You don’t know that you need optimization until you see you</w:t>
+      </w:r>
+      <w:r>
+        <w:t xml:space="preserve"> </w:t>
+      </w:r>
+      <w:r>
+        <w:t xml:space="preserve">scene.  Once you have your scene you written a lot of code the wrong way and you need to refactor it to make it faster to make the scene look good.  </w:t>
       </w:r>
     </w:p>
     <w:p>
@@ -865,8 +4255,50 @@
         </w:rPr>
         <w:t xml:space="preserve"> </w:t>
       </w:r>
-      <w:bookmarkStart w:id="0" w:name="_GoBack"/>
-      <w:bookmarkEnd w:id="0"/>
+    </w:p>
+    <w:p>
+      <w:pPr>
+        <w:spacing w:before="100" w:beforeAutospacing="1" w:after="100" w:afterAutospacing="1"/>
+        <w:rPr>
+          <w:rFonts w:ascii="Times" w:hAnsi="Times" w:cs="Times New Roman"/>
+          <w:color w:val="000000"/>
+          <w:sz w:val="27"/>
+          <w:szCs w:val="27"/>
+          <w:lang w:eastAsia="ja-JP"/>
+        </w:rPr>
+      </w:pPr>
+      <w:r>
+        <w:rPr>
+          <w:rFonts w:ascii="Times" w:hAnsi="Times" w:cs="Times New Roman"/>
+          <w:color w:val="000000"/>
+          <w:sz w:val="27"/>
+          <w:szCs w:val="27"/>
+          <w:lang w:eastAsia="ja-JP"/>
+        </w:rPr>
+        <w:t xml:space="preserve">Are the function in </w:t>
+      </w:r>
+      <w:proofErr w:type="spellStart"/>
+      <w:r>
+        <w:rPr>
+          <w:rFonts w:ascii="Times" w:hAnsi="Times" w:cs="Times New Roman"/>
+          <w:color w:val="000000"/>
+          <w:sz w:val="27"/>
+          <w:szCs w:val="27"/>
+          <w:lang w:eastAsia="ja-JP"/>
+        </w:rPr>
+        <w:t>vtables</w:t>
+      </w:r>
+      <w:proofErr w:type="spellEnd"/>
+      <w:r>
+        <w:rPr>
+          <w:rFonts w:ascii="Times" w:hAnsi="Times" w:cs="Times New Roman"/>
+          <w:color w:val="000000"/>
+          <w:sz w:val="27"/>
+          <w:szCs w:val="27"/>
+          <w:lang w:eastAsia="ja-JP"/>
+        </w:rPr>
+        <w:t xml:space="preserve"> always non-stubs for calling across DLL boundaries? I am not 100% sure.  </w:t>
+      </w:r>
     </w:p>
     <w:p>
       <w:pPr>
@@ -3357,6 +6789,216 @@
     </w:sectPr>
   </w:body>
 </w:document>
+</file>
+
+<file path=word/numbering.xml><?xml version="1.0" encoding="utf-8"?>
+<w:numbering xmlns:wpc="http://schemas.microsoft.com/office/word/2010/wordprocessingCanvas" xmlns:mc="http://schemas.openxmlformats.org/markup-compatibility/2006" xmlns:o="urn:schemas-microsoft-com:office:office" xmlns:r="http://schemas.openxmlformats.org/officeDocument/2006/relationships" xmlns:m="http://schemas.openxmlformats.org/officeDocument/2006/math" xmlns:v="urn:schemas-microsoft-com:vml" xmlns:wp14="http://schemas.microsoft.com/office/word/2010/wordprocessingDrawing" xmlns:wp="http://schemas.openxmlformats.org/drawingml/2006/wordprocessingDrawing" xmlns:w10="urn:schemas-microsoft-com:office:word" xmlns:w="http://schemas.openxmlformats.org/wordprocessingml/2006/main" xmlns:w14="http://schemas.microsoft.com/office/word/2010/wordml" xmlns:w15="http://schemas.microsoft.com/office/word/2012/wordml" xmlns:wpg="http://schemas.microsoft.com/office/word/2010/wordprocessingGroup" xmlns:wpi="http://schemas.microsoft.com/office/word/2010/wordprocessingInk" xmlns:wne="http://schemas.microsoft.com/office/word/2006/wordml" xmlns:wps="http://schemas.microsoft.com/office/word/2010/wordprocessingShape" mc:Ignorable="w14 w15 wp14">
+  <w:abstractNum w:abstractNumId="0" w15:restartNumberingAfterBreak="0">
+    <w:nsid w:val="2A9E2620"/>
+    <w:multiLevelType w:val="hybridMultilevel"/>
+    <w:tmpl w:val="BED2F888"/>
+    <w:lvl w:ilvl="0" w:tplc="1009000F">
+      <w:start w:val="1"/>
+      <w:numFmt w:val="decimal"/>
+      <w:lvlText w:val="%1."/>
+      <w:lvlJc w:val="left"/>
+      <w:pPr>
+        <w:ind w:left="720" w:hanging="360"/>
+      </w:pPr>
+    </w:lvl>
+    <w:lvl w:ilvl="1" w:tplc="10090019">
+      <w:start w:val="1"/>
+      <w:numFmt w:val="lowerLetter"/>
+      <w:lvlText w:val="%2."/>
+      <w:lvlJc w:val="left"/>
+      <w:pPr>
+        <w:ind w:left="1440" w:hanging="360"/>
+      </w:pPr>
+    </w:lvl>
+    <w:lvl w:ilvl="2" w:tplc="1009001B" w:tentative="1">
+      <w:start w:val="1"/>
+      <w:numFmt w:val="lowerRoman"/>
+      <w:lvlText w:val="%3."/>
+      <w:lvlJc w:val="right"/>
+      <w:pPr>
+        <w:ind w:left="2160" w:hanging="180"/>
+      </w:pPr>
+    </w:lvl>
+    <w:lvl w:ilvl="3" w:tplc="1009000F" w:tentative="1">
+      <w:start w:val="1"/>
+      <w:numFmt w:val="decimal"/>
+      <w:lvlText w:val="%4."/>
+      <w:lvlJc w:val="left"/>
+      <w:pPr>
+        <w:ind w:left="2880" w:hanging="360"/>
+      </w:pPr>
+    </w:lvl>
+    <w:lvl w:ilvl="4" w:tplc="10090019" w:tentative="1">
+      <w:start w:val="1"/>
+      <w:numFmt w:val="lowerLetter"/>
+      <w:lvlText w:val="%5."/>
+      <w:lvlJc w:val="left"/>
+      <w:pPr>
+        <w:ind w:left="3600" w:hanging="360"/>
+      </w:pPr>
+    </w:lvl>
+    <w:lvl w:ilvl="5" w:tplc="1009001B" w:tentative="1">
+      <w:start w:val="1"/>
+      <w:numFmt w:val="lowerRoman"/>
+      <w:lvlText w:val="%6."/>
+      <w:lvlJc w:val="right"/>
+      <w:pPr>
+        <w:ind w:left="4320" w:hanging="180"/>
+      </w:pPr>
+    </w:lvl>
+    <w:lvl w:ilvl="6" w:tplc="1009000F" w:tentative="1">
+      <w:start w:val="1"/>
+      <w:numFmt w:val="decimal"/>
+      <w:lvlText w:val="%7."/>
+      <w:lvlJc w:val="left"/>
+      <w:pPr>
+        <w:ind w:left="5040" w:hanging="360"/>
+      </w:pPr>
+    </w:lvl>
+    <w:lvl w:ilvl="7" w:tplc="10090019" w:tentative="1">
+      <w:start w:val="1"/>
+      <w:numFmt w:val="lowerLetter"/>
+      <w:lvlText w:val="%8."/>
+      <w:lvlJc w:val="left"/>
+      <w:pPr>
+        <w:ind w:left="5760" w:hanging="360"/>
+      </w:pPr>
+    </w:lvl>
+    <w:lvl w:ilvl="8" w:tplc="1009001B" w:tentative="1">
+      <w:start w:val="1"/>
+      <w:numFmt w:val="lowerRoman"/>
+      <w:lvlText w:val="%9."/>
+      <w:lvlJc w:val="right"/>
+      <w:pPr>
+        <w:ind w:left="6480" w:hanging="180"/>
+      </w:pPr>
+    </w:lvl>
+  </w:abstractNum>
+  <w:abstractNum w:abstractNumId="1" w15:restartNumberingAfterBreak="0">
+    <w:nsid w:val="474D2844"/>
+    <w:multiLevelType w:val="hybridMultilevel"/>
+    <w:tmpl w:val="C53AE68A"/>
+    <w:lvl w:ilvl="0" w:tplc="10090001">
+      <w:start w:val="1"/>
+      <w:numFmt w:val="bullet"/>
+      <w:lvlText w:val=""/>
+      <w:lvlJc w:val="left"/>
+      <w:pPr>
+        <w:ind w:left="720" w:hanging="360"/>
+      </w:pPr>
+      <w:rPr>
+        <w:rFonts w:ascii="Symbol" w:hAnsi="Symbol" w:hint="default"/>
+      </w:rPr>
+    </w:lvl>
+    <w:lvl w:ilvl="1" w:tplc="10090003" w:tentative="1">
+      <w:start w:val="1"/>
+      <w:numFmt w:val="bullet"/>
+      <w:lvlText w:val="o"/>
+      <w:lvlJc w:val="left"/>
+      <w:pPr>
+        <w:ind w:left="1440" w:hanging="360"/>
+      </w:pPr>
+      <w:rPr>
+        <w:rFonts w:ascii="Courier New" w:hAnsi="Courier New" w:cs="Courier New" w:hint="default"/>
+      </w:rPr>
+    </w:lvl>
+    <w:lvl w:ilvl="2" w:tplc="10090005" w:tentative="1">
+      <w:start w:val="1"/>
+      <w:numFmt w:val="bullet"/>
+      <w:lvlText w:val=""/>
+      <w:lvlJc w:val="left"/>
+      <w:pPr>
+        <w:ind w:left="2160" w:hanging="360"/>
+      </w:pPr>
+      <w:rPr>
+        <w:rFonts w:ascii="Wingdings" w:hAnsi="Wingdings" w:hint="default"/>
+      </w:rPr>
+    </w:lvl>
+    <w:lvl w:ilvl="3" w:tplc="10090001" w:tentative="1">
+      <w:start w:val="1"/>
+      <w:numFmt w:val="bullet"/>
+      <w:lvlText w:val=""/>
+      <w:lvlJc w:val="left"/>
+      <w:pPr>
+        <w:ind w:left="2880" w:hanging="360"/>
+      </w:pPr>
+      <w:rPr>
+        <w:rFonts w:ascii="Symbol" w:hAnsi="Symbol" w:hint="default"/>
+      </w:rPr>
+    </w:lvl>
+    <w:lvl w:ilvl="4" w:tplc="10090003" w:tentative="1">
+      <w:start w:val="1"/>
+      <w:numFmt w:val="bullet"/>
+      <w:lvlText w:val="o"/>
+      <w:lvlJc w:val="left"/>
+      <w:pPr>
+        <w:ind w:left="3600" w:hanging="360"/>
+      </w:pPr>
+      <w:rPr>
+        <w:rFonts w:ascii="Courier New" w:hAnsi="Courier New" w:cs="Courier New" w:hint="default"/>
+      </w:rPr>
+    </w:lvl>
+    <w:lvl w:ilvl="5" w:tplc="10090005" w:tentative="1">
+      <w:start w:val="1"/>
+      <w:numFmt w:val="bullet"/>
+      <w:lvlText w:val=""/>
+      <w:lvlJc w:val="left"/>
+      <w:pPr>
+        <w:ind w:left="4320" w:hanging="360"/>
+      </w:pPr>
+      <w:rPr>
+        <w:rFonts w:ascii="Wingdings" w:hAnsi="Wingdings" w:hint="default"/>
+      </w:rPr>
+    </w:lvl>
+    <w:lvl w:ilvl="6" w:tplc="10090001" w:tentative="1">
+      <w:start w:val="1"/>
+      <w:numFmt w:val="bullet"/>
+      <w:lvlText w:val=""/>
+      <w:lvlJc w:val="left"/>
+      <w:pPr>
+        <w:ind w:left="5040" w:hanging="360"/>
+      </w:pPr>
+      <w:rPr>
+        <w:rFonts w:ascii="Symbol" w:hAnsi="Symbol" w:hint="default"/>
+      </w:rPr>
+    </w:lvl>
+    <w:lvl w:ilvl="7" w:tplc="10090003" w:tentative="1">
+      <w:start w:val="1"/>
+      <w:numFmt w:val="bullet"/>
+      <w:lvlText w:val="o"/>
+      <w:lvlJc w:val="left"/>
+      <w:pPr>
+        <w:ind w:left="5760" w:hanging="360"/>
+      </w:pPr>
+      <w:rPr>
+        <w:rFonts w:ascii="Courier New" w:hAnsi="Courier New" w:cs="Courier New" w:hint="default"/>
+      </w:rPr>
+    </w:lvl>
+    <w:lvl w:ilvl="8" w:tplc="10090005" w:tentative="1">
+      <w:start w:val="1"/>
+      <w:numFmt w:val="bullet"/>
+      <w:lvlText w:val=""/>
+      <w:lvlJc w:val="left"/>
+      <w:pPr>
+        <w:ind w:left="6480" w:hanging="360"/>
+      </w:pPr>
+      <w:rPr>
+        <w:rFonts w:ascii="Wingdings" w:hAnsi="Wingdings" w:hint="default"/>
+      </w:rPr>
+    </w:lvl>
+  </w:abstractNum>
+  <w:num w:numId="1">
+    <w:abstractNumId w:val="1"/>
+  </w:num>
+  <w:num w:numId="2">
+    <w:abstractNumId w:val="0"/>
+  </w:num>
+</w:numbering>
 </file>
 
 <file path=word/styles.xml><?xml version="1.0" encoding="utf-8"?>
@@ -3781,6 +7423,26 @@
       <w:lang w:eastAsia="ja-JP"/>
     </w:rPr>
   </w:style>
+  <w:style w:type="paragraph" w:styleId="Heading3">
+    <w:name w:val="heading 3"/>
+    <w:basedOn w:val="Normal"/>
+    <w:next w:val="Normal"/>
+    <w:link w:val="Heading3Char"/>
+    <w:uiPriority w:val="9"/>
+    <w:unhideWhenUsed/>
+    <w:qFormat/>
+    <w:rsid w:val="00D370C2"/>
+    <w:pPr>
+      <w:keepNext/>
+      <w:keepLines/>
+      <w:spacing w:before="40"/>
+      <w:outlineLvl w:val="2"/>
+    </w:pPr>
+    <w:rPr>
+      <w:rFonts w:asciiTheme="majorHAnsi" w:eastAsiaTheme="majorEastAsia" w:hAnsiTheme="majorHAnsi" w:cstheme="majorBidi"/>
+      <w:color w:val="243F60" w:themeColor="accent1" w:themeShade="7F"/>
+    </w:rPr>
+  </w:style>
   <w:style w:type="character" w:default="1" w:styleId="DefaultParagraphFont">
     <w:name w:val="Default Paragraph Font"/>
     <w:uiPriority w:val="1"/>
@@ -3934,7 +7596,1070 @@
       <w:u w:val="single"/>
     </w:rPr>
   </w:style>
+  <w:style w:type="character" w:customStyle="1" w:styleId="Heading3Char">
+    <w:name w:val="Heading 3 Char"/>
+    <w:basedOn w:val="DefaultParagraphFont"/>
+    <w:link w:val="Heading3"/>
+    <w:uiPriority w:val="9"/>
+    <w:rsid w:val="00D370C2"/>
+    <w:rPr>
+      <w:rFonts w:asciiTheme="majorHAnsi" w:eastAsiaTheme="majorEastAsia" w:hAnsiTheme="majorHAnsi" w:cstheme="majorBidi"/>
+      <w:color w:val="243F60" w:themeColor="accent1" w:themeShade="7F"/>
+    </w:rPr>
+  </w:style>
+  <w:style w:type="paragraph" w:styleId="ListParagraph">
+    <w:name w:val="List Paragraph"/>
+    <w:basedOn w:val="Normal"/>
+    <w:uiPriority w:val="34"/>
+    <w:qFormat/>
+    <w:rsid w:val="00037914"/>
+    <w:pPr>
+      <w:ind w:left="720"/>
+      <w:contextualSpacing/>
+    </w:pPr>
+  </w:style>
 </w:styles>
+</file>
+
+<file path=word/charts/chart1.xml><?xml version="1.0" encoding="utf-8"?>
+<c:chartSpace xmlns:c="http://schemas.openxmlformats.org/drawingml/2006/chart" xmlns:a="http://schemas.openxmlformats.org/drawingml/2006/main" xmlns:r="http://schemas.openxmlformats.org/officeDocument/2006/relationships">
+  <c:date1904 val="0"/>
+  <c:lang val="en-US"/>
+  <c:roundedCorners val="0"/>
+  <mc:AlternateContent xmlns:mc="http://schemas.openxmlformats.org/markup-compatibility/2006">
+    <mc:Choice xmlns:c14="http://schemas.microsoft.com/office/drawing/2007/8/2/chart" Requires="c14">
+      <c14:style val="102"/>
+    </mc:Choice>
+    <mc:Fallback>
+      <c:style val="2"/>
+    </mc:Fallback>
+  </mc:AlternateContent>
+  <c:chart>
+    <c:title>
+      <c:tx>
+        <c:rich>
+          <a:bodyPr rot="0" spcFirstLastPara="1" vertOverflow="ellipsis" vert="horz" wrap="square" anchor="ctr" anchorCtr="1"/>
+          <a:lstStyle/>
+          <a:p>
+            <a:pPr marL="0" marR="0" indent="0" algn="ctr" defTabSz="914400" rtl="0" eaLnBrk="1" fontAlgn="auto" latinLnBrk="0" hangingPunct="1">
+              <a:lnSpc>
+                <a:spcPct val="100000"/>
+              </a:lnSpc>
+              <a:spcBef>
+                <a:spcPts val="0"/>
+              </a:spcBef>
+              <a:spcAft>
+                <a:spcPts val="0"/>
+              </a:spcAft>
+              <a:buClrTx/>
+              <a:buSzTx/>
+              <a:buFontTx/>
+              <a:buNone/>
+              <a:tabLst/>
+              <a:defRPr sz="1600" b="1" i="0" u="none" strike="noStrike" kern="1200" spc="100" baseline="0">
+                <a:solidFill>
+                  <a:sysClr val="window" lastClr="FFFFFF">
+                    <a:lumMod val="95000"/>
+                  </a:sysClr>
+                </a:solidFill>
+                <a:effectLst>
+                  <a:outerShdw blurRad="50800" dist="38100" dir="5400000" algn="t" rotWithShape="0">
+                    <a:prstClr val="black">
+                      <a:alpha val="40000"/>
+                    </a:prstClr>
+                  </a:outerShdw>
+                </a:effectLst>
+                <a:latin typeface="+mn-lt"/>
+                <a:ea typeface="+mn-ea"/>
+                <a:cs typeface="+mn-cs"/>
+              </a:defRPr>
+            </a:pPr>
+            <a:r>
+              <a:rPr lang="en-CA" sz="1800" b="1" i="0" baseline="0">
+                <a:effectLst>
+                  <a:outerShdw blurRad="50800" dist="38100" dir="5400000" algn="t" rotWithShape="0">
+                    <a:srgbClr val="000000">
+                      <a:alpha val="40000"/>
+                    </a:srgbClr>
+                  </a:outerShdw>
+                </a:effectLst>
+              </a:rPr>
+              <a:t>Update Execution time in ms</a:t>
+            </a:r>
+            <a:endParaRPr lang="en-CA"/>
+          </a:p>
+        </c:rich>
+      </c:tx>
+      <c:overlay val="0"/>
+      <c:spPr>
+        <a:noFill/>
+        <a:ln>
+          <a:noFill/>
+        </a:ln>
+        <a:effectLst/>
+      </c:spPr>
+      <c:txPr>
+        <a:bodyPr rot="0" spcFirstLastPara="1" vertOverflow="ellipsis" vert="horz" wrap="square" anchor="ctr" anchorCtr="1"/>
+        <a:lstStyle/>
+        <a:p>
+          <a:pPr marL="0" marR="0" indent="0" algn="ctr" defTabSz="914400" rtl="0" eaLnBrk="1" fontAlgn="auto" latinLnBrk="0" hangingPunct="1">
+            <a:lnSpc>
+              <a:spcPct val="100000"/>
+            </a:lnSpc>
+            <a:spcBef>
+              <a:spcPts val="0"/>
+            </a:spcBef>
+            <a:spcAft>
+              <a:spcPts val="0"/>
+            </a:spcAft>
+            <a:buClrTx/>
+            <a:buSzTx/>
+            <a:buFontTx/>
+            <a:buNone/>
+            <a:tabLst/>
+            <a:defRPr sz="1600" b="1" i="0" u="none" strike="noStrike" kern="1200" spc="100" baseline="0">
+              <a:solidFill>
+                <a:sysClr val="window" lastClr="FFFFFF">
+                  <a:lumMod val="95000"/>
+                </a:sysClr>
+              </a:solidFill>
+              <a:effectLst>
+                <a:outerShdw blurRad="50800" dist="38100" dir="5400000" algn="t" rotWithShape="0">
+                  <a:prstClr val="black">
+                    <a:alpha val="40000"/>
+                  </a:prstClr>
+                </a:outerShdw>
+              </a:effectLst>
+              <a:latin typeface="+mn-lt"/>
+              <a:ea typeface="+mn-ea"/>
+              <a:cs typeface="+mn-cs"/>
+            </a:defRPr>
+          </a:pPr>
+          <a:endParaRPr lang="en-US"/>
+        </a:p>
+      </c:txPr>
+    </c:title>
+    <c:autoTitleDeleted val="0"/>
+    <c:plotArea>
+      <c:layout/>
+      <c:barChart>
+        <c:barDir val="bar"/>
+        <c:grouping val="clustered"/>
+        <c:varyColors val="0"/>
+        <c:ser>
+          <c:idx val="0"/>
+          <c:order val="0"/>
+          <c:spPr>
+            <a:gradFill rotWithShape="1">
+              <a:gsLst>
+                <a:gs pos="0">
+                  <a:schemeClr val="accent1">
+                    <a:satMod val="103000"/>
+                    <a:lumMod val="102000"/>
+                    <a:tint val="94000"/>
+                  </a:schemeClr>
+                </a:gs>
+                <a:gs pos="50000">
+                  <a:schemeClr val="accent1">
+                    <a:satMod val="110000"/>
+                    <a:lumMod val="100000"/>
+                    <a:shade val="100000"/>
+                  </a:schemeClr>
+                </a:gs>
+                <a:gs pos="100000">
+                  <a:schemeClr val="accent1">
+                    <a:lumMod val="99000"/>
+                    <a:satMod val="120000"/>
+                    <a:shade val="78000"/>
+                  </a:schemeClr>
+                </a:gs>
+              </a:gsLst>
+              <a:lin ang="5400000" scaled="0"/>
+            </a:gradFill>
+            <a:ln>
+              <a:noFill/>
+            </a:ln>
+            <a:effectLst>
+              <a:outerShdw blurRad="57150" dist="19050" dir="5400000" algn="ctr" rotWithShape="0">
+                <a:srgbClr val="000000">
+                  <a:alpha val="63000"/>
+                </a:srgbClr>
+              </a:outerShdw>
+            </a:effectLst>
+            <a:scene3d>
+              <a:camera prst="orthographicFront">
+                <a:rot lat="0" lon="0" rev="0"/>
+              </a:camera>
+              <a:lightRig rig="threePt" dir="t">
+                <a:rot lat="0" lon="0" rev="1200000"/>
+              </a:lightRig>
+            </a:scene3d>
+            <a:sp3d>
+              <a:bevelT w="63500" h="25400"/>
+            </a:sp3d>
+          </c:spPr>
+          <c:invertIfNegative val="0"/>
+          <c:dPt>
+            <c:idx val="0"/>
+            <c:invertIfNegative val="0"/>
+            <c:bubble3D val="0"/>
+            <c:spPr>
+              <a:solidFill>
+                <a:schemeClr val="accent6"/>
+              </a:solidFill>
+              <a:ln>
+                <a:noFill/>
+              </a:ln>
+              <a:effectLst>
+                <a:outerShdw blurRad="57150" dist="19050" dir="5400000" algn="ctr" rotWithShape="0">
+                  <a:srgbClr val="000000">
+                    <a:alpha val="63000"/>
+                  </a:srgbClr>
+                </a:outerShdw>
+              </a:effectLst>
+              <a:scene3d>
+                <a:camera prst="orthographicFront">
+                  <a:rot lat="0" lon="0" rev="0"/>
+                </a:camera>
+                <a:lightRig rig="threePt" dir="t">
+                  <a:rot lat="0" lon="0" rev="1200000"/>
+                </a:lightRig>
+              </a:scene3d>
+              <a:sp3d>
+                <a:bevelT w="63500" h="25400"/>
+              </a:sp3d>
+            </c:spPr>
+          </c:dPt>
+          <c:dPt>
+            <c:idx val="1"/>
+            <c:invertIfNegative val="0"/>
+            <c:bubble3D val="0"/>
+            <c:spPr>
+              <a:solidFill>
+                <a:schemeClr val="accent2"/>
+              </a:solidFill>
+              <a:ln>
+                <a:noFill/>
+              </a:ln>
+              <a:effectLst>
+                <a:outerShdw blurRad="57150" dist="19050" dir="5400000" algn="ctr" rotWithShape="0">
+                  <a:srgbClr val="000000">
+                    <a:alpha val="63000"/>
+                  </a:srgbClr>
+                </a:outerShdw>
+              </a:effectLst>
+              <a:scene3d>
+                <a:camera prst="orthographicFront">
+                  <a:rot lat="0" lon="0" rev="0"/>
+                </a:camera>
+                <a:lightRig rig="threePt" dir="t">
+                  <a:rot lat="0" lon="0" rev="1200000"/>
+                </a:lightRig>
+              </a:scene3d>
+              <a:sp3d>
+                <a:bevelT w="63500" h="25400"/>
+              </a:sp3d>
+            </c:spPr>
+          </c:dPt>
+          <c:dLbls>
+            <c:spPr>
+              <a:noFill/>
+              <a:ln>
+                <a:noFill/>
+              </a:ln>
+              <a:effectLst/>
+            </c:spPr>
+            <c:txPr>
+              <a:bodyPr rot="0" spcFirstLastPara="1" vertOverflow="ellipsis" vert="horz" wrap="square" lIns="38100" tIns="19050" rIns="38100" bIns="19050" anchor="ctr" anchorCtr="1">
+                <a:spAutoFit/>
+              </a:bodyPr>
+              <a:lstStyle/>
+              <a:p>
+                <a:pPr>
+                  <a:defRPr sz="900" b="0" i="0" u="none" strike="noStrike" kern="1200" baseline="0">
+                    <a:solidFill>
+                      <a:schemeClr val="lt1">
+                        <a:lumMod val="85000"/>
+                      </a:schemeClr>
+                    </a:solidFill>
+                    <a:latin typeface="+mn-lt"/>
+                    <a:ea typeface="+mn-ea"/>
+                    <a:cs typeface="+mn-cs"/>
+                  </a:defRPr>
+                </a:pPr>
+                <a:endParaRPr lang="en-US"/>
+              </a:p>
+            </c:txPr>
+            <c:dLblPos val="inEnd"/>
+            <c:showLegendKey val="0"/>
+            <c:showVal val="1"/>
+            <c:showCatName val="0"/>
+            <c:showSerName val="0"/>
+            <c:showPercent val="0"/>
+            <c:showBubbleSize val="0"/>
+            <c:showLeaderLines val="0"/>
+            <c:extLst>
+              <c:ext xmlns:c15="http://schemas.microsoft.com/office/drawing/2012/chart" uri="{CE6537A1-D6FC-4f65-9D91-7224C49458BB}">
+                <c15:showLeaderLines val="1"/>
+                <c15:leaderLines>
+                  <c:spPr>
+                    <a:ln w="9525">
+                      <a:solidFill>
+                        <a:schemeClr val="lt1">
+                          <a:lumMod val="95000"/>
+                          <a:alpha val="54000"/>
+                        </a:schemeClr>
+                      </a:solidFill>
+                    </a:ln>
+                    <a:effectLst/>
+                  </c:spPr>
+                </c15:leaderLines>
+              </c:ext>
+            </c:extLst>
+          </c:dLbls>
+          <c:cat>
+            <c:strRef>
+              <c:f>Sheet1!$E$8:$E$10</c:f>
+              <c:strCache>
+                <c:ptCount val="3"/>
+                <c:pt idx="0">
+                  <c:v>slow loop</c:v>
+                </c:pt>
+                <c:pt idx="1">
+                  <c:v>slow and complicated loop</c:v>
+                </c:pt>
+                <c:pt idx="2">
+                  <c:v>fast loop</c:v>
+                </c:pt>
+              </c:strCache>
+            </c:strRef>
+          </c:cat>
+          <c:val>
+            <c:numRef>
+              <c:f>Sheet1!$F$8:$F$10</c:f>
+              <c:numCache>
+                <c:formatCode>General</c:formatCode>
+                <c:ptCount val="3"/>
+                <c:pt idx="0">
+                  <c:v>0.243837</c:v>
+                </c:pt>
+                <c:pt idx="1">
+                  <c:v>0.26575900000000002</c:v>
+                </c:pt>
+                <c:pt idx="2">
+                  <c:v>0.14744299999999999</c:v>
+                </c:pt>
+              </c:numCache>
+            </c:numRef>
+          </c:val>
+        </c:ser>
+        <c:dLbls>
+          <c:dLblPos val="inEnd"/>
+          <c:showLegendKey val="0"/>
+          <c:showVal val="1"/>
+          <c:showCatName val="0"/>
+          <c:showSerName val="0"/>
+          <c:showPercent val="0"/>
+          <c:showBubbleSize val="0"/>
+        </c:dLbls>
+        <c:gapWidth val="115"/>
+        <c:overlap val="-20"/>
+        <c:axId val="539639352"/>
+        <c:axId val="539639744"/>
+      </c:barChart>
+      <c:catAx>
+        <c:axId val="539639352"/>
+        <c:scaling>
+          <c:orientation val="minMax"/>
+        </c:scaling>
+        <c:delete val="0"/>
+        <c:axPos val="l"/>
+        <c:numFmt formatCode="General" sourceLinked="1"/>
+        <c:majorTickMark val="none"/>
+        <c:minorTickMark val="none"/>
+        <c:tickLblPos val="nextTo"/>
+        <c:spPr>
+          <a:noFill/>
+          <a:ln w="12700" cap="flat" cmpd="sng" algn="ctr">
+            <a:solidFill>
+              <a:schemeClr val="lt1">
+                <a:lumMod val="95000"/>
+                <a:alpha val="54000"/>
+              </a:schemeClr>
+            </a:solidFill>
+            <a:round/>
+          </a:ln>
+          <a:effectLst/>
+        </c:spPr>
+        <c:txPr>
+          <a:bodyPr rot="-60000000" spcFirstLastPara="1" vertOverflow="ellipsis" vert="horz" wrap="square" anchor="ctr" anchorCtr="1"/>
+          <a:lstStyle/>
+          <a:p>
+            <a:pPr>
+              <a:defRPr sz="900" b="0" i="0" u="none" strike="noStrike" kern="1200" baseline="0">
+                <a:solidFill>
+                  <a:schemeClr val="lt1">
+                    <a:lumMod val="85000"/>
+                  </a:schemeClr>
+                </a:solidFill>
+                <a:latin typeface="+mn-lt"/>
+                <a:ea typeface="+mn-ea"/>
+                <a:cs typeface="+mn-cs"/>
+              </a:defRPr>
+            </a:pPr>
+            <a:endParaRPr lang="en-US"/>
+          </a:p>
+        </c:txPr>
+        <c:crossAx val="539639744"/>
+        <c:crosses val="autoZero"/>
+        <c:auto val="1"/>
+        <c:lblAlgn val="ctr"/>
+        <c:lblOffset val="100"/>
+        <c:noMultiLvlLbl val="0"/>
+      </c:catAx>
+      <c:valAx>
+        <c:axId val="539639744"/>
+        <c:scaling>
+          <c:orientation val="minMax"/>
+        </c:scaling>
+        <c:delete val="0"/>
+        <c:axPos val="b"/>
+        <c:majorGridlines>
+          <c:spPr>
+            <a:ln w="9525" cap="flat" cmpd="sng" algn="ctr">
+              <a:solidFill>
+                <a:schemeClr val="lt1">
+                  <a:lumMod val="95000"/>
+                  <a:alpha val="10000"/>
+                </a:schemeClr>
+              </a:solidFill>
+              <a:round/>
+            </a:ln>
+            <a:effectLst/>
+          </c:spPr>
+        </c:majorGridlines>
+        <c:numFmt formatCode="General" sourceLinked="1"/>
+        <c:majorTickMark val="none"/>
+        <c:minorTickMark val="none"/>
+        <c:tickLblPos val="nextTo"/>
+        <c:spPr>
+          <a:noFill/>
+          <a:ln>
+            <a:noFill/>
+          </a:ln>
+          <a:effectLst/>
+        </c:spPr>
+        <c:txPr>
+          <a:bodyPr rot="-60000000" spcFirstLastPara="1" vertOverflow="ellipsis" vert="horz" wrap="square" anchor="ctr" anchorCtr="1"/>
+          <a:lstStyle/>
+          <a:p>
+            <a:pPr>
+              <a:defRPr sz="900" b="0" i="0" u="none" strike="noStrike" kern="1200" baseline="0">
+                <a:solidFill>
+                  <a:schemeClr val="lt1">
+                    <a:lumMod val="85000"/>
+                  </a:schemeClr>
+                </a:solidFill>
+                <a:latin typeface="+mn-lt"/>
+                <a:ea typeface="+mn-ea"/>
+                <a:cs typeface="+mn-cs"/>
+              </a:defRPr>
+            </a:pPr>
+            <a:endParaRPr lang="en-US"/>
+          </a:p>
+        </c:txPr>
+        <c:crossAx val="539639352"/>
+        <c:crosses val="autoZero"/>
+        <c:crossBetween val="between"/>
+      </c:valAx>
+      <c:spPr>
+        <a:noFill/>
+        <a:ln>
+          <a:noFill/>
+        </a:ln>
+        <a:effectLst/>
+      </c:spPr>
+    </c:plotArea>
+    <c:plotVisOnly val="1"/>
+    <c:dispBlanksAs val="gap"/>
+    <c:showDLblsOverMax val="0"/>
+  </c:chart>
+  <c:spPr>
+    <a:gradFill flip="none" rotWithShape="1">
+      <a:gsLst>
+        <a:gs pos="0">
+          <a:schemeClr val="dk1">
+            <a:lumMod val="65000"/>
+            <a:lumOff val="35000"/>
+          </a:schemeClr>
+        </a:gs>
+        <a:gs pos="100000">
+          <a:schemeClr val="dk1">
+            <a:lumMod val="85000"/>
+            <a:lumOff val="15000"/>
+          </a:schemeClr>
+        </a:gs>
+      </a:gsLst>
+      <a:path path="circle">
+        <a:fillToRect l="50000" t="50000" r="50000" b="50000"/>
+      </a:path>
+      <a:tileRect/>
+    </a:gradFill>
+    <a:ln>
+      <a:noFill/>
+    </a:ln>
+    <a:effectLst/>
+  </c:spPr>
+  <c:txPr>
+    <a:bodyPr/>
+    <a:lstStyle/>
+    <a:p>
+      <a:pPr>
+        <a:defRPr/>
+      </a:pPr>
+      <a:endParaRPr lang="en-US"/>
+    </a:p>
+  </c:txPr>
+  <c:externalData r:id="rId3">
+    <c:autoUpdate val="0"/>
+  </c:externalData>
+</c:chartSpace>
+</file>
+
+<file path=word/charts/colors1.xml><?xml version="1.0" encoding="utf-8"?>
+<cs:colorStyle xmlns:cs="http://schemas.microsoft.com/office/drawing/2012/chartStyle" xmlns:a="http://schemas.openxmlformats.org/drawingml/2006/main" meth="cycle" id="10">
+  <a:schemeClr val="accent1"/>
+  <a:schemeClr val="accent2"/>
+  <a:schemeClr val="accent3"/>
+  <a:schemeClr val="accent4"/>
+  <a:schemeClr val="accent5"/>
+  <a:schemeClr val="accent6"/>
+  <cs:variation/>
+  <cs:variation>
+    <a:lumMod val="60000"/>
+  </cs:variation>
+  <cs:variation>
+    <a:lumMod val="80000"/>
+    <a:lumOff val="20000"/>
+  </cs:variation>
+  <cs:variation>
+    <a:lumMod val="80000"/>
+  </cs:variation>
+  <cs:variation>
+    <a:lumMod val="60000"/>
+    <a:lumOff val="40000"/>
+  </cs:variation>
+  <cs:variation>
+    <a:lumMod val="50000"/>
+  </cs:variation>
+  <cs:variation>
+    <a:lumMod val="70000"/>
+    <a:lumOff val="30000"/>
+  </cs:variation>
+  <cs:variation>
+    <a:lumMod val="70000"/>
+  </cs:variation>
+  <cs:variation>
+    <a:lumMod val="50000"/>
+    <a:lumOff val="50000"/>
+  </cs:variation>
+</cs:colorStyle>
+</file>
+
+<file path=word/charts/style1.xml><?xml version="1.0" encoding="utf-8"?>
+<cs:chartStyle xmlns:cs="http://schemas.microsoft.com/office/drawing/2012/chartStyle" xmlns:a="http://schemas.openxmlformats.org/drawingml/2006/main" id="222">
+  <cs:axisTitle>
+    <cs:lnRef idx="0"/>
+    <cs:fillRef idx="0"/>
+    <cs:effectRef idx="0"/>
+    <cs:fontRef idx="minor">
+      <a:schemeClr val="lt1">
+        <a:lumMod val="85000"/>
+      </a:schemeClr>
+    </cs:fontRef>
+    <cs:defRPr sz="900" b="1" kern="1200" cap="all"/>
+  </cs:axisTitle>
+  <cs:categoryAxis>
+    <cs:lnRef idx="0"/>
+    <cs:fillRef idx="0"/>
+    <cs:effectRef idx="0"/>
+    <cs:fontRef idx="minor">
+      <a:schemeClr val="lt1">
+        <a:lumMod val="85000"/>
+      </a:schemeClr>
+    </cs:fontRef>
+    <cs:spPr>
+      <a:ln w="12700" cap="flat" cmpd="sng" algn="ctr">
+        <a:solidFill>
+          <a:schemeClr val="lt1">
+            <a:lumMod val="95000"/>
+            <a:alpha val="54000"/>
+          </a:schemeClr>
+        </a:solidFill>
+        <a:round/>
+      </a:ln>
+    </cs:spPr>
+    <cs:defRPr sz="900" kern="1200"/>
+  </cs:categoryAxis>
+  <cs:chartArea>
+    <cs:lnRef idx="0"/>
+    <cs:fillRef idx="0"/>
+    <cs:effectRef idx="0"/>
+    <cs:fontRef idx="minor">
+      <a:schemeClr val="dk1"/>
+    </cs:fontRef>
+    <cs:spPr>
+      <a:gradFill flip="none" rotWithShape="1">
+        <a:gsLst>
+          <a:gs pos="0">
+            <a:schemeClr val="dk1">
+              <a:lumMod val="65000"/>
+              <a:lumOff val="35000"/>
+            </a:schemeClr>
+          </a:gs>
+          <a:gs pos="100000">
+            <a:schemeClr val="dk1">
+              <a:lumMod val="85000"/>
+              <a:lumOff val="15000"/>
+            </a:schemeClr>
+          </a:gs>
+        </a:gsLst>
+        <a:path path="circle">
+          <a:fillToRect l="50000" t="50000" r="50000" b="50000"/>
+        </a:path>
+        <a:tileRect/>
+      </a:gradFill>
+    </cs:spPr>
+    <cs:defRPr sz="1000" kern="1200"/>
+  </cs:chartArea>
+  <cs:dataLabel>
+    <cs:lnRef idx="0"/>
+    <cs:fillRef idx="0"/>
+    <cs:effectRef idx="0"/>
+    <cs:fontRef idx="minor">
+      <a:schemeClr val="lt1">
+        <a:lumMod val="85000"/>
+      </a:schemeClr>
+    </cs:fontRef>
+    <cs:defRPr sz="900" kern="1200"/>
+  </cs:dataLabel>
+  <cs:dataLabelCallout>
+    <cs:lnRef idx="0"/>
+    <cs:fillRef idx="0"/>
+    <cs:effectRef idx="0"/>
+    <cs:fontRef idx="minor">
+      <a:schemeClr val="dk1">
+        <a:lumMod val="65000"/>
+        <a:lumOff val="35000"/>
+      </a:schemeClr>
+    </cs:fontRef>
+    <cs:spPr>
+      <a:solidFill>
+        <a:schemeClr val="lt1"/>
+      </a:solidFill>
+    </cs:spPr>
+    <cs:defRPr sz="900" kern="1200"/>
+    <cs:bodyPr rot="0" spcFirstLastPara="1" vertOverflow="clip" horzOverflow="clip" vert="horz" wrap="square" lIns="36576" tIns="18288" rIns="36576" bIns="18288" anchor="ctr" anchorCtr="1">
+      <a:spAutoFit/>
+    </cs:bodyPr>
+  </cs:dataLabelCallout>
+  <cs:dataPoint>
+    <cs:lnRef idx="0"/>
+    <cs:fillRef idx="3">
+      <cs:styleClr val="auto"/>
+    </cs:fillRef>
+    <cs:effectRef idx="3"/>
+    <cs:fontRef idx="minor">
+      <a:schemeClr val="tx1"/>
+    </cs:fontRef>
+  </cs:dataPoint>
+  <cs:dataPoint3D>
+    <cs:lnRef idx="0"/>
+    <cs:fillRef idx="3">
+      <cs:styleClr val="auto"/>
+    </cs:fillRef>
+    <cs:effectRef idx="3"/>
+    <cs:fontRef idx="minor">
+      <a:schemeClr val="tx1"/>
+    </cs:fontRef>
+  </cs:dataPoint3D>
+  <cs:dataPointLine>
+    <cs:lnRef idx="0">
+      <cs:styleClr val="auto"/>
+    </cs:lnRef>
+    <cs:fillRef idx="3"/>
+    <cs:effectRef idx="3"/>
+    <cs:fontRef idx="minor">
+      <a:schemeClr val="tx1"/>
+    </cs:fontRef>
+    <cs:spPr>
+      <a:ln w="34925" cap="rnd">
+        <a:solidFill>
+          <a:schemeClr val="phClr"/>
+        </a:solidFill>
+        <a:round/>
+      </a:ln>
+    </cs:spPr>
+  </cs:dataPointLine>
+  <cs:dataPointMarker>
+    <cs:lnRef idx="0">
+      <cs:styleClr val="auto"/>
+    </cs:lnRef>
+    <cs:fillRef idx="3">
+      <cs:styleClr val="auto"/>
+    </cs:fillRef>
+    <cs:effectRef idx="3"/>
+    <cs:fontRef idx="minor">
+      <a:schemeClr val="tx1"/>
+    </cs:fontRef>
+    <cs:spPr>
+      <a:ln w="9525">
+        <a:solidFill>
+          <a:schemeClr val="phClr"/>
+        </a:solidFill>
+        <a:round/>
+      </a:ln>
+    </cs:spPr>
+  </cs:dataPointMarker>
+  <cs:dataPointMarkerLayout size="5"/>
+  <cs:dataPointWireframe>
+    <cs:lnRef idx="0">
+      <cs:styleClr val="auto"/>
+    </cs:lnRef>
+    <cs:fillRef idx="3"/>
+    <cs:effectRef idx="3"/>
+    <cs:fontRef idx="minor">
+      <a:schemeClr val="tx1"/>
+    </cs:fontRef>
+    <cs:spPr>
+      <a:ln w="9525" cap="rnd">
+        <a:solidFill>
+          <a:schemeClr val="phClr"/>
+        </a:solidFill>
+        <a:round/>
+      </a:ln>
+    </cs:spPr>
+  </cs:dataPointWireframe>
+  <cs:dataTable>
+    <cs:lnRef idx="0"/>
+    <cs:fillRef idx="0"/>
+    <cs:effectRef idx="0"/>
+    <cs:fontRef idx="minor">
+      <a:schemeClr val="lt1">
+        <a:lumMod val="85000"/>
+      </a:schemeClr>
+    </cs:fontRef>
+    <cs:spPr>
+      <a:ln w="9525">
+        <a:solidFill>
+          <a:schemeClr val="lt1">
+            <a:lumMod val="95000"/>
+            <a:alpha val="54000"/>
+          </a:schemeClr>
+        </a:solidFill>
+      </a:ln>
+    </cs:spPr>
+    <cs:defRPr sz="900" kern="1200"/>
+  </cs:dataTable>
+  <cs:downBar>
+    <cs:lnRef idx="0"/>
+    <cs:fillRef idx="0"/>
+    <cs:effectRef idx="0"/>
+    <cs:fontRef idx="minor">
+      <a:schemeClr val="tx1"/>
+    </cs:fontRef>
+    <cs:spPr>
+      <a:solidFill>
+        <a:schemeClr val="dk1">
+          <a:lumMod val="75000"/>
+          <a:lumOff val="25000"/>
+        </a:schemeClr>
+      </a:solidFill>
+      <a:ln w="9525">
+        <a:solidFill>
+          <a:schemeClr val="lt1">
+            <a:lumMod val="95000"/>
+            <a:alpha val="54000"/>
+          </a:schemeClr>
+        </a:solidFill>
+      </a:ln>
+    </cs:spPr>
+  </cs:downBar>
+  <cs:dropLine>
+    <cs:lnRef idx="0"/>
+    <cs:fillRef idx="0"/>
+    <cs:effectRef idx="0"/>
+    <cs:fontRef idx="minor">
+      <a:schemeClr val="tx1"/>
+    </cs:fontRef>
+    <cs:spPr>
+      <a:ln w="9525">
+        <a:solidFill>
+          <a:schemeClr val="lt1">
+            <a:lumMod val="95000"/>
+            <a:alpha val="54000"/>
+          </a:schemeClr>
+        </a:solidFill>
+        <a:prstDash val="dash"/>
+      </a:ln>
+    </cs:spPr>
+  </cs:dropLine>
+  <cs:errorBar>
+    <cs:lnRef idx="0"/>
+    <cs:fillRef idx="0"/>
+    <cs:effectRef idx="0"/>
+    <cs:fontRef idx="minor">
+      <a:schemeClr val="tx1"/>
+    </cs:fontRef>
+    <cs:spPr>
+      <a:ln w="9525" cap="flat" cmpd="sng" algn="ctr">
+        <a:solidFill>
+          <a:schemeClr val="lt1">
+            <a:lumMod val="95000"/>
+          </a:schemeClr>
+        </a:solidFill>
+        <a:round/>
+      </a:ln>
+    </cs:spPr>
+  </cs:errorBar>
+  <cs:floor>
+    <cs:lnRef idx="0"/>
+    <cs:fillRef idx="0"/>
+    <cs:effectRef idx="0"/>
+    <cs:fontRef idx="minor">
+      <a:schemeClr val="tx1"/>
+    </cs:fontRef>
+  </cs:floor>
+  <cs:gridlineMajor>
+    <cs:lnRef idx="0"/>
+    <cs:fillRef idx="0"/>
+    <cs:effectRef idx="0"/>
+    <cs:fontRef idx="minor">
+      <a:schemeClr val="tx1"/>
+    </cs:fontRef>
+    <cs:spPr>
+      <a:ln w="9525" cap="flat" cmpd="sng" algn="ctr">
+        <a:solidFill>
+          <a:schemeClr val="lt1">
+            <a:lumMod val="95000"/>
+            <a:alpha val="10000"/>
+          </a:schemeClr>
+        </a:solidFill>
+        <a:round/>
+      </a:ln>
+    </cs:spPr>
+  </cs:gridlineMajor>
+  <cs:gridlineMinor>
+    <cs:lnRef idx="0"/>
+    <cs:fillRef idx="0"/>
+    <cs:effectRef idx="0"/>
+    <cs:fontRef idx="minor">
+      <a:schemeClr val="tx1"/>
+    </cs:fontRef>
+    <cs:spPr>
+      <a:ln>
+        <a:solidFill>
+          <a:schemeClr val="lt1">
+            <a:lumMod val="95000"/>
+            <a:alpha val="5000"/>
+          </a:schemeClr>
+        </a:solidFill>
+      </a:ln>
+    </cs:spPr>
+  </cs:gridlineMinor>
+  <cs:hiLoLine>
+    <cs:lnRef idx="0"/>
+    <cs:fillRef idx="0"/>
+    <cs:effectRef idx="0"/>
+    <cs:fontRef idx="minor">
+      <a:schemeClr val="tx1"/>
+    </cs:fontRef>
+    <cs:spPr>
+      <a:ln w="9525">
+        <a:solidFill>
+          <a:schemeClr val="lt1">
+            <a:lumMod val="95000"/>
+            <a:alpha val="54000"/>
+          </a:schemeClr>
+        </a:solidFill>
+        <a:prstDash val="dash"/>
+      </a:ln>
+    </cs:spPr>
+  </cs:hiLoLine>
+  <cs:leaderLine>
+    <cs:lnRef idx="0"/>
+    <cs:fillRef idx="0"/>
+    <cs:effectRef idx="0"/>
+    <cs:fontRef idx="minor">
+      <a:schemeClr val="tx1"/>
+    </cs:fontRef>
+    <cs:spPr>
+      <a:ln w="9525">
+        <a:solidFill>
+          <a:schemeClr val="lt1">
+            <a:lumMod val="95000"/>
+            <a:alpha val="54000"/>
+          </a:schemeClr>
+        </a:solidFill>
+      </a:ln>
+    </cs:spPr>
+  </cs:leaderLine>
+  <cs:legend>
+    <cs:lnRef idx="0"/>
+    <cs:fillRef idx="0"/>
+    <cs:effectRef idx="0"/>
+    <cs:fontRef idx="minor">
+      <a:schemeClr val="lt1">
+        <a:lumMod val="85000"/>
+      </a:schemeClr>
+    </cs:fontRef>
+    <cs:defRPr sz="900" kern="1200"/>
+  </cs:legend>
+  <cs:plotArea>
+    <cs:lnRef idx="0"/>
+    <cs:fillRef idx="0"/>
+    <cs:effectRef idx="0"/>
+    <cs:fontRef idx="minor">
+      <a:schemeClr val="tx1"/>
+    </cs:fontRef>
+  </cs:plotArea>
+  <cs:plotArea3D>
+    <cs:lnRef idx="0"/>
+    <cs:fillRef idx="0"/>
+    <cs:effectRef idx="0"/>
+    <cs:fontRef idx="minor">
+      <a:schemeClr val="tx1"/>
+    </cs:fontRef>
+  </cs:plotArea3D>
+  <cs:seriesAxis>
+    <cs:lnRef idx="0"/>
+    <cs:fillRef idx="0"/>
+    <cs:effectRef idx="0"/>
+    <cs:fontRef idx="minor">
+      <a:schemeClr val="lt1">
+        <a:lumMod val="85000"/>
+      </a:schemeClr>
+    </cs:fontRef>
+    <cs:spPr>
+      <a:ln w="12700" cap="flat" cmpd="sng" algn="ctr">
+        <a:solidFill>
+          <a:schemeClr val="lt1">
+            <a:lumMod val="95000"/>
+            <a:alpha val="54000"/>
+          </a:schemeClr>
+        </a:solidFill>
+        <a:round/>
+      </a:ln>
+    </cs:spPr>
+    <cs:defRPr sz="900" kern="1200"/>
+  </cs:seriesAxis>
+  <cs:seriesLine>
+    <cs:lnRef idx="0"/>
+    <cs:fillRef idx="0"/>
+    <cs:effectRef idx="0"/>
+    <cs:fontRef idx="minor">
+      <a:schemeClr val="lt1"/>
+    </cs:fontRef>
+    <cs:spPr>
+      <a:ln w="9525" cap="flat" cmpd="sng" algn="ctr">
+        <a:solidFill>
+          <a:schemeClr val="lt1">
+            <a:lumMod val="95000"/>
+            <a:alpha val="54000"/>
+          </a:schemeClr>
+        </a:solidFill>
+        <a:round/>
+      </a:ln>
+    </cs:spPr>
+  </cs:seriesLine>
+  <cs:title>
+    <cs:lnRef idx="0"/>
+    <cs:fillRef idx="0"/>
+    <cs:effectRef idx="0"/>
+    <cs:fontRef idx="minor">
+      <a:schemeClr val="lt1">
+        <a:lumMod val="95000"/>
+      </a:schemeClr>
+    </cs:fontRef>
+    <cs:defRPr sz="1600" b="1" kern="1200" spc="100" baseline="0">
+      <a:effectLst>
+        <a:outerShdw blurRad="50800" dist="38100" dir="5400000" algn="t" rotWithShape="0">
+          <a:prstClr val="black">
+            <a:alpha val="40000"/>
+          </a:prstClr>
+        </a:outerShdw>
+      </a:effectLst>
+    </cs:defRPr>
+  </cs:title>
+  <cs:trendline>
+    <cs:lnRef idx="0">
+      <cs:styleClr val="auto"/>
+    </cs:lnRef>
+    <cs:fillRef idx="0"/>
+    <cs:effectRef idx="0"/>
+    <cs:fontRef idx="minor">
+      <a:schemeClr val="tx1"/>
+    </cs:fontRef>
+    <cs:spPr>
+      <a:ln w="19050" cap="rnd">
+        <a:solidFill>
+          <a:schemeClr val="phClr"/>
+        </a:solidFill>
+      </a:ln>
+    </cs:spPr>
+  </cs:trendline>
+  <cs:trendlineLabel>
+    <cs:lnRef idx="0"/>
+    <cs:fillRef idx="0"/>
+    <cs:effectRef idx="0"/>
+    <cs:fontRef idx="minor">
+      <a:schemeClr val="lt1">
+        <a:lumMod val="85000"/>
+      </a:schemeClr>
+    </cs:fontRef>
+    <cs:defRPr sz="900" kern="1200"/>
+  </cs:trendlineLabel>
+  <cs:upBar>
+    <cs:lnRef idx="0"/>
+    <cs:fillRef idx="0"/>
+    <cs:effectRef idx="0"/>
+    <cs:fontRef idx="minor">
+      <a:schemeClr val="tx1"/>
+    </cs:fontRef>
+    <cs:spPr>
+      <a:solidFill>
+        <a:schemeClr val="lt1"/>
+      </a:solidFill>
+      <a:ln w="9525">
+        <a:solidFill>
+          <a:schemeClr val="lt1">
+            <a:lumMod val="95000"/>
+            <a:alpha val="54000"/>
+          </a:schemeClr>
+        </a:solidFill>
+      </a:ln>
+    </cs:spPr>
+  </cs:upBar>
+  <cs:valueAxis>
+    <cs:lnRef idx="0"/>
+    <cs:fillRef idx="0"/>
+    <cs:effectRef idx="0"/>
+    <cs:fontRef idx="minor">
+      <a:schemeClr val="lt1">
+        <a:lumMod val="85000"/>
+      </a:schemeClr>
+    </cs:fontRef>
+    <cs:defRPr sz="900" kern="1200"/>
+  </cs:valueAxis>
+  <cs:wall>
+    <cs:lnRef idx="0"/>
+    <cs:fillRef idx="0"/>
+    <cs:effectRef idx="0"/>
+    <cs:fontRef idx="minor">
+      <a:schemeClr val="tx1"/>
+    </cs:fontRef>
+  </cs:wall>
+</cs:chartStyle>
 </file>
 
 <file path=word/theme/theme1.xml><?xml version="1.0" encoding="utf-8"?>

</xml_diff>

<commit_message>
One more small edit.
</commit_message>
<xml_diff>
--- a/Proposals/ComparingVirtualMethods/Docs/ComparingVirtualMethods.docx
+++ b/Proposals/ComparingVirtualMethods/Docs/ComparingVirtualMethods.docx
@@ -57,8 +57,6 @@
         </w:rPr>
         <w:t>7</w:t>
       </w:r>
-      <w:bookmarkStart w:id="0" w:name="_GoBack"/>
-      <w:bookmarkEnd w:id="0"/>
       <w:r>
         <w:rPr>
           <w:rFonts w:ascii="Times" w:eastAsia="Times New Roman" w:hAnsi="Times" w:cs="Times New Roman"/>
@@ -1016,6 +1014,7 @@
           <w:szCs w:val="27"/>
           <w:lang w:eastAsia="ja-JP"/>
         </w:rPr>
+        <w:lastRenderedPageBreak/>
         <w:t>The function in my example are not very expensive so I can see virtual function call overhead clearly but here are the numbers in my example.</w:t>
       </w:r>
     </w:p>
@@ -2904,6 +2903,7 @@
           <w:highlight w:val="white"/>
           <w:lang w:val="en-CA"/>
         </w:rPr>
+        <w:lastRenderedPageBreak/>
         <w:tab/>
       </w:r>
       <w:r>
@@ -4018,7 +4018,14 @@
         <w:rPr>
           <w:lang w:val="en-CA"/>
         </w:rPr>
-        <w:t xml:space="preserve">100s of files over 20 </w:t>
+        <w:t xml:space="preserve">100s </w:t>
+      </w:r>
+      <w:r>
+        <w:rPr>
+          <w:lang w:val="en-CA"/>
+        </w:rPr>
+        <w:lastRenderedPageBreak/>
+        <w:t xml:space="preserve">of files over 20 </w:t>
       </w:r>
       <w:r>
         <w:rPr>
@@ -4297,8 +4304,60 @@
           <w:szCs w:val="27"/>
           <w:lang w:eastAsia="ja-JP"/>
         </w:rPr>
-        <w:t xml:space="preserve"> always non-stubs for calling across DLL boundaries? I am not 100% sure.  </w:t>
-      </w:r>
+        <w:t xml:space="preserve"> always non-stubs for calling across DLL</w:t>
+      </w:r>
+      <w:r>
+        <w:rPr>
+          <w:rFonts w:ascii="Times" w:hAnsi="Times" w:cs="Times New Roman"/>
+          <w:color w:val="000000"/>
+          <w:sz w:val="27"/>
+          <w:szCs w:val="27"/>
+          <w:lang w:eastAsia="ja-JP"/>
+        </w:rPr>
+        <w:t xml:space="preserve"> </w:t>
+      </w:r>
+      <w:r>
+        <w:rPr>
+          <w:rFonts w:ascii="Times" w:hAnsi="Times" w:cs="Times New Roman"/>
+          <w:color w:val="000000"/>
+          <w:sz w:val="27"/>
+          <w:szCs w:val="27"/>
+          <w:lang w:eastAsia="ja-JP"/>
+        </w:rPr>
+        <w:t>boundaries</w:t>
+      </w:r>
+      <w:r>
+        <w:rPr>
+          <w:rFonts w:ascii="Times" w:hAnsi="Times" w:cs="Times New Roman"/>
+          <w:color w:val="000000"/>
+          <w:sz w:val="27"/>
+          <w:szCs w:val="27"/>
+          <w:lang w:eastAsia="ja-JP"/>
+        </w:rPr>
+        <w:t xml:space="preserve">? It would be better if methods would only have one address.  If stubs were needed for long jumps or crossing DLL </w:t>
+      </w:r>
+      <w:r>
+        <w:rPr>
+          <w:rFonts w:ascii="Times" w:hAnsi="Times" w:cs="Times New Roman"/>
+          <w:color w:val="000000"/>
+          <w:sz w:val="27"/>
+          <w:szCs w:val="27"/>
+          <w:lang w:eastAsia="ja-JP"/>
+        </w:rPr>
+        <w:t>boundaries</w:t>
+      </w:r>
+      <w:r>
+        <w:rPr>
+          <w:rFonts w:ascii="Times" w:hAnsi="Times" w:cs="Times New Roman"/>
+          <w:color w:val="000000"/>
+          <w:sz w:val="27"/>
+          <w:szCs w:val="27"/>
+          <w:lang w:eastAsia="ja-JP"/>
+        </w:rPr>
+        <w:t xml:space="preserve"> would this cause trouble.  This might add one more level of indirection or add more data to the virtual table but I don’t see this as being a show stopper at this point. </w:t>
+      </w:r>
+      <w:bookmarkStart w:id="0" w:name="_GoBack"/>
+      <w:bookmarkEnd w:id="0"/>
     </w:p>
     <w:p>
       <w:pPr>
@@ -4784,6 +4843,7 @@
         <w:rPr>
           <w:lang w:eastAsia="ja-JP"/>
         </w:rPr>
+        <w:lastRenderedPageBreak/>
         <w:t xml:space="preserve">        }</w:t>
       </w:r>
     </w:p>
@@ -5900,6 +5960,7 @@
           <w:highlight w:val="yellow"/>
           <w:lang w:eastAsia="ja-JP"/>
         </w:rPr>
+        <w:lastRenderedPageBreak/>
         <w:t xml:space="preserve">                </w:t>
       </w:r>
       <w:proofErr w:type="spellStart"/>
@@ -7964,11 +8025,11 @@
         </c:dLbls>
         <c:gapWidth val="115"/>
         <c:overlap val="-20"/>
-        <c:axId val="539639352"/>
-        <c:axId val="539639744"/>
+        <c:axId val="455649008"/>
+        <c:axId val="455649792"/>
       </c:barChart>
       <c:catAx>
-        <c:axId val="539639352"/>
+        <c:axId val="455649008"/>
         <c:scaling>
           <c:orientation val="minMax"/>
         </c:scaling>
@@ -8010,7 +8071,7 @@
             <a:endParaRPr lang="en-US"/>
           </a:p>
         </c:txPr>
-        <c:crossAx val="539639744"/>
+        <c:crossAx val="455649792"/>
         <c:crosses val="autoZero"/>
         <c:auto val="1"/>
         <c:lblAlgn val="ctr"/>
@@ -8018,7 +8079,7 @@
         <c:noMultiLvlLbl val="0"/>
       </c:catAx>
       <c:valAx>
-        <c:axId val="539639744"/>
+        <c:axId val="455649792"/>
         <c:scaling>
           <c:orientation val="minMax"/>
         </c:scaling>
@@ -8068,7 +8129,7 @@
             <a:endParaRPr lang="en-US"/>
           </a:p>
         </c:txPr>
-        <c:crossAx val="539639352"/>
+        <c:crossAx val="455649008"/>
         <c:crosses val="autoZero"/>
         <c:crossBetween val="between"/>
       </c:valAx>

</xml_diff>

<commit_message>
Update ComparingVirtualMethods to include problem with comdat folding
Update ComparingVirtualMethods to include problem with comdat folding
</commit_message>
<xml_diff>
--- a/Proposals/ComparingVirtualMethods/Docs/ComparingVirtualMethods.docx
+++ b/Proposals/ComparingVirtualMethods/Docs/ComparingVirtualMethods.docx
@@ -34,7 +34,7 @@
         <w:t xml:space="preserve">EWG, SG14: </w:t>
       </w:r>
       <w:r>
-        <w:t>P0130R0</w:t>
+        <w:t>P0130R1</w:t>
       </w:r>
       <w:r>
         <w:rPr>
@@ -45,7 +45,6 @@
           <w:lang w:eastAsia="ja-JP"/>
         </w:rPr>
         <w:br/>
-        <w:t>2</w:t>
       </w:r>
       <w:r>
         <w:rPr>
@@ -55,7 +54,7 @@
           <w:szCs w:val="27"/>
           <w:lang w:eastAsia="ja-JP"/>
         </w:rPr>
-        <w:t>7</w:t>
+        <w:t>23</w:t>
       </w:r>
       <w:r>
         <w:rPr>
@@ -65,7 +64,27 @@
           <w:szCs w:val="27"/>
           <w:lang w:eastAsia="ja-JP"/>
         </w:rPr>
-        <w:t>-9-2015 </w:t>
+        <w:t>-</w:t>
+      </w:r>
+      <w:r>
+        <w:rPr>
+          <w:rFonts w:ascii="Times" w:eastAsia="Times New Roman" w:hAnsi="Times" w:cs="Times New Roman"/>
+          <w:color w:val="000000"/>
+          <w:sz w:val="27"/>
+          <w:szCs w:val="27"/>
+          <w:lang w:eastAsia="ja-JP"/>
+        </w:rPr>
+        <w:t>10</w:t>
+      </w:r>
+      <w:r>
+        <w:rPr>
+          <w:rFonts w:ascii="Times" w:eastAsia="Times New Roman" w:hAnsi="Times" w:cs="Times New Roman"/>
+          <w:color w:val="000000"/>
+          <w:sz w:val="27"/>
+          <w:szCs w:val="27"/>
+          <w:lang w:eastAsia="ja-JP"/>
+        </w:rPr>
+        <w:t>-2015 </w:t>
       </w:r>
       <w:r>
         <w:rPr>
@@ -4324,40 +4343,308 @@
           <w:szCs w:val="27"/>
           <w:lang w:eastAsia="ja-JP"/>
         </w:rPr>
-        <w:t>boundaries</w:t>
-      </w:r>
-      <w:r>
-        <w:rPr>
-          <w:rFonts w:ascii="Times" w:hAnsi="Times" w:cs="Times New Roman"/>
-          <w:color w:val="000000"/>
-          <w:sz w:val="27"/>
-          <w:szCs w:val="27"/>
-          <w:lang w:eastAsia="ja-JP"/>
-        </w:rPr>
-        <w:t xml:space="preserve">? It would be better if methods would only have one address.  If stubs were needed for long jumps or crossing DLL </w:t>
-      </w:r>
-      <w:r>
-        <w:rPr>
-          <w:rFonts w:ascii="Times" w:hAnsi="Times" w:cs="Times New Roman"/>
-          <w:color w:val="000000"/>
-          <w:sz w:val="27"/>
-          <w:szCs w:val="27"/>
-          <w:lang w:eastAsia="ja-JP"/>
-        </w:rPr>
-        <w:t>boundaries</w:t>
-      </w:r>
-      <w:r>
-        <w:rPr>
-          <w:rFonts w:ascii="Times" w:hAnsi="Times" w:cs="Times New Roman"/>
-          <w:color w:val="000000"/>
-          <w:sz w:val="27"/>
-          <w:szCs w:val="27"/>
-          <w:lang w:eastAsia="ja-JP"/>
-        </w:rPr>
-        <w:t xml:space="preserve"> would this cause trouble.  This might add one more level of indirection or add more data to the virtual table but I don’t see this as being a show stopper at this point. </w:t>
+        <w:t xml:space="preserve">boundaries? It would be better if methods would only have one address.  If stubs were needed for long jumps or crossing DLL boundaries would this cause trouble.  This might add one more level of indirection or add more data to the virtual table but I don’t see this as being a show stopper at this point. </w:t>
+      </w:r>
+    </w:p>
+    <w:p>
+      <w:pPr>
+        <w:rPr>
+          <w:rFonts w:ascii="Times" w:hAnsi="Times" w:cs="Times New Roman"/>
+          <w:color w:val="000000"/>
+          <w:sz w:val="27"/>
+          <w:szCs w:val="27"/>
+          <w:lang w:eastAsia="ja-JP"/>
+        </w:rPr>
+      </w:pPr>
+      <w:r>
+        <w:rPr>
+          <w:rFonts w:ascii="Times" w:hAnsi="Times" w:cs="Times New Roman"/>
+          <w:color w:val="000000"/>
+          <w:sz w:val="27"/>
+          <w:szCs w:val="27"/>
+          <w:lang w:eastAsia="ja-JP"/>
+        </w:rPr>
+        <w:t xml:space="preserve">One interesting problem is </w:t>
+      </w:r>
+      <w:proofErr w:type="spellStart"/>
+      <w:r>
+        <w:rPr>
+          <w:rFonts w:ascii="Times" w:hAnsi="Times" w:cs="Times New Roman"/>
+          <w:color w:val="000000"/>
+          <w:sz w:val="27"/>
+          <w:szCs w:val="27"/>
+          <w:lang w:eastAsia="ja-JP"/>
+        </w:rPr>
+        <w:t>comdat</w:t>
+      </w:r>
+      <w:proofErr w:type="spellEnd"/>
+      <w:r>
+        <w:rPr>
+          <w:rFonts w:ascii="Times" w:hAnsi="Times" w:cs="Times New Roman"/>
+          <w:color w:val="000000"/>
+          <w:sz w:val="27"/>
+          <w:szCs w:val="27"/>
+          <w:lang w:eastAsia="ja-JP"/>
+        </w:rPr>
+        <w:t xml:space="preserve"> folding that some linker do. </w:t>
+      </w:r>
+      <w:r>
+        <w:rPr>
+          <w:rFonts w:ascii="Times" w:hAnsi="Times" w:cs="Times New Roman"/>
+          <w:color w:val="000000"/>
+          <w:sz w:val="27"/>
+          <w:szCs w:val="27"/>
+          <w:lang w:eastAsia="ja-JP"/>
+        </w:rPr>
+        <w:t xml:space="preserve">Optimized code with </w:t>
+      </w:r>
+      <w:proofErr w:type="spellStart"/>
+      <w:r>
+        <w:rPr>
+          <w:rFonts w:ascii="Times" w:hAnsi="Times" w:cs="Times New Roman"/>
+          <w:color w:val="000000"/>
+          <w:sz w:val="27"/>
+          <w:szCs w:val="27"/>
+          <w:lang w:eastAsia="ja-JP"/>
+        </w:rPr>
+        <w:t>comdat</w:t>
+      </w:r>
+      <w:proofErr w:type="spellEnd"/>
+      <w:r>
+        <w:rPr>
+          <w:rFonts w:ascii="Times" w:hAnsi="Times" w:cs="Times New Roman"/>
+          <w:color w:val="000000"/>
+          <w:sz w:val="27"/>
+          <w:szCs w:val="27"/>
+          <w:lang w:eastAsia="ja-JP"/>
+        </w:rPr>
+        <w:t xml:space="preserve"> folding means simple function like </w:t>
+      </w:r>
+      <w:r>
+        <w:rPr>
+          <w:rFonts w:ascii="Times" w:hAnsi="Times" w:cs="Times New Roman"/>
+          <w:color w:val="000000"/>
+          <w:sz w:val="27"/>
+          <w:szCs w:val="27"/>
+          <w:lang w:eastAsia="ja-JP"/>
+        </w:rPr>
+        <w:t xml:space="preserve">the 2 below would become the same function in the linker and get the same address. </w:t>
+      </w:r>
+    </w:p>
+    <w:p>
+      <w:pPr>
+        <w:rPr>
+          <w:rFonts w:ascii="Times" w:hAnsi="Times" w:cs="Times New Roman"/>
+          <w:color w:val="000000"/>
+          <w:sz w:val="27"/>
+          <w:szCs w:val="27"/>
+          <w:lang w:eastAsia="ja-JP"/>
+        </w:rPr>
+      </w:pPr>
+    </w:p>
+    <w:p>
+      <w:pPr>
+        <w:rPr>
+          <w:rFonts w:ascii="Lucida Console" w:hAnsi="Lucida Console" w:cs="Times New Roman"/>
+          <w:color w:val="000000"/>
+          <w:sz w:val="27"/>
+          <w:szCs w:val="27"/>
+          <w:lang w:eastAsia="ja-JP"/>
+        </w:rPr>
+      </w:pPr>
+      <w:proofErr w:type="spellStart"/>
+      <w:proofErr w:type="gramStart"/>
+      <w:r>
+        <w:rPr>
+          <w:rFonts w:ascii="Lucida Console" w:hAnsi="Lucida Console" w:cs="Times New Roman"/>
+          <w:color w:val="000000"/>
+          <w:sz w:val="27"/>
+          <w:szCs w:val="27"/>
+          <w:lang w:eastAsia="ja-JP"/>
+        </w:rPr>
+        <w:t>size_t</w:t>
+      </w:r>
+      <w:proofErr w:type="spellEnd"/>
+      <w:proofErr w:type="gramEnd"/>
+      <w:r>
+        <w:rPr>
+          <w:rFonts w:ascii="Lucida Console" w:hAnsi="Lucida Console" w:cs="Times New Roman"/>
+          <w:color w:val="000000"/>
+          <w:sz w:val="27"/>
+          <w:szCs w:val="27"/>
+          <w:lang w:eastAsia="ja-JP"/>
+        </w:rPr>
+        <w:t xml:space="preserve"> foo () { 0 return;} </w:t>
+      </w:r>
+    </w:p>
+    <w:p>
+      <w:pPr>
+        <w:rPr>
+          <w:rFonts w:ascii="Lucida Console" w:hAnsi="Lucida Console" w:cs="Times New Roman"/>
+          <w:color w:val="000000"/>
+          <w:sz w:val="27"/>
+          <w:szCs w:val="27"/>
+          <w:lang w:eastAsia="ja-JP"/>
+        </w:rPr>
+      </w:pPr>
+      <w:proofErr w:type="gramStart"/>
+      <w:r>
+        <w:rPr>
+          <w:rFonts w:ascii="Lucida Console" w:hAnsi="Lucida Console" w:cs="Times New Roman"/>
+          <w:color w:val="000000"/>
+          <w:sz w:val="27"/>
+          <w:szCs w:val="27"/>
+          <w:lang w:eastAsia="ja-JP"/>
+        </w:rPr>
+        <w:t>void</w:t>
+      </w:r>
+      <w:proofErr w:type="gramEnd"/>
+      <w:r>
+        <w:rPr>
+          <w:rFonts w:ascii="Lucida Console" w:hAnsi="Lucida Console" w:cs="Times New Roman"/>
+          <w:color w:val="000000"/>
+          <w:sz w:val="27"/>
+          <w:szCs w:val="27"/>
+          <w:lang w:eastAsia="ja-JP"/>
+        </w:rPr>
+        <w:t xml:space="preserve"> *bar() { 0 return;} </w:t>
+      </w:r>
+    </w:p>
+    <w:p>
+      <w:pPr>
+        <w:rPr>
+          <w:rFonts w:ascii="Times" w:hAnsi="Times" w:cs="Times New Roman"/>
+          <w:color w:val="000000"/>
+          <w:sz w:val="27"/>
+          <w:szCs w:val="27"/>
+          <w:lang w:eastAsia="ja-JP"/>
+        </w:rPr>
+      </w:pPr>
+    </w:p>
+    <w:p>
+      <w:pPr>
+        <w:rPr>
+          <w:rFonts w:ascii="Times" w:hAnsi="Times" w:cs="Times New Roman"/>
+          <w:color w:val="000000"/>
+          <w:sz w:val="27"/>
+          <w:szCs w:val="27"/>
+          <w:lang w:eastAsia="ja-JP"/>
+        </w:rPr>
+      </w:pPr>
+      <w:r>
+        <w:rPr>
+          <w:rFonts w:ascii="Times" w:hAnsi="Times" w:cs="Times New Roman"/>
+          <w:color w:val="000000"/>
+          <w:sz w:val="27"/>
+          <w:szCs w:val="27"/>
+          <w:lang w:eastAsia="ja-JP"/>
+        </w:rPr>
+        <w:t>Y</w:t>
+      </w:r>
+      <w:r>
+        <w:rPr>
+          <w:rFonts w:ascii="Times" w:hAnsi="Times" w:cs="Times New Roman"/>
+          <w:color w:val="000000"/>
+          <w:sz w:val="27"/>
+          <w:szCs w:val="27"/>
+          <w:lang w:eastAsia="ja-JP"/>
+        </w:rPr>
+        <w:t xml:space="preserve">ou would have to be very careful. It does reduce the number of cases that this feature is useful for example a stub destructor would be the same address as all other stub destructor.  </w:t>
+      </w:r>
+      <w:r>
+        <w:rPr>
+          <w:rFonts w:ascii="Times" w:hAnsi="Times" w:cs="Times New Roman"/>
+          <w:color w:val="000000"/>
+          <w:sz w:val="27"/>
+          <w:szCs w:val="27"/>
+          <w:lang w:eastAsia="ja-JP"/>
+        </w:rPr>
+        <w:t xml:space="preserve">Some way to work around this problem would be very helpful.  </w:t>
+      </w:r>
+      <w:r>
+        <w:rPr>
+          <w:rFonts w:ascii="Times" w:hAnsi="Times" w:cs="Times New Roman"/>
+          <w:color w:val="000000"/>
+          <w:sz w:val="27"/>
+          <w:szCs w:val="27"/>
+          <w:lang w:eastAsia="ja-JP"/>
+        </w:rPr>
+        <w:t xml:space="preserve">I am not sure how we should work around this problem. Most ideas I have are a pain and compiler specific like adding some inline </w:t>
+      </w:r>
+      <w:proofErr w:type="spellStart"/>
+      <w:r>
+        <w:rPr>
+          <w:rFonts w:ascii="Times" w:hAnsi="Times" w:cs="Times New Roman"/>
+          <w:color w:val="000000"/>
+          <w:sz w:val="27"/>
+          <w:szCs w:val="27"/>
+          <w:lang w:eastAsia="ja-JP"/>
+        </w:rPr>
+        <w:t>asm</w:t>
+      </w:r>
+      <w:proofErr w:type="spellEnd"/>
+      <w:r>
+        <w:rPr>
+          <w:rFonts w:ascii="Times" w:hAnsi="Times" w:cs="Times New Roman"/>
+          <w:color w:val="000000"/>
+          <w:sz w:val="27"/>
+          <w:szCs w:val="27"/>
+          <w:lang w:eastAsia="ja-JP"/>
+        </w:rPr>
+        <w:t xml:space="preserve"> to access a pretend to access a function static var.  </w:t>
+      </w:r>
+      <w:r>
+        <w:rPr>
+          <w:rFonts w:ascii="Times" w:hAnsi="Times" w:cs="Times New Roman"/>
+          <w:color w:val="000000"/>
+          <w:sz w:val="27"/>
+          <w:szCs w:val="27"/>
+          <w:lang w:eastAsia="ja-JP"/>
+        </w:rPr>
+        <w:t xml:space="preserve">I would still want this feature even if a perfect solution can’t be found but this would mean this feature could only be used by </w:t>
+      </w:r>
+      <w:r>
+        <w:rPr>
+          <w:rFonts w:ascii="Times" w:hAnsi="Times" w:cs="Times New Roman"/>
+          <w:color w:val="000000"/>
+          <w:sz w:val="27"/>
+          <w:szCs w:val="27"/>
+          <w:lang w:eastAsia="ja-JP"/>
+        </w:rPr>
+        <w:t>“</w:t>
+      </w:r>
+      <w:r>
+        <w:rPr>
+          <w:rFonts w:ascii="Times" w:hAnsi="Times" w:cs="Times New Roman"/>
+          <w:color w:val="000000"/>
+          <w:sz w:val="27"/>
+          <w:szCs w:val="27"/>
+          <w:lang w:eastAsia="ja-JP"/>
+        </w:rPr>
+        <w:t>experts</w:t>
+      </w:r>
+      <w:r>
+        <w:rPr>
+          <w:rFonts w:ascii="Times" w:hAnsi="Times" w:cs="Times New Roman"/>
+          <w:color w:val="000000"/>
+          <w:sz w:val="27"/>
+          <w:szCs w:val="27"/>
+          <w:lang w:eastAsia="ja-JP"/>
+        </w:rPr>
+        <w:t>”</w:t>
       </w:r>
       <w:bookmarkStart w:id="0" w:name="_GoBack"/>
       <w:bookmarkEnd w:id="0"/>
+      <w:r>
+        <w:rPr>
+          <w:rFonts w:ascii="Times" w:hAnsi="Times" w:cs="Times New Roman"/>
+          <w:color w:val="000000"/>
+          <w:sz w:val="27"/>
+          <w:szCs w:val="27"/>
+          <w:lang w:eastAsia="ja-JP"/>
+        </w:rPr>
+        <w:t xml:space="preserve">. </w:t>
+      </w:r>
     </w:p>
     <w:p>
       <w:pPr>
@@ -4383,32 +4670,9 @@
           <w:szCs w:val="36"/>
           <w:lang w:eastAsia="ja-JP"/>
         </w:rPr>
-        <w:t>III. Discussion</w:t>
-      </w:r>
-    </w:p>
-    <w:p>
-      <w:pPr>
-        <w:rPr>
-          <w:rFonts w:ascii="Times" w:hAnsi="Times" w:cs="Times New Roman"/>
-          <w:color w:val="000000"/>
-          <w:sz w:val="27"/>
-          <w:szCs w:val="27"/>
-          <w:lang w:eastAsia="ja-JP"/>
-        </w:rPr>
-      </w:pPr>
-      <w:r>
-        <w:rPr>
-          <w:rFonts w:ascii="Times" w:hAnsi="Times" w:cs="Times New Roman"/>
-          <w:color w:val="000000"/>
-          <w:sz w:val="27"/>
-          <w:szCs w:val="27"/>
-          <w:lang w:eastAsia="ja-JP"/>
-        </w:rPr>
-        <w:t xml:space="preserve">Roughly I want to do things like the following C# code can.  </w:t>
-      </w:r>
-    </w:p>
-    <w:p>
-      <w:pPr>
+        <w:t>IV</w:t>
+      </w:r>
+      <w:r>
         <w:rPr>
           <w:rFonts w:ascii="Times" w:eastAsia="Times New Roman" w:hAnsi="Times" w:cs="Times New Roman"/>
           <w:b/>
@@ -4418,6 +4682,41 @@
           <w:szCs w:val="36"/>
           <w:lang w:eastAsia="ja-JP"/>
         </w:rPr>
+        <w:t>. Discussion</w:t>
+      </w:r>
+    </w:p>
+    <w:p>
+      <w:pPr>
+        <w:rPr>
+          <w:rFonts w:ascii="Times" w:hAnsi="Times" w:cs="Times New Roman"/>
+          <w:color w:val="000000"/>
+          <w:sz w:val="27"/>
+          <w:szCs w:val="27"/>
+          <w:lang w:eastAsia="ja-JP"/>
+        </w:rPr>
+      </w:pPr>
+      <w:r>
+        <w:rPr>
+          <w:rFonts w:ascii="Times" w:hAnsi="Times" w:cs="Times New Roman"/>
+          <w:color w:val="000000"/>
+          <w:sz w:val="27"/>
+          <w:szCs w:val="27"/>
+          <w:lang w:eastAsia="ja-JP"/>
+        </w:rPr>
+        <w:t xml:space="preserve">Roughly I want to do things like the following C# code can.  </w:t>
+      </w:r>
+    </w:p>
+    <w:p>
+      <w:pPr>
+        <w:rPr>
+          <w:rFonts w:ascii="Times" w:eastAsia="Times New Roman" w:hAnsi="Times" w:cs="Times New Roman"/>
+          <w:b/>
+          <w:bCs/>
+          <w:color w:val="000000"/>
+          <w:sz w:val="36"/>
+          <w:szCs w:val="36"/>
+          <w:lang w:eastAsia="ja-JP"/>
+        </w:rPr>
       </w:pPr>
     </w:p>
     <w:p>
@@ -4431,6 +4730,7 @@
         <w:rPr>
           <w:lang w:eastAsia="ja-JP"/>
         </w:rPr>
+        <w:lastRenderedPageBreak/>
         <w:t>using</w:t>
       </w:r>
       <w:proofErr w:type="gramEnd"/>
@@ -4843,7 +5143,6 @@
         <w:rPr>
           <w:lang w:eastAsia="ja-JP"/>
         </w:rPr>
-        <w:lastRenderedPageBreak/>
         <w:t xml:space="preserve">        }</w:t>
       </w:r>
     </w:p>
@@ -5451,6 +5750,7 @@
         <w:rPr>
           <w:lang w:eastAsia="ja-JP"/>
         </w:rPr>
+        <w:lastRenderedPageBreak/>
         <w:t xml:space="preserve">            </w:t>
       </w:r>
       <w:proofErr w:type="spellStart"/>
@@ -5960,7 +6260,6 @@
           <w:highlight w:val="yellow"/>
           <w:lang w:eastAsia="ja-JP"/>
         </w:rPr>
-        <w:lastRenderedPageBreak/>
         <w:t xml:space="preserve">                </w:t>
       </w:r>
       <w:proofErr w:type="spellStart"/>
@@ -6804,6 +7103,7 @@
         <w:rPr>
           <w:lang w:eastAsia="ja-JP"/>
         </w:rPr>
+        <w:lastRenderedPageBreak/>
         <w:t>}</w:t>
       </w:r>
     </w:p>
@@ -8025,11 +8325,11 @@
         </c:dLbls>
         <c:gapWidth val="115"/>
         <c:overlap val="-20"/>
-        <c:axId val="455649008"/>
-        <c:axId val="455649792"/>
+        <c:axId val="371635856"/>
+        <c:axId val="371636248"/>
       </c:barChart>
       <c:catAx>
-        <c:axId val="455649008"/>
+        <c:axId val="371635856"/>
         <c:scaling>
           <c:orientation val="minMax"/>
         </c:scaling>
@@ -8071,7 +8371,7 @@
             <a:endParaRPr lang="en-US"/>
           </a:p>
         </c:txPr>
-        <c:crossAx val="455649792"/>
+        <c:crossAx val="371636248"/>
         <c:crosses val="autoZero"/>
         <c:auto val="1"/>
         <c:lblAlgn val="ctr"/>
@@ -8079,7 +8379,7 @@
         <c:noMultiLvlLbl val="0"/>
       </c:catAx>
       <c:valAx>
-        <c:axId val="455649792"/>
+        <c:axId val="371636248"/>
         <c:scaling>
           <c:orientation val="minMax"/>
         </c:scaling>
@@ -8129,7 +8429,7 @@
             <a:endParaRPr lang="en-US"/>
           </a:p>
         </c:txPr>
-        <c:crossAx val="455649008"/>
+        <c:crossAx val="371635856"/>
         <c:crosses val="autoZero"/>
         <c:crossBetween val="between"/>
       </c:valAx>

</xml_diff>

<commit_message>
update to include story about entity basketball players and zombies.
</commit_message>
<xml_diff>
--- a/Proposals/ComparingVirtualMethods/Docs/ComparingVirtualMethods.docx
+++ b/Proposals/ComparingVirtualMethods/Docs/ComparingVirtualMethods.docx
@@ -436,7 +436,27 @@
           <w:szCs w:val="27"/>
           <w:lang w:eastAsia="ja-JP"/>
         </w:rPr>
-        <w:t xml:space="preserve">Traditional entity systems in </w:t>
+        <w:t xml:space="preserve">Entity </w:t>
+      </w:r>
+      <w:r>
+        <w:rPr>
+          <w:rFonts w:ascii="Times" w:hAnsi="Times" w:cs="Times New Roman"/>
+          <w:color w:val="000000"/>
+          <w:sz w:val="27"/>
+          <w:szCs w:val="27"/>
+          <w:lang w:eastAsia="ja-JP"/>
+        </w:rPr>
+        <w:t xml:space="preserve">systems </w:t>
+      </w:r>
+      <w:r>
+        <w:rPr>
+          <w:rFonts w:ascii="Times" w:hAnsi="Times" w:cs="Times New Roman"/>
+          <w:color w:val="000000"/>
+          <w:sz w:val="27"/>
+          <w:szCs w:val="27"/>
+          <w:lang w:eastAsia="ja-JP"/>
+        </w:rPr>
+        <w:t xml:space="preserve">in </w:t>
       </w:r>
       <w:proofErr w:type="spellStart"/>
       <w:r>
@@ -458,37 +478,77 @@
           <w:szCs w:val="27"/>
           <w:lang w:eastAsia="ja-JP"/>
         </w:rPr>
-        <w:t xml:space="preserve"> are used often in games.  </w:t>
-      </w:r>
-      <w:r>
-        <w:rPr>
-          <w:rFonts w:ascii="Times" w:hAnsi="Times" w:cs="Times New Roman"/>
-          <w:color w:val="000000"/>
-          <w:sz w:val="27"/>
-          <w:szCs w:val="27"/>
-          <w:lang w:eastAsia="ja-JP"/>
-        </w:rPr>
-        <w:t>An example of one of these entity systems would be if y</w:t>
-      </w:r>
-      <w:r>
-        <w:rPr>
-          <w:rFonts w:ascii="Times" w:hAnsi="Times" w:cs="Times New Roman"/>
-          <w:color w:val="000000"/>
-          <w:sz w:val="27"/>
-          <w:szCs w:val="27"/>
-          <w:lang w:eastAsia="ja-JP"/>
-        </w:rPr>
-        <w:t>ou have a list of entity base classes some of which are overridden and not known at compile time</w:t>
-      </w:r>
-      <w:r>
-        <w:rPr>
-          <w:rFonts w:ascii="Times" w:hAnsi="Times" w:cs="Times New Roman"/>
-          <w:color w:val="000000"/>
-          <w:sz w:val="27"/>
-          <w:szCs w:val="27"/>
-          <w:lang w:eastAsia="ja-JP"/>
-        </w:rPr>
-        <w:t xml:space="preserve"> and are data driven.</w:t>
+        <w:t xml:space="preserve"> are used often </w:t>
+      </w:r>
+      <w:r>
+        <w:rPr>
+          <w:rFonts w:ascii="Times" w:hAnsi="Times" w:cs="Times New Roman"/>
+          <w:color w:val="000000"/>
+          <w:sz w:val="27"/>
+          <w:szCs w:val="27"/>
+          <w:lang w:eastAsia="ja-JP"/>
+        </w:rPr>
+        <w:t xml:space="preserve">used </w:t>
+      </w:r>
+      <w:r>
+        <w:rPr>
+          <w:rFonts w:ascii="Times" w:hAnsi="Times" w:cs="Times New Roman"/>
+          <w:color w:val="000000"/>
+          <w:sz w:val="27"/>
+          <w:szCs w:val="27"/>
+          <w:lang w:eastAsia="ja-JP"/>
+        </w:rPr>
+        <w:t xml:space="preserve">in games.  </w:t>
+      </w:r>
+      <w:r>
+        <w:rPr>
+          <w:rFonts w:ascii="Times" w:hAnsi="Times" w:cs="Times New Roman"/>
+          <w:color w:val="000000"/>
+          <w:sz w:val="27"/>
+          <w:szCs w:val="27"/>
+          <w:lang w:eastAsia="ja-JP"/>
+        </w:rPr>
+        <w:t xml:space="preserve">A </w:t>
+      </w:r>
+      <w:r>
+        <w:rPr>
+          <w:rFonts w:ascii="Times" w:hAnsi="Times" w:cs="Times New Roman"/>
+          <w:color w:val="000000"/>
+          <w:sz w:val="27"/>
+          <w:szCs w:val="27"/>
+          <w:lang w:eastAsia="ja-JP"/>
+        </w:rPr>
+        <w:t xml:space="preserve">simple </w:t>
+      </w:r>
+      <w:r>
+        <w:rPr>
+          <w:rFonts w:ascii="Times" w:hAnsi="Times" w:cs="Times New Roman"/>
+          <w:color w:val="000000"/>
+          <w:sz w:val="27"/>
+          <w:szCs w:val="27"/>
+          <w:lang w:eastAsia="ja-JP"/>
+        </w:rPr>
+        <w:t>(</w:t>
+      </w:r>
+      <w:r>
+        <w:rPr>
+          <w:rFonts w:ascii="Times" w:hAnsi="Times" w:cs="Times New Roman"/>
+          <w:color w:val="000000"/>
+          <w:sz w:val="27"/>
+          <w:szCs w:val="27"/>
+          <w:lang w:eastAsia="ja-JP"/>
+        </w:rPr>
+        <w:t xml:space="preserve">and </w:t>
+      </w:r>
+      <w:r>
+        <w:rPr>
+          <w:rFonts w:ascii="Times" w:hAnsi="Times" w:cs="Times New Roman"/>
+          <w:color w:val="000000"/>
+          <w:sz w:val="27"/>
+          <w:szCs w:val="27"/>
+          <w:lang w:eastAsia="ja-JP"/>
+        </w:rPr>
+        <w:t>maybe naïve)</w:t>
       </w:r>
       <w:r>
         <w:rPr>
@@ -508,77 +568,177 @@
           <w:szCs w:val="27"/>
           <w:lang w:eastAsia="ja-JP"/>
         </w:rPr>
-        <w:t xml:space="preserve"> You would then update these </w:t>
-      </w:r>
-      <w:r>
-        <w:rPr>
-          <w:rFonts w:ascii="Times" w:hAnsi="Times" w:cs="Times New Roman"/>
-          <w:color w:val="000000"/>
-          <w:sz w:val="27"/>
-          <w:szCs w:val="27"/>
-          <w:lang w:eastAsia="ja-JP"/>
-        </w:rPr>
-        <w:t xml:space="preserve">entities </w:t>
-      </w:r>
-      <w:r>
-        <w:rPr>
-          <w:rFonts w:ascii="Times" w:hAnsi="Times" w:cs="Times New Roman"/>
-          <w:color w:val="000000"/>
-          <w:sz w:val="27"/>
-          <w:szCs w:val="27"/>
-          <w:lang w:eastAsia="ja-JP"/>
-        </w:rPr>
-        <w:t xml:space="preserve">by </w:t>
-      </w:r>
-      <w:r>
-        <w:rPr>
-          <w:rFonts w:ascii="Times" w:hAnsi="Times" w:cs="Times New Roman"/>
-          <w:color w:val="000000"/>
-          <w:sz w:val="27"/>
-          <w:szCs w:val="27"/>
-          <w:lang w:eastAsia="ja-JP"/>
-        </w:rPr>
-        <w:t xml:space="preserve">looping over a vector </w:t>
-      </w:r>
-      <w:r>
-        <w:rPr>
-          <w:rFonts w:ascii="Times" w:hAnsi="Times" w:cs="Times New Roman"/>
-          <w:color w:val="000000"/>
-          <w:sz w:val="27"/>
-          <w:szCs w:val="27"/>
-          <w:lang w:eastAsia="ja-JP"/>
-        </w:rPr>
-        <w:t xml:space="preserve">of pointers to </w:t>
-      </w:r>
-      <w:r>
-        <w:rPr>
-          <w:rFonts w:ascii="Times" w:hAnsi="Times" w:cs="Times New Roman"/>
-          <w:color w:val="000000"/>
-          <w:sz w:val="27"/>
-          <w:szCs w:val="27"/>
-          <w:lang w:eastAsia="ja-JP"/>
-        </w:rPr>
-        <w:t xml:space="preserve">entity base class and calling </w:t>
-      </w:r>
-      <w:r>
-        <w:rPr>
-          <w:rFonts w:ascii="Times" w:hAnsi="Times" w:cs="Times New Roman"/>
-          <w:color w:val="000000"/>
-          <w:sz w:val="27"/>
-          <w:szCs w:val="27"/>
-          <w:lang w:eastAsia="ja-JP"/>
-        </w:rPr>
-        <w:t xml:space="preserve">each entity </w:t>
-      </w:r>
-      <w:r>
-        <w:rPr>
-          <w:rFonts w:ascii="Times" w:hAnsi="Times" w:cs="Times New Roman"/>
-          <w:color w:val="000000"/>
-          <w:sz w:val="27"/>
-          <w:szCs w:val="27"/>
-          <w:lang w:eastAsia="ja-JP"/>
-        </w:rPr>
-        <w:t xml:space="preserve">update function.  </w:t>
+        <w:t xml:space="preserve">entity </w:t>
+      </w:r>
+      <w:r>
+        <w:rPr>
+          <w:rFonts w:ascii="Times" w:hAnsi="Times" w:cs="Times New Roman"/>
+          <w:color w:val="000000"/>
+          <w:sz w:val="27"/>
+          <w:szCs w:val="27"/>
+          <w:lang w:eastAsia="ja-JP"/>
+        </w:rPr>
+        <w:t xml:space="preserve">would be a </w:t>
+      </w:r>
+      <w:r>
+        <w:rPr>
+          <w:rFonts w:ascii="Times" w:hAnsi="Times" w:cs="Times New Roman"/>
+          <w:color w:val="000000"/>
+          <w:sz w:val="27"/>
+          <w:szCs w:val="27"/>
+          <w:lang w:eastAsia="ja-JP"/>
+        </w:rPr>
+        <w:t xml:space="preserve">class with an update virtual function.  A </w:t>
+      </w:r>
+      <w:r>
+        <w:rPr>
+          <w:rFonts w:ascii="Times" w:hAnsi="Times" w:cs="Times New Roman"/>
+          <w:color w:val="000000"/>
+          <w:sz w:val="27"/>
+          <w:szCs w:val="27"/>
+          <w:lang w:eastAsia="ja-JP"/>
+        </w:rPr>
+        <w:t xml:space="preserve">simple </w:t>
+      </w:r>
+      <w:r>
+        <w:rPr>
+          <w:rFonts w:ascii="Times" w:hAnsi="Times" w:cs="Times New Roman"/>
+          <w:color w:val="000000"/>
+          <w:sz w:val="27"/>
+          <w:szCs w:val="27"/>
+          <w:lang w:eastAsia="ja-JP"/>
+        </w:rPr>
+        <w:t>(and also naïve)</w:t>
+      </w:r>
+      <w:r>
+        <w:rPr>
+          <w:rFonts w:ascii="Times" w:hAnsi="Times" w:cs="Times New Roman"/>
+          <w:color w:val="000000"/>
+          <w:sz w:val="27"/>
+          <w:szCs w:val="27"/>
+          <w:lang w:eastAsia="ja-JP"/>
+        </w:rPr>
+        <w:t xml:space="preserve"> </w:t>
+      </w:r>
+      <w:r>
+        <w:rPr>
+          <w:rFonts w:ascii="Times" w:hAnsi="Times" w:cs="Times New Roman"/>
+          <w:color w:val="000000"/>
+          <w:sz w:val="27"/>
+          <w:szCs w:val="27"/>
+          <w:lang w:eastAsia="ja-JP"/>
+        </w:rPr>
+        <w:t xml:space="preserve">entity systems </w:t>
+      </w:r>
+      <w:r>
+        <w:rPr>
+          <w:rFonts w:ascii="Times" w:hAnsi="Times" w:cs="Times New Roman"/>
+          <w:color w:val="000000"/>
+          <w:sz w:val="27"/>
+          <w:szCs w:val="27"/>
+          <w:lang w:eastAsia="ja-JP"/>
+        </w:rPr>
+        <w:t xml:space="preserve">would be a vector of </w:t>
+      </w:r>
+      <w:r>
+        <w:rPr>
+          <w:rFonts w:ascii="Times" w:hAnsi="Times" w:cs="Times New Roman"/>
+          <w:color w:val="000000"/>
+          <w:sz w:val="27"/>
+          <w:szCs w:val="27"/>
+          <w:lang w:eastAsia="ja-JP"/>
+        </w:rPr>
+        <w:t xml:space="preserve">base </w:t>
+      </w:r>
+      <w:r>
+        <w:rPr>
+          <w:rFonts w:ascii="Times" w:hAnsi="Times" w:cs="Times New Roman"/>
+          <w:color w:val="000000"/>
+          <w:sz w:val="27"/>
+          <w:szCs w:val="27"/>
+          <w:lang w:eastAsia="ja-JP"/>
+        </w:rPr>
+        <w:t xml:space="preserve">Entity </w:t>
+      </w:r>
+      <w:r>
+        <w:rPr>
+          <w:rFonts w:ascii="Times" w:hAnsi="Times" w:cs="Times New Roman"/>
+          <w:color w:val="000000"/>
+          <w:sz w:val="27"/>
+          <w:szCs w:val="27"/>
+          <w:lang w:eastAsia="ja-JP"/>
+        </w:rPr>
+        <w:t xml:space="preserve">pointers. </w:t>
+      </w:r>
+      <w:r>
+        <w:rPr>
+          <w:rFonts w:ascii="Times" w:hAnsi="Times" w:cs="Times New Roman"/>
+          <w:color w:val="000000"/>
+          <w:sz w:val="27"/>
+          <w:szCs w:val="27"/>
+          <w:lang w:eastAsia="ja-JP"/>
+        </w:rPr>
+        <w:t xml:space="preserve">You would </w:t>
+      </w:r>
+      <w:r>
+        <w:rPr>
+          <w:rFonts w:ascii="Times" w:hAnsi="Times" w:cs="Times New Roman"/>
+          <w:color w:val="000000"/>
+          <w:sz w:val="27"/>
+          <w:szCs w:val="27"/>
+          <w:lang w:eastAsia="ja-JP"/>
+        </w:rPr>
+        <w:t xml:space="preserve">then update this simple </w:t>
+      </w:r>
+      <w:r>
+        <w:rPr>
+          <w:rFonts w:ascii="Times" w:hAnsi="Times" w:cs="Times New Roman"/>
+          <w:color w:val="000000"/>
+          <w:sz w:val="27"/>
+          <w:szCs w:val="27"/>
+          <w:lang w:eastAsia="ja-JP"/>
+        </w:rPr>
+        <w:t xml:space="preserve">Entity </w:t>
+      </w:r>
+      <w:r>
+        <w:rPr>
+          <w:rFonts w:ascii="Times" w:hAnsi="Times" w:cs="Times New Roman"/>
+          <w:color w:val="000000"/>
+          <w:sz w:val="27"/>
+          <w:szCs w:val="27"/>
+          <w:lang w:eastAsia="ja-JP"/>
+        </w:rPr>
+        <w:t xml:space="preserve">system one per frame </w:t>
+      </w:r>
+      <w:r>
+        <w:rPr>
+          <w:rFonts w:ascii="Times" w:hAnsi="Times" w:cs="Times New Roman"/>
+          <w:color w:val="000000"/>
+          <w:sz w:val="27"/>
+          <w:szCs w:val="27"/>
+          <w:lang w:eastAsia="ja-JP"/>
+        </w:rPr>
+        <w:t xml:space="preserve">by looping though each entity </w:t>
+      </w:r>
+      <w:r>
+        <w:rPr>
+          <w:rFonts w:ascii="Times" w:hAnsi="Times" w:cs="Times New Roman"/>
+          <w:color w:val="000000"/>
+          <w:sz w:val="27"/>
+          <w:szCs w:val="27"/>
+          <w:lang w:eastAsia="ja-JP"/>
+        </w:rPr>
+        <w:t xml:space="preserve">and </w:t>
+      </w:r>
+      <w:r>
+        <w:rPr>
+          <w:rFonts w:ascii="Times" w:hAnsi="Times" w:cs="Times New Roman"/>
+          <w:color w:val="000000"/>
+          <w:sz w:val="27"/>
+          <w:szCs w:val="27"/>
+          <w:lang w:eastAsia="ja-JP"/>
+        </w:rPr>
+        <w:t xml:space="preserve">calling update. </w:t>
       </w:r>
     </w:p>
     <w:p>
@@ -601,6 +761,933 @@
           <w:szCs w:val="27"/>
           <w:lang w:eastAsia="ja-JP"/>
         </w:rPr>
+        <w:t>Once you had the e</w:t>
+      </w:r>
+      <w:r>
+        <w:rPr>
+          <w:rFonts w:ascii="Times" w:hAnsi="Times" w:cs="Times New Roman"/>
+          <w:color w:val="000000"/>
+          <w:sz w:val="27"/>
+          <w:szCs w:val="27"/>
+          <w:lang w:eastAsia="ja-JP"/>
+        </w:rPr>
+        <w:t xml:space="preserve">ntity </w:t>
+      </w:r>
+      <w:r>
+        <w:rPr>
+          <w:rFonts w:ascii="Times" w:hAnsi="Times" w:cs="Times New Roman"/>
+          <w:color w:val="000000"/>
+          <w:sz w:val="27"/>
+          <w:szCs w:val="27"/>
+          <w:lang w:eastAsia="ja-JP"/>
+        </w:rPr>
+        <w:t xml:space="preserve">system programmers (or more likely content creators) would then add their own entity like </w:t>
+      </w:r>
+      <w:r>
+        <w:rPr>
+          <w:rFonts w:ascii="Times" w:hAnsi="Times" w:cs="Times New Roman"/>
+          <w:color w:val="000000"/>
+          <w:sz w:val="27"/>
+          <w:szCs w:val="27"/>
+          <w:lang w:eastAsia="ja-JP"/>
+        </w:rPr>
+        <w:t xml:space="preserve">soldiers </w:t>
+      </w:r>
+      <w:r>
+        <w:rPr>
+          <w:rFonts w:ascii="Times" w:hAnsi="Times" w:cs="Times New Roman"/>
+          <w:color w:val="000000"/>
+          <w:sz w:val="27"/>
+          <w:szCs w:val="27"/>
+          <w:lang w:eastAsia="ja-JP"/>
+        </w:rPr>
+        <w:t xml:space="preserve">or </w:t>
+      </w:r>
+      <w:r>
+        <w:rPr>
+          <w:rFonts w:ascii="Times" w:hAnsi="Times" w:cs="Times New Roman"/>
+          <w:color w:val="000000"/>
+          <w:sz w:val="27"/>
+          <w:szCs w:val="27"/>
+          <w:lang w:eastAsia="ja-JP"/>
+        </w:rPr>
+        <w:t xml:space="preserve">zombies </w:t>
+      </w:r>
+      <w:r>
+        <w:rPr>
+          <w:rFonts w:ascii="Times" w:hAnsi="Times" w:cs="Times New Roman"/>
+          <w:color w:val="000000"/>
+          <w:sz w:val="27"/>
+          <w:szCs w:val="27"/>
+          <w:lang w:eastAsia="ja-JP"/>
+        </w:rPr>
+        <w:t xml:space="preserve">or </w:t>
+      </w:r>
+      <w:r>
+        <w:rPr>
+          <w:rFonts w:ascii="Times" w:hAnsi="Times" w:cs="Times New Roman"/>
+          <w:color w:val="000000"/>
+          <w:sz w:val="27"/>
+          <w:szCs w:val="27"/>
+          <w:lang w:eastAsia="ja-JP"/>
+        </w:rPr>
+        <w:t xml:space="preserve">basketball players </w:t>
+      </w:r>
+      <w:r>
+        <w:rPr>
+          <w:rFonts w:ascii="Times" w:hAnsi="Times" w:cs="Times New Roman"/>
+          <w:color w:val="000000"/>
+          <w:sz w:val="27"/>
+          <w:szCs w:val="27"/>
+          <w:lang w:eastAsia="ja-JP"/>
+        </w:rPr>
+        <w:t xml:space="preserve">to the list of entities and you would update the whole system of </w:t>
+      </w:r>
+      <w:r>
+        <w:rPr>
+          <w:rFonts w:ascii="Times" w:hAnsi="Times" w:cs="Times New Roman"/>
+          <w:color w:val="000000"/>
+          <w:sz w:val="27"/>
+          <w:szCs w:val="27"/>
+          <w:lang w:eastAsia="ja-JP"/>
+        </w:rPr>
+        <w:t>basketball players</w:t>
+      </w:r>
+      <w:r>
+        <w:rPr>
+          <w:rFonts w:ascii="Times" w:hAnsi="Times" w:cs="Times New Roman"/>
+          <w:color w:val="000000"/>
+          <w:sz w:val="27"/>
+          <w:szCs w:val="27"/>
+          <w:lang w:eastAsia="ja-JP"/>
+        </w:rPr>
+        <w:t xml:space="preserve">, </w:t>
+      </w:r>
+      <w:r>
+        <w:rPr>
+          <w:rFonts w:ascii="Times" w:hAnsi="Times" w:cs="Times New Roman"/>
+          <w:color w:val="000000"/>
+          <w:sz w:val="27"/>
+          <w:szCs w:val="27"/>
+          <w:lang w:eastAsia="ja-JP"/>
+        </w:rPr>
+        <w:t>zombies</w:t>
+      </w:r>
+      <w:r>
+        <w:rPr>
+          <w:rFonts w:ascii="Times" w:hAnsi="Times" w:cs="Times New Roman"/>
+          <w:color w:val="000000"/>
+          <w:sz w:val="27"/>
+          <w:szCs w:val="27"/>
+          <w:lang w:eastAsia="ja-JP"/>
+        </w:rPr>
+        <w:t xml:space="preserve"> and </w:t>
+      </w:r>
+      <w:r>
+        <w:rPr>
+          <w:rFonts w:ascii="Times" w:hAnsi="Times" w:cs="Times New Roman"/>
+          <w:color w:val="000000"/>
+          <w:sz w:val="27"/>
+          <w:szCs w:val="27"/>
+          <w:lang w:eastAsia="ja-JP"/>
+        </w:rPr>
+        <w:t>soldiers</w:t>
+      </w:r>
+      <w:r>
+        <w:rPr>
+          <w:rFonts w:ascii="Times" w:hAnsi="Times" w:cs="Times New Roman"/>
+          <w:color w:val="000000"/>
+          <w:sz w:val="27"/>
+          <w:szCs w:val="27"/>
+          <w:lang w:eastAsia="ja-JP"/>
+        </w:rPr>
+        <w:t xml:space="preserve"> just by calling update.  Programmers would probably setup the entity type content creators would say what entity would be part of the world. </w:t>
+      </w:r>
+    </w:p>
+    <w:p>
+      <w:pPr>
+        <w:spacing w:before="100" w:beforeAutospacing="1" w:after="100" w:afterAutospacing="1"/>
+        <w:outlineLvl w:val="1"/>
+        <w:rPr>
+          <w:rFonts w:ascii="Times" w:hAnsi="Times" w:cs="Times New Roman"/>
+          <w:color w:val="000000"/>
+          <w:sz w:val="27"/>
+          <w:szCs w:val="27"/>
+          <w:lang w:eastAsia="ja-JP"/>
+        </w:rPr>
+      </w:pPr>
+      <w:r>
+        <w:rPr>
+          <w:rFonts w:ascii="Times" w:hAnsi="Times" w:cs="Times New Roman"/>
+          <w:color w:val="000000"/>
+          <w:sz w:val="27"/>
+          <w:szCs w:val="27"/>
+          <w:lang w:eastAsia="ja-JP"/>
+        </w:rPr>
+        <w:t xml:space="preserve">Each game wants to have new types of entity as a </w:t>
+      </w:r>
+      <w:r>
+        <w:rPr>
+          <w:rFonts w:ascii="Times" w:hAnsi="Times" w:cs="Times New Roman"/>
+          <w:color w:val="000000"/>
+          <w:sz w:val="27"/>
+          <w:szCs w:val="27"/>
+          <w:lang w:eastAsia="ja-JP"/>
+        </w:rPr>
+        <w:t>basketball</w:t>
+      </w:r>
+      <w:r>
+        <w:rPr>
+          <w:rFonts w:ascii="Times" w:hAnsi="Times" w:cs="Times New Roman"/>
+          <w:color w:val="000000"/>
+          <w:sz w:val="27"/>
+          <w:szCs w:val="27"/>
+          <w:lang w:eastAsia="ja-JP"/>
+        </w:rPr>
+        <w:t xml:space="preserve"> player does not move like a zombie.  However the game team don’t want to handle all problems writing entity that walk is very hard.  You need a whole animation system to make walk cycles </w:t>
+      </w:r>
+      <w:proofErr w:type="spellStart"/>
+      <w:r>
+        <w:rPr>
+          <w:rFonts w:ascii="Times" w:hAnsi="Times" w:cs="Times New Roman"/>
+          <w:color w:val="000000"/>
+          <w:sz w:val="27"/>
+          <w:szCs w:val="27"/>
+          <w:lang w:eastAsia="ja-JP"/>
+        </w:rPr>
+        <w:t>etc</w:t>
+      </w:r>
+      <w:proofErr w:type="spellEnd"/>
+      <w:r>
+        <w:rPr>
+          <w:rFonts w:ascii="Times" w:hAnsi="Times" w:cs="Times New Roman"/>
+          <w:color w:val="000000"/>
+          <w:sz w:val="27"/>
+          <w:szCs w:val="27"/>
+          <w:lang w:eastAsia="ja-JP"/>
+        </w:rPr>
+        <w:t xml:space="preserve">… So games share large library of function between each other called an engine.  </w:t>
+      </w:r>
+    </w:p>
+    <w:p>
+      <w:pPr>
+        <w:spacing w:before="100" w:beforeAutospacing="1" w:after="100" w:afterAutospacing="1"/>
+        <w:outlineLvl w:val="1"/>
+        <w:rPr>
+          <w:rFonts w:ascii="Times" w:hAnsi="Times" w:cs="Times New Roman"/>
+          <w:color w:val="000000"/>
+          <w:sz w:val="27"/>
+          <w:szCs w:val="27"/>
+          <w:lang w:eastAsia="ja-JP"/>
+        </w:rPr>
+      </w:pPr>
+      <w:r>
+        <w:rPr>
+          <w:rFonts w:ascii="Times" w:hAnsi="Times" w:cs="Times New Roman"/>
+          <w:color w:val="000000"/>
+          <w:sz w:val="27"/>
+          <w:szCs w:val="27"/>
+          <w:lang w:eastAsia="ja-JP"/>
+        </w:rPr>
+        <w:t>Engine programmers might write</w:t>
+      </w:r>
+      <w:r>
+        <w:rPr>
+          <w:rFonts w:ascii="Times" w:hAnsi="Times" w:cs="Times New Roman"/>
+          <w:color w:val="000000"/>
+          <w:sz w:val="27"/>
+          <w:szCs w:val="27"/>
+          <w:lang w:eastAsia="ja-JP"/>
+        </w:rPr>
+        <w:t xml:space="preserve"> </w:t>
+      </w:r>
+      <w:r>
+        <w:rPr>
+          <w:rFonts w:ascii="Times" w:hAnsi="Times" w:cs="Times New Roman"/>
+          <w:color w:val="000000"/>
+          <w:sz w:val="27"/>
+          <w:szCs w:val="27"/>
+          <w:lang w:eastAsia="ja-JP"/>
+        </w:rPr>
+        <w:t>walking entity</w:t>
+      </w:r>
+      <w:r>
+        <w:rPr>
+          <w:rFonts w:ascii="Times" w:hAnsi="Times" w:cs="Times New Roman"/>
+          <w:color w:val="000000"/>
+          <w:sz w:val="27"/>
+          <w:szCs w:val="27"/>
+          <w:lang w:eastAsia="ja-JP"/>
+        </w:rPr>
+        <w:t xml:space="preserve"> for a first person </w:t>
+      </w:r>
+      <w:r>
+        <w:rPr>
+          <w:rFonts w:ascii="Times" w:hAnsi="Times" w:cs="Times New Roman"/>
+          <w:color w:val="000000"/>
+          <w:sz w:val="27"/>
+          <w:szCs w:val="27"/>
+          <w:lang w:eastAsia="ja-JP"/>
+        </w:rPr>
+        <w:t xml:space="preserve">zombies and </w:t>
+      </w:r>
+      <w:r>
+        <w:rPr>
+          <w:rFonts w:ascii="Times" w:hAnsi="Times" w:cs="Times New Roman"/>
+          <w:color w:val="000000"/>
+          <w:sz w:val="27"/>
+          <w:szCs w:val="27"/>
+          <w:lang w:eastAsia="ja-JP"/>
+        </w:rPr>
+        <w:t>soldiers</w:t>
+      </w:r>
+      <w:r>
+        <w:rPr>
+          <w:rFonts w:ascii="Times" w:hAnsi="Times" w:cs="Times New Roman"/>
+          <w:color w:val="000000"/>
+          <w:sz w:val="27"/>
+          <w:szCs w:val="27"/>
+          <w:lang w:eastAsia="ja-JP"/>
+        </w:rPr>
+        <w:t xml:space="preserve"> game. So even the basic </w:t>
+      </w:r>
+      <w:r>
+        <w:rPr>
+          <w:rFonts w:ascii="Times" w:hAnsi="Times" w:cs="Times New Roman"/>
+          <w:color w:val="000000"/>
+          <w:sz w:val="27"/>
+          <w:szCs w:val="27"/>
+          <w:lang w:eastAsia="ja-JP"/>
+        </w:rPr>
+        <w:t>walking entity</w:t>
+      </w:r>
+      <w:r>
+        <w:rPr>
+          <w:rFonts w:ascii="Times" w:hAnsi="Times" w:cs="Times New Roman"/>
+          <w:color w:val="000000"/>
+          <w:sz w:val="27"/>
+          <w:szCs w:val="27"/>
+          <w:lang w:eastAsia="ja-JP"/>
+        </w:rPr>
+        <w:t xml:space="preserve"> with some different tuning can look good enough.  The </w:t>
+      </w:r>
+      <w:r>
+        <w:rPr>
+          <w:rFonts w:ascii="Times" w:hAnsi="Times" w:cs="Times New Roman"/>
+          <w:color w:val="000000"/>
+          <w:sz w:val="27"/>
+          <w:szCs w:val="27"/>
+          <w:lang w:eastAsia="ja-JP"/>
+        </w:rPr>
+        <w:t>basketball player</w:t>
+      </w:r>
+      <w:r>
+        <w:rPr>
+          <w:rFonts w:ascii="Times" w:hAnsi="Times" w:cs="Times New Roman"/>
+          <w:color w:val="000000"/>
+          <w:sz w:val="27"/>
+          <w:szCs w:val="27"/>
+          <w:lang w:eastAsia="ja-JP"/>
+        </w:rPr>
+        <w:t xml:space="preserve"> however maybe needs a better system as in a basketball game you are </w:t>
+      </w:r>
+      <w:r>
+        <w:rPr>
+          <w:rFonts w:ascii="Times" w:hAnsi="Times" w:cs="Times New Roman"/>
+          <w:color w:val="000000"/>
+          <w:sz w:val="27"/>
+          <w:szCs w:val="27"/>
+          <w:lang w:eastAsia="ja-JP"/>
+        </w:rPr>
+        <w:t xml:space="preserve">focused </w:t>
+      </w:r>
+      <w:r>
+        <w:rPr>
+          <w:rFonts w:ascii="Times" w:hAnsi="Times" w:cs="Times New Roman"/>
+          <w:color w:val="000000"/>
+          <w:sz w:val="27"/>
+          <w:szCs w:val="27"/>
+          <w:lang w:eastAsia="ja-JP"/>
+        </w:rPr>
+        <w:t xml:space="preserve">on how the player moves and looking right at him. </w:t>
+      </w:r>
+    </w:p>
+    <w:p>
+      <w:pPr>
+        <w:spacing w:before="100" w:beforeAutospacing="1" w:after="100" w:afterAutospacing="1"/>
+        <w:outlineLvl w:val="1"/>
+        <w:rPr>
+          <w:rFonts w:ascii="Times" w:hAnsi="Times" w:cs="Times New Roman"/>
+          <w:color w:val="000000"/>
+          <w:sz w:val="27"/>
+          <w:szCs w:val="27"/>
+          <w:lang w:eastAsia="ja-JP"/>
+        </w:rPr>
+      </w:pPr>
+      <w:r>
+        <w:rPr>
+          <w:rFonts w:ascii="Times" w:hAnsi="Times" w:cs="Times New Roman"/>
+          <w:color w:val="000000"/>
+          <w:sz w:val="27"/>
+          <w:szCs w:val="27"/>
+          <w:lang w:eastAsia="ja-JP"/>
+        </w:rPr>
+        <w:lastRenderedPageBreak/>
+        <w:t xml:space="preserve">This story I think explains the 2 types of objects that are in entity systems.  </w:t>
+      </w:r>
+    </w:p>
+    <w:p>
+      <w:pPr>
+        <w:pStyle w:val="ListParagraph"/>
+        <w:numPr>
+          <w:ilvl w:val="0"/>
+          <w:numId w:val="3"/>
+        </w:numPr>
+        <w:spacing w:before="100" w:beforeAutospacing="1" w:after="100" w:afterAutospacing="1"/>
+        <w:outlineLvl w:val="1"/>
+        <w:rPr>
+          <w:rFonts w:ascii="Times" w:hAnsi="Times" w:cs="Times New Roman"/>
+          <w:color w:val="000000"/>
+          <w:sz w:val="27"/>
+          <w:szCs w:val="27"/>
+          <w:lang w:eastAsia="ja-JP"/>
+        </w:rPr>
+      </w:pPr>
+      <w:r>
+        <w:rPr>
+          <w:rFonts w:ascii="Times" w:hAnsi="Times" w:cs="Times New Roman"/>
+          <w:color w:val="000000"/>
+          <w:sz w:val="27"/>
+          <w:szCs w:val="27"/>
+          <w:lang w:eastAsia="ja-JP"/>
+        </w:rPr>
+        <w:t>The “i</w:t>
+      </w:r>
+      <w:r>
+        <w:rPr>
+          <w:rFonts w:ascii="Times" w:hAnsi="Times" w:cs="Times New Roman"/>
+          <w:color w:val="000000"/>
+          <w:sz w:val="27"/>
+          <w:szCs w:val="27"/>
+          <w:lang w:eastAsia="ja-JP"/>
+        </w:rPr>
+        <w:t>n engine</w:t>
+      </w:r>
+      <w:r>
+        <w:rPr>
+          <w:rFonts w:ascii="Times" w:hAnsi="Times" w:cs="Times New Roman"/>
+          <w:color w:val="000000"/>
+          <w:sz w:val="27"/>
+          <w:szCs w:val="27"/>
+          <w:lang w:eastAsia="ja-JP"/>
+        </w:rPr>
+        <w:t>”</w:t>
+      </w:r>
+      <w:r>
+        <w:rPr>
+          <w:rFonts w:ascii="Times" w:hAnsi="Times" w:cs="Times New Roman"/>
+          <w:color w:val="000000"/>
+          <w:sz w:val="27"/>
+          <w:szCs w:val="27"/>
+          <w:lang w:eastAsia="ja-JP"/>
+        </w:rPr>
+        <w:t xml:space="preserve"> </w:t>
+      </w:r>
+      <w:r>
+        <w:rPr>
+          <w:rFonts w:ascii="Times" w:hAnsi="Times" w:cs="Times New Roman"/>
+          <w:color w:val="000000"/>
+          <w:sz w:val="27"/>
+          <w:szCs w:val="27"/>
+          <w:lang w:eastAsia="ja-JP"/>
+        </w:rPr>
+        <w:t>entit</w:t>
+      </w:r>
+      <w:r>
+        <w:rPr>
+          <w:rFonts w:ascii="Times" w:hAnsi="Times" w:cs="Times New Roman"/>
+          <w:color w:val="000000"/>
+          <w:sz w:val="27"/>
+          <w:szCs w:val="27"/>
+          <w:lang w:eastAsia="ja-JP"/>
+        </w:rPr>
+        <w:t xml:space="preserve">y </w:t>
+      </w:r>
+      <w:r>
+        <w:rPr>
+          <w:rFonts w:ascii="Times" w:hAnsi="Times" w:cs="Times New Roman"/>
+          <w:color w:val="000000"/>
+          <w:sz w:val="27"/>
+          <w:szCs w:val="27"/>
+          <w:lang w:eastAsia="ja-JP"/>
+        </w:rPr>
+        <w:t>like the zombie and soldier</w:t>
+      </w:r>
+    </w:p>
+    <w:p>
+      <w:pPr>
+        <w:pStyle w:val="ListParagraph"/>
+        <w:numPr>
+          <w:ilvl w:val="0"/>
+          <w:numId w:val="3"/>
+        </w:numPr>
+        <w:spacing w:before="100" w:beforeAutospacing="1" w:after="100" w:afterAutospacing="1"/>
+        <w:outlineLvl w:val="1"/>
+        <w:rPr>
+          <w:rFonts w:ascii="Times" w:hAnsi="Times" w:cs="Times New Roman"/>
+          <w:color w:val="000000"/>
+          <w:sz w:val="27"/>
+          <w:szCs w:val="27"/>
+          <w:lang w:eastAsia="ja-JP"/>
+        </w:rPr>
+      </w:pPr>
+      <w:r>
+        <w:rPr>
+          <w:rFonts w:ascii="Times" w:hAnsi="Times" w:cs="Times New Roman"/>
+          <w:color w:val="000000"/>
+          <w:sz w:val="27"/>
+          <w:szCs w:val="27"/>
+          <w:lang w:eastAsia="ja-JP"/>
+        </w:rPr>
+        <w:t>T</w:t>
+      </w:r>
+      <w:r>
+        <w:rPr>
+          <w:rFonts w:ascii="Times" w:hAnsi="Times" w:cs="Times New Roman"/>
+          <w:color w:val="000000"/>
+          <w:sz w:val="27"/>
+          <w:szCs w:val="27"/>
+          <w:lang w:eastAsia="ja-JP"/>
+        </w:rPr>
+        <w:t xml:space="preserve">he </w:t>
+      </w:r>
+      <w:r>
+        <w:rPr>
+          <w:rFonts w:ascii="Times" w:hAnsi="Times" w:cs="Times New Roman"/>
+          <w:color w:val="000000"/>
+          <w:sz w:val="27"/>
+          <w:szCs w:val="27"/>
+          <w:lang w:eastAsia="ja-JP"/>
+        </w:rPr>
+        <w:t>“</w:t>
+      </w:r>
+      <w:r>
+        <w:rPr>
+          <w:rFonts w:ascii="Times" w:hAnsi="Times" w:cs="Times New Roman"/>
+          <w:color w:val="000000"/>
+          <w:sz w:val="27"/>
+          <w:szCs w:val="27"/>
+          <w:lang w:eastAsia="ja-JP"/>
+        </w:rPr>
+        <w:t>game team overridden</w:t>
+      </w:r>
+      <w:r>
+        <w:rPr>
+          <w:rFonts w:ascii="Times" w:hAnsi="Times" w:cs="Times New Roman"/>
+          <w:color w:val="000000"/>
+          <w:sz w:val="27"/>
+          <w:szCs w:val="27"/>
+          <w:lang w:eastAsia="ja-JP"/>
+        </w:rPr>
+        <w:t>”</w:t>
+      </w:r>
+      <w:r>
+        <w:rPr>
+          <w:rFonts w:ascii="Times" w:hAnsi="Times" w:cs="Times New Roman"/>
+          <w:color w:val="000000"/>
+          <w:sz w:val="27"/>
+          <w:szCs w:val="27"/>
+          <w:lang w:eastAsia="ja-JP"/>
+        </w:rPr>
+        <w:t xml:space="preserve"> </w:t>
+      </w:r>
+      <w:r>
+        <w:rPr>
+          <w:rFonts w:ascii="Times" w:hAnsi="Times" w:cs="Times New Roman"/>
+          <w:color w:val="000000"/>
+          <w:sz w:val="27"/>
+          <w:szCs w:val="27"/>
+          <w:lang w:eastAsia="ja-JP"/>
+        </w:rPr>
+        <w:t>entit</w:t>
+      </w:r>
+      <w:r>
+        <w:rPr>
+          <w:rFonts w:ascii="Times" w:hAnsi="Times" w:cs="Times New Roman"/>
+          <w:color w:val="000000"/>
+          <w:sz w:val="27"/>
+          <w:szCs w:val="27"/>
+          <w:lang w:eastAsia="ja-JP"/>
+        </w:rPr>
+        <w:t xml:space="preserve">y </w:t>
+      </w:r>
+      <w:r>
+        <w:rPr>
+          <w:rFonts w:ascii="Times" w:hAnsi="Times" w:cs="Times New Roman"/>
+          <w:color w:val="000000"/>
+          <w:sz w:val="27"/>
+          <w:szCs w:val="27"/>
+          <w:lang w:eastAsia="ja-JP"/>
+        </w:rPr>
+        <w:t xml:space="preserve">for </w:t>
+      </w:r>
+      <w:r>
+        <w:rPr>
+          <w:rFonts w:ascii="Times" w:hAnsi="Times" w:cs="Times New Roman"/>
+          <w:color w:val="000000"/>
+          <w:sz w:val="27"/>
+          <w:szCs w:val="27"/>
+          <w:lang w:eastAsia="ja-JP"/>
+        </w:rPr>
+        <w:t>basketball</w:t>
+      </w:r>
+      <w:r>
+        <w:rPr>
+          <w:rFonts w:ascii="Times" w:hAnsi="Times" w:cs="Times New Roman"/>
+          <w:color w:val="000000"/>
+          <w:sz w:val="27"/>
+          <w:szCs w:val="27"/>
+          <w:lang w:eastAsia="ja-JP"/>
+        </w:rPr>
+        <w:t xml:space="preserve"> player</w:t>
+      </w:r>
+      <w:r>
+        <w:rPr>
+          <w:rFonts w:ascii="Times" w:hAnsi="Times" w:cs="Times New Roman"/>
+          <w:color w:val="000000"/>
+          <w:sz w:val="27"/>
+          <w:szCs w:val="27"/>
+          <w:lang w:eastAsia="ja-JP"/>
+        </w:rPr>
+        <w:t xml:space="preserve">. </w:t>
+      </w:r>
+    </w:p>
+    <w:p>
+      <w:pPr>
+        <w:spacing w:before="100" w:beforeAutospacing="1" w:after="100" w:afterAutospacing="1"/>
+        <w:outlineLvl w:val="1"/>
+        <w:rPr>
+          <w:rFonts w:ascii="Times" w:hAnsi="Times" w:cs="Times New Roman"/>
+          <w:color w:val="000000"/>
+          <w:sz w:val="27"/>
+          <w:szCs w:val="27"/>
+          <w:lang w:eastAsia="ja-JP"/>
+        </w:rPr>
+      </w:pPr>
+      <w:r>
+        <w:rPr>
+          <w:rFonts w:ascii="Times" w:hAnsi="Times" w:cs="Times New Roman"/>
+          <w:color w:val="000000"/>
+          <w:sz w:val="27"/>
+          <w:szCs w:val="27"/>
+          <w:lang w:eastAsia="ja-JP"/>
+        </w:rPr>
+        <w:t xml:space="preserve">Now the game team that made the </w:t>
+      </w:r>
+      <w:r>
+        <w:rPr>
+          <w:rFonts w:ascii="Times" w:hAnsi="Times" w:cs="Times New Roman"/>
+          <w:color w:val="000000"/>
+          <w:sz w:val="27"/>
+          <w:szCs w:val="27"/>
+          <w:lang w:eastAsia="ja-JP"/>
+        </w:rPr>
+        <w:t>basketball player</w:t>
+      </w:r>
+      <w:r>
+        <w:rPr>
+          <w:rFonts w:ascii="Times" w:hAnsi="Times" w:cs="Times New Roman"/>
+          <w:color w:val="000000"/>
+          <w:sz w:val="27"/>
+          <w:szCs w:val="27"/>
+          <w:lang w:eastAsia="ja-JP"/>
+        </w:rPr>
+        <w:t xml:space="preserve"> </w:t>
+      </w:r>
+      <w:r>
+        <w:rPr>
+          <w:rFonts w:ascii="Times" w:hAnsi="Times" w:cs="Times New Roman"/>
+          <w:color w:val="000000"/>
+          <w:sz w:val="27"/>
+          <w:szCs w:val="27"/>
+          <w:lang w:eastAsia="ja-JP"/>
+        </w:rPr>
+        <w:t xml:space="preserve">wants to add </w:t>
+      </w:r>
+      <w:r>
+        <w:rPr>
+          <w:rFonts w:ascii="Times" w:hAnsi="Times" w:cs="Times New Roman"/>
+          <w:color w:val="000000"/>
+          <w:sz w:val="27"/>
+          <w:szCs w:val="27"/>
+          <w:lang w:eastAsia="ja-JP"/>
+        </w:rPr>
+        <w:t xml:space="preserve">zombies </w:t>
+      </w:r>
+      <w:r>
+        <w:rPr>
+          <w:rFonts w:ascii="Times" w:hAnsi="Times" w:cs="Times New Roman"/>
+          <w:color w:val="000000"/>
+          <w:sz w:val="27"/>
+          <w:szCs w:val="27"/>
+          <w:lang w:eastAsia="ja-JP"/>
+        </w:rPr>
+        <w:t xml:space="preserve">to their </w:t>
+      </w:r>
+      <w:r>
+        <w:rPr>
+          <w:rFonts w:ascii="Times" w:hAnsi="Times" w:cs="Times New Roman"/>
+          <w:color w:val="000000"/>
+          <w:sz w:val="27"/>
+          <w:szCs w:val="27"/>
+          <w:lang w:eastAsia="ja-JP"/>
+        </w:rPr>
+        <w:t xml:space="preserve">basketball </w:t>
+      </w:r>
+      <w:r>
+        <w:rPr>
+          <w:rFonts w:ascii="Times" w:hAnsi="Times" w:cs="Times New Roman"/>
+          <w:color w:val="000000"/>
+          <w:sz w:val="27"/>
+          <w:szCs w:val="27"/>
+          <w:lang w:eastAsia="ja-JP"/>
+        </w:rPr>
+        <w:t xml:space="preserve">game they can. </w:t>
+      </w:r>
+    </w:p>
+    <w:p>
+      <w:pPr>
+        <w:spacing w:before="100" w:beforeAutospacing="1" w:after="100" w:afterAutospacing="1"/>
+        <w:outlineLvl w:val="1"/>
+        <w:rPr>
+          <w:rFonts w:ascii="Times" w:hAnsi="Times" w:cs="Times New Roman"/>
+          <w:color w:val="000000"/>
+          <w:sz w:val="27"/>
+          <w:szCs w:val="27"/>
+          <w:lang w:eastAsia="ja-JP"/>
+        </w:rPr>
+      </w:pPr>
+      <w:r>
+        <w:rPr>
+          <w:rFonts w:ascii="Times" w:hAnsi="Times" w:cs="Times New Roman"/>
+          <w:color w:val="000000"/>
+          <w:sz w:val="27"/>
+          <w:szCs w:val="27"/>
+          <w:lang w:eastAsia="ja-JP"/>
+        </w:rPr>
+        <w:t xml:space="preserve">The </w:t>
+      </w:r>
+      <w:r>
+        <w:rPr>
+          <w:rFonts w:ascii="Times" w:hAnsi="Times" w:cs="Times New Roman"/>
+          <w:color w:val="000000"/>
+          <w:sz w:val="27"/>
+          <w:szCs w:val="27"/>
+          <w:lang w:eastAsia="ja-JP"/>
+        </w:rPr>
+        <w:t xml:space="preserve">engine </w:t>
+      </w:r>
+      <w:r>
+        <w:rPr>
+          <w:rFonts w:ascii="Times" w:hAnsi="Times" w:cs="Times New Roman"/>
+          <w:color w:val="000000"/>
+          <w:sz w:val="27"/>
+          <w:szCs w:val="27"/>
+          <w:lang w:eastAsia="ja-JP"/>
+        </w:rPr>
+        <w:t xml:space="preserve">programming team does not know about the basketball player but wants to make </w:t>
+      </w:r>
+      <w:r>
+        <w:rPr>
+          <w:rFonts w:ascii="Times" w:hAnsi="Times" w:cs="Times New Roman"/>
+          <w:color w:val="000000"/>
+          <w:sz w:val="27"/>
+          <w:szCs w:val="27"/>
+          <w:lang w:eastAsia="ja-JP"/>
+        </w:rPr>
+        <w:t xml:space="preserve">zombies </w:t>
+      </w:r>
+      <w:r>
+        <w:rPr>
+          <w:rFonts w:ascii="Times" w:hAnsi="Times" w:cs="Times New Roman"/>
+          <w:color w:val="000000"/>
+          <w:sz w:val="27"/>
+          <w:szCs w:val="27"/>
+          <w:lang w:eastAsia="ja-JP"/>
+        </w:rPr>
+        <w:t xml:space="preserve">faster as everyone likes to have lots of </w:t>
+      </w:r>
+      <w:r>
+        <w:rPr>
+          <w:rFonts w:ascii="Times" w:hAnsi="Times" w:cs="Times New Roman"/>
+          <w:color w:val="000000"/>
+          <w:sz w:val="27"/>
+          <w:szCs w:val="27"/>
+          <w:lang w:eastAsia="ja-JP"/>
+        </w:rPr>
+        <w:t xml:space="preserve">zombies </w:t>
+      </w:r>
+      <w:r>
+        <w:rPr>
+          <w:rFonts w:ascii="Times" w:hAnsi="Times" w:cs="Times New Roman"/>
+          <w:color w:val="000000"/>
+          <w:sz w:val="27"/>
+          <w:szCs w:val="27"/>
+          <w:lang w:eastAsia="ja-JP"/>
+        </w:rPr>
+        <w:t>in their games.  What they would like to do is take a group of “</w:t>
+      </w:r>
+      <w:r>
+        <w:rPr>
+          <w:rFonts w:ascii="Times" w:hAnsi="Times" w:cs="Times New Roman"/>
+          <w:color w:val="000000"/>
+          <w:sz w:val="27"/>
+          <w:szCs w:val="27"/>
+          <w:lang w:eastAsia="ja-JP"/>
+        </w:rPr>
+        <w:t>walking entity</w:t>
+      </w:r>
+      <w:r>
+        <w:rPr>
+          <w:rFonts w:ascii="Times" w:hAnsi="Times" w:cs="Times New Roman"/>
+          <w:color w:val="000000"/>
+          <w:sz w:val="27"/>
+          <w:szCs w:val="27"/>
+          <w:lang w:eastAsia="ja-JP"/>
+        </w:rPr>
+        <w:t>”</w:t>
+      </w:r>
+      <w:r>
+        <w:rPr>
+          <w:rFonts w:ascii="Times" w:hAnsi="Times" w:cs="Times New Roman"/>
+          <w:color w:val="000000"/>
+          <w:sz w:val="27"/>
+          <w:szCs w:val="27"/>
+          <w:lang w:eastAsia="ja-JP"/>
+        </w:rPr>
+        <w:t xml:space="preserve"> </w:t>
+      </w:r>
+      <w:r>
+        <w:rPr>
+          <w:rFonts w:ascii="Times" w:hAnsi="Times" w:cs="Times New Roman"/>
+          <w:color w:val="000000"/>
+          <w:sz w:val="27"/>
+          <w:szCs w:val="27"/>
+          <w:lang w:eastAsia="ja-JP"/>
+        </w:rPr>
+        <w:t xml:space="preserve">and make a </w:t>
+      </w:r>
+      <w:r>
+        <w:rPr>
+          <w:rFonts w:ascii="Times" w:hAnsi="Times" w:cs="Times New Roman"/>
+          <w:color w:val="000000"/>
+          <w:sz w:val="27"/>
+          <w:szCs w:val="27"/>
+          <w:lang w:eastAsia="ja-JP"/>
+        </w:rPr>
+        <w:t>zombies</w:t>
+      </w:r>
+      <w:r>
+        <w:rPr>
+          <w:rFonts w:ascii="Times" w:hAnsi="Times" w:cs="Times New Roman"/>
+          <w:color w:val="000000"/>
+          <w:sz w:val="27"/>
+          <w:szCs w:val="27"/>
+          <w:lang w:eastAsia="ja-JP"/>
+        </w:rPr>
+        <w:t xml:space="preserve"> group update function out of that.  But </w:t>
+      </w:r>
+      <w:r>
+        <w:rPr>
+          <w:rFonts w:ascii="Times" w:hAnsi="Times" w:cs="Times New Roman"/>
+          <w:color w:val="000000"/>
+          <w:sz w:val="27"/>
+          <w:szCs w:val="27"/>
+          <w:lang w:eastAsia="ja-JP"/>
+        </w:rPr>
+        <w:t>basketball player</w:t>
+      </w:r>
+      <w:r>
+        <w:rPr>
+          <w:rFonts w:ascii="Times" w:hAnsi="Times" w:cs="Times New Roman"/>
+          <w:color w:val="000000"/>
+          <w:sz w:val="27"/>
+          <w:szCs w:val="27"/>
+          <w:lang w:eastAsia="ja-JP"/>
+        </w:rPr>
+        <w:t xml:space="preserve"> that </w:t>
+      </w:r>
+      <w:r>
+        <w:rPr>
+          <w:rFonts w:ascii="Times" w:hAnsi="Times" w:cs="Times New Roman"/>
+          <w:color w:val="000000"/>
+          <w:sz w:val="27"/>
+          <w:szCs w:val="27"/>
+          <w:lang w:eastAsia="ja-JP"/>
+        </w:rPr>
+        <w:t>engine</w:t>
+      </w:r>
+      <w:r>
+        <w:rPr>
+          <w:rFonts w:ascii="Times" w:hAnsi="Times" w:cs="Times New Roman"/>
+          <w:color w:val="000000"/>
+          <w:sz w:val="27"/>
+          <w:szCs w:val="27"/>
+          <w:lang w:eastAsia="ja-JP"/>
+        </w:rPr>
+        <w:t xml:space="preserve"> team didn’t write might still want to use the old </w:t>
+      </w:r>
+      <w:r>
+        <w:rPr>
+          <w:rFonts w:ascii="Times" w:hAnsi="Times" w:cs="Times New Roman"/>
+          <w:color w:val="000000"/>
+          <w:sz w:val="27"/>
+          <w:szCs w:val="27"/>
+          <w:lang w:eastAsia="ja-JP"/>
+        </w:rPr>
+        <w:t>walking entity</w:t>
+      </w:r>
+      <w:r>
+        <w:rPr>
+          <w:rFonts w:ascii="Times" w:hAnsi="Times" w:cs="Times New Roman"/>
+          <w:color w:val="000000"/>
+          <w:sz w:val="27"/>
+          <w:szCs w:val="27"/>
+          <w:lang w:eastAsia="ja-JP"/>
+        </w:rPr>
+        <w:t xml:space="preserve"> functionality. </w:t>
+      </w:r>
+      <w:r>
+        <w:rPr>
+          <w:rFonts w:ascii="Times" w:hAnsi="Times" w:cs="Times New Roman"/>
+          <w:color w:val="000000"/>
+          <w:sz w:val="27"/>
+          <w:szCs w:val="27"/>
+          <w:lang w:eastAsia="ja-JP"/>
+        </w:rPr>
+        <w:t xml:space="preserve"> This is where comparing virtual function come in. </w:t>
+      </w:r>
+    </w:p>
+    <w:p>
+      <w:pPr>
+        <w:spacing w:before="100" w:beforeAutospacing="1" w:after="100" w:afterAutospacing="1"/>
+        <w:outlineLvl w:val="1"/>
+        <w:rPr>
+          <w:rFonts w:ascii="Times" w:hAnsi="Times" w:cs="Times New Roman"/>
+          <w:color w:val="000000"/>
+          <w:sz w:val="27"/>
+          <w:szCs w:val="27"/>
+          <w:lang w:eastAsia="ja-JP"/>
+        </w:rPr>
+      </w:pPr>
+      <w:r>
+        <w:rPr>
+          <w:rFonts w:ascii="Times" w:hAnsi="Times" w:cs="Times New Roman"/>
+          <w:color w:val="000000"/>
+          <w:sz w:val="27"/>
+          <w:szCs w:val="27"/>
+          <w:lang w:eastAsia="ja-JP"/>
+        </w:rPr>
         <w:t xml:space="preserve">We </w:t>
       </w:r>
       <w:r>
@@ -662,6 +1749,377 @@
           <w:lang w:eastAsia="ja-JP"/>
         </w:rPr>
         <w:t xml:space="preserve">these overridden objects out of the fast path and have one function that updated many non-overridden entities.  Then update each overridden entity slowly afterwards. </w:t>
+      </w:r>
+    </w:p>
+    <w:p>
+      <w:pPr>
+        <w:spacing w:before="100" w:beforeAutospacing="1" w:after="100" w:afterAutospacing="1"/>
+        <w:outlineLvl w:val="1"/>
+        <w:rPr>
+          <w:rFonts w:ascii="Times" w:hAnsi="Times" w:cs="Times New Roman"/>
+          <w:color w:val="000000"/>
+          <w:sz w:val="27"/>
+          <w:szCs w:val="27"/>
+          <w:lang w:eastAsia="ja-JP"/>
+        </w:rPr>
+      </w:pPr>
+      <w:r>
+        <w:rPr>
+          <w:rFonts w:ascii="Times" w:hAnsi="Times" w:cs="Times New Roman"/>
+          <w:color w:val="000000"/>
+          <w:sz w:val="27"/>
+          <w:szCs w:val="27"/>
+          <w:lang w:eastAsia="ja-JP"/>
+        </w:rPr>
+        <w:t xml:space="preserve">Here are some advantages: </w:t>
+      </w:r>
+    </w:p>
+    <w:p>
+      <w:pPr>
+        <w:pStyle w:val="ListParagraph"/>
+        <w:numPr>
+          <w:ilvl w:val="0"/>
+          <w:numId w:val="4"/>
+        </w:numPr>
+        <w:spacing w:before="100" w:beforeAutospacing="1" w:after="100" w:afterAutospacing="1"/>
+        <w:outlineLvl w:val="1"/>
+        <w:rPr>
+          <w:rFonts w:ascii="Times" w:hAnsi="Times" w:cs="Times New Roman"/>
+          <w:color w:val="000000"/>
+          <w:sz w:val="27"/>
+          <w:szCs w:val="27"/>
+          <w:lang w:eastAsia="ja-JP"/>
+        </w:rPr>
+      </w:pPr>
+      <w:r>
+        <w:rPr>
+          <w:rFonts w:ascii="Times" w:hAnsi="Times" w:cs="Times New Roman"/>
+          <w:color w:val="000000"/>
+          <w:sz w:val="27"/>
+          <w:szCs w:val="27"/>
+          <w:lang w:eastAsia="ja-JP"/>
+        </w:rPr>
+        <w:t xml:space="preserve">No new data is necessary. </w:t>
+      </w:r>
+    </w:p>
+    <w:p>
+      <w:pPr>
+        <w:pStyle w:val="ListParagraph"/>
+        <w:numPr>
+          <w:ilvl w:val="0"/>
+          <w:numId w:val="4"/>
+        </w:numPr>
+        <w:spacing w:before="100" w:beforeAutospacing="1" w:after="100" w:afterAutospacing="1"/>
+        <w:outlineLvl w:val="1"/>
+        <w:rPr>
+          <w:rFonts w:ascii="Times" w:hAnsi="Times" w:cs="Times New Roman"/>
+          <w:color w:val="000000"/>
+          <w:sz w:val="27"/>
+          <w:szCs w:val="27"/>
+          <w:lang w:eastAsia="ja-JP"/>
+        </w:rPr>
+      </w:pPr>
+      <w:r>
+        <w:rPr>
+          <w:rFonts w:ascii="Times" w:hAnsi="Times" w:cs="Times New Roman"/>
+          <w:color w:val="000000"/>
+          <w:sz w:val="27"/>
+          <w:szCs w:val="27"/>
+          <w:lang w:eastAsia="ja-JP"/>
+        </w:rPr>
+        <w:t>D</w:t>
+      </w:r>
+      <w:r>
+        <w:rPr>
+          <w:rFonts w:ascii="Times" w:hAnsi="Times" w:cs="Times New Roman"/>
+          <w:color w:val="000000"/>
+          <w:sz w:val="27"/>
+          <w:szCs w:val="27"/>
+          <w:lang w:eastAsia="ja-JP"/>
+        </w:rPr>
+        <w:t xml:space="preserve">ecrease </w:t>
+      </w:r>
+      <w:proofErr w:type="spellStart"/>
+      <w:r>
+        <w:rPr>
+          <w:rFonts w:ascii="Times" w:hAnsi="Times" w:cs="Times New Roman"/>
+          <w:color w:val="000000"/>
+          <w:sz w:val="27"/>
+          <w:szCs w:val="27"/>
+          <w:lang w:eastAsia="ja-JP"/>
+        </w:rPr>
+        <w:t>i</w:t>
+      </w:r>
+      <w:proofErr w:type="spellEnd"/>
+      <w:r>
+        <w:rPr>
+          <w:rFonts w:ascii="Times" w:hAnsi="Times" w:cs="Times New Roman"/>
+          <w:color w:val="000000"/>
+          <w:sz w:val="27"/>
+          <w:szCs w:val="27"/>
+          <w:lang w:eastAsia="ja-JP"/>
+        </w:rPr>
+        <w:t>-cache misses</w:t>
+      </w:r>
+    </w:p>
+    <w:p>
+      <w:pPr>
+        <w:pStyle w:val="ListParagraph"/>
+        <w:numPr>
+          <w:ilvl w:val="0"/>
+          <w:numId w:val="4"/>
+        </w:numPr>
+        <w:spacing w:before="100" w:beforeAutospacing="1" w:after="100" w:afterAutospacing="1"/>
+        <w:outlineLvl w:val="1"/>
+        <w:rPr>
+          <w:rFonts w:ascii="Times" w:hAnsi="Times" w:cs="Times New Roman"/>
+          <w:color w:val="000000"/>
+          <w:sz w:val="27"/>
+          <w:szCs w:val="27"/>
+          <w:lang w:eastAsia="ja-JP"/>
+        </w:rPr>
+      </w:pPr>
+      <w:r>
+        <w:rPr>
+          <w:rFonts w:ascii="Times" w:hAnsi="Times" w:cs="Times New Roman"/>
+          <w:color w:val="000000"/>
+          <w:sz w:val="27"/>
+          <w:szCs w:val="27"/>
+          <w:lang w:eastAsia="ja-JP"/>
+        </w:rPr>
+        <w:t>Improve branch prediction</w:t>
+      </w:r>
+      <w:r>
+        <w:rPr>
+          <w:rFonts w:ascii="Times" w:hAnsi="Times" w:cs="Times New Roman"/>
+          <w:color w:val="000000"/>
+          <w:sz w:val="27"/>
+          <w:szCs w:val="27"/>
+          <w:lang w:eastAsia="ja-JP"/>
+        </w:rPr>
+        <w:t xml:space="preserve">, </w:t>
+      </w:r>
+      <w:r>
+        <w:rPr>
+          <w:rFonts w:ascii="Times" w:hAnsi="Times" w:cs="Times New Roman"/>
+          <w:color w:val="000000"/>
+          <w:sz w:val="27"/>
+          <w:szCs w:val="27"/>
+          <w:lang w:eastAsia="ja-JP"/>
+        </w:rPr>
+        <w:t>if</w:t>
+      </w:r>
+      <w:r>
+        <w:rPr>
+          <w:rFonts w:ascii="Times" w:hAnsi="Times" w:cs="Times New Roman"/>
+          <w:color w:val="000000"/>
+          <w:sz w:val="27"/>
+          <w:szCs w:val="27"/>
+          <w:lang w:eastAsia="ja-JP"/>
+        </w:rPr>
+        <w:t xml:space="preserve"> statements</w:t>
+      </w:r>
+      <w:r>
+        <w:rPr>
+          <w:rFonts w:ascii="Times" w:hAnsi="Times" w:cs="Times New Roman"/>
+          <w:color w:val="000000"/>
+          <w:sz w:val="27"/>
+          <w:szCs w:val="27"/>
+          <w:lang w:eastAsia="ja-JP"/>
+        </w:rPr>
+        <w:t xml:space="preserve"> can be predicted on more hardware then virtual calls. </w:t>
+      </w:r>
+    </w:p>
+    <w:p>
+      <w:pPr>
+        <w:pStyle w:val="ListParagraph"/>
+        <w:numPr>
+          <w:ilvl w:val="0"/>
+          <w:numId w:val="4"/>
+        </w:numPr>
+        <w:spacing w:before="100" w:beforeAutospacing="1" w:after="100" w:afterAutospacing="1"/>
+        <w:outlineLvl w:val="1"/>
+        <w:rPr>
+          <w:rFonts w:ascii="Times" w:hAnsi="Times" w:cs="Times New Roman"/>
+          <w:color w:val="000000"/>
+          <w:sz w:val="27"/>
+          <w:szCs w:val="27"/>
+          <w:lang w:eastAsia="ja-JP"/>
+        </w:rPr>
+      </w:pPr>
+      <w:r>
+        <w:rPr>
+          <w:rFonts w:ascii="Times" w:hAnsi="Times" w:cs="Times New Roman"/>
+          <w:color w:val="000000"/>
+          <w:sz w:val="27"/>
+          <w:szCs w:val="27"/>
+          <w:lang w:eastAsia="ja-JP"/>
+        </w:rPr>
+        <w:t xml:space="preserve">Allow for grouping objects even if we started out with poor </w:t>
+      </w:r>
+      <w:r>
+        <w:rPr>
+          <w:rFonts w:ascii="Times" w:hAnsi="Times" w:cs="Times New Roman"/>
+          <w:color w:val="000000"/>
+          <w:sz w:val="27"/>
+          <w:szCs w:val="27"/>
+          <w:lang w:eastAsia="ja-JP"/>
+        </w:rPr>
+        <w:t>maybe naïve</w:t>
+      </w:r>
+      <w:r>
+        <w:rPr>
+          <w:rFonts w:ascii="Times" w:hAnsi="Times" w:cs="Times New Roman"/>
+          <w:color w:val="000000"/>
+          <w:sz w:val="27"/>
+          <w:szCs w:val="27"/>
+          <w:lang w:eastAsia="ja-JP"/>
+        </w:rPr>
+        <w:t xml:space="preserve"> design. </w:t>
+      </w:r>
+    </w:p>
+    <w:p>
+      <w:pPr>
+        <w:pStyle w:val="ListParagraph"/>
+        <w:numPr>
+          <w:ilvl w:val="0"/>
+          <w:numId w:val="4"/>
+        </w:numPr>
+        <w:spacing w:before="100" w:beforeAutospacing="1" w:after="100" w:afterAutospacing="1"/>
+        <w:outlineLvl w:val="1"/>
+        <w:rPr>
+          <w:rFonts w:ascii="Times" w:hAnsi="Times" w:cs="Times New Roman"/>
+          <w:color w:val="000000"/>
+          <w:sz w:val="27"/>
+          <w:szCs w:val="27"/>
+          <w:lang w:eastAsia="ja-JP"/>
+        </w:rPr>
+      </w:pPr>
+      <w:r>
+        <w:rPr>
+          <w:rFonts w:ascii="Times" w:hAnsi="Times" w:cs="Times New Roman"/>
+          <w:color w:val="000000"/>
+          <w:sz w:val="27"/>
+          <w:szCs w:val="27"/>
+          <w:lang w:eastAsia="ja-JP"/>
+        </w:rPr>
+        <w:t xml:space="preserve">Let’s the programmer reuse </w:t>
+      </w:r>
+      <w:proofErr w:type="spellStart"/>
+      <w:r>
+        <w:rPr>
+          <w:rFonts w:ascii="Times" w:hAnsi="Times" w:cs="Times New Roman"/>
+          <w:color w:val="000000"/>
+          <w:sz w:val="27"/>
+          <w:szCs w:val="27"/>
+          <w:lang w:eastAsia="ja-JP"/>
+        </w:rPr>
+        <w:t>vtable</w:t>
+      </w:r>
+      <w:proofErr w:type="spellEnd"/>
+      <w:r>
+        <w:rPr>
+          <w:rFonts w:ascii="Times" w:hAnsi="Times" w:cs="Times New Roman"/>
+          <w:color w:val="000000"/>
+          <w:sz w:val="27"/>
+          <w:szCs w:val="27"/>
+          <w:lang w:eastAsia="ja-JP"/>
+        </w:rPr>
+        <w:t xml:space="preserve"> as data not just functions. So do more with the same data. </w:t>
+      </w:r>
+    </w:p>
+    <w:p>
+      <w:pPr>
+        <w:pStyle w:val="ListParagraph"/>
+        <w:numPr>
+          <w:ilvl w:val="0"/>
+          <w:numId w:val="4"/>
+        </w:numPr>
+        <w:spacing w:before="100" w:beforeAutospacing="1" w:after="100" w:afterAutospacing="1"/>
+        <w:outlineLvl w:val="1"/>
+        <w:rPr>
+          <w:rFonts w:ascii="Times" w:hAnsi="Times" w:cs="Times New Roman"/>
+          <w:color w:val="000000"/>
+          <w:sz w:val="27"/>
+          <w:szCs w:val="27"/>
+          <w:lang w:eastAsia="ja-JP"/>
+        </w:rPr>
+      </w:pPr>
+      <w:proofErr w:type="spellStart"/>
+      <w:r>
+        <w:rPr>
+          <w:rFonts w:ascii="Times" w:hAnsi="Times" w:cs="Times New Roman"/>
+          <w:color w:val="000000"/>
+          <w:sz w:val="27"/>
+          <w:szCs w:val="27"/>
+          <w:lang w:eastAsia="ja-JP"/>
+        </w:rPr>
+        <w:t>Let’s</w:t>
+      </w:r>
+      <w:proofErr w:type="spellEnd"/>
+      <w:r>
+        <w:rPr>
+          <w:rFonts w:ascii="Times" w:hAnsi="Times" w:cs="Times New Roman"/>
+          <w:color w:val="000000"/>
+          <w:sz w:val="27"/>
+          <w:szCs w:val="27"/>
+          <w:lang w:eastAsia="ja-JP"/>
+        </w:rPr>
+        <w:t xml:space="preserve"> the user make a sort key that is as </w:t>
+      </w:r>
+      <w:r>
+        <w:rPr>
+          <w:rFonts w:ascii="Times" w:hAnsi="Times" w:cs="Times New Roman"/>
+          <w:color w:val="000000"/>
+          <w:sz w:val="27"/>
+          <w:szCs w:val="27"/>
+          <w:lang w:eastAsia="ja-JP"/>
+        </w:rPr>
+        <w:t>complicated</w:t>
+      </w:r>
+      <w:r>
+        <w:rPr>
+          <w:rFonts w:ascii="Times" w:hAnsi="Times" w:cs="Times New Roman"/>
+          <w:color w:val="000000"/>
+          <w:sz w:val="27"/>
+          <w:szCs w:val="27"/>
+          <w:lang w:eastAsia="ja-JP"/>
+        </w:rPr>
+        <w:t xml:space="preserve"> as an objects </w:t>
+      </w:r>
+      <w:proofErr w:type="spellStart"/>
+      <w:r>
+        <w:rPr>
+          <w:rFonts w:ascii="Times" w:hAnsi="Times" w:cs="Times New Roman"/>
+          <w:color w:val="000000"/>
+          <w:sz w:val="27"/>
+          <w:szCs w:val="27"/>
+          <w:lang w:eastAsia="ja-JP"/>
+        </w:rPr>
+        <w:t>vtable</w:t>
+      </w:r>
+      <w:proofErr w:type="spellEnd"/>
+      <w:r>
+        <w:rPr>
+          <w:rFonts w:ascii="Times" w:hAnsi="Times" w:cs="Times New Roman"/>
+          <w:color w:val="000000"/>
+          <w:sz w:val="27"/>
+          <w:szCs w:val="27"/>
+          <w:lang w:eastAsia="ja-JP"/>
+        </w:rPr>
+        <w:t xml:space="preserve"> or as simple as one element of it</w:t>
+      </w:r>
+      <w:bookmarkStart w:id="0" w:name="_GoBack"/>
+      <w:bookmarkEnd w:id="0"/>
+      <w:r>
+        <w:rPr>
+          <w:rFonts w:ascii="Times" w:hAnsi="Times" w:cs="Times New Roman"/>
+          <w:color w:val="000000"/>
+          <w:sz w:val="27"/>
+          <w:szCs w:val="27"/>
+          <w:lang w:eastAsia="ja-JP"/>
+        </w:rPr>
+        <w:t xml:space="preserve">. </w:t>
       </w:r>
     </w:p>
     <w:p>
@@ -978,6 +2436,7 @@
           <w:szCs w:val="27"/>
           <w:lang w:eastAsia="ja-JP"/>
         </w:rPr>
+        <w:lastRenderedPageBreak/>
         <w:t xml:space="preserve">Trying to avoid calling “expensive” function with </w:t>
       </w:r>
       <w:r>
@@ -1033,7 +2492,6 @@
           <w:szCs w:val="27"/>
           <w:lang w:eastAsia="ja-JP"/>
         </w:rPr>
-        <w:lastRenderedPageBreak/>
         <w:t>The function in my example are not very expensive so I can see virtual function call overhead clearly but here are the numbers in my example.</w:t>
       </w:r>
     </w:p>
@@ -2572,6 +4030,7 @@
           <w:highlight w:val="white"/>
           <w:lang w:val="en-CA"/>
         </w:rPr>
+        <w:lastRenderedPageBreak/>
         <w:tab/>
       </w:r>
       <w:r>
@@ -2922,7 +4381,6 @@
           <w:highlight w:val="white"/>
           <w:lang w:val="en-CA"/>
         </w:rPr>
-        <w:lastRenderedPageBreak/>
         <w:tab/>
       </w:r>
       <w:r>
@@ -4037,14 +5495,7 @@
         <w:rPr>
           <w:lang w:val="en-CA"/>
         </w:rPr>
-        <w:t xml:space="preserve">100s </w:t>
-      </w:r>
-      <w:r>
-        <w:rPr>
-          <w:lang w:val="en-CA"/>
-        </w:rPr>
-        <w:lastRenderedPageBreak/>
-        <w:t xml:space="preserve">of files over 20 </w:t>
+        <w:t xml:space="preserve">100s of files over 20 </w:t>
       </w:r>
       <w:r>
         <w:rPr>
@@ -4633,8 +6084,6 @@
         </w:rPr>
         <w:t>”</w:t>
       </w:r>
-      <w:bookmarkStart w:id="0" w:name="_GoBack"/>
-      <w:bookmarkEnd w:id="0"/>
       <w:r>
         <w:rPr>
           <w:rFonts w:ascii="Times" w:hAnsi="Times" w:cs="Times New Roman"/>
@@ -4670,6 +6119,7 @@
           <w:szCs w:val="36"/>
           <w:lang w:eastAsia="ja-JP"/>
         </w:rPr>
+        <w:lastRenderedPageBreak/>
         <w:t>IV</w:t>
       </w:r>
       <w:r>
@@ -4730,7 +6180,6 @@
         <w:rPr>
           <w:lang w:eastAsia="ja-JP"/>
         </w:rPr>
-        <w:lastRenderedPageBreak/>
         <w:t>using</w:t>
       </w:r>
       <w:proofErr w:type="gramEnd"/>
@@ -5621,6 +7070,7 @@
         <w:rPr>
           <w:lang w:eastAsia="ja-JP"/>
         </w:rPr>
+        <w:lastRenderedPageBreak/>
         <w:t xml:space="preserve">    {</w:t>
       </w:r>
     </w:p>
@@ -5750,7 +7200,6 @@
         <w:rPr>
           <w:lang w:eastAsia="ja-JP"/>
         </w:rPr>
-        <w:lastRenderedPageBreak/>
         <w:t xml:space="preserve">            </w:t>
       </w:r>
       <w:proofErr w:type="spellStart"/>
@@ -7016,6 +8465,7 @@
         <w:rPr>
           <w:lang w:eastAsia="ja-JP"/>
         </w:rPr>
+        <w:lastRenderedPageBreak/>
         <w:t xml:space="preserve">                    </w:t>
       </w:r>
       <w:proofErr w:type="spellStart"/>
@@ -7103,7 +8553,6 @@
         <w:rPr>
           <w:lang w:eastAsia="ja-JP"/>
         </w:rPr>
-        <w:lastRenderedPageBreak/>
         <w:t>}</w:t>
       </w:r>
     </w:p>
@@ -7155,6 +8604,119 @@
 <file path=word/numbering.xml><?xml version="1.0" encoding="utf-8"?>
 <w:numbering xmlns:wpc="http://schemas.microsoft.com/office/word/2010/wordprocessingCanvas" xmlns:mc="http://schemas.openxmlformats.org/markup-compatibility/2006" xmlns:o="urn:schemas-microsoft-com:office:office" xmlns:r="http://schemas.openxmlformats.org/officeDocument/2006/relationships" xmlns:m="http://schemas.openxmlformats.org/officeDocument/2006/math" xmlns:v="urn:schemas-microsoft-com:vml" xmlns:wp14="http://schemas.microsoft.com/office/word/2010/wordprocessingDrawing" xmlns:wp="http://schemas.openxmlformats.org/drawingml/2006/wordprocessingDrawing" xmlns:w10="urn:schemas-microsoft-com:office:word" xmlns:w="http://schemas.openxmlformats.org/wordprocessingml/2006/main" xmlns:w14="http://schemas.microsoft.com/office/word/2010/wordml" xmlns:w15="http://schemas.microsoft.com/office/word/2012/wordml" xmlns:wpg="http://schemas.microsoft.com/office/word/2010/wordprocessingGroup" xmlns:wpi="http://schemas.microsoft.com/office/word/2010/wordprocessingInk" xmlns:wne="http://schemas.microsoft.com/office/word/2006/wordml" xmlns:wps="http://schemas.microsoft.com/office/word/2010/wordprocessingShape" mc:Ignorable="w14 w15 wp14">
   <w:abstractNum w:abstractNumId="0" w15:restartNumberingAfterBreak="0">
+    <w:nsid w:val="2310576B"/>
+    <w:multiLevelType w:val="hybridMultilevel"/>
+    <w:tmpl w:val="C7E07A98"/>
+    <w:lvl w:ilvl="0" w:tplc="10090001">
+      <w:start w:val="1"/>
+      <w:numFmt w:val="bullet"/>
+      <w:lvlText w:val=""/>
+      <w:lvlJc w:val="left"/>
+      <w:pPr>
+        <w:ind w:left="720" w:hanging="360"/>
+      </w:pPr>
+      <w:rPr>
+        <w:rFonts w:ascii="Symbol" w:hAnsi="Symbol" w:hint="default"/>
+      </w:rPr>
+    </w:lvl>
+    <w:lvl w:ilvl="1" w:tplc="10090003">
+      <w:start w:val="1"/>
+      <w:numFmt w:val="bullet"/>
+      <w:lvlText w:val="o"/>
+      <w:lvlJc w:val="left"/>
+      <w:pPr>
+        <w:ind w:left="1440" w:hanging="360"/>
+      </w:pPr>
+      <w:rPr>
+        <w:rFonts w:ascii="Courier New" w:hAnsi="Courier New" w:cs="Courier New" w:hint="default"/>
+      </w:rPr>
+    </w:lvl>
+    <w:lvl w:ilvl="2" w:tplc="10090005" w:tentative="1">
+      <w:start w:val="1"/>
+      <w:numFmt w:val="bullet"/>
+      <w:lvlText w:val=""/>
+      <w:lvlJc w:val="left"/>
+      <w:pPr>
+        <w:ind w:left="2160" w:hanging="360"/>
+      </w:pPr>
+      <w:rPr>
+        <w:rFonts w:ascii="Wingdings" w:hAnsi="Wingdings" w:hint="default"/>
+      </w:rPr>
+    </w:lvl>
+    <w:lvl w:ilvl="3" w:tplc="10090001" w:tentative="1">
+      <w:start w:val="1"/>
+      <w:numFmt w:val="bullet"/>
+      <w:lvlText w:val=""/>
+      <w:lvlJc w:val="left"/>
+      <w:pPr>
+        <w:ind w:left="2880" w:hanging="360"/>
+      </w:pPr>
+      <w:rPr>
+        <w:rFonts w:ascii="Symbol" w:hAnsi="Symbol" w:hint="default"/>
+      </w:rPr>
+    </w:lvl>
+    <w:lvl w:ilvl="4" w:tplc="10090003" w:tentative="1">
+      <w:start w:val="1"/>
+      <w:numFmt w:val="bullet"/>
+      <w:lvlText w:val="o"/>
+      <w:lvlJc w:val="left"/>
+      <w:pPr>
+        <w:ind w:left="3600" w:hanging="360"/>
+      </w:pPr>
+      <w:rPr>
+        <w:rFonts w:ascii="Courier New" w:hAnsi="Courier New" w:cs="Courier New" w:hint="default"/>
+      </w:rPr>
+    </w:lvl>
+    <w:lvl w:ilvl="5" w:tplc="10090005" w:tentative="1">
+      <w:start w:val="1"/>
+      <w:numFmt w:val="bullet"/>
+      <w:lvlText w:val=""/>
+      <w:lvlJc w:val="left"/>
+      <w:pPr>
+        <w:ind w:left="4320" w:hanging="360"/>
+      </w:pPr>
+      <w:rPr>
+        <w:rFonts w:ascii="Wingdings" w:hAnsi="Wingdings" w:hint="default"/>
+      </w:rPr>
+    </w:lvl>
+    <w:lvl w:ilvl="6" w:tplc="10090001" w:tentative="1">
+      <w:start w:val="1"/>
+      <w:numFmt w:val="bullet"/>
+      <w:lvlText w:val=""/>
+      <w:lvlJc w:val="left"/>
+      <w:pPr>
+        <w:ind w:left="5040" w:hanging="360"/>
+      </w:pPr>
+      <w:rPr>
+        <w:rFonts w:ascii="Symbol" w:hAnsi="Symbol" w:hint="default"/>
+      </w:rPr>
+    </w:lvl>
+    <w:lvl w:ilvl="7" w:tplc="10090003" w:tentative="1">
+      <w:start w:val="1"/>
+      <w:numFmt w:val="bullet"/>
+      <w:lvlText w:val="o"/>
+      <w:lvlJc w:val="left"/>
+      <w:pPr>
+        <w:ind w:left="5760" w:hanging="360"/>
+      </w:pPr>
+      <w:rPr>
+        <w:rFonts w:ascii="Courier New" w:hAnsi="Courier New" w:cs="Courier New" w:hint="default"/>
+      </w:rPr>
+    </w:lvl>
+    <w:lvl w:ilvl="8" w:tplc="10090005" w:tentative="1">
+      <w:start w:val="1"/>
+      <w:numFmt w:val="bullet"/>
+      <w:lvlText w:val=""/>
+      <w:lvlJc w:val="left"/>
+      <w:pPr>
+        <w:ind w:left="6480" w:hanging="360"/>
+      </w:pPr>
+      <w:rPr>
+        <w:rFonts w:ascii="Wingdings" w:hAnsi="Wingdings" w:hint="default"/>
+      </w:rPr>
+    </w:lvl>
+  </w:abstractNum>
+  <w:abstractNum w:abstractNumId="1" w15:restartNumberingAfterBreak="0">
     <w:nsid w:val="2A9E2620"/>
     <w:multiLevelType w:val="hybridMultilevel"/>
     <w:tmpl w:val="BED2F888"/>
@@ -7240,7 +8802,7 @@
       </w:pPr>
     </w:lvl>
   </w:abstractNum>
-  <w:abstractNum w:abstractNumId="1" w15:restartNumberingAfterBreak="0">
+  <w:abstractNum w:abstractNumId="2" w15:restartNumberingAfterBreak="0">
     <w:nsid w:val="474D2844"/>
     <w:multiLevelType w:val="hybridMultilevel"/>
     <w:tmpl w:val="C53AE68A"/>
@@ -7353,10 +8915,129 @@
       </w:rPr>
     </w:lvl>
   </w:abstractNum>
+  <w:abstractNum w:abstractNumId="3" w15:restartNumberingAfterBreak="0">
+    <w:nsid w:val="5D0F434C"/>
+    <w:multiLevelType w:val="hybridMultilevel"/>
+    <w:tmpl w:val="1AA8E8CC"/>
+    <w:lvl w:ilvl="0" w:tplc="10090001">
+      <w:start w:val="1"/>
+      <w:numFmt w:val="bullet"/>
+      <w:lvlText w:val=""/>
+      <w:lvlJc w:val="left"/>
+      <w:pPr>
+        <w:ind w:left="720" w:hanging="360"/>
+      </w:pPr>
+      <w:rPr>
+        <w:rFonts w:ascii="Symbol" w:hAnsi="Symbol" w:hint="default"/>
+      </w:rPr>
+    </w:lvl>
+    <w:lvl w:ilvl="1" w:tplc="10090003" w:tentative="1">
+      <w:start w:val="1"/>
+      <w:numFmt w:val="bullet"/>
+      <w:lvlText w:val="o"/>
+      <w:lvlJc w:val="left"/>
+      <w:pPr>
+        <w:ind w:left="1440" w:hanging="360"/>
+      </w:pPr>
+      <w:rPr>
+        <w:rFonts w:ascii="Courier New" w:hAnsi="Courier New" w:cs="Courier New" w:hint="default"/>
+      </w:rPr>
+    </w:lvl>
+    <w:lvl w:ilvl="2" w:tplc="10090005" w:tentative="1">
+      <w:start w:val="1"/>
+      <w:numFmt w:val="bullet"/>
+      <w:lvlText w:val=""/>
+      <w:lvlJc w:val="left"/>
+      <w:pPr>
+        <w:ind w:left="2160" w:hanging="360"/>
+      </w:pPr>
+      <w:rPr>
+        <w:rFonts w:ascii="Wingdings" w:hAnsi="Wingdings" w:hint="default"/>
+      </w:rPr>
+    </w:lvl>
+    <w:lvl w:ilvl="3" w:tplc="10090001" w:tentative="1">
+      <w:start w:val="1"/>
+      <w:numFmt w:val="bullet"/>
+      <w:lvlText w:val=""/>
+      <w:lvlJc w:val="left"/>
+      <w:pPr>
+        <w:ind w:left="2880" w:hanging="360"/>
+      </w:pPr>
+      <w:rPr>
+        <w:rFonts w:ascii="Symbol" w:hAnsi="Symbol" w:hint="default"/>
+      </w:rPr>
+    </w:lvl>
+    <w:lvl w:ilvl="4" w:tplc="10090003" w:tentative="1">
+      <w:start w:val="1"/>
+      <w:numFmt w:val="bullet"/>
+      <w:lvlText w:val="o"/>
+      <w:lvlJc w:val="left"/>
+      <w:pPr>
+        <w:ind w:left="3600" w:hanging="360"/>
+      </w:pPr>
+      <w:rPr>
+        <w:rFonts w:ascii="Courier New" w:hAnsi="Courier New" w:cs="Courier New" w:hint="default"/>
+      </w:rPr>
+    </w:lvl>
+    <w:lvl w:ilvl="5" w:tplc="10090005" w:tentative="1">
+      <w:start w:val="1"/>
+      <w:numFmt w:val="bullet"/>
+      <w:lvlText w:val=""/>
+      <w:lvlJc w:val="left"/>
+      <w:pPr>
+        <w:ind w:left="4320" w:hanging="360"/>
+      </w:pPr>
+      <w:rPr>
+        <w:rFonts w:ascii="Wingdings" w:hAnsi="Wingdings" w:hint="default"/>
+      </w:rPr>
+    </w:lvl>
+    <w:lvl w:ilvl="6" w:tplc="10090001" w:tentative="1">
+      <w:start w:val="1"/>
+      <w:numFmt w:val="bullet"/>
+      <w:lvlText w:val=""/>
+      <w:lvlJc w:val="left"/>
+      <w:pPr>
+        <w:ind w:left="5040" w:hanging="360"/>
+      </w:pPr>
+      <w:rPr>
+        <w:rFonts w:ascii="Symbol" w:hAnsi="Symbol" w:hint="default"/>
+      </w:rPr>
+    </w:lvl>
+    <w:lvl w:ilvl="7" w:tplc="10090003" w:tentative="1">
+      <w:start w:val="1"/>
+      <w:numFmt w:val="bullet"/>
+      <w:lvlText w:val="o"/>
+      <w:lvlJc w:val="left"/>
+      <w:pPr>
+        <w:ind w:left="5760" w:hanging="360"/>
+      </w:pPr>
+      <w:rPr>
+        <w:rFonts w:ascii="Courier New" w:hAnsi="Courier New" w:cs="Courier New" w:hint="default"/>
+      </w:rPr>
+    </w:lvl>
+    <w:lvl w:ilvl="8" w:tplc="10090005" w:tentative="1">
+      <w:start w:val="1"/>
+      <w:numFmt w:val="bullet"/>
+      <w:lvlText w:val=""/>
+      <w:lvlJc w:val="left"/>
+      <w:pPr>
+        <w:ind w:left="6480" w:hanging="360"/>
+      </w:pPr>
+      <w:rPr>
+        <w:rFonts w:ascii="Wingdings" w:hAnsi="Wingdings" w:hint="default"/>
+      </w:rPr>
+    </w:lvl>
+  </w:abstractNum>
   <w:num w:numId="1">
+    <w:abstractNumId w:val="2"/>
+  </w:num>
+  <w:num w:numId="2">
     <w:abstractNumId w:val="1"/>
   </w:num>
-  <w:num w:numId="2">
+  <w:num w:numId="3">
+    <w:abstractNumId w:val="3"/>
+  </w:num>
+  <w:num w:numId="4">
     <w:abstractNumId w:val="0"/>
   </w:num>
 </w:numbering>
@@ -8325,11 +10006,11 @@
         </c:dLbls>
         <c:gapWidth val="115"/>
         <c:overlap val="-20"/>
-        <c:axId val="371635856"/>
-        <c:axId val="371636248"/>
+        <c:axId val="466626792"/>
+        <c:axId val="466631888"/>
       </c:barChart>
       <c:catAx>
-        <c:axId val="371635856"/>
+        <c:axId val="466626792"/>
         <c:scaling>
           <c:orientation val="minMax"/>
         </c:scaling>
@@ -8371,7 +10052,7 @@
             <a:endParaRPr lang="en-US"/>
           </a:p>
         </c:txPr>
-        <c:crossAx val="371636248"/>
+        <c:crossAx val="466631888"/>
         <c:crosses val="autoZero"/>
         <c:auto val="1"/>
         <c:lblAlgn val="ctr"/>
@@ -8379,7 +10060,7 @@
         <c:noMultiLvlLbl val="0"/>
       </c:catAx>
       <c:valAx>
-        <c:axId val="371636248"/>
+        <c:axId val="466631888"/>
         <c:scaling>
           <c:orientation val="minMax"/>
         </c:scaling>
@@ -8429,7 +10110,7 @@
             <a:endParaRPr lang="en-US"/>
           </a:p>
         </c:txPr>
-        <c:crossAx val="371635856"/>
+        <c:crossAx val="466626792"/>
         <c:crosses val="autoZero"/>
         <c:crossBetween val="between"/>
       </c:valAx>

</xml_diff>

<commit_message>
update docs headers to meet standard set in [c++std-all-4208] Document header information mail
</commit_message>
<xml_diff>
--- a/Proposals/ComparingVirtualMethods/Docs/ComparingVirtualMethods.docx
+++ b/Proposals/ComparingVirtualMethods/Docs/ComparingVirtualMethods.docx
@@ -1,6 +1,6 @@
 
 <file path=word/document.xml><?xml version="1.0" encoding="utf-8"?>
-<w:document xmlns:wpc="http://schemas.microsoft.com/office/word/2010/wordprocessingCanvas" xmlns:mc="http://schemas.openxmlformats.org/markup-compatibility/2006" xmlns:o="urn:schemas-microsoft-com:office:office" xmlns:r="http://schemas.openxmlformats.org/officeDocument/2006/relationships" xmlns:m="http://schemas.openxmlformats.org/officeDocument/2006/math" xmlns:v="urn:schemas-microsoft-com:vml" xmlns:wp14="http://schemas.microsoft.com/office/word/2010/wordprocessingDrawing" xmlns:wp="http://schemas.openxmlformats.org/drawingml/2006/wordprocessingDrawing" xmlns:w10="urn:schemas-microsoft-com:office:word" xmlns:w="http://schemas.openxmlformats.org/wordprocessingml/2006/main" xmlns:w14="http://schemas.microsoft.com/office/word/2010/wordml" xmlns:w15="http://schemas.microsoft.com/office/word/2012/wordml" xmlns:wpg="http://schemas.microsoft.com/office/word/2010/wordprocessingGroup" xmlns:wpi="http://schemas.microsoft.com/office/word/2010/wordprocessingInk" xmlns:wne="http://schemas.microsoft.com/office/word/2006/wordml" xmlns:wps="http://schemas.microsoft.com/office/word/2010/wordprocessingShape" mc:Ignorable="w14 w15 wp14">
+<w:document xmlns:wpc="http://schemas.microsoft.com/office/word/2010/wordprocessingCanvas" xmlns:mo="http://schemas.microsoft.com/office/mac/office/2008/main" xmlns:mc="http://schemas.openxmlformats.org/markup-compatibility/2006" xmlns:mv="urn:schemas-microsoft-com:mac:vml" xmlns:o="urn:schemas-microsoft-com:office:office" xmlns:r="http://schemas.openxmlformats.org/officeDocument/2006/relationships" xmlns:m="http://schemas.openxmlformats.org/officeDocument/2006/math" xmlns:v="urn:schemas-microsoft-com:vml" xmlns:wp14="http://schemas.microsoft.com/office/word/2010/wordprocessingDrawing" xmlns:wp="http://schemas.openxmlformats.org/drawingml/2006/wordprocessingDrawing" xmlns:w10="urn:schemas-microsoft-com:office:word" xmlns:w="http://schemas.openxmlformats.org/wordprocessingml/2006/main" xmlns:w14="http://schemas.microsoft.com/office/word/2010/wordml" xmlns:wpg="http://schemas.microsoft.com/office/word/2010/wordprocessingGroup" xmlns:wpi="http://schemas.microsoft.com/office/word/2010/wordprocessingInk" xmlns:wne="http://schemas.microsoft.com/office/word/2006/wordml" xmlns:wps="http://schemas.microsoft.com/office/word/2010/wordprocessingShape" mc:Ignorable="w14 wp14">
   <w:body>
     <w:p>
       <w:pPr>
@@ -25,6 +25,12 @@
       </w:pPr>
       <w:r>
         <w:rPr>
+          <w:rFonts w:ascii="Helvetica" w:hAnsi="Helvetica" w:cs="Helvetica"/>
+        </w:rPr>
+        <w:t xml:space="preserve">Audience: </w:t>
+      </w:r>
+      <w:r>
+        <w:rPr>
           <w:rFonts w:ascii="Times" w:eastAsia="Times New Roman" w:hAnsi="Times" w:cs="Times New Roman"/>
           <w:color w:val="000000"/>
           <w:sz w:val="27"/>
@@ -54,7 +60,7 @@
           <w:szCs w:val="27"/>
           <w:lang w:eastAsia="ja-JP"/>
         </w:rPr>
-        <w:t>23</w:t>
+        <w:t>Date: 28</w:t>
       </w:r>
       <w:r>
         <w:rPr>
@@ -74,7 +80,7 @@
           <w:szCs w:val="27"/>
           <w:lang w:eastAsia="ja-JP"/>
         </w:rPr>
-        <w:t>10</w:t>
+        <w:t>02-2016</w:t>
       </w:r>
       <w:r>
         <w:rPr>
@@ -84,11 +90,54 @@
           <w:szCs w:val="27"/>
           <w:lang w:eastAsia="ja-JP"/>
         </w:rPr>
-        <w:t>-2015 </w:t>
-      </w:r>
-      <w:r>
-        <w:rPr>
+        <w:t> </w:t>
+      </w:r>
+    </w:p>
+    <w:p>
+      <w:pPr>
+        <w:rPr>
+          <w:rStyle w:val="Hyperlink"/>
           <w:rFonts w:ascii="Times" w:eastAsia="Times New Roman" w:hAnsi="Times" w:cs="Times New Roman"/>
+          <w:sz w:val="27"/>
+          <w:szCs w:val="27"/>
+          <w:lang w:eastAsia="ja-JP"/>
+        </w:rPr>
+      </w:pPr>
+      <w:r>
+        <w:rPr>
+          <w:rFonts w:ascii="Times" w:eastAsia="Times New Roman" w:hAnsi="Times" w:cs="Times New Roman"/>
+          <w:color w:val="000000"/>
+          <w:sz w:val="27"/>
+          <w:szCs w:val="27"/>
+          <w:lang w:eastAsia="ja-JP"/>
+        </w:rPr>
+        <w:t xml:space="preserve">Reply to: </w:t>
+      </w:r>
+      <w:r>
+        <w:rPr>
+          <w:rFonts w:ascii="Times" w:eastAsia="Times New Roman" w:hAnsi="Times" w:cs="Times New Roman"/>
+          <w:color w:val="000000"/>
+          <w:sz w:val="27"/>
+          <w:szCs w:val="27"/>
+          <w:lang w:eastAsia="ja-JP"/>
+        </w:rPr>
+        <w:t xml:space="preserve">Scott Wardle, Roberto </w:t>
+      </w:r>
+      <w:proofErr w:type="spellStart"/>
+      <w:r>
+        <w:rPr>
+          <w:rFonts w:ascii="Times" w:eastAsia="Times New Roman" w:hAnsi="Times" w:cs="Times New Roman"/>
+          <w:color w:val="000000"/>
+          <w:sz w:val="27"/>
+          <w:szCs w:val="27"/>
+          <w:lang w:eastAsia="ja-JP"/>
+        </w:rPr>
+        <w:t>Parolin</w:t>
+      </w:r>
+      <w:proofErr w:type="spellEnd"/>
+      <w:r>
+        <w:rPr>
+          <w:rFonts w:ascii="Times" w:eastAsia="Times New Roman" w:hAnsi="Times" w:cs="Times New Roman"/>
           <w:color w:val="000000"/>
           <w:sz w:val="27"/>
           <w:szCs w:val="27"/>
@@ -96,27 +145,7 @@
         </w:rPr>
         <w:br/>
       </w:r>
-      <w:r>
-        <w:rPr>
-          <w:rFonts w:ascii="Times" w:eastAsia="Times New Roman" w:hAnsi="Times" w:cs="Times New Roman"/>
-          <w:color w:val="000000"/>
-          <w:sz w:val="27"/>
-          <w:szCs w:val="27"/>
-          <w:lang w:eastAsia="ja-JP"/>
-        </w:rPr>
-        <w:t>Scott Wardle, Roberto Parolin</w:t>
-      </w:r>
-      <w:r>
-        <w:rPr>
-          <w:rFonts w:ascii="Times" w:eastAsia="Times New Roman" w:hAnsi="Times" w:cs="Times New Roman"/>
-          <w:color w:val="000000"/>
-          <w:sz w:val="27"/>
-          <w:szCs w:val="27"/>
-          <w:lang w:eastAsia="ja-JP"/>
-        </w:rPr>
-        <w:br/>
-      </w:r>
-      <w:hyperlink r:id="rId5" w:history="1">
+      <w:hyperlink r:id="rId6" w:history="1">
         <w:r>
           <w:rPr>
             <w:rStyle w:val="Hyperlink"/>
@@ -138,7 +167,7 @@
         </w:rPr>
         <w:t xml:space="preserve">, </w:t>
       </w:r>
-      <w:hyperlink r:id="rId6" w:history="1">
+      <w:hyperlink r:id="rId7" w:history="1">
         <w:r>
           <w:rPr>
             <w:rStyle w:val="Hyperlink"/>
@@ -160,6 +189,8 @@
           <w:lang w:eastAsia="ja-JP"/>
         </w:rPr>
       </w:pPr>
+      <w:bookmarkStart w:id="0" w:name="_GoBack"/>
+      <w:bookmarkEnd w:id="0"/>
     </w:p>
     <w:p>
       <w:pPr>
@@ -366,7 +397,51 @@
           <w:szCs w:val="27"/>
           <w:lang w:eastAsia="ja-JP"/>
         </w:rPr>
-        <w:t>-Wno-pmf-conversions</w:t>
+        <w:t>-</w:t>
+      </w:r>
+      <w:proofErr w:type="spellStart"/>
+      <w:r>
+        <w:rPr>
+          <w:rFonts w:ascii="Times" w:hAnsi="Times" w:cs="Times New Roman"/>
+          <w:color w:val="000000"/>
+          <w:sz w:val="27"/>
+          <w:szCs w:val="27"/>
+          <w:lang w:eastAsia="ja-JP"/>
+        </w:rPr>
+        <w:t>Wno</w:t>
+      </w:r>
+      <w:proofErr w:type="spellEnd"/>
+      <w:r>
+        <w:rPr>
+          <w:rFonts w:ascii="Times" w:hAnsi="Times" w:cs="Times New Roman"/>
+          <w:color w:val="000000"/>
+          <w:sz w:val="27"/>
+          <w:szCs w:val="27"/>
+          <w:lang w:eastAsia="ja-JP"/>
+        </w:rPr>
+        <w:t>-</w:t>
+      </w:r>
+      <w:proofErr w:type="spellStart"/>
+      <w:r>
+        <w:rPr>
+          <w:rFonts w:ascii="Times" w:hAnsi="Times" w:cs="Times New Roman"/>
+          <w:color w:val="000000"/>
+          <w:sz w:val="27"/>
+          <w:szCs w:val="27"/>
+          <w:lang w:eastAsia="ja-JP"/>
+        </w:rPr>
+        <w:t>pmf</w:t>
+      </w:r>
+      <w:proofErr w:type="spellEnd"/>
+      <w:r>
+        <w:rPr>
+          <w:rFonts w:ascii="Times" w:hAnsi="Times" w:cs="Times New Roman"/>
+          <w:color w:val="000000"/>
+          <w:sz w:val="27"/>
+          <w:szCs w:val="27"/>
+          <w:lang w:eastAsia="ja-JP"/>
+        </w:rPr>
+        <w:t>-conversions</w:t>
       </w:r>
       <w:r>
         <w:rPr>
@@ -430,7 +505,29 @@
           <w:szCs w:val="27"/>
           <w:lang w:eastAsia="ja-JP"/>
         </w:rPr>
-        <w:t xml:space="preserve">in c++ are used often </w:t>
+        <w:t xml:space="preserve">in </w:t>
+      </w:r>
+      <w:proofErr w:type="spellStart"/>
+      <w:r>
+        <w:rPr>
+          <w:rFonts w:ascii="Times" w:hAnsi="Times" w:cs="Times New Roman"/>
+          <w:color w:val="000000"/>
+          <w:sz w:val="27"/>
+          <w:szCs w:val="27"/>
+          <w:lang w:eastAsia="ja-JP"/>
+        </w:rPr>
+        <w:t>c++</w:t>
+      </w:r>
+      <w:proofErr w:type="spellEnd"/>
+      <w:r>
+        <w:rPr>
+          <w:rFonts w:ascii="Times" w:hAnsi="Times" w:cs="Times New Roman"/>
+          <w:color w:val="000000"/>
+          <w:sz w:val="27"/>
+          <w:szCs w:val="27"/>
+          <w:lang w:eastAsia="ja-JP"/>
+        </w:rPr>
+        <w:t xml:space="preserve"> are used often </w:t>
       </w:r>
       <w:r>
         <w:rPr>
@@ -540,7 +637,18 @@
           <w:szCs w:val="27"/>
           <w:lang w:eastAsia="ja-JP"/>
         </w:rPr>
-        <w:t xml:space="preserve">class with an update virtual function.  A </w:t>
+        <w:t xml:space="preserve">class with an update virtual function.  </w:t>
+      </w:r>
+      <w:proofErr w:type="gramStart"/>
+      <w:r>
+        <w:rPr>
+          <w:rFonts w:ascii="Times" w:hAnsi="Times" w:cs="Times New Roman"/>
+          <w:color w:val="000000"/>
+          <w:sz w:val="27"/>
+          <w:szCs w:val="27"/>
+          <w:lang w:eastAsia="ja-JP"/>
+        </w:rPr>
+        <w:t xml:space="preserve">A </w:t>
       </w:r>
       <w:r>
         <w:rPr>
@@ -600,7 +708,18 @@
           <w:szCs w:val="27"/>
           <w:lang w:eastAsia="ja-JP"/>
         </w:rPr>
-        <w:t xml:space="preserve">entity systems </w:t>
+        <w:t>entity systems</w:t>
+      </w:r>
+      <w:proofErr w:type="gramEnd"/>
+      <w:r>
+        <w:rPr>
+          <w:rFonts w:ascii="Times" w:hAnsi="Times" w:cs="Times New Roman"/>
+          <w:color w:val="000000"/>
+          <w:sz w:val="27"/>
+          <w:szCs w:val="27"/>
+          <w:lang w:eastAsia="ja-JP"/>
+        </w:rPr>
+        <w:t xml:space="preserve"> </w:t>
       </w:r>
       <w:r>
         <w:rPr>
@@ -756,7 +875,51 @@
           <w:szCs w:val="27"/>
           <w:lang w:eastAsia="ja-JP"/>
         </w:rPr>
-        <w:t xml:space="preserve">Each game wants to have new types of entity as a basketball player does not move like a zombie.  However the game team don’t want to handle all problems writing entity that walk is very hard.  You need a whole animation system to make walk cycles etc… So games share large library of function between each other called an engine.  </w:t>
+        <w:t xml:space="preserve">Each game wants to have new types of </w:t>
+      </w:r>
+      <w:proofErr w:type="gramStart"/>
+      <w:r>
+        <w:rPr>
+          <w:rFonts w:ascii="Times" w:hAnsi="Times" w:cs="Times New Roman"/>
+          <w:color w:val="000000"/>
+          <w:sz w:val="27"/>
+          <w:szCs w:val="27"/>
+          <w:lang w:eastAsia="ja-JP"/>
+        </w:rPr>
+        <w:t>entity</w:t>
+      </w:r>
+      <w:proofErr w:type="gramEnd"/>
+      <w:r>
+        <w:rPr>
+          <w:rFonts w:ascii="Times" w:hAnsi="Times" w:cs="Times New Roman"/>
+          <w:color w:val="000000"/>
+          <w:sz w:val="27"/>
+          <w:szCs w:val="27"/>
+          <w:lang w:eastAsia="ja-JP"/>
+        </w:rPr>
+        <w:t xml:space="preserve"> as a basketball player does not move like a zombie.  However the game team don’t want to handle all problems writing entity that walk is very hard.  You need a whole animation system to make walk cycles </w:t>
+      </w:r>
+      <w:proofErr w:type="spellStart"/>
+      <w:r>
+        <w:rPr>
+          <w:rFonts w:ascii="Times" w:hAnsi="Times" w:cs="Times New Roman"/>
+          <w:color w:val="000000"/>
+          <w:sz w:val="27"/>
+          <w:szCs w:val="27"/>
+          <w:lang w:eastAsia="ja-JP"/>
+        </w:rPr>
+        <w:t>etc</w:t>
+      </w:r>
+      <w:proofErr w:type="spellEnd"/>
+      <w:r>
+        <w:rPr>
+          <w:rFonts w:ascii="Times" w:hAnsi="Times" w:cs="Times New Roman"/>
+          <w:color w:val="000000"/>
+          <w:sz w:val="27"/>
+          <w:szCs w:val="27"/>
+          <w:lang w:eastAsia="ja-JP"/>
+        </w:rPr>
+        <w:t xml:space="preserve">… So games share large library of function between each other called an engine.  </w:t>
       </w:r>
     </w:p>
     <w:p>
@@ -1185,7 +1348,29 @@
           <w:szCs w:val="27"/>
           <w:lang w:eastAsia="ja-JP"/>
         </w:rPr>
-        <w:t xml:space="preserve"> that engine team didn’t write might still want to use the old walking entity functionality. </w:t>
+        <w:t xml:space="preserve"> that engine team didn’t write might still want to use the old </w:t>
+      </w:r>
+      <w:proofErr w:type="gramStart"/>
+      <w:r>
+        <w:rPr>
+          <w:rFonts w:ascii="Times" w:hAnsi="Times" w:cs="Times New Roman"/>
+          <w:color w:val="000000"/>
+          <w:sz w:val="27"/>
+          <w:szCs w:val="27"/>
+          <w:lang w:eastAsia="ja-JP"/>
+        </w:rPr>
+        <w:t>walking</w:t>
+      </w:r>
+      <w:proofErr w:type="gramEnd"/>
+      <w:r>
+        <w:rPr>
+          <w:rFonts w:ascii="Times" w:hAnsi="Times" w:cs="Times New Roman"/>
+          <w:color w:val="000000"/>
+          <w:sz w:val="27"/>
+          <w:szCs w:val="27"/>
+          <w:lang w:eastAsia="ja-JP"/>
+        </w:rPr>
+        <w:t xml:space="preserve"> entity functionality. </w:t>
       </w:r>
       <w:r>
         <w:rPr>
@@ -1367,7 +1552,29 @@
           <w:szCs w:val="27"/>
           <w:lang w:eastAsia="ja-JP"/>
         </w:rPr>
-        <w:t>ecrease i-cache misses</w:t>
+        <w:t xml:space="preserve">ecrease </w:t>
+      </w:r>
+      <w:proofErr w:type="spellStart"/>
+      <w:r>
+        <w:rPr>
+          <w:rFonts w:ascii="Times" w:hAnsi="Times" w:cs="Times New Roman"/>
+          <w:color w:val="000000"/>
+          <w:sz w:val="27"/>
+          <w:szCs w:val="27"/>
+          <w:lang w:eastAsia="ja-JP"/>
+        </w:rPr>
+        <w:t>i</w:t>
+      </w:r>
+      <w:proofErr w:type="spellEnd"/>
+      <w:r>
+        <w:rPr>
+          <w:rFonts w:ascii="Times" w:hAnsi="Times" w:cs="Times New Roman"/>
+          <w:color w:val="000000"/>
+          <w:sz w:val="27"/>
+          <w:szCs w:val="27"/>
+          <w:lang w:eastAsia="ja-JP"/>
+        </w:rPr>
+        <w:t>-cache misses</w:t>
       </w:r>
     </w:p>
     <w:p>
@@ -1435,7 +1642,29 @@
           <w:szCs w:val="27"/>
           <w:lang w:eastAsia="ja-JP"/>
         </w:rPr>
-        <w:t xml:space="preserve"> can be predicted on more hardware then virtual calls. </w:t>
+        <w:t xml:space="preserve"> can be predicted on more </w:t>
+      </w:r>
+      <w:proofErr w:type="gramStart"/>
+      <w:r>
+        <w:rPr>
+          <w:rFonts w:ascii="Times" w:hAnsi="Times" w:cs="Times New Roman"/>
+          <w:color w:val="000000"/>
+          <w:sz w:val="27"/>
+          <w:szCs w:val="27"/>
+          <w:lang w:eastAsia="ja-JP"/>
+        </w:rPr>
+        <w:t>hardware</w:t>
+      </w:r>
+      <w:proofErr w:type="gramEnd"/>
+      <w:r>
+        <w:rPr>
+          <w:rFonts w:ascii="Times" w:hAnsi="Times" w:cs="Times New Roman"/>
+          <w:color w:val="000000"/>
+          <w:sz w:val="27"/>
+          <w:szCs w:val="27"/>
+          <w:lang w:eastAsia="ja-JP"/>
+        </w:rPr>
+        <w:t xml:space="preserve"> then virtual calls. </w:t>
       </w:r>
     </w:p>
     <w:p>
@@ -1491,7 +1720,51 @@
           <w:szCs w:val="27"/>
           <w:lang w:eastAsia="ja-JP"/>
         </w:rPr>
-        <w:t xml:space="preserve">Let’s the programmer reuse vtable as data not just functions. So do more with the same data. </w:t>
+        <w:t xml:space="preserve">Let’s the </w:t>
+      </w:r>
+      <w:proofErr w:type="gramStart"/>
+      <w:r>
+        <w:rPr>
+          <w:rFonts w:ascii="Times" w:hAnsi="Times" w:cs="Times New Roman"/>
+          <w:color w:val="000000"/>
+          <w:sz w:val="27"/>
+          <w:szCs w:val="27"/>
+          <w:lang w:eastAsia="ja-JP"/>
+        </w:rPr>
+        <w:t>programmer reuse</w:t>
+      </w:r>
+      <w:proofErr w:type="gramEnd"/>
+      <w:r>
+        <w:rPr>
+          <w:rFonts w:ascii="Times" w:hAnsi="Times" w:cs="Times New Roman"/>
+          <w:color w:val="000000"/>
+          <w:sz w:val="27"/>
+          <w:szCs w:val="27"/>
+          <w:lang w:eastAsia="ja-JP"/>
+        </w:rPr>
+        <w:t xml:space="preserve"> </w:t>
+      </w:r>
+      <w:proofErr w:type="spellStart"/>
+      <w:r>
+        <w:rPr>
+          <w:rFonts w:ascii="Times" w:hAnsi="Times" w:cs="Times New Roman"/>
+          <w:color w:val="000000"/>
+          <w:sz w:val="27"/>
+          <w:szCs w:val="27"/>
+          <w:lang w:eastAsia="ja-JP"/>
+        </w:rPr>
+        <w:t>vtable</w:t>
+      </w:r>
+      <w:proofErr w:type="spellEnd"/>
+      <w:r>
+        <w:rPr>
+          <w:rFonts w:ascii="Times" w:hAnsi="Times" w:cs="Times New Roman"/>
+          <w:color w:val="000000"/>
+          <w:sz w:val="27"/>
+          <w:szCs w:val="27"/>
+          <w:lang w:eastAsia="ja-JP"/>
+        </w:rPr>
+        <w:t xml:space="preserve"> as data not just functions. So do more with the same data. </w:t>
       </w:r>
     </w:p>
     <w:p>
@@ -1539,7 +1812,29 @@
           <w:szCs w:val="27"/>
           <w:lang w:eastAsia="ja-JP"/>
         </w:rPr>
-        <w:t xml:space="preserve"> as an objects vtable or as simple as one element of it. </w:t>
+        <w:t xml:space="preserve"> as an objects </w:t>
+      </w:r>
+      <w:proofErr w:type="spellStart"/>
+      <w:r>
+        <w:rPr>
+          <w:rFonts w:ascii="Times" w:hAnsi="Times" w:cs="Times New Roman"/>
+          <w:color w:val="000000"/>
+          <w:sz w:val="27"/>
+          <w:szCs w:val="27"/>
+          <w:lang w:eastAsia="ja-JP"/>
+        </w:rPr>
+        <w:t>vtable</w:t>
+      </w:r>
+      <w:proofErr w:type="spellEnd"/>
+      <w:r>
+        <w:rPr>
+          <w:rFonts w:ascii="Times" w:hAnsi="Times" w:cs="Times New Roman"/>
+          <w:color w:val="000000"/>
+          <w:sz w:val="27"/>
+          <w:szCs w:val="27"/>
+          <w:lang w:eastAsia="ja-JP"/>
+        </w:rPr>
+        <w:t xml:space="preserve"> or as simple as one element of it. </w:t>
       </w:r>
     </w:p>
     <w:p>
@@ -1554,6 +1849,7 @@
           <w:lang w:eastAsia="ja-JP"/>
         </w:rPr>
       </w:pPr>
+      <w:proofErr w:type="gramStart"/>
       <w:r>
         <w:rPr>
           <w:rFonts w:ascii="Times" w:hAnsi="Times" w:cs="Times New Roman"/>
@@ -1572,17 +1868,40 @@
           <w:szCs w:val="27"/>
           <w:lang w:eastAsia="ja-JP"/>
         </w:rPr>
-        <w:t xml:space="preserve">f this idea. I created 3 loops see below for source code.  (The full source is in </w:t>
-      </w:r>
-      <w:r>
-        <w:rPr>
-          <w:rFonts w:ascii="Times" w:hAnsi="Times" w:cs="Times New Roman"/>
-          <w:color w:val="000000"/>
-          <w:sz w:val="27"/>
-          <w:szCs w:val="27"/>
-          <w:lang w:eastAsia="ja-JP"/>
-        </w:rPr>
-        <w:t>cpp_entity_example\</w:t>
+        <w:t>f this idea.</w:t>
+      </w:r>
+      <w:proofErr w:type="gramEnd"/>
+      <w:r>
+        <w:rPr>
+          <w:rFonts w:ascii="Times" w:hAnsi="Times" w:cs="Times New Roman"/>
+          <w:color w:val="000000"/>
+          <w:sz w:val="27"/>
+          <w:szCs w:val="27"/>
+          <w:lang w:eastAsia="ja-JP"/>
+        </w:rPr>
+        <w:t xml:space="preserve"> I created 3 loops see below for source code.  (The full source is in </w:t>
+      </w:r>
+      <w:proofErr w:type="spellStart"/>
+      <w:r>
+        <w:rPr>
+          <w:rFonts w:ascii="Times" w:hAnsi="Times" w:cs="Times New Roman"/>
+          <w:color w:val="000000"/>
+          <w:sz w:val="27"/>
+          <w:szCs w:val="27"/>
+          <w:lang w:eastAsia="ja-JP"/>
+        </w:rPr>
+        <w:t>cpp_entity_example</w:t>
+      </w:r>
+      <w:proofErr w:type="spellEnd"/>
+      <w:r>
+        <w:rPr>
+          <w:rFonts w:ascii="Times" w:hAnsi="Times" w:cs="Times New Roman"/>
+          <w:color w:val="000000"/>
+          <w:sz w:val="27"/>
+          <w:szCs w:val="27"/>
+          <w:lang w:eastAsia="ja-JP"/>
+        </w:rPr>
+        <w:t>\</w:t>
       </w:r>
       <w:r>
         <w:rPr>
@@ -1602,8 +1921,20 @@
           <w:szCs w:val="27"/>
           <w:lang w:eastAsia="ja-JP"/>
         </w:rPr>
-        <w:t>.cpp</w:t>
-      </w:r>
+        <w:t>.</w:t>
+      </w:r>
+      <w:proofErr w:type="spellStart"/>
+      <w:r>
+        <w:rPr>
+          <w:rFonts w:ascii="Times" w:hAnsi="Times" w:cs="Times New Roman"/>
+          <w:color w:val="000000"/>
+          <w:sz w:val="27"/>
+          <w:szCs w:val="27"/>
+          <w:lang w:eastAsia="ja-JP"/>
+        </w:rPr>
+        <w:t>cpp</w:t>
+      </w:r>
+      <w:proofErr w:type="spellEnd"/>
       <w:r>
         <w:rPr>
           <w:rFonts w:ascii="Times" w:hAnsi="Times" w:cs="Times New Roman"/>
@@ -1716,6 +2047,7 @@
           <w:szCs w:val="27"/>
           <w:lang w:eastAsia="ja-JP"/>
         </w:rPr>
+        <w:lastRenderedPageBreak/>
         <w:t>Slow and complicated loop</w:t>
       </w:r>
     </w:p>
@@ -1744,9 +2076,9 @@
           <w:szCs w:val="27"/>
           <w:lang w:eastAsia="ja-JP"/>
         </w:rPr>
-        <w:lastRenderedPageBreak/>
         <w:t xml:space="preserve">Trying to avoid calling “expensive” function with </w:t>
       </w:r>
+      <w:proofErr w:type="spellStart"/>
       <w:r>
         <w:rPr>
           <w:rFonts w:ascii="Times" w:hAnsi="Times" w:cs="Times New Roman"/>
@@ -1757,6 +2089,7 @@
         </w:rPr>
         <w:t>GetType</w:t>
       </w:r>
+      <w:proofErr w:type="spellEnd"/>
       <w:r>
         <w:rPr>
           <w:rFonts w:ascii="Times" w:hAnsi="Times" w:cs="Times New Roman"/>
@@ -1841,7 +2174,51 @@
           <w:szCs w:val="27"/>
           <w:lang w:eastAsia="ja-JP"/>
         </w:rPr>
-        <w:t xml:space="preserve">pointer to a 64 bit int like what would happen if I could compare to a method in the virtual table. </w:t>
+        <w:t xml:space="preserve">pointer to a </w:t>
+      </w:r>
+      <w:proofErr w:type="gramStart"/>
+      <w:r>
+        <w:rPr>
+          <w:rFonts w:ascii="Times" w:hAnsi="Times" w:cs="Times New Roman"/>
+          <w:color w:val="000000"/>
+          <w:sz w:val="27"/>
+          <w:szCs w:val="27"/>
+          <w:lang w:eastAsia="ja-JP"/>
+        </w:rPr>
+        <w:t>64 bit</w:t>
+      </w:r>
+      <w:proofErr w:type="gramEnd"/>
+      <w:r>
+        <w:rPr>
+          <w:rFonts w:ascii="Times" w:hAnsi="Times" w:cs="Times New Roman"/>
+          <w:color w:val="000000"/>
+          <w:sz w:val="27"/>
+          <w:szCs w:val="27"/>
+          <w:lang w:eastAsia="ja-JP"/>
+        </w:rPr>
+        <w:t xml:space="preserve"> </w:t>
+      </w:r>
+      <w:proofErr w:type="spellStart"/>
+      <w:r>
+        <w:rPr>
+          <w:rFonts w:ascii="Times" w:hAnsi="Times" w:cs="Times New Roman"/>
+          <w:color w:val="000000"/>
+          <w:sz w:val="27"/>
+          <w:szCs w:val="27"/>
+          <w:lang w:eastAsia="ja-JP"/>
+        </w:rPr>
+        <w:t>int</w:t>
+      </w:r>
+      <w:proofErr w:type="spellEnd"/>
+      <w:r>
+        <w:rPr>
+          <w:rFonts w:ascii="Times" w:hAnsi="Times" w:cs="Times New Roman"/>
+          <w:color w:val="000000"/>
+          <w:sz w:val="27"/>
+          <w:szCs w:val="27"/>
+          <w:lang w:eastAsia="ja-JP"/>
+        </w:rPr>
+        <w:t xml:space="preserve"> like what would happen if I could compare to a method in the virtual table. </w:t>
       </w:r>
     </w:p>
     <w:p>
@@ -1864,10 +2241,30 @@
           <w:szCs w:val="27"/>
           <w:lang w:eastAsia="ja-JP"/>
         </w:rPr>
-        <w:t>The function in my example are not very expensive so I can see virtual function call overhead clearly but here are the numbers in my example.</w:t>
-      </w:r>
-      <w:bookmarkStart w:id="0" w:name="_GoBack"/>
-      <w:bookmarkEnd w:id="0"/>
+        <w:t xml:space="preserve">The </w:t>
+      </w:r>
+      <w:proofErr w:type="gramStart"/>
+      <w:r>
+        <w:rPr>
+          <w:rFonts w:ascii="Times" w:hAnsi="Times" w:cs="Times New Roman"/>
+          <w:color w:val="000000"/>
+          <w:sz w:val="27"/>
+          <w:szCs w:val="27"/>
+          <w:lang w:eastAsia="ja-JP"/>
+        </w:rPr>
+        <w:t>function in my example are</w:t>
+      </w:r>
+      <w:proofErr w:type="gramEnd"/>
+      <w:r>
+        <w:rPr>
+          <w:rFonts w:ascii="Times" w:hAnsi="Times" w:cs="Times New Roman"/>
+          <w:color w:val="000000"/>
+          <w:sz w:val="27"/>
+          <w:szCs w:val="27"/>
+          <w:lang w:eastAsia="ja-JP"/>
+        </w:rPr>
+        <w:t xml:space="preserve"> not very expensive so I can see virtual function call overhead clearly but here are the numbers in my example.</w:t>
+      </w:r>
     </w:p>
     <w:p>
       <w:pPr>
@@ -1907,7 +2304,7 @@
       <w:r>
         <w:rPr>
           <w:noProof/>
-          <w:lang w:val="en-CA" w:eastAsia="ja-JP"/>
+          <w:lang w:eastAsia="ja-JP"/>
         </w:rPr>
         <w:drawing>
           <wp:inline distT="0" distB="0" distL="0" distR="0" wp14:anchorId="7DA8A579" wp14:editId="1F3320B2">
@@ -1917,7 +2314,7 @@
             <wp:cNvGraphicFramePr/>
             <a:graphic xmlns:a="http://schemas.openxmlformats.org/drawingml/2006/main">
               <a:graphicData uri="http://schemas.openxmlformats.org/drawingml/2006/chart">
-                <c:chart xmlns:c="http://schemas.openxmlformats.org/drawingml/2006/chart" xmlns:r="http://schemas.openxmlformats.org/officeDocument/2006/relationships" r:id="rId7"/>
+                <c:chart xmlns:c="http://schemas.openxmlformats.org/drawingml/2006/chart" xmlns:r="http://schemas.openxmlformats.org/officeDocument/2006/relationships" r:id="rId8"/>
               </a:graphicData>
             </a:graphic>
           </wp:inline>
@@ -1967,7 +2364,32 @@
           <w:lang w:val="en-CA"/>
         </w:rPr>
         <w:tab/>
-        <w:t>mytimer timer;</w:t>
+      </w:r>
+      <w:proofErr w:type="spellStart"/>
+      <w:proofErr w:type="gramStart"/>
+      <w:r>
+        <w:rPr>
+          <w:rFonts w:ascii="Consolas" w:hAnsi="Consolas" w:cs="Consolas"/>
+          <w:color w:val="000000"/>
+          <w:sz w:val="19"/>
+          <w:szCs w:val="19"/>
+          <w:highlight w:val="white"/>
+          <w:lang w:val="en-CA"/>
+        </w:rPr>
+        <w:t>mytimer</w:t>
+      </w:r>
+      <w:proofErr w:type="spellEnd"/>
+      <w:proofErr w:type="gramEnd"/>
+      <w:r>
+        <w:rPr>
+          <w:rFonts w:ascii="Consolas" w:hAnsi="Consolas" w:cs="Consolas"/>
+          <w:color w:val="000000"/>
+          <w:sz w:val="19"/>
+          <w:szCs w:val="19"/>
+          <w:highlight w:val="white"/>
+          <w:lang w:val="en-CA"/>
+        </w:rPr>
+        <w:t xml:space="preserve"> timer;</w:t>
       </w:r>
     </w:p>
     <w:p>
@@ -2006,6 +2428,7 @@
         </w:rPr>
         <w:tab/>
       </w:r>
+      <w:proofErr w:type="gramStart"/>
       <w:r>
         <w:rPr>
           <w:rFonts w:ascii="Consolas" w:hAnsi="Consolas" w:cs="Consolas"/>
@@ -2017,6 +2440,7 @@
         </w:rPr>
         <w:t>for</w:t>
       </w:r>
+      <w:proofErr w:type="gramEnd"/>
       <w:r>
         <w:rPr>
           <w:rFonts w:ascii="Consolas" w:hAnsi="Consolas" w:cs="Consolas"/>
@@ -2098,6 +2522,7 @@
         </w:rPr>
         <w:tab/>
       </w:r>
+      <w:proofErr w:type="gramStart"/>
       <w:r>
         <w:rPr>
           <w:rFonts w:ascii="Consolas" w:hAnsi="Consolas" w:cs="Consolas"/>
@@ -2109,6 +2534,7 @@
         </w:rPr>
         <w:t>for</w:t>
       </w:r>
+      <w:proofErr w:type="gramEnd"/>
       <w:r>
         <w:rPr>
           <w:rFonts w:ascii="Consolas" w:hAnsi="Consolas" w:cs="Consolas"/>
@@ -2140,7 +2566,31 @@
           <w:highlight w:val="white"/>
           <w:lang w:val="en-CA"/>
         </w:rPr>
-        <w:t xml:space="preserve"> &amp;a : entity_vec) {</w:t>
+        <w:t xml:space="preserve"> &amp;a : </w:t>
+      </w:r>
+      <w:proofErr w:type="spellStart"/>
+      <w:r>
+        <w:rPr>
+          <w:rFonts w:ascii="Consolas" w:hAnsi="Consolas" w:cs="Consolas"/>
+          <w:color w:val="000000"/>
+          <w:sz w:val="19"/>
+          <w:szCs w:val="19"/>
+          <w:highlight w:val="white"/>
+          <w:lang w:val="en-CA"/>
+        </w:rPr>
+        <w:t>entity_vec</w:t>
+      </w:r>
+      <w:proofErr w:type="spellEnd"/>
+      <w:r>
+        <w:rPr>
+          <w:rFonts w:ascii="Consolas" w:hAnsi="Consolas" w:cs="Consolas"/>
+          <w:color w:val="000000"/>
+          <w:sz w:val="19"/>
+          <w:szCs w:val="19"/>
+          <w:highlight w:val="white"/>
+          <w:lang w:val="en-CA"/>
+        </w:rPr>
+        <w:t>) {</w:t>
       </w:r>
     </w:p>
     <w:p>
@@ -2200,7 +2650,30 @@
           <w:lang w:val="en-CA"/>
         </w:rPr>
         <w:tab/>
-        <w:t>a-&gt;Update(t);</w:t>
+      </w:r>
+      <w:proofErr w:type="gramStart"/>
+      <w:r>
+        <w:rPr>
+          <w:rFonts w:ascii="Consolas" w:hAnsi="Consolas" w:cs="Consolas"/>
+          <w:color w:val="000000"/>
+          <w:sz w:val="19"/>
+          <w:szCs w:val="19"/>
+          <w:highlight w:val="white"/>
+          <w:lang w:val="en-CA"/>
+        </w:rPr>
+        <w:t>a</w:t>
+      </w:r>
+      <w:proofErr w:type="gramEnd"/>
+      <w:r>
+        <w:rPr>
+          <w:rFonts w:ascii="Consolas" w:hAnsi="Consolas" w:cs="Consolas"/>
+          <w:color w:val="000000"/>
+          <w:sz w:val="19"/>
+          <w:szCs w:val="19"/>
+          <w:highlight w:val="white"/>
+          <w:lang w:val="en-CA"/>
+        </w:rPr>
+        <w:t>-&gt;Update(t);</w:t>
       </w:r>
     </w:p>
     <w:p>
@@ -2325,7 +2798,67 @@
           <w:lang w:val="en-CA"/>
         </w:rPr>
         <w:tab/>
-        <w:t>gSlowSimpleUpdateExampleTimers.emplace_back(timer.stop());</w:t>
+      </w:r>
+      <w:proofErr w:type="spellStart"/>
+      <w:proofErr w:type="gramStart"/>
+      <w:r>
+        <w:rPr>
+          <w:rFonts w:ascii="Consolas" w:hAnsi="Consolas" w:cs="Consolas"/>
+          <w:color w:val="000000"/>
+          <w:sz w:val="19"/>
+          <w:szCs w:val="19"/>
+          <w:highlight w:val="white"/>
+          <w:lang w:val="en-CA"/>
+        </w:rPr>
+        <w:t>gSlowSimpleUpdateExampleTimers.emplace</w:t>
+      </w:r>
+      <w:proofErr w:type="gramEnd"/>
+      <w:r>
+        <w:rPr>
+          <w:rFonts w:ascii="Consolas" w:hAnsi="Consolas" w:cs="Consolas"/>
+          <w:color w:val="000000"/>
+          <w:sz w:val="19"/>
+          <w:szCs w:val="19"/>
+          <w:highlight w:val="white"/>
+          <w:lang w:val="en-CA"/>
+        </w:rPr>
+        <w:t>_back</w:t>
+      </w:r>
+      <w:proofErr w:type="spellEnd"/>
+      <w:r>
+        <w:rPr>
+          <w:rFonts w:ascii="Consolas" w:hAnsi="Consolas" w:cs="Consolas"/>
+          <w:color w:val="000000"/>
+          <w:sz w:val="19"/>
+          <w:szCs w:val="19"/>
+          <w:highlight w:val="white"/>
+          <w:lang w:val="en-CA"/>
+        </w:rPr>
+        <w:t>(</w:t>
+      </w:r>
+      <w:proofErr w:type="spellStart"/>
+      <w:r>
+        <w:rPr>
+          <w:rFonts w:ascii="Consolas" w:hAnsi="Consolas" w:cs="Consolas"/>
+          <w:color w:val="000000"/>
+          <w:sz w:val="19"/>
+          <w:szCs w:val="19"/>
+          <w:highlight w:val="white"/>
+          <w:lang w:val="en-CA"/>
+        </w:rPr>
+        <w:t>timer.stop</w:t>
+      </w:r>
+      <w:proofErr w:type="spellEnd"/>
+      <w:r>
+        <w:rPr>
+          <w:rFonts w:ascii="Consolas" w:hAnsi="Consolas" w:cs="Consolas"/>
+          <w:color w:val="000000"/>
+          <w:sz w:val="19"/>
+          <w:szCs w:val="19"/>
+          <w:highlight w:val="white"/>
+          <w:lang w:val="en-CA"/>
+        </w:rPr>
+        <w:t>());</w:t>
       </w:r>
     </w:p>
     <w:p>
@@ -2374,19 +2907,45 @@
           <w:highlight w:val="white"/>
           <w:lang w:val="en-CA"/>
         </w:rPr>
-        <w:tab/>
-      </w:r>
-      <w:r>
-        <w:rPr>
-          <w:rFonts w:ascii="Consolas" w:hAnsi="Consolas" w:cs="Consolas"/>
-          <w:color w:val="000000"/>
-          <w:sz w:val="19"/>
-          <w:szCs w:val="19"/>
-          <w:highlight w:val="white"/>
-          <w:lang w:val="en-CA"/>
-        </w:rPr>
-        <w:tab/>
-        <w:t>mytimer timer;</w:t>
+        <w:lastRenderedPageBreak/>
+        <w:tab/>
+      </w:r>
+      <w:r>
+        <w:rPr>
+          <w:rFonts w:ascii="Consolas" w:hAnsi="Consolas" w:cs="Consolas"/>
+          <w:color w:val="000000"/>
+          <w:sz w:val="19"/>
+          <w:szCs w:val="19"/>
+          <w:highlight w:val="white"/>
+          <w:lang w:val="en-CA"/>
+        </w:rPr>
+        <w:tab/>
+      </w:r>
+      <w:proofErr w:type="spellStart"/>
+      <w:proofErr w:type="gramStart"/>
+      <w:r>
+        <w:rPr>
+          <w:rFonts w:ascii="Consolas" w:hAnsi="Consolas" w:cs="Consolas"/>
+          <w:color w:val="000000"/>
+          <w:sz w:val="19"/>
+          <w:szCs w:val="19"/>
+          <w:highlight w:val="white"/>
+          <w:lang w:val="en-CA"/>
+        </w:rPr>
+        <w:t>mytimer</w:t>
+      </w:r>
+      <w:proofErr w:type="spellEnd"/>
+      <w:proofErr w:type="gramEnd"/>
+      <w:r>
+        <w:rPr>
+          <w:rFonts w:ascii="Consolas" w:hAnsi="Consolas" w:cs="Consolas"/>
+          <w:color w:val="000000"/>
+          <w:sz w:val="19"/>
+          <w:szCs w:val="19"/>
+          <w:highlight w:val="white"/>
+          <w:lang w:val="en-CA"/>
+        </w:rPr>
+        <w:t xml:space="preserve"> timer;</w:t>
       </w:r>
     </w:p>
     <w:p>
@@ -2412,20 +2971,20 @@
           <w:highlight w:val="white"/>
           <w:lang w:val="en-CA"/>
         </w:rPr>
-        <w:lastRenderedPageBreak/>
-        <w:tab/>
-      </w:r>
-      <w:r>
-        <w:rPr>
-          <w:rFonts w:ascii="Consolas" w:hAnsi="Consolas" w:cs="Consolas"/>
-          <w:color w:val="000000"/>
-          <w:sz w:val="19"/>
-          <w:szCs w:val="19"/>
-          <w:highlight w:val="white"/>
-          <w:lang w:val="en-CA"/>
-        </w:rPr>
-        <w:tab/>
-      </w:r>
+        <w:tab/>
+      </w:r>
+      <w:r>
+        <w:rPr>
+          <w:rFonts w:ascii="Consolas" w:hAnsi="Consolas" w:cs="Consolas"/>
+          <w:color w:val="000000"/>
+          <w:sz w:val="19"/>
+          <w:szCs w:val="19"/>
+          <w:highlight w:val="white"/>
+          <w:lang w:val="en-CA"/>
+        </w:rPr>
+        <w:tab/>
+      </w:r>
+      <w:proofErr w:type="gramStart"/>
       <w:r>
         <w:rPr>
           <w:rFonts w:ascii="Consolas" w:hAnsi="Consolas" w:cs="Consolas"/>
@@ -2437,6 +2996,7 @@
         </w:rPr>
         <w:t>for</w:t>
       </w:r>
+      <w:proofErr w:type="gramEnd"/>
       <w:r>
         <w:rPr>
           <w:rFonts w:ascii="Consolas" w:hAnsi="Consolas" w:cs="Consolas"/>
@@ -2518,6 +3078,7 @@
         </w:rPr>
         <w:tab/>
       </w:r>
+      <w:proofErr w:type="gramStart"/>
       <w:r>
         <w:rPr>
           <w:rFonts w:ascii="Consolas" w:hAnsi="Consolas" w:cs="Consolas"/>
@@ -2529,6 +3090,7 @@
         </w:rPr>
         <w:t>for</w:t>
       </w:r>
+      <w:proofErr w:type="gramEnd"/>
       <w:r>
         <w:rPr>
           <w:rFonts w:ascii="Consolas" w:hAnsi="Consolas" w:cs="Consolas"/>
@@ -2560,7 +3122,31 @@
           <w:highlight w:val="white"/>
           <w:lang w:val="en-CA"/>
         </w:rPr>
-        <w:t xml:space="preserve"> &amp;a : entity_vec) {</w:t>
+        <w:t xml:space="preserve"> &amp;a : </w:t>
+      </w:r>
+      <w:proofErr w:type="spellStart"/>
+      <w:r>
+        <w:rPr>
+          <w:rFonts w:ascii="Consolas" w:hAnsi="Consolas" w:cs="Consolas"/>
+          <w:color w:val="000000"/>
+          <w:sz w:val="19"/>
+          <w:szCs w:val="19"/>
+          <w:highlight w:val="white"/>
+          <w:lang w:val="en-CA"/>
+        </w:rPr>
+        <w:t>entity_vec</w:t>
+      </w:r>
+      <w:proofErr w:type="spellEnd"/>
+      <w:r>
+        <w:rPr>
+          <w:rFonts w:ascii="Consolas" w:hAnsi="Consolas" w:cs="Consolas"/>
+          <w:color w:val="000000"/>
+          <w:sz w:val="19"/>
+          <w:szCs w:val="19"/>
+          <w:highlight w:val="white"/>
+          <w:lang w:val="en-CA"/>
+        </w:rPr>
+        <w:t>) {</w:t>
       </w:r>
     </w:p>
     <w:p>
@@ -2621,6 +3207,7 @@
         </w:rPr>
         <w:tab/>
       </w:r>
+      <w:proofErr w:type="gramStart"/>
       <w:r>
         <w:rPr>
           <w:rFonts w:ascii="Consolas" w:hAnsi="Consolas" w:cs="Consolas"/>
@@ -2632,6 +3219,7 @@
         </w:rPr>
         <w:t>if</w:t>
       </w:r>
+      <w:proofErr w:type="gramEnd"/>
       <w:r>
         <w:rPr>
           <w:rFonts w:ascii="Consolas" w:hAnsi="Consolas" w:cs="Consolas"/>
@@ -2641,7 +3229,55 @@
           <w:highlight w:val="yellow"/>
           <w:lang w:val="en-CA"/>
         </w:rPr>
-        <w:t xml:space="preserve"> (a-&gt;GetType() != entity_lerp_fast::type)</w:t>
+        <w:t xml:space="preserve"> (a-&gt;</w:t>
+      </w:r>
+      <w:proofErr w:type="spellStart"/>
+      <w:r>
+        <w:rPr>
+          <w:rFonts w:ascii="Consolas" w:hAnsi="Consolas" w:cs="Consolas"/>
+          <w:color w:val="000000"/>
+          <w:sz w:val="19"/>
+          <w:szCs w:val="19"/>
+          <w:highlight w:val="yellow"/>
+          <w:lang w:val="en-CA"/>
+        </w:rPr>
+        <w:t>GetType</w:t>
+      </w:r>
+      <w:proofErr w:type="spellEnd"/>
+      <w:r>
+        <w:rPr>
+          <w:rFonts w:ascii="Consolas" w:hAnsi="Consolas" w:cs="Consolas"/>
+          <w:color w:val="000000"/>
+          <w:sz w:val="19"/>
+          <w:szCs w:val="19"/>
+          <w:highlight w:val="yellow"/>
+          <w:lang w:val="en-CA"/>
+        </w:rPr>
+        <w:t xml:space="preserve">() != </w:t>
+      </w:r>
+      <w:proofErr w:type="spellStart"/>
+      <w:r>
+        <w:rPr>
+          <w:rFonts w:ascii="Consolas" w:hAnsi="Consolas" w:cs="Consolas"/>
+          <w:color w:val="000000"/>
+          <w:sz w:val="19"/>
+          <w:szCs w:val="19"/>
+          <w:highlight w:val="yellow"/>
+          <w:lang w:val="en-CA"/>
+        </w:rPr>
+        <w:t>entity_lerp_fast</w:t>
+      </w:r>
+      <w:proofErr w:type="spellEnd"/>
+      <w:r>
+        <w:rPr>
+          <w:rFonts w:ascii="Consolas" w:hAnsi="Consolas" w:cs="Consolas"/>
+          <w:color w:val="000000"/>
+          <w:sz w:val="19"/>
+          <w:szCs w:val="19"/>
+          <w:highlight w:val="yellow"/>
+          <w:lang w:val="en-CA"/>
+        </w:rPr>
+        <w:t>::type)</w:t>
       </w:r>
       <w:r>
         <w:rPr>
@@ -2724,7 +3360,30 @@
           <w:lang w:val="en-CA"/>
         </w:rPr>
         <w:tab/>
-        <w:t>a-&gt;Update(t);</w:t>
+      </w:r>
+      <w:proofErr w:type="gramStart"/>
+      <w:r>
+        <w:rPr>
+          <w:rFonts w:ascii="Consolas" w:hAnsi="Consolas" w:cs="Consolas"/>
+          <w:color w:val="000000"/>
+          <w:sz w:val="19"/>
+          <w:szCs w:val="19"/>
+          <w:highlight w:val="white"/>
+          <w:lang w:val="en-CA"/>
+        </w:rPr>
+        <w:t>a</w:t>
+      </w:r>
+      <w:proofErr w:type="gramEnd"/>
+      <w:r>
+        <w:rPr>
+          <w:rFonts w:ascii="Consolas" w:hAnsi="Consolas" w:cs="Consolas"/>
+          <w:color w:val="000000"/>
+          <w:sz w:val="19"/>
+          <w:szCs w:val="19"/>
+          <w:highlight w:val="white"/>
+          <w:lang w:val="en-CA"/>
+        </w:rPr>
+        <w:t>-&gt;Update(t);</w:t>
       </w:r>
     </w:p>
     <w:p>
@@ -2883,6 +3542,8 @@
         </w:rPr>
         <w:tab/>
       </w:r>
+      <w:proofErr w:type="spellStart"/>
+      <w:proofErr w:type="gramStart"/>
       <w:r>
         <w:rPr>
           <w:rFonts w:ascii="Consolas" w:hAnsi="Consolas" w:cs="Consolas"/>
@@ -2892,7 +3553,55 @@
           <w:highlight w:val="yellow"/>
           <w:lang w:val="en-CA"/>
         </w:rPr>
-        <w:t>entity_lerp_fast::UpdateAll(t);</w:t>
+        <w:t>entity</w:t>
+      </w:r>
+      <w:proofErr w:type="gramEnd"/>
+      <w:r>
+        <w:rPr>
+          <w:rFonts w:ascii="Consolas" w:hAnsi="Consolas" w:cs="Consolas"/>
+          <w:color w:val="000000"/>
+          <w:sz w:val="19"/>
+          <w:szCs w:val="19"/>
+          <w:highlight w:val="yellow"/>
+          <w:lang w:val="en-CA"/>
+        </w:rPr>
+        <w:t>_lerp_fast</w:t>
+      </w:r>
+      <w:proofErr w:type="spellEnd"/>
+      <w:r>
+        <w:rPr>
+          <w:rFonts w:ascii="Consolas" w:hAnsi="Consolas" w:cs="Consolas"/>
+          <w:color w:val="000000"/>
+          <w:sz w:val="19"/>
+          <w:szCs w:val="19"/>
+          <w:highlight w:val="yellow"/>
+          <w:lang w:val="en-CA"/>
+        </w:rPr>
+        <w:t>::</w:t>
+      </w:r>
+      <w:proofErr w:type="spellStart"/>
+      <w:r>
+        <w:rPr>
+          <w:rFonts w:ascii="Consolas" w:hAnsi="Consolas" w:cs="Consolas"/>
+          <w:color w:val="000000"/>
+          <w:sz w:val="19"/>
+          <w:szCs w:val="19"/>
+          <w:highlight w:val="yellow"/>
+          <w:lang w:val="en-CA"/>
+        </w:rPr>
+        <w:t>UpdateAll</w:t>
+      </w:r>
+      <w:proofErr w:type="spellEnd"/>
+      <w:r>
+        <w:rPr>
+          <w:rFonts w:ascii="Consolas" w:hAnsi="Consolas" w:cs="Consolas"/>
+          <w:color w:val="000000"/>
+          <w:sz w:val="19"/>
+          <w:szCs w:val="19"/>
+          <w:highlight w:val="yellow"/>
+          <w:lang w:val="en-CA"/>
+        </w:rPr>
+        <w:t>(t);</w:t>
       </w:r>
     </w:p>
     <w:p>
@@ -2968,7 +3677,67 @@
           <w:lang w:val="en-CA"/>
         </w:rPr>
         <w:tab/>
-        <w:t>gSlowComplicatedUpdateExampleTimers.emplace_back(timer.stop());</w:t>
+      </w:r>
+      <w:proofErr w:type="spellStart"/>
+      <w:proofErr w:type="gramStart"/>
+      <w:r>
+        <w:rPr>
+          <w:rFonts w:ascii="Consolas" w:hAnsi="Consolas" w:cs="Consolas"/>
+          <w:color w:val="000000"/>
+          <w:sz w:val="19"/>
+          <w:szCs w:val="19"/>
+          <w:highlight w:val="white"/>
+          <w:lang w:val="en-CA"/>
+        </w:rPr>
+        <w:t>gSlowComplicatedUpdateExampleTimers.emplace</w:t>
+      </w:r>
+      <w:proofErr w:type="gramEnd"/>
+      <w:r>
+        <w:rPr>
+          <w:rFonts w:ascii="Consolas" w:hAnsi="Consolas" w:cs="Consolas"/>
+          <w:color w:val="000000"/>
+          <w:sz w:val="19"/>
+          <w:szCs w:val="19"/>
+          <w:highlight w:val="white"/>
+          <w:lang w:val="en-CA"/>
+        </w:rPr>
+        <w:t>_back</w:t>
+      </w:r>
+      <w:proofErr w:type="spellEnd"/>
+      <w:r>
+        <w:rPr>
+          <w:rFonts w:ascii="Consolas" w:hAnsi="Consolas" w:cs="Consolas"/>
+          <w:color w:val="000000"/>
+          <w:sz w:val="19"/>
+          <w:szCs w:val="19"/>
+          <w:highlight w:val="white"/>
+          <w:lang w:val="en-CA"/>
+        </w:rPr>
+        <w:t>(</w:t>
+      </w:r>
+      <w:proofErr w:type="spellStart"/>
+      <w:r>
+        <w:rPr>
+          <w:rFonts w:ascii="Consolas" w:hAnsi="Consolas" w:cs="Consolas"/>
+          <w:color w:val="000000"/>
+          <w:sz w:val="19"/>
+          <w:szCs w:val="19"/>
+          <w:highlight w:val="white"/>
+          <w:lang w:val="en-CA"/>
+        </w:rPr>
+        <w:t>timer.stop</w:t>
+      </w:r>
+      <w:proofErr w:type="spellEnd"/>
+      <w:r>
+        <w:rPr>
+          <w:rFonts w:ascii="Consolas" w:hAnsi="Consolas" w:cs="Consolas"/>
+          <w:color w:val="000000"/>
+          <w:sz w:val="19"/>
+          <w:szCs w:val="19"/>
+          <w:highlight w:val="white"/>
+          <w:lang w:val="en-CA"/>
+        </w:rPr>
+        <w:t>());</w:t>
       </w:r>
     </w:p>
     <w:p>
@@ -2990,9 +3759,11 @@
       <w:pPr>
         <w:pStyle w:val="Heading2"/>
       </w:pPr>
+      <w:proofErr w:type="spellStart"/>
       <w:r>
         <w:t>Enums</w:t>
       </w:r>
+      <w:proofErr w:type="spellEnd"/>
     </w:p>
     <w:p>
       <w:pPr>
@@ -3029,7 +3800,32 @@
           <w:lang w:val="en-CA"/>
         </w:rPr>
         <w:tab/>
-        <w:t>mytimer timer;</w:t>
+      </w:r>
+      <w:proofErr w:type="spellStart"/>
+      <w:proofErr w:type="gramStart"/>
+      <w:r>
+        <w:rPr>
+          <w:rFonts w:ascii="Consolas" w:hAnsi="Consolas" w:cs="Consolas"/>
+          <w:color w:val="000000"/>
+          <w:sz w:val="19"/>
+          <w:szCs w:val="19"/>
+          <w:highlight w:val="white"/>
+          <w:lang w:val="en-CA"/>
+        </w:rPr>
+        <w:t>mytimer</w:t>
+      </w:r>
+      <w:proofErr w:type="spellEnd"/>
+      <w:proofErr w:type="gramEnd"/>
+      <w:r>
+        <w:rPr>
+          <w:rFonts w:ascii="Consolas" w:hAnsi="Consolas" w:cs="Consolas"/>
+          <w:color w:val="000000"/>
+          <w:sz w:val="19"/>
+          <w:szCs w:val="19"/>
+          <w:highlight w:val="white"/>
+          <w:lang w:val="en-CA"/>
+        </w:rPr>
+        <w:t xml:space="preserve"> timer;</w:t>
       </w:r>
     </w:p>
     <w:p>
@@ -3068,6 +3864,7 @@
         </w:rPr>
         <w:tab/>
       </w:r>
+      <w:proofErr w:type="gramStart"/>
       <w:r>
         <w:rPr>
           <w:rFonts w:ascii="Consolas" w:hAnsi="Consolas" w:cs="Consolas"/>
@@ -3079,6 +3876,7 @@
         </w:rPr>
         <w:t>for</w:t>
       </w:r>
+      <w:proofErr w:type="gramEnd"/>
       <w:r>
         <w:rPr>
           <w:rFonts w:ascii="Consolas" w:hAnsi="Consolas" w:cs="Consolas"/>
@@ -3160,6 +3958,7 @@
         </w:rPr>
         <w:tab/>
       </w:r>
+      <w:proofErr w:type="gramStart"/>
       <w:r>
         <w:rPr>
           <w:rFonts w:ascii="Consolas" w:hAnsi="Consolas" w:cs="Consolas"/>
@@ -3171,6 +3970,7 @@
         </w:rPr>
         <w:t>for</w:t>
       </w:r>
+      <w:proofErr w:type="gramEnd"/>
       <w:r>
         <w:rPr>
           <w:rFonts w:ascii="Consolas" w:hAnsi="Consolas" w:cs="Consolas"/>
@@ -3202,7 +4002,31 @@
           <w:highlight w:val="white"/>
           <w:lang w:val="en-CA"/>
         </w:rPr>
-        <w:t xml:space="preserve"> &amp;a : entity_vec) {</w:t>
+        <w:t xml:space="preserve"> &amp;a : </w:t>
+      </w:r>
+      <w:proofErr w:type="spellStart"/>
+      <w:r>
+        <w:rPr>
+          <w:rFonts w:ascii="Consolas" w:hAnsi="Consolas" w:cs="Consolas"/>
+          <w:color w:val="000000"/>
+          <w:sz w:val="19"/>
+          <w:szCs w:val="19"/>
+          <w:highlight w:val="white"/>
+          <w:lang w:val="en-CA"/>
+        </w:rPr>
+        <w:t>entity_vec</w:t>
+      </w:r>
+      <w:proofErr w:type="spellEnd"/>
+      <w:r>
+        <w:rPr>
+          <w:rFonts w:ascii="Consolas" w:hAnsi="Consolas" w:cs="Consolas"/>
+          <w:color w:val="000000"/>
+          <w:sz w:val="19"/>
+          <w:szCs w:val="19"/>
+          <w:highlight w:val="white"/>
+          <w:lang w:val="en-CA"/>
+        </w:rPr>
+        <w:t>) {</w:t>
       </w:r>
     </w:p>
     <w:p>
@@ -3263,6 +4087,7 @@
         </w:rPr>
         <w:tab/>
       </w:r>
+      <w:proofErr w:type="gramStart"/>
       <w:r>
         <w:rPr>
           <w:rFonts w:ascii="Consolas" w:hAnsi="Consolas" w:cs="Consolas"/>
@@ -3274,6 +4099,7 @@
         </w:rPr>
         <w:t>if</w:t>
       </w:r>
+      <w:proofErr w:type="gramEnd"/>
       <w:r>
         <w:rPr>
           <w:rFonts w:ascii="Consolas" w:hAnsi="Consolas" w:cs="Consolas"/>
@@ -3283,7 +4109,55 @@
           <w:highlight w:val="yellow"/>
           <w:lang w:val="en-CA"/>
         </w:rPr>
-        <w:t xml:space="preserve"> (*a-&gt;m_typedata != entity_lerp_fast::type) {</w:t>
+        <w:t xml:space="preserve"> (*a-&gt;</w:t>
+      </w:r>
+      <w:proofErr w:type="spellStart"/>
+      <w:r>
+        <w:rPr>
+          <w:rFonts w:ascii="Consolas" w:hAnsi="Consolas" w:cs="Consolas"/>
+          <w:color w:val="000000"/>
+          <w:sz w:val="19"/>
+          <w:szCs w:val="19"/>
+          <w:highlight w:val="yellow"/>
+          <w:lang w:val="en-CA"/>
+        </w:rPr>
+        <w:t>m_typedata</w:t>
+      </w:r>
+      <w:proofErr w:type="spellEnd"/>
+      <w:r>
+        <w:rPr>
+          <w:rFonts w:ascii="Consolas" w:hAnsi="Consolas" w:cs="Consolas"/>
+          <w:color w:val="000000"/>
+          <w:sz w:val="19"/>
+          <w:szCs w:val="19"/>
+          <w:highlight w:val="yellow"/>
+          <w:lang w:val="en-CA"/>
+        </w:rPr>
+        <w:t xml:space="preserve"> != </w:t>
+      </w:r>
+      <w:proofErr w:type="spellStart"/>
+      <w:r>
+        <w:rPr>
+          <w:rFonts w:ascii="Consolas" w:hAnsi="Consolas" w:cs="Consolas"/>
+          <w:color w:val="000000"/>
+          <w:sz w:val="19"/>
+          <w:szCs w:val="19"/>
+          <w:highlight w:val="yellow"/>
+          <w:lang w:val="en-CA"/>
+        </w:rPr>
+        <w:t>entity_lerp_fast</w:t>
+      </w:r>
+      <w:proofErr w:type="spellEnd"/>
+      <w:r>
+        <w:rPr>
+          <w:rFonts w:ascii="Consolas" w:hAnsi="Consolas" w:cs="Consolas"/>
+          <w:color w:val="000000"/>
+          <w:sz w:val="19"/>
+          <w:szCs w:val="19"/>
+          <w:highlight w:val="yellow"/>
+          <w:lang w:val="en-CA"/>
+        </w:rPr>
+        <w:t>::type) {</w:t>
       </w:r>
     </w:p>
     <w:p>
@@ -3354,7 +4228,30 @@
           <w:lang w:val="en-CA"/>
         </w:rPr>
         <w:tab/>
-        <w:t>a-&gt;Update(t);</w:t>
+      </w:r>
+      <w:proofErr w:type="gramStart"/>
+      <w:r>
+        <w:rPr>
+          <w:rFonts w:ascii="Consolas" w:hAnsi="Consolas" w:cs="Consolas"/>
+          <w:color w:val="000000"/>
+          <w:sz w:val="19"/>
+          <w:szCs w:val="19"/>
+          <w:highlight w:val="white"/>
+          <w:lang w:val="en-CA"/>
+        </w:rPr>
+        <w:t>a</w:t>
+      </w:r>
+      <w:proofErr w:type="gramEnd"/>
+      <w:r>
+        <w:rPr>
+          <w:rFonts w:ascii="Consolas" w:hAnsi="Consolas" w:cs="Consolas"/>
+          <w:color w:val="000000"/>
+          <w:sz w:val="19"/>
+          <w:szCs w:val="19"/>
+          <w:highlight w:val="white"/>
+          <w:lang w:val="en-CA"/>
+        </w:rPr>
+        <w:t>-&gt;Update(t);</w:t>
       </w:r>
     </w:p>
     <w:p>
@@ -3513,6 +4410,8 @@
         </w:rPr>
         <w:tab/>
       </w:r>
+      <w:proofErr w:type="spellStart"/>
+      <w:proofErr w:type="gramStart"/>
       <w:r>
         <w:rPr>
           <w:rFonts w:ascii="Consolas" w:hAnsi="Consolas" w:cs="Consolas"/>
@@ -3522,7 +4421,55 @@
           <w:highlight w:val="yellow"/>
           <w:lang w:val="en-CA"/>
         </w:rPr>
-        <w:t>entity_lerp_fast::UpdateAll(t);</w:t>
+        <w:t>entity</w:t>
+      </w:r>
+      <w:proofErr w:type="gramEnd"/>
+      <w:r>
+        <w:rPr>
+          <w:rFonts w:ascii="Consolas" w:hAnsi="Consolas" w:cs="Consolas"/>
+          <w:color w:val="000000"/>
+          <w:sz w:val="19"/>
+          <w:szCs w:val="19"/>
+          <w:highlight w:val="yellow"/>
+          <w:lang w:val="en-CA"/>
+        </w:rPr>
+        <w:t>_lerp_fast</w:t>
+      </w:r>
+      <w:proofErr w:type="spellEnd"/>
+      <w:r>
+        <w:rPr>
+          <w:rFonts w:ascii="Consolas" w:hAnsi="Consolas" w:cs="Consolas"/>
+          <w:color w:val="000000"/>
+          <w:sz w:val="19"/>
+          <w:szCs w:val="19"/>
+          <w:highlight w:val="yellow"/>
+          <w:lang w:val="en-CA"/>
+        </w:rPr>
+        <w:t>::</w:t>
+      </w:r>
+      <w:proofErr w:type="spellStart"/>
+      <w:r>
+        <w:rPr>
+          <w:rFonts w:ascii="Consolas" w:hAnsi="Consolas" w:cs="Consolas"/>
+          <w:color w:val="000000"/>
+          <w:sz w:val="19"/>
+          <w:szCs w:val="19"/>
+          <w:highlight w:val="yellow"/>
+          <w:lang w:val="en-CA"/>
+        </w:rPr>
+        <w:t>UpdateAll</w:t>
+      </w:r>
+      <w:proofErr w:type="spellEnd"/>
+      <w:r>
+        <w:rPr>
+          <w:rFonts w:ascii="Consolas" w:hAnsi="Consolas" w:cs="Consolas"/>
+          <w:color w:val="000000"/>
+          <w:sz w:val="19"/>
+          <w:szCs w:val="19"/>
+          <w:highlight w:val="yellow"/>
+          <w:lang w:val="en-CA"/>
+        </w:rPr>
+        <w:t>(t);</w:t>
       </w:r>
     </w:p>
     <w:p>
@@ -3598,7 +4545,67 @@
           <w:lang w:val="en-CA"/>
         </w:rPr>
         <w:tab/>
-        <w:t>gFastUpdateExampleTimers.emplace_back(timer.stop());</w:t>
+      </w:r>
+      <w:proofErr w:type="spellStart"/>
+      <w:proofErr w:type="gramStart"/>
+      <w:r>
+        <w:rPr>
+          <w:rFonts w:ascii="Consolas" w:hAnsi="Consolas" w:cs="Consolas"/>
+          <w:color w:val="000000"/>
+          <w:sz w:val="19"/>
+          <w:szCs w:val="19"/>
+          <w:highlight w:val="white"/>
+          <w:lang w:val="en-CA"/>
+        </w:rPr>
+        <w:t>gFastUpdateExampleTimers.emplace</w:t>
+      </w:r>
+      <w:proofErr w:type="gramEnd"/>
+      <w:r>
+        <w:rPr>
+          <w:rFonts w:ascii="Consolas" w:hAnsi="Consolas" w:cs="Consolas"/>
+          <w:color w:val="000000"/>
+          <w:sz w:val="19"/>
+          <w:szCs w:val="19"/>
+          <w:highlight w:val="white"/>
+          <w:lang w:val="en-CA"/>
+        </w:rPr>
+        <w:t>_back</w:t>
+      </w:r>
+      <w:proofErr w:type="spellEnd"/>
+      <w:r>
+        <w:rPr>
+          <w:rFonts w:ascii="Consolas" w:hAnsi="Consolas" w:cs="Consolas"/>
+          <w:color w:val="000000"/>
+          <w:sz w:val="19"/>
+          <w:szCs w:val="19"/>
+          <w:highlight w:val="white"/>
+          <w:lang w:val="en-CA"/>
+        </w:rPr>
+        <w:t>(</w:t>
+      </w:r>
+      <w:proofErr w:type="spellStart"/>
+      <w:r>
+        <w:rPr>
+          <w:rFonts w:ascii="Consolas" w:hAnsi="Consolas" w:cs="Consolas"/>
+          <w:color w:val="000000"/>
+          <w:sz w:val="19"/>
+          <w:szCs w:val="19"/>
+          <w:highlight w:val="white"/>
+          <w:lang w:val="en-CA"/>
+        </w:rPr>
+        <w:t>timer.stop</w:t>
+      </w:r>
+      <w:proofErr w:type="spellEnd"/>
+      <w:r>
+        <w:rPr>
+          <w:rFonts w:ascii="Consolas" w:hAnsi="Consolas" w:cs="Consolas"/>
+          <w:color w:val="000000"/>
+          <w:sz w:val="19"/>
+          <w:szCs w:val="19"/>
+          <w:highlight w:val="white"/>
+          <w:lang w:val="en-CA"/>
+        </w:rPr>
+        <w:t>());</w:t>
       </w:r>
     </w:p>
     <w:p>
@@ -3645,7 +4652,23 @@
         <w:t xml:space="preserve"> </w:t>
       </w:r>
       <w:r>
-        <w:t>-Wno-pmf-conversions</w:t>
+        <w:t>-</w:t>
+      </w:r>
+      <w:proofErr w:type="spellStart"/>
+      <w:r>
+        <w:t>Wno</w:t>
+      </w:r>
+      <w:proofErr w:type="spellEnd"/>
+      <w:r>
+        <w:t>-</w:t>
+      </w:r>
+      <w:proofErr w:type="spellStart"/>
+      <w:r>
+        <w:t>pmf</w:t>
+      </w:r>
+      <w:proofErr w:type="spellEnd"/>
+      <w:r>
+        <w:t>-conversions</w:t>
       </w:r>
     </w:p>
     <w:p>
@@ -3684,6 +4707,8 @@
         </w:rPr>
         <w:tab/>
       </w:r>
+      <w:proofErr w:type="spellStart"/>
+      <w:proofErr w:type="gramStart"/>
       <w:r>
         <w:rPr>
           <w:rFonts w:ascii="Consolas" w:hAnsi="Consolas" w:cs="Consolas"/>
@@ -3695,6 +4720,8 @@
         </w:rPr>
         <w:t>typedef</w:t>
       </w:r>
+      <w:proofErr w:type="spellEnd"/>
+      <w:proofErr w:type="gramEnd"/>
       <w:r>
         <w:rPr>
           <w:rFonts w:ascii="Consolas" w:hAnsi="Consolas" w:cs="Consolas"/>
@@ -3726,7 +4753,31 @@
           <w:highlight w:val="white"/>
           <w:lang w:val="en-CA"/>
         </w:rPr>
-        <w:t xml:space="preserve"> (entity::*memfun)(</w:t>
+        <w:t xml:space="preserve"> (entity::*</w:t>
+      </w:r>
+      <w:proofErr w:type="spellStart"/>
+      <w:r>
+        <w:rPr>
+          <w:rFonts w:ascii="Consolas" w:hAnsi="Consolas" w:cs="Consolas"/>
+          <w:color w:val="000000"/>
+          <w:sz w:val="19"/>
+          <w:szCs w:val="19"/>
+          <w:highlight w:val="white"/>
+          <w:lang w:val="en-CA"/>
+        </w:rPr>
+        <w:t>memfun</w:t>
+      </w:r>
+      <w:proofErr w:type="spellEnd"/>
+      <w:r>
+        <w:rPr>
+          <w:rFonts w:ascii="Consolas" w:hAnsi="Consolas" w:cs="Consolas"/>
+          <w:color w:val="000000"/>
+          <w:sz w:val="19"/>
+          <w:szCs w:val="19"/>
+          <w:highlight w:val="white"/>
+          <w:lang w:val="en-CA"/>
+        </w:rPr>
+        <w:t>)(</w:t>
       </w:r>
       <w:r>
         <w:rPr>
@@ -3750,6 +4801,7 @@
         </w:rPr>
         <w:t xml:space="preserve"> y) </w:t>
       </w:r>
+      <w:proofErr w:type="spellStart"/>
       <w:r>
         <w:rPr>
           <w:rFonts w:ascii="Consolas" w:hAnsi="Consolas" w:cs="Consolas"/>
@@ -3761,6 +4813,7 @@
         </w:rPr>
         <w:t>const</w:t>
       </w:r>
+      <w:proofErr w:type="spellEnd"/>
       <w:r>
         <w:rPr>
           <w:rFonts w:ascii="Consolas" w:hAnsi="Consolas" w:cs="Consolas"/>
@@ -3808,7 +4861,32 @@
           <w:lang w:val="en-CA"/>
         </w:rPr>
         <w:tab/>
-        <w:t>memfun mf = &amp;entity::Update;</w:t>
+      </w:r>
+      <w:proofErr w:type="spellStart"/>
+      <w:proofErr w:type="gramStart"/>
+      <w:r>
+        <w:rPr>
+          <w:rFonts w:ascii="Consolas" w:hAnsi="Consolas" w:cs="Consolas"/>
+          <w:color w:val="000000"/>
+          <w:sz w:val="19"/>
+          <w:szCs w:val="19"/>
+          <w:highlight w:val="white"/>
+          <w:lang w:val="en-CA"/>
+        </w:rPr>
+        <w:t>memfun</w:t>
+      </w:r>
+      <w:proofErr w:type="spellEnd"/>
+      <w:proofErr w:type="gramEnd"/>
+      <w:r>
+        <w:rPr>
+          <w:rFonts w:ascii="Consolas" w:hAnsi="Consolas" w:cs="Consolas"/>
+          <w:color w:val="000000"/>
+          <w:sz w:val="19"/>
+          <w:szCs w:val="19"/>
+          <w:highlight w:val="white"/>
+          <w:lang w:val="en-CA"/>
+        </w:rPr>
+        <w:t xml:space="preserve"> mf = &amp;entity::Update;</w:t>
       </w:r>
     </w:p>
     <w:p>
@@ -3861,7 +4939,115 @@
           <w:lang w:val="en-CA"/>
         </w:rPr>
         <w:tab/>
-        <w:t>as_normfun snf = (as_normfun)(&amp;entity_lerp_fast_impl::Update);</w:t>
+      </w:r>
+      <w:proofErr w:type="spellStart"/>
+      <w:proofErr w:type="gramStart"/>
+      <w:r>
+        <w:rPr>
+          <w:rFonts w:ascii="Consolas" w:hAnsi="Consolas" w:cs="Consolas"/>
+          <w:color w:val="000000"/>
+          <w:sz w:val="19"/>
+          <w:szCs w:val="19"/>
+          <w:highlight w:val="white"/>
+          <w:lang w:val="en-CA"/>
+        </w:rPr>
+        <w:t>as</w:t>
+      </w:r>
+      <w:proofErr w:type="gramEnd"/>
+      <w:r>
+        <w:rPr>
+          <w:rFonts w:ascii="Consolas" w:hAnsi="Consolas" w:cs="Consolas"/>
+          <w:color w:val="000000"/>
+          <w:sz w:val="19"/>
+          <w:szCs w:val="19"/>
+          <w:highlight w:val="white"/>
+          <w:lang w:val="en-CA"/>
+        </w:rPr>
+        <w:t>_normfun</w:t>
+      </w:r>
+      <w:proofErr w:type="spellEnd"/>
+      <w:r>
+        <w:rPr>
+          <w:rFonts w:ascii="Consolas" w:hAnsi="Consolas" w:cs="Consolas"/>
+          <w:color w:val="000000"/>
+          <w:sz w:val="19"/>
+          <w:szCs w:val="19"/>
+          <w:highlight w:val="white"/>
+          <w:lang w:val="en-CA"/>
+        </w:rPr>
+        <w:t xml:space="preserve"> </w:t>
+      </w:r>
+      <w:proofErr w:type="spellStart"/>
+      <w:r>
+        <w:rPr>
+          <w:rFonts w:ascii="Consolas" w:hAnsi="Consolas" w:cs="Consolas"/>
+          <w:color w:val="000000"/>
+          <w:sz w:val="19"/>
+          <w:szCs w:val="19"/>
+          <w:highlight w:val="white"/>
+          <w:lang w:val="en-CA"/>
+        </w:rPr>
+        <w:t>snf</w:t>
+      </w:r>
+      <w:proofErr w:type="spellEnd"/>
+      <w:r>
+        <w:rPr>
+          <w:rFonts w:ascii="Consolas" w:hAnsi="Consolas" w:cs="Consolas"/>
+          <w:color w:val="000000"/>
+          <w:sz w:val="19"/>
+          <w:szCs w:val="19"/>
+          <w:highlight w:val="white"/>
+          <w:lang w:val="en-CA"/>
+        </w:rPr>
+        <w:t xml:space="preserve"> = (</w:t>
+      </w:r>
+      <w:proofErr w:type="spellStart"/>
+      <w:r>
+        <w:rPr>
+          <w:rFonts w:ascii="Consolas" w:hAnsi="Consolas" w:cs="Consolas"/>
+          <w:color w:val="000000"/>
+          <w:sz w:val="19"/>
+          <w:szCs w:val="19"/>
+          <w:highlight w:val="white"/>
+          <w:lang w:val="en-CA"/>
+        </w:rPr>
+        <w:t>as_normfun</w:t>
+      </w:r>
+      <w:proofErr w:type="spellEnd"/>
+      <w:r>
+        <w:rPr>
+          <w:rFonts w:ascii="Consolas" w:hAnsi="Consolas" w:cs="Consolas"/>
+          <w:color w:val="000000"/>
+          <w:sz w:val="19"/>
+          <w:szCs w:val="19"/>
+          <w:highlight w:val="white"/>
+          <w:lang w:val="en-CA"/>
+        </w:rPr>
+        <w:t>)(&amp;</w:t>
+      </w:r>
+      <w:proofErr w:type="spellStart"/>
+      <w:r>
+        <w:rPr>
+          <w:rFonts w:ascii="Consolas" w:hAnsi="Consolas" w:cs="Consolas"/>
+          <w:color w:val="000000"/>
+          <w:sz w:val="19"/>
+          <w:szCs w:val="19"/>
+          <w:highlight w:val="white"/>
+          <w:lang w:val="en-CA"/>
+        </w:rPr>
+        <w:t>entity_lerp_fast_impl</w:t>
+      </w:r>
+      <w:proofErr w:type="spellEnd"/>
+      <w:r>
+        <w:rPr>
+          <w:rFonts w:ascii="Consolas" w:hAnsi="Consolas" w:cs="Consolas"/>
+          <w:color w:val="000000"/>
+          <w:sz w:val="19"/>
+          <w:szCs w:val="19"/>
+          <w:highlight w:val="white"/>
+          <w:lang w:val="en-CA"/>
+        </w:rPr>
+        <w:t>::Update);</w:t>
       </w:r>
     </w:p>
     <w:p>
@@ -3900,6 +5086,7 @@
         </w:rPr>
         <w:tab/>
       </w:r>
+      <w:proofErr w:type="gramStart"/>
       <w:r>
         <w:rPr>
           <w:rFonts w:ascii="Consolas" w:hAnsi="Consolas" w:cs="Consolas"/>
@@ -3911,6 +5098,7 @@
         </w:rPr>
         <w:t>for</w:t>
       </w:r>
+      <w:proofErr w:type="gramEnd"/>
       <w:r>
         <w:rPr>
           <w:rFonts w:ascii="Consolas" w:hAnsi="Consolas" w:cs="Consolas"/>
@@ -3992,6 +5180,7 @@
         </w:rPr>
         <w:tab/>
       </w:r>
+      <w:proofErr w:type="gramStart"/>
       <w:r>
         <w:rPr>
           <w:rFonts w:ascii="Consolas" w:hAnsi="Consolas" w:cs="Consolas"/>
@@ -4003,6 +5192,7 @@
         </w:rPr>
         <w:t>for</w:t>
       </w:r>
+      <w:proofErr w:type="gramEnd"/>
       <w:r>
         <w:rPr>
           <w:rFonts w:ascii="Consolas" w:hAnsi="Consolas" w:cs="Consolas"/>
@@ -4034,7 +5224,31 @@
           <w:highlight w:val="white"/>
           <w:lang w:val="en-CA"/>
         </w:rPr>
-        <w:t xml:space="preserve"> &amp;a : entity_vec) {</w:t>
+        <w:t xml:space="preserve"> &amp;a : </w:t>
+      </w:r>
+      <w:proofErr w:type="spellStart"/>
+      <w:r>
+        <w:rPr>
+          <w:rFonts w:ascii="Consolas" w:hAnsi="Consolas" w:cs="Consolas"/>
+          <w:color w:val="000000"/>
+          <w:sz w:val="19"/>
+          <w:szCs w:val="19"/>
+          <w:highlight w:val="white"/>
+          <w:lang w:val="en-CA"/>
+        </w:rPr>
+        <w:t>entity_vec</w:t>
+      </w:r>
+      <w:proofErr w:type="spellEnd"/>
+      <w:r>
+        <w:rPr>
+          <w:rFonts w:ascii="Consolas" w:hAnsi="Consolas" w:cs="Consolas"/>
+          <w:color w:val="000000"/>
+          <w:sz w:val="19"/>
+          <w:szCs w:val="19"/>
+          <w:highlight w:val="white"/>
+          <w:lang w:val="en-CA"/>
+        </w:rPr>
+        <w:t>) {</w:t>
       </w:r>
     </w:p>
     <w:p>
@@ -4154,6 +5368,8 @@
         </w:rPr>
         <w:tab/>
       </w:r>
+      <w:proofErr w:type="spellStart"/>
+      <w:proofErr w:type="gramStart"/>
       <w:r>
         <w:rPr>
           <w:rFonts w:ascii="Consolas" w:hAnsi="Consolas" w:cs="Consolas"/>
@@ -4165,6 +5381,8 @@
         </w:rPr>
         <w:t>const</w:t>
       </w:r>
+      <w:proofErr w:type="spellEnd"/>
+      <w:proofErr w:type="gramEnd"/>
       <w:r>
         <w:rPr>
           <w:rFonts w:ascii="Consolas" w:hAnsi="Consolas" w:cs="Consolas"/>
@@ -4234,7 +5452,91 @@
           <w:lang w:val="en-CA"/>
         </w:rPr>
         <w:tab/>
-        <w:t>as_normfun dnf = (as_normfun)(e.*mf);</w:t>
+      </w:r>
+      <w:proofErr w:type="spellStart"/>
+      <w:proofErr w:type="gramStart"/>
+      <w:r>
+        <w:rPr>
+          <w:rFonts w:ascii="Consolas" w:hAnsi="Consolas" w:cs="Consolas"/>
+          <w:color w:val="000000"/>
+          <w:sz w:val="19"/>
+          <w:szCs w:val="19"/>
+          <w:highlight w:val="white"/>
+          <w:lang w:val="en-CA"/>
+        </w:rPr>
+        <w:t>as</w:t>
+      </w:r>
+      <w:proofErr w:type="gramEnd"/>
+      <w:r>
+        <w:rPr>
+          <w:rFonts w:ascii="Consolas" w:hAnsi="Consolas" w:cs="Consolas"/>
+          <w:color w:val="000000"/>
+          <w:sz w:val="19"/>
+          <w:szCs w:val="19"/>
+          <w:highlight w:val="white"/>
+          <w:lang w:val="en-CA"/>
+        </w:rPr>
+        <w:t>_normfun</w:t>
+      </w:r>
+      <w:proofErr w:type="spellEnd"/>
+      <w:r>
+        <w:rPr>
+          <w:rFonts w:ascii="Consolas" w:hAnsi="Consolas" w:cs="Consolas"/>
+          <w:color w:val="000000"/>
+          <w:sz w:val="19"/>
+          <w:szCs w:val="19"/>
+          <w:highlight w:val="white"/>
+          <w:lang w:val="en-CA"/>
+        </w:rPr>
+        <w:t xml:space="preserve"> </w:t>
+      </w:r>
+      <w:proofErr w:type="spellStart"/>
+      <w:r>
+        <w:rPr>
+          <w:rFonts w:ascii="Consolas" w:hAnsi="Consolas" w:cs="Consolas"/>
+          <w:color w:val="000000"/>
+          <w:sz w:val="19"/>
+          <w:szCs w:val="19"/>
+          <w:highlight w:val="white"/>
+          <w:lang w:val="en-CA"/>
+        </w:rPr>
+        <w:t>dnf</w:t>
+      </w:r>
+      <w:proofErr w:type="spellEnd"/>
+      <w:r>
+        <w:rPr>
+          <w:rFonts w:ascii="Consolas" w:hAnsi="Consolas" w:cs="Consolas"/>
+          <w:color w:val="000000"/>
+          <w:sz w:val="19"/>
+          <w:szCs w:val="19"/>
+          <w:highlight w:val="white"/>
+          <w:lang w:val="en-CA"/>
+        </w:rPr>
+        <w:t xml:space="preserve"> = (</w:t>
+      </w:r>
+      <w:proofErr w:type="spellStart"/>
+      <w:r>
+        <w:rPr>
+          <w:rFonts w:ascii="Consolas" w:hAnsi="Consolas" w:cs="Consolas"/>
+          <w:color w:val="000000"/>
+          <w:sz w:val="19"/>
+          <w:szCs w:val="19"/>
+          <w:highlight w:val="white"/>
+          <w:lang w:val="en-CA"/>
+        </w:rPr>
+        <w:t>as_normfun</w:t>
+      </w:r>
+      <w:proofErr w:type="spellEnd"/>
+      <w:r>
+        <w:rPr>
+          <w:rFonts w:ascii="Consolas" w:hAnsi="Consolas" w:cs="Consolas"/>
+          <w:color w:val="000000"/>
+          <w:sz w:val="19"/>
+          <w:szCs w:val="19"/>
+          <w:highlight w:val="white"/>
+          <w:lang w:val="en-CA"/>
+        </w:rPr>
+        <w:t>)(e.*mf);</w:t>
       </w:r>
     </w:p>
     <w:p>
@@ -4295,6 +5597,7 @@
         </w:rPr>
         <w:tab/>
       </w:r>
+      <w:proofErr w:type="gramStart"/>
       <w:r>
         <w:rPr>
           <w:rFonts w:ascii="Consolas" w:hAnsi="Consolas" w:cs="Consolas"/>
@@ -4306,16 +5609,65 @@
         </w:rPr>
         <w:t>if</w:t>
       </w:r>
-      <w:r>
-        <w:rPr>
-          <w:rFonts w:ascii="Consolas" w:hAnsi="Consolas" w:cs="Consolas"/>
-          <w:color w:val="000000"/>
-          <w:sz w:val="19"/>
-          <w:szCs w:val="19"/>
-          <w:highlight w:val="white"/>
-          <w:lang w:val="en-CA"/>
-        </w:rPr>
-        <w:t xml:space="preserve"> (snf != dnf) {</w:t>
+      <w:proofErr w:type="gramEnd"/>
+      <w:r>
+        <w:rPr>
+          <w:rFonts w:ascii="Consolas" w:hAnsi="Consolas" w:cs="Consolas"/>
+          <w:color w:val="000000"/>
+          <w:sz w:val="19"/>
+          <w:szCs w:val="19"/>
+          <w:highlight w:val="white"/>
+          <w:lang w:val="en-CA"/>
+        </w:rPr>
+        <w:t xml:space="preserve"> (</w:t>
+      </w:r>
+      <w:proofErr w:type="spellStart"/>
+      <w:r>
+        <w:rPr>
+          <w:rFonts w:ascii="Consolas" w:hAnsi="Consolas" w:cs="Consolas"/>
+          <w:color w:val="000000"/>
+          <w:sz w:val="19"/>
+          <w:szCs w:val="19"/>
+          <w:highlight w:val="white"/>
+          <w:lang w:val="en-CA"/>
+        </w:rPr>
+        <w:t>snf</w:t>
+      </w:r>
+      <w:proofErr w:type="spellEnd"/>
+      <w:r>
+        <w:rPr>
+          <w:rFonts w:ascii="Consolas" w:hAnsi="Consolas" w:cs="Consolas"/>
+          <w:color w:val="000000"/>
+          <w:sz w:val="19"/>
+          <w:szCs w:val="19"/>
+          <w:highlight w:val="white"/>
+          <w:lang w:val="en-CA"/>
+        </w:rPr>
+        <w:t xml:space="preserve"> != </w:t>
+      </w:r>
+      <w:proofErr w:type="spellStart"/>
+      <w:r>
+        <w:rPr>
+          <w:rFonts w:ascii="Consolas" w:hAnsi="Consolas" w:cs="Consolas"/>
+          <w:color w:val="000000"/>
+          <w:sz w:val="19"/>
+          <w:szCs w:val="19"/>
+          <w:highlight w:val="white"/>
+          <w:lang w:val="en-CA"/>
+        </w:rPr>
+        <w:t>dnf</w:t>
+      </w:r>
+      <w:proofErr w:type="spellEnd"/>
+      <w:r>
+        <w:rPr>
+          <w:rFonts w:ascii="Consolas" w:hAnsi="Consolas" w:cs="Consolas"/>
+          <w:color w:val="000000"/>
+          <w:sz w:val="19"/>
+          <w:szCs w:val="19"/>
+          <w:highlight w:val="white"/>
+          <w:lang w:val="en-CA"/>
+        </w:rPr>
+        <w:t>) {</w:t>
       </w:r>
     </w:p>
     <w:p>
@@ -4386,7 +5738,30 @@
           <w:lang w:val="en-CA"/>
         </w:rPr>
         <w:tab/>
-        <w:t>a-&gt;Update(t);</w:t>
+      </w:r>
+      <w:proofErr w:type="gramStart"/>
+      <w:r>
+        <w:rPr>
+          <w:rFonts w:ascii="Consolas" w:hAnsi="Consolas" w:cs="Consolas"/>
+          <w:color w:val="000000"/>
+          <w:sz w:val="19"/>
+          <w:szCs w:val="19"/>
+          <w:highlight w:val="white"/>
+          <w:lang w:val="en-CA"/>
+        </w:rPr>
+        <w:t>a</w:t>
+      </w:r>
+      <w:proofErr w:type="gramEnd"/>
+      <w:r>
+        <w:rPr>
+          <w:rFonts w:ascii="Consolas" w:hAnsi="Consolas" w:cs="Consolas"/>
+          <w:color w:val="000000"/>
+          <w:sz w:val="19"/>
+          <w:szCs w:val="19"/>
+          <w:highlight w:val="white"/>
+          <w:lang w:val="en-CA"/>
+        </w:rPr>
+        <w:t>-&gt;Update(t);</w:t>
       </w:r>
     </w:p>
     <w:p>
@@ -4544,7 +5919,67 @@
           <w:lang w:val="en-CA"/>
         </w:rPr>
         <w:tab/>
-        <w:t>entity_lerp_fast::UpdateAll(t);</w:t>
+      </w:r>
+      <w:proofErr w:type="spellStart"/>
+      <w:proofErr w:type="gramStart"/>
+      <w:r>
+        <w:rPr>
+          <w:rFonts w:ascii="Consolas" w:hAnsi="Consolas" w:cs="Consolas"/>
+          <w:color w:val="000000"/>
+          <w:sz w:val="19"/>
+          <w:szCs w:val="19"/>
+          <w:highlight w:val="white"/>
+          <w:lang w:val="en-CA"/>
+        </w:rPr>
+        <w:t>entity</w:t>
+      </w:r>
+      <w:proofErr w:type="gramEnd"/>
+      <w:r>
+        <w:rPr>
+          <w:rFonts w:ascii="Consolas" w:hAnsi="Consolas" w:cs="Consolas"/>
+          <w:color w:val="000000"/>
+          <w:sz w:val="19"/>
+          <w:szCs w:val="19"/>
+          <w:highlight w:val="white"/>
+          <w:lang w:val="en-CA"/>
+        </w:rPr>
+        <w:t>_lerp_fast</w:t>
+      </w:r>
+      <w:proofErr w:type="spellEnd"/>
+      <w:r>
+        <w:rPr>
+          <w:rFonts w:ascii="Consolas" w:hAnsi="Consolas" w:cs="Consolas"/>
+          <w:color w:val="000000"/>
+          <w:sz w:val="19"/>
+          <w:szCs w:val="19"/>
+          <w:highlight w:val="white"/>
+          <w:lang w:val="en-CA"/>
+        </w:rPr>
+        <w:t>::</w:t>
+      </w:r>
+      <w:proofErr w:type="spellStart"/>
+      <w:r>
+        <w:rPr>
+          <w:rFonts w:ascii="Consolas" w:hAnsi="Consolas" w:cs="Consolas"/>
+          <w:color w:val="000000"/>
+          <w:sz w:val="19"/>
+          <w:szCs w:val="19"/>
+          <w:highlight w:val="white"/>
+          <w:lang w:val="en-CA"/>
+        </w:rPr>
+        <w:t>UpdateAll</w:t>
+      </w:r>
+      <w:proofErr w:type="spellEnd"/>
+      <w:r>
+        <w:rPr>
+          <w:rFonts w:ascii="Consolas" w:hAnsi="Consolas" w:cs="Consolas"/>
+          <w:color w:val="000000"/>
+          <w:sz w:val="19"/>
+          <w:szCs w:val="19"/>
+          <w:highlight w:val="white"/>
+          <w:lang w:val="en-CA"/>
+        </w:rPr>
+        <w:t>(t);</w:t>
       </w:r>
     </w:p>
     <w:p>
@@ -4603,7 +6038,15 @@
         <w:t xml:space="preserve">So why not just add </w:t>
       </w:r>
       <w:r>
-        <w:t xml:space="preserve">an enum like the </w:t>
+        <w:t xml:space="preserve">an </w:t>
+      </w:r>
+      <w:proofErr w:type="spellStart"/>
+      <w:r>
+        <w:t>enum</w:t>
+      </w:r>
+      <w:proofErr w:type="spellEnd"/>
+      <w:r>
+        <w:t xml:space="preserve"> like the </w:t>
       </w:r>
       <w:r>
         <w:t xml:space="preserve">like in the fast example? The main problem is this </w:t>
@@ -4615,7 +6058,15 @@
         <w:t xml:space="preserve">refactor job.  </w:t>
       </w:r>
       <w:r>
-        <w:t xml:space="preserve">The simplest code is the one virtual function version.  Once you see this as a hot spot in some profiler you will want to check code around that hot spot and not to change every single class if posable. </w:t>
+        <w:t xml:space="preserve">The simplest code is the one virtual function version.  Once you see this as a hot spot in some profiler you will want to check code around that hot spot and not to change every single class if </w:t>
+      </w:r>
+      <w:proofErr w:type="spellStart"/>
+      <w:r>
+        <w:t>posable</w:t>
+      </w:r>
+      <w:proofErr w:type="spellEnd"/>
+      <w:r>
+        <w:t xml:space="preserve">. </w:t>
       </w:r>
     </w:p>
     <w:p>
@@ -4624,13 +6075,45 @@
       </w:r>
       <w:r>
         <w:lastRenderedPageBreak/>
-        <w:t xml:space="preserve">The ASM output of Enum version vs Member Function Compare is very close. </w:t>
+        <w:t xml:space="preserve">The ASM output of </w:t>
+      </w:r>
+      <w:proofErr w:type="spellStart"/>
+      <w:r>
+        <w:t>Enum</w:t>
+      </w:r>
+      <w:proofErr w:type="spellEnd"/>
+      <w:r>
+        <w:t xml:space="preserve"> version </w:t>
+      </w:r>
+      <w:proofErr w:type="spellStart"/>
+      <w:r>
+        <w:t>vs</w:t>
+      </w:r>
+      <w:proofErr w:type="spellEnd"/>
+      <w:r>
+        <w:t xml:space="preserve"> Member Function Compare is very close. </w:t>
       </w:r>
     </w:p>
     <w:p/>
     <w:p>
       <w:r>
-        <w:t xml:space="preserve">ASM listing 1 Enum vs </w:t>
+        <w:t xml:space="preserve">ASM listing 1 </w:t>
+      </w:r>
+      <w:proofErr w:type="spellStart"/>
+      <w:r>
+        <w:t>Enum</w:t>
+      </w:r>
+      <w:proofErr w:type="spellEnd"/>
+      <w:r>
+        <w:t xml:space="preserve"> </w:t>
+      </w:r>
+      <w:proofErr w:type="spellStart"/>
+      <w:r>
+        <w:t>vs</w:t>
+      </w:r>
+      <w:proofErr w:type="spellEnd"/>
+      <w:r>
+        <w:t xml:space="preserve"> </w:t>
       </w:r>
       <w:r>
         <w:t>Member Functions Compare</w:t>
@@ -4652,9 +6135,11 @@
             <w:tcW w:w="3972" w:type="dxa"/>
           </w:tcPr>
           <w:p>
+            <w:proofErr w:type="spellStart"/>
             <w:r>
               <w:t>Enum</w:t>
             </w:r>
+            <w:proofErr w:type="spellEnd"/>
           </w:p>
         </w:tc>
         <w:tc>
@@ -4679,11 +6164,47 @@
                 <w:lang w:val="en-CA"/>
               </w:rPr>
             </w:pPr>
+            <w:proofErr w:type="gramStart"/>
             <w:r>
               <w:rPr>
                 <w:lang w:val="en-CA"/>
               </w:rPr>
-              <w:t>if (*a-&gt;m_typedata != entity_lerp_fast::type) {</w:t>
+              <w:t>if</w:t>
+            </w:r>
+            <w:proofErr w:type="gramEnd"/>
+            <w:r>
+              <w:rPr>
+                <w:lang w:val="en-CA"/>
+              </w:rPr>
+              <w:t xml:space="preserve"> (*a-&gt;</w:t>
+            </w:r>
+            <w:proofErr w:type="spellStart"/>
+            <w:r>
+              <w:rPr>
+                <w:lang w:val="en-CA"/>
+              </w:rPr>
+              <w:t>m_typedata</w:t>
+            </w:r>
+            <w:proofErr w:type="spellEnd"/>
+            <w:r>
+              <w:rPr>
+                <w:lang w:val="en-CA"/>
+              </w:rPr>
+              <w:t xml:space="preserve"> != </w:t>
+            </w:r>
+            <w:proofErr w:type="spellStart"/>
+            <w:r>
+              <w:rPr>
+                <w:lang w:val="en-CA"/>
+              </w:rPr>
+              <w:t>entity_lerp_fast</w:t>
+            </w:r>
+            <w:proofErr w:type="spellEnd"/>
+            <w:r>
+              <w:rPr>
+                <w:lang w:val="en-CA"/>
+              </w:rPr>
+              <w:t>::type) {</w:t>
             </w:r>
           </w:p>
           <w:p>
@@ -4692,12 +6213,85 @@
                 <w:lang w:val="en-CA"/>
               </w:rPr>
             </w:pPr>
+            <w:proofErr w:type="spellStart"/>
+            <w:proofErr w:type="gramStart"/>
             <w:r>
               <w:rPr>
                 <w:highlight w:val="yellow"/>
                 <w:lang w:val="en-CA"/>
               </w:rPr>
-              <w:t>mov    0x8(%rdi),%rax</w:t>
+              <w:t>mov</w:t>
+            </w:r>
+            <w:proofErr w:type="spellEnd"/>
+            <w:proofErr w:type="gramEnd"/>
+            <w:r>
+              <w:rPr>
+                <w:highlight w:val="yellow"/>
+                <w:lang w:val="en-CA"/>
+              </w:rPr>
+              <w:t xml:space="preserve">    0x8(%</w:t>
+            </w:r>
+            <w:proofErr w:type="spellStart"/>
+            <w:r>
+              <w:rPr>
+                <w:highlight w:val="yellow"/>
+                <w:lang w:val="en-CA"/>
+              </w:rPr>
+              <w:t>rdi</w:t>
+            </w:r>
+            <w:proofErr w:type="spellEnd"/>
+            <w:r>
+              <w:rPr>
+                <w:highlight w:val="yellow"/>
+                <w:lang w:val="en-CA"/>
+              </w:rPr>
+              <w:t>),%</w:t>
+            </w:r>
+            <w:proofErr w:type="spellStart"/>
+            <w:r>
+              <w:rPr>
+                <w:highlight w:val="yellow"/>
+                <w:lang w:val="en-CA"/>
+              </w:rPr>
+              <w:t>rax</w:t>
+            </w:r>
+            <w:proofErr w:type="spellEnd"/>
+          </w:p>
+          <w:p>
+            <w:pPr>
+              <w:rPr>
+                <w:lang w:val="en-CA"/>
+              </w:rPr>
+            </w:pPr>
+            <w:proofErr w:type="spellStart"/>
+            <w:proofErr w:type="gramStart"/>
+            <w:r>
+              <w:rPr>
+                <w:lang w:val="en-CA"/>
+              </w:rPr>
+              <w:t>cmp</w:t>
+            </w:r>
+            <w:proofErr w:type="spellEnd"/>
+            <w:proofErr w:type="gramEnd"/>
+            <w:r>
+              <w:rPr>
+                <w:lang w:val="en-CA"/>
+              </w:rPr>
+              <w:t xml:space="preserve">    %r12,(%</w:t>
+            </w:r>
+            <w:proofErr w:type="spellStart"/>
+            <w:r>
+              <w:rPr>
+                <w:lang w:val="en-CA"/>
+              </w:rPr>
+              <w:t>rax</w:t>
+            </w:r>
+            <w:proofErr w:type="spellEnd"/>
+            <w:r>
+              <w:rPr>
+                <w:lang w:val="en-CA"/>
+              </w:rPr>
+              <w:t>)</w:t>
             </w:r>
           </w:p>
           <w:p>
@@ -4706,24 +6300,19 @@
                 <w:lang w:val="en-CA"/>
               </w:rPr>
             </w:pPr>
+            <w:proofErr w:type="gramStart"/>
             <w:r>
               <w:rPr>
                 <w:lang w:val="en-CA"/>
               </w:rPr>
-              <w:t>cmp    %r12,(%rax)</w:t>
+              <w:t>je</w:t>
             </w:r>
-          </w:p>
-          <w:p>
-            <w:pPr>
-              <w:rPr>
-                <w:lang w:val="en-CA"/>
-              </w:rPr>
-            </w:pPr>
+            <w:proofErr w:type="gramEnd"/>
             <w:r>
               <w:rPr>
                 <w:lang w:val="en-CA"/>
               </w:rPr>
-              <w:t>je     404417 &lt;_Z23FastUpdateExampleTimersv+0x4d7&gt;</w:t>
+              <w:t xml:space="preserve">     404417 &lt;_Z23FastUpdateExampleTimersv+0x4d7&gt;</w:t>
             </w:r>
           </w:p>
           <w:p>
@@ -4749,7 +6338,20 @@
                 <w:lang w:val="en-CA"/>
               </w:rPr>
               <w:tab/>
-              <w:t>a-&gt;Update(t);</w:t>
+            </w:r>
+            <w:proofErr w:type="gramStart"/>
+            <w:r>
+              <w:rPr>
+                <w:lang w:val="en-CA"/>
+              </w:rPr>
+              <w:t>a</w:t>
+            </w:r>
+            <w:proofErr w:type="gramEnd"/>
+            <w:r>
+              <w:rPr>
+                <w:lang w:val="en-CA"/>
+              </w:rPr>
+              <w:t>-&gt;Update(t);</w:t>
             </w:r>
           </w:p>
           <w:p>
@@ -4758,11 +6360,80 @@
                 <w:lang w:val="en-CA"/>
               </w:rPr>
             </w:pPr>
+            <w:proofErr w:type="spellStart"/>
+            <w:proofErr w:type="gramStart"/>
             <w:r>
               <w:rPr>
                 <w:lang w:val="en-CA"/>
               </w:rPr>
-              <w:t>mov    (%rdi),%rax</w:t>
+              <w:t>mov</w:t>
+            </w:r>
+            <w:proofErr w:type="spellEnd"/>
+            <w:proofErr w:type="gramEnd"/>
+            <w:r>
+              <w:rPr>
+                <w:lang w:val="en-CA"/>
+              </w:rPr>
+              <w:t xml:space="preserve">    (%</w:t>
+            </w:r>
+            <w:proofErr w:type="spellStart"/>
+            <w:r>
+              <w:rPr>
+                <w:lang w:val="en-CA"/>
+              </w:rPr>
+              <w:t>rdi</w:t>
+            </w:r>
+            <w:proofErr w:type="spellEnd"/>
+            <w:r>
+              <w:rPr>
+                <w:lang w:val="en-CA"/>
+              </w:rPr>
+              <w:t>),%</w:t>
+            </w:r>
+            <w:proofErr w:type="spellStart"/>
+            <w:r>
+              <w:rPr>
+                <w:lang w:val="en-CA"/>
+              </w:rPr>
+              <w:t>rax</w:t>
+            </w:r>
+            <w:proofErr w:type="spellEnd"/>
+          </w:p>
+          <w:p>
+            <w:pPr>
+              <w:rPr>
+                <w:lang w:val="en-CA"/>
+              </w:rPr>
+            </w:pPr>
+            <w:proofErr w:type="spellStart"/>
+            <w:proofErr w:type="gramStart"/>
+            <w:r>
+              <w:rPr>
+                <w:lang w:val="en-CA"/>
+              </w:rPr>
+              <w:t>movss</w:t>
+            </w:r>
+            <w:proofErr w:type="spellEnd"/>
+            <w:proofErr w:type="gramEnd"/>
+            <w:r>
+              <w:rPr>
+                <w:lang w:val="en-CA"/>
+              </w:rPr>
+              <w:t xml:space="preserve">  0xc(%</w:t>
+            </w:r>
+            <w:proofErr w:type="spellStart"/>
+            <w:r>
+              <w:rPr>
+                <w:lang w:val="en-CA"/>
+              </w:rPr>
+              <w:t>rsp</w:t>
+            </w:r>
+            <w:proofErr w:type="spellEnd"/>
+            <w:r>
+              <w:rPr>
+                <w:lang w:val="en-CA"/>
+              </w:rPr>
+              <w:t>),%xmm0</w:t>
             </w:r>
           </w:p>
           <w:p>
@@ -4771,24 +6442,35 @@
                 <w:lang w:val="en-CA"/>
               </w:rPr>
             </w:pPr>
+            <w:proofErr w:type="spellStart"/>
+            <w:proofErr w:type="gramStart"/>
             <w:r>
               <w:rPr>
                 <w:lang w:val="en-CA"/>
               </w:rPr>
-              <w:t>movss  0xc(%rsp),%xmm0</w:t>
+              <w:t>callq</w:t>
             </w:r>
-          </w:p>
-          <w:p>
-            <w:pPr>
-              <w:rPr>
-                <w:lang w:val="en-CA"/>
-              </w:rPr>
-            </w:pPr>
+            <w:proofErr w:type="spellEnd"/>
+            <w:proofErr w:type="gramEnd"/>
             <w:r>
               <w:rPr>
                 <w:lang w:val="en-CA"/>
               </w:rPr>
-              <w:t>callq  *(%rax)</w:t>
+              <w:t xml:space="preserve">  *(%</w:t>
+            </w:r>
+            <w:proofErr w:type="spellStart"/>
+            <w:r>
+              <w:rPr>
+                <w:lang w:val="en-CA"/>
+              </w:rPr>
+              <w:t>rax</w:t>
+            </w:r>
+            <w:proofErr w:type="spellEnd"/>
+            <w:r>
+              <w:rPr>
+                <w:lang w:val="en-CA"/>
+              </w:rPr>
+              <w:t>)</w:t>
             </w:r>
           </w:p>
           <w:p>
@@ -4809,11 +6491,21 @@
                 <w:lang w:val="en-CA"/>
               </w:rPr>
             </w:pPr>
+            <w:proofErr w:type="spellStart"/>
+            <w:proofErr w:type="gramStart"/>
             <w:r>
               <w:rPr>
                 <w:lang w:val="en-CA"/>
               </w:rPr>
-              <w:t xml:space="preserve">const entity&amp; e = *(&amp;(*a)); </w:t>
+              <w:t>const</w:t>
+            </w:r>
+            <w:proofErr w:type="spellEnd"/>
+            <w:proofErr w:type="gramEnd"/>
+            <w:r>
+              <w:rPr>
+                <w:lang w:val="en-CA"/>
+              </w:rPr>
+              <w:t xml:space="preserve"> entity&amp; e = *(&amp;(*a)); </w:t>
             </w:r>
           </w:p>
           <w:p>
@@ -4833,7 +6525,56 @@
                 <w:lang w:val="en-CA"/>
               </w:rPr>
               <w:tab/>
-              <w:t>as_normfun dnf = (as_normfun)(e.*mf);</w:t>
+            </w:r>
+            <w:proofErr w:type="spellStart"/>
+            <w:proofErr w:type="gramStart"/>
+            <w:r>
+              <w:rPr>
+                <w:lang w:val="en-CA"/>
+              </w:rPr>
+              <w:t>as</w:t>
+            </w:r>
+            <w:proofErr w:type="gramEnd"/>
+            <w:r>
+              <w:rPr>
+                <w:lang w:val="en-CA"/>
+              </w:rPr>
+              <w:t>_normfun</w:t>
+            </w:r>
+            <w:proofErr w:type="spellEnd"/>
+            <w:r>
+              <w:rPr>
+                <w:lang w:val="en-CA"/>
+              </w:rPr>
+              <w:t xml:space="preserve"> </w:t>
+            </w:r>
+            <w:proofErr w:type="spellStart"/>
+            <w:r>
+              <w:rPr>
+                <w:lang w:val="en-CA"/>
+              </w:rPr>
+              <w:t>dnf</w:t>
+            </w:r>
+            <w:proofErr w:type="spellEnd"/>
+            <w:r>
+              <w:rPr>
+                <w:lang w:val="en-CA"/>
+              </w:rPr>
+              <w:t xml:space="preserve"> = (</w:t>
+            </w:r>
+            <w:proofErr w:type="spellStart"/>
+            <w:r>
+              <w:rPr>
+                <w:lang w:val="en-CA"/>
+              </w:rPr>
+              <w:t>as_normfun</w:t>
+            </w:r>
+            <w:proofErr w:type="spellEnd"/>
+            <w:r>
+              <w:rPr>
+                <w:lang w:val="en-CA"/>
+              </w:rPr>
+              <w:t>)(e.*mf);</w:t>
             </w:r>
           </w:p>
           <w:p>
@@ -4842,12 +6583,44 @@
                 <w:lang w:val="en-CA"/>
               </w:rPr>
             </w:pPr>
+            <w:proofErr w:type="spellStart"/>
+            <w:proofErr w:type="gramStart"/>
             <w:r>
               <w:rPr>
                 <w:lang w:val="en-CA"/>
               </w:rPr>
-              <w:t>mov    (%rdi),%rax</w:t>
+              <w:t>mov</w:t>
             </w:r>
+            <w:proofErr w:type="spellEnd"/>
+            <w:proofErr w:type="gramEnd"/>
+            <w:r>
+              <w:rPr>
+                <w:lang w:val="en-CA"/>
+              </w:rPr>
+              <w:t xml:space="preserve">    (%</w:t>
+            </w:r>
+            <w:proofErr w:type="spellStart"/>
+            <w:r>
+              <w:rPr>
+                <w:lang w:val="en-CA"/>
+              </w:rPr>
+              <w:t>rdi</w:t>
+            </w:r>
+            <w:proofErr w:type="spellEnd"/>
+            <w:r>
+              <w:rPr>
+                <w:lang w:val="en-CA"/>
+              </w:rPr>
+              <w:t>),%</w:t>
+            </w:r>
+            <w:proofErr w:type="spellStart"/>
+            <w:r>
+              <w:rPr>
+                <w:lang w:val="en-CA"/>
+              </w:rPr>
+              <w:t>rax</w:t>
+            </w:r>
+            <w:proofErr w:type="spellEnd"/>
           </w:p>
           <w:p>
             <w:pPr>
@@ -4855,13 +6628,49 @@
                 <w:lang w:val="en-CA"/>
               </w:rPr>
             </w:pPr>
+            <w:proofErr w:type="spellStart"/>
+            <w:proofErr w:type="gramStart"/>
             <w:r>
               <w:rPr>
                 <w:highlight w:val="yellow"/>
                 <w:lang w:val="en-CA"/>
               </w:rPr>
-              <w:t>mov    (%rax),%rdx</w:t>
+              <w:t>mov</w:t>
             </w:r>
+            <w:proofErr w:type="spellEnd"/>
+            <w:proofErr w:type="gramEnd"/>
+            <w:r>
+              <w:rPr>
+                <w:highlight w:val="yellow"/>
+                <w:lang w:val="en-CA"/>
+              </w:rPr>
+              <w:t xml:space="preserve">    (%</w:t>
+            </w:r>
+            <w:proofErr w:type="spellStart"/>
+            <w:r>
+              <w:rPr>
+                <w:highlight w:val="yellow"/>
+                <w:lang w:val="en-CA"/>
+              </w:rPr>
+              <w:t>rax</w:t>
+            </w:r>
+            <w:proofErr w:type="spellEnd"/>
+            <w:r>
+              <w:rPr>
+                <w:highlight w:val="yellow"/>
+                <w:lang w:val="en-CA"/>
+              </w:rPr>
+              <w:t>),%</w:t>
+            </w:r>
+            <w:proofErr w:type="spellStart"/>
+            <w:r>
+              <w:rPr>
+                <w:highlight w:val="yellow"/>
+                <w:lang w:val="en-CA"/>
+              </w:rPr>
+              <w:t>rdx</w:t>
+            </w:r>
+            <w:proofErr w:type="spellEnd"/>
           </w:p>
           <w:p>
             <w:pPr>
@@ -4880,7 +6689,48 @@
                 <w:lang w:val="en-CA"/>
               </w:rPr>
               <w:tab/>
-              <w:t>if (snf != dnf) {</w:t>
+            </w:r>
+            <w:proofErr w:type="gramStart"/>
+            <w:r>
+              <w:rPr>
+                <w:lang w:val="en-CA"/>
+              </w:rPr>
+              <w:t>if</w:t>
+            </w:r>
+            <w:proofErr w:type="gramEnd"/>
+            <w:r>
+              <w:rPr>
+                <w:lang w:val="en-CA"/>
+              </w:rPr>
+              <w:t xml:space="preserve"> (</w:t>
+            </w:r>
+            <w:proofErr w:type="spellStart"/>
+            <w:r>
+              <w:rPr>
+                <w:lang w:val="en-CA"/>
+              </w:rPr>
+              <w:t>snf</w:t>
+            </w:r>
+            <w:proofErr w:type="spellEnd"/>
+            <w:r>
+              <w:rPr>
+                <w:lang w:val="en-CA"/>
+              </w:rPr>
+              <w:t xml:space="preserve"> != </w:t>
+            </w:r>
+            <w:proofErr w:type="spellStart"/>
+            <w:r>
+              <w:rPr>
+                <w:lang w:val="en-CA"/>
+              </w:rPr>
+              <w:t>dnf</w:t>
+            </w:r>
+            <w:proofErr w:type="spellEnd"/>
+            <w:r>
+              <w:rPr>
+                <w:lang w:val="en-CA"/>
+              </w:rPr>
+              <w:t>) {</w:t>
             </w:r>
           </w:p>
           <w:p>
@@ -4889,11 +6739,21 @@
                 <w:lang w:val="en-CA"/>
               </w:rPr>
             </w:pPr>
+            <w:proofErr w:type="spellStart"/>
+            <w:proofErr w:type="gramStart"/>
             <w:r>
               <w:rPr>
                 <w:lang w:val="en-CA"/>
               </w:rPr>
-              <w:t>cmp    $0x402c80,%rdx</w:t>
+              <w:t>cmp</w:t>
+            </w:r>
+            <w:proofErr w:type="spellEnd"/>
+            <w:proofErr w:type="gramEnd"/>
+            <w:r>
+              <w:rPr>
+                <w:lang w:val="en-CA"/>
+              </w:rPr>
+              <w:t xml:space="preserve">    $0x402c80,%rdx</w:t>
             </w:r>
           </w:p>
           <w:p>
@@ -4902,11 +6762,19 @@
                 <w:lang w:val="en-CA"/>
               </w:rPr>
             </w:pPr>
+            <w:proofErr w:type="gramStart"/>
             <w:r>
               <w:rPr>
                 <w:lang w:val="en-CA"/>
               </w:rPr>
-              <w:t>je     403e0a &lt;_Z32MethodPointerUpdateExampleTimersv+0x4ca&gt;</w:t>
+              <w:t>je</w:t>
+            </w:r>
+            <w:proofErr w:type="gramEnd"/>
+            <w:r>
+              <w:rPr>
+                <w:lang w:val="en-CA"/>
+              </w:rPr>
+              <w:t xml:space="preserve">     403e0a &lt;_Z32MethodPointerUpdateExampleTimersv+0x4ca&gt;</w:t>
             </w:r>
           </w:p>
           <w:p>
@@ -4932,7 +6800,20 @@
                 <w:lang w:val="en-CA"/>
               </w:rPr>
               <w:tab/>
-              <w:t>a-&gt;Update(t);</w:t>
+            </w:r>
+            <w:proofErr w:type="gramStart"/>
+            <w:r>
+              <w:rPr>
+                <w:lang w:val="en-CA"/>
+              </w:rPr>
+              <w:t>a</w:t>
+            </w:r>
+            <w:proofErr w:type="gramEnd"/>
+            <w:r>
+              <w:rPr>
+                <w:lang w:val="en-CA"/>
+              </w:rPr>
+              <w:t>-&gt;Update(t);</w:t>
             </w:r>
           </w:p>
           <w:p>
@@ -4941,11 +6822,35 @@
                 <w:lang w:val="en-CA"/>
               </w:rPr>
             </w:pPr>
+            <w:proofErr w:type="spellStart"/>
+            <w:proofErr w:type="gramStart"/>
             <w:r>
               <w:rPr>
                 <w:lang w:val="en-CA"/>
               </w:rPr>
-              <w:t>movss  0xc(%rsp),%xmm0</w:t>
+              <w:t>movss</w:t>
+            </w:r>
+            <w:proofErr w:type="spellEnd"/>
+            <w:proofErr w:type="gramEnd"/>
+            <w:r>
+              <w:rPr>
+                <w:lang w:val="en-CA"/>
+              </w:rPr>
+              <w:t xml:space="preserve">  0xc(%</w:t>
+            </w:r>
+            <w:proofErr w:type="spellStart"/>
+            <w:r>
+              <w:rPr>
+                <w:lang w:val="en-CA"/>
+              </w:rPr>
+              <w:t>rsp</w:t>
+            </w:r>
+            <w:proofErr w:type="spellEnd"/>
+            <w:r>
+              <w:rPr>
+                <w:lang w:val="en-CA"/>
+              </w:rPr>
+              <w:t>),%xmm0</w:t>
             </w:r>
           </w:p>
           <w:p>
@@ -4954,12 +6859,30 @@
                 <w:lang w:val="en-CA"/>
               </w:rPr>
             </w:pPr>
+            <w:proofErr w:type="spellStart"/>
+            <w:proofErr w:type="gramStart"/>
             <w:r>
               <w:rPr>
                 <w:lang w:val="en-CA"/>
               </w:rPr>
-              <w:t>callq  *%rdx</w:t>
+              <w:t>callq</w:t>
             </w:r>
+            <w:proofErr w:type="spellEnd"/>
+            <w:proofErr w:type="gramEnd"/>
+            <w:r>
+              <w:rPr>
+                <w:lang w:val="en-CA"/>
+              </w:rPr>
+              <w:t xml:space="preserve">  *%</w:t>
+            </w:r>
+            <w:proofErr w:type="spellStart"/>
+            <w:r>
+              <w:rPr>
+                <w:lang w:val="en-CA"/>
+              </w:rPr>
+              <w:t>rdx</w:t>
+            </w:r>
+            <w:proofErr w:type="spellEnd"/>
           </w:p>
           <w:p>
             <w:pPr>
@@ -4974,7 +6897,15 @@
     <w:p/>
     <w:p>
       <w:r>
-        <w:t>As one would expect the main difference is the enum is fetched from within the data inside the class</w:t>
+        <w:t xml:space="preserve">As one would expect the main difference is the </w:t>
+      </w:r>
+      <w:proofErr w:type="spellStart"/>
+      <w:r>
+        <w:t>enum</w:t>
+      </w:r>
+      <w:proofErr w:type="spellEnd"/>
+      <w:r>
+        <w:t xml:space="preserve"> is fetched from within the data inside the class</w:t>
       </w:r>
       <w:r>
         <w:t xml:space="preserve"> while t</w:t>
@@ -4993,11 +6924,19 @@
           <w:b/>
         </w:rPr>
       </w:pPr>
+      <w:proofErr w:type="spellStart"/>
       <w:r>
         <w:rPr>
           <w:b/>
         </w:rPr>
-        <w:t xml:space="preserve">Enum </w:t>
+        <w:t>Enum</w:t>
+      </w:r>
+      <w:proofErr w:type="spellEnd"/>
+      <w:r>
+        <w:rPr>
+          <w:b/>
+        </w:rPr>
+        <w:t xml:space="preserve"> </w:t>
       </w:r>
       <w:r>
         <w:rPr>
@@ -5010,95 +6949,13 @@
       <w:r>
         <w:rPr>
           <w:noProof/>
-          <w:lang w:val="en-CA" w:eastAsia="ja-JP"/>
+          <w:lang w:eastAsia="ja-JP"/>
         </w:rPr>
         <w:drawing>
           <wp:inline distT="0" distB="0" distL="0" distR="0" wp14:anchorId="01E8D201" wp14:editId="25B41597">
             <wp:extent cx="3143250" cy="1216190"/>
             <wp:effectExtent l="0" t="0" r="0" b="3175"/>
             <wp:docPr id="4" name="Picture 4"/>
-            <wp:cNvGraphicFramePr>
-              <a:graphicFrameLocks xmlns:a="http://schemas.openxmlformats.org/drawingml/2006/main" noChangeAspect="1"/>
-            </wp:cNvGraphicFramePr>
-            <a:graphic xmlns:a="http://schemas.openxmlformats.org/drawingml/2006/main">
-              <a:graphicData uri="http://schemas.openxmlformats.org/drawingml/2006/picture">
-                <pic:pic xmlns:pic="http://schemas.openxmlformats.org/drawingml/2006/picture">
-                  <pic:nvPicPr>
-                    <pic:cNvPr id="1" name=""/>
-                    <pic:cNvPicPr/>
-                  </pic:nvPicPr>
-                  <pic:blipFill>
-                    <a:blip r:embed="rId8"/>
-                    <a:stretch>
-                      <a:fillRect/>
-                    </a:stretch>
-                  </pic:blipFill>
-                  <pic:spPr>
-                    <a:xfrm>
-                      <a:off x="0" y="0"/>
-                      <a:ext cx="3178412" cy="1229795"/>
-                    </a:xfrm>
-                    <a:prstGeom prst="rect">
-                      <a:avLst/>
-                    </a:prstGeom>
-                  </pic:spPr>
-                </pic:pic>
-              </a:graphicData>
-            </a:graphic>
-          </wp:inline>
-        </w:drawing>
-      </w:r>
-    </w:p>
-    <w:p/>
-    <w:p/>
-    <w:p>
-      <w:pPr>
-        <w:rPr>
-          <w:b/>
-        </w:rPr>
-      </w:pPr>
-      <w:r>
-        <w:rPr>
-          <w:b/>
-        </w:rPr>
-        <w:t>Member Functions Compare</w:t>
-      </w:r>
-      <w:r>
-        <w:rPr>
-          <w:b/>
-        </w:rPr>
-        <w:t xml:space="preserve"> Structure </w:t>
-      </w:r>
-      <w:r>
-        <w:rPr>
-          <w:b/>
-        </w:rPr>
-        <w:t xml:space="preserve">Enum </w:t>
-      </w:r>
-      <w:r>
-        <w:rPr>
-          <w:b/>
-        </w:rPr>
-        <w:t>structure diagram</w:t>
-      </w:r>
-      <w:r>
-        <w:rPr>
-          <w:b/>
-        </w:rPr>
-        <w:t xml:space="preserve"> 2</w:t>
-      </w:r>
-    </w:p>
-    <w:p>
-      <w:r>
-        <w:rPr>
-          <w:noProof/>
-          <w:lang w:val="en-CA" w:eastAsia="ja-JP"/>
-        </w:rPr>
-        <w:drawing>
-          <wp:inline distT="0" distB="0" distL="0" distR="0" wp14:anchorId="17DC3CFA" wp14:editId="18987ACB">
-            <wp:extent cx="5486400" cy="1396365"/>
-            <wp:effectExtent l="0" t="0" r="0" b="0"/>
-            <wp:docPr id="5" name="Picture 5"/>
             <wp:cNvGraphicFramePr>
               <a:graphicFrameLocks xmlns:a="http://schemas.openxmlformats.org/drawingml/2006/main" noChangeAspect="1"/>
             </wp:cNvGraphicFramePr>
@@ -5118,6 +6975,90 @@
                   <pic:spPr>
                     <a:xfrm>
                       <a:off x="0" y="0"/>
+                      <a:ext cx="3178412" cy="1229795"/>
+                    </a:xfrm>
+                    <a:prstGeom prst="rect">
+                      <a:avLst/>
+                    </a:prstGeom>
+                  </pic:spPr>
+                </pic:pic>
+              </a:graphicData>
+            </a:graphic>
+          </wp:inline>
+        </w:drawing>
+      </w:r>
+    </w:p>
+    <w:p/>
+    <w:p/>
+    <w:p>
+      <w:pPr>
+        <w:rPr>
+          <w:b/>
+        </w:rPr>
+      </w:pPr>
+      <w:r>
+        <w:rPr>
+          <w:b/>
+        </w:rPr>
+        <w:t>Member Functions Compare</w:t>
+      </w:r>
+      <w:r>
+        <w:rPr>
+          <w:b/>
+        </w:rPr>
+        <w:t xml:space="preserve"> Structure </w:t>
+      </w:r>
+      <w:proofErr w:type="spellStart"/>
+      <w:r>
+        <w:rPr>
+          <w:b/>
+        </w:rPr>
+        <w:t>Enum</w:t>
+      </w:r>
+      <w:proofErr w:type="spellEnd"/>
+      <w:r>
+        <w:rPr>
+          <w:b/>
+        </w:rPr>
+        <w:t xml:space="preserve"> </w:t>
+      </w:r>
+      <w:r>
+        <w:rPr>
+          <w:b/>
+        </w:rPr>
+        <w:t>structure diagram 2</w:t>
+      </w:r>
+    </w:p>
+    <w:p>
+      <w:r>
+        <w:rPr>
+          <w:noProof/>
+          <w:lang w:eastAsia="ja-JP"/>
+        </w:rPr>
+        <w:drawing>
+          <wp:inline distT="0" distB="0" distL="0" distR="0" wp14:anchorId="17DC3CFA" wp14:editId="18987ACB">
+            <wp:extent cx="5486400" cy="1396365"/>
+            <wp:effectExtent l="0" t="0" r="0" b="0"/>
+            <wp:docPr id="5" name="Picture 5"/>
+            <wp:cNvGraphicFramePr>
+              <a:graphicFrameLocks xmlns:a="http://schemas.openxmlformats.org/drawingml/2006/main" noChangeAspect="1"/>
+            </wp:cNvGraphicFramePr>
+            <a:graphic xmlns:a="http://schemas.openxmlformats.org/drawingml/2006/main">
+              <a:graphicData uri="http://schemas.openxmlformats.org/drawingml/2006/picture">
+                <pic:pic xmlns:pic="http://schemas.openxmlformats.org/drawingml/2006/picture">
+                  <pic:nvPicPr>
+                    <pic:cNvPr id="1" name=""/>
+                    <pic:cNvPicPr/>
+                  </pic:nvPicPr>
+                  <pic:blipFill>
+                    <a:blip r:embed="rId10"/>
+                    <a:stretch>
+                      <a:fillRect/>
+                    </a:stretch>
+                  </pic:blipFill>
+                  <pic:spPr>
+                    <a:xfrm>
+                      <a:off x="0" y="0"/>
                       <a:ext cx="5486400" cy="1396365"/>
                     </a:xfrm>
                     <a:prstGeom prst="rect">
@@ -5137,20 +7078,33 @@
         <w:t xml:space="preserve">The extra level of indirection is a mixed blessing.  It is one more pointer to </w:t>
       </w:r>
       <w:r>
-        <w:t xml:space="preserve">chase </w:t>
-      </w:r>
-      <w:r>
-        <w:t xml:space="preserve">but compared to chasing this pointer then calling for even the simplest of functions it comparing the function pointer itself to a value is cheaper. </w:t>
+        <w:t xml:space="preserve">chase but compared to chasing this pointer then calling for even the simplest of functions it comparing the function pointer itself to a value is cheaper. </w:t>
       </w:r>
     </w:p>
     <w:p/>
     <w:p/>
     <w:p>
       <w:r>
-        <w:t xml:space="preserve">Entity system are very important structure in games.  One many games you will have up to 300 content people and only 30 programmers.  The content people will make entities and components for these entities.  </w:t>
-      </w:r>
-      <w:r>
-        <w:t xml:space="preserve">The programmers will have little say in how many of any entity are used.  They will see what type of prototype scene content people are trying to make and then try to update their game code to make these scenes faster as needed.  But they should try and not change the engine itself or at least make sure the changes are small.  The idea is to only make these type of changes where it was worth it to get the cycles back otherwise we would just stick to simple virtual functions.  </w:t>
+        <w:t xml:space="preserve">Entity </w:t>
+      </w:r>
+      <w:proofErr w:type="gramStart"/>
+      <w:r>
+        <w:t>system are</w:t>
+      </w:r>
+      <w:proofErr w:type="gramEnd"/>
+      <w:r>
+        <w:t xml:space="preserve"> very important structure in games.  One many games you will have up to 300 content people and only 30 programmers.  The content people will make entities and components for these entities.  </w:t>
+      </w:r>
+      <w:r>
+        <w:t xml:space="preserve">The programmers will have little say in how many of any entity are used.  They will see what type of prototype scene content people are trying to make and then try to update their game code to make these scenes faster as needed.  But they should try and not change the engine itself or at least make sure the changes are small.  The idea is to only make these </w:t>
+      </w:r>
+      <w:proofErr w:type="gramStart"/>
+      <w:r>
+        <w:t>type</w:t>
+      </w:r>
+      <w:proofErr w:type="gramEnd"/>
+      <w:r>
+        <w:t xml:space="preserve"> of changes where it was worth it to get the cycles back otherwise we would just stick to simple virtual functions.  </w:t>
       </w:r>
     </w:p>
     <w:p/>
@@ -5179,7 +7133,15 @@
         <w:t>or a soldier</w:t>
       </w:r>
       <w:r>
-        <w:t xml:space="preserve"> in battle field or could be</w:t>
+        <w:t xml:space="preserve"> in </w:t>
+      </w:r>
+      <w:proofErr w:type="gramStart"/>
+      <w:r>
+        <w:t>battle field</w:t>
+      </w:r>
+      <w:proofErr w:type="gramEnd"/>
+      <w:r>
+        <w:t xml:space="preserve"> or could be</w:t>
       </w:r>
       <w:r>
         <w:t xml:space="preserve"> </w:t>
@@ -5197,7 +7159,15 @@
         <w:t>soldier</w:t>
       </w:r>
       <w:r>
-        <w:t xml:space="preserve"> or race car these virtual function will not mater.  </w:t>
+        <w:t xml:space="preserve"> or </w:t>
+      </w:r>
+      <w:proofErr w:type="gramStart"/>
+      <w:r>
+        <w:t>race car</w:t>
+      </w:r>
+      <w:proofErr w:type="gramEnd"/>
+      <w:r>
+        <w:t xml:space="preserve"> these virtual function will not mater.  </w:t>
       </w:r>
       <w:r>
         <w:t xml:space="preserve"> </w:t>
@@ -5251,13 +7221,31 @@
     </w:p>
     <w:p>
       <w:r>
-        <w:t xml:space="preserve">In some cases we could sort the entity based on type and update them.  This would give us good saving in these cases as we would get less branch </w:t>
-      </w:r>
+        <w:t xml:space="preserve">In some cases we could sort the entity based on type and update them.  This would give us good saving in these </w:t>
+      </w:r>
+      <w:proofErr w:type="gramStart"/>
+      <w:r>
+        <w:t>cases</w:t>
+      </w:r>
+      <w:proofErr w:type="gramEnd"/>
+      <w:r>
+        <w:t xml:space="preserve"> as we would get less branch </w:t>
+      </w:r>
+      <w:proofErr w:type="spellStart"/>
       <w:r>
         <w:t>misprediction</w:t>
       </w:r>
-      <w:r>
-        <w:t xml:space="preserve"> however this is not always posable.  Even in these cases comparing data and not calling a virtual function would be better. </w:t>
+      <w:proofErr w:type="spellEnd"/>
+      <w:r>
+        <w:t xml:space="preserve"> however this is not always </w:t>
+      </w:r>
+      <w:proofErr w:type="spellStart"/>
+      <w:r>
+        <w:t>posable</w:t>
+      </w:r>
+      <w:proofErr w:type="spellEnd"/>
+      <w:r>
+        <w:t xml:space="preserve">.  Even in these cases comparing data and not calling a virtual function would be better. </w:t>
       </w:r>
     </w:p>
     <w:p/>
@@ -5267,8 +7255,13 @@
           <w:lang w:val="en-CA"/>
         </w:rPr>
       </w:pPr>
-      <w:r>
-        <w:t xml:space="preserve">A static typing systems could be writing in some cases but the entity </w:t>
+      <w:proofErr w:type="gramStart"/>
+      <w:r>
+        <w:t>A static typing systems</w:t>
+      </w:r>
+      <w:proofErr w:type="gramEnd"/>
+      <w:r>
+        <w:t xml:space="preserve"> could be writing in some cases but the entity </w:t>
       </w:r>
       <w:r>
         <w:rPr>
@@ -5369,17 +7362,83 @@
           <w:lang w:eastAsia="ja-JP"/>
         </w:rPr>
         <w:lastRenderedPageBreak/>
-        <w:t xml:space="preserve">One interesting problem is comdat folding that some linker do. </w:t>
-      </w:r>
-      <w:r>
-        <w:rPr>
-          <w:rFonts w:ascii="Times" w:hAnsi="Times" w:cs="Times New Roman"/>
-          <w:color w:val="000000"/>
-          <w:sz w:val="27"/>
-          <w:szCs w:val="27"/>
-          <w:lang w:eastAsia="ja-JP"/>
-        </w:rPr>
-        <w:t xml:space="preserve">Optimized code with comdat folding means simple function like </w:t>
+        <w:t xml:space="preserve">One interesting problem is </w:t>
+      </w:r>
+      <w:proofErr w:type="spellStart"/>
+      <w:r>
+        <w:rPr>
+          <w:rFonts w:ascii="Times" w:hAnsi="Times" w:cs="Times New Roman"/>
+          <w:color w:val="000000"/>
+          <w:sz w:val="27"/>
+          <w:szCs w:val="27"/>
+          <w:lang w:eastAsia="ja-JP"/>
+        </w:rPr>
+        <w:t>comdat</w:t>
+      </w:r>
+      <w:proofErr w:type="spellEnd"/>
+      <w:r>
+        <w:rPr>
+          <w:rFonts w:ascii="Times" w:hAnsi="Times" w:cs="Times New Roman"/>
+          <w:color w:val="000000"/>
+          <w:sz w:val="27"/>
+          <w:szCs w:val="27"/>
+          <w:lang w:eastAsia="ja-JP"/>
+        </w:rPr>
+        <w:t xml:space="preserve"> folding that some </w:t>
+      </w:r>
+      <w:proofErr w:type="gramStart"/>
+      <w:r>
+        <w:rPr>
+          <w:rFonts w:ascii="Times" w:hAnsi="Times" w:cs="Times New Roman"/>
+          <w:color w:val="000000"/>
+          <w:sz w:val="27"/>
+          <w:szCs w:val="27"/>
+          <w:lang w:eastAsia="ja-JP"/>
+        </w:rPr>
+        <w:t>linker do</w:t>
+      </w:r>
+      <w:proofErr w:type="gramEnd"/>
+      <w:r>
+        <w:rPr>
+          <w:rFonts w:ascii="Times" w:hAnsi="Times" w:cs="Times New Roman"/>
+          <w:color w:val="000000"/>
+          <w:sz w:val="27"/>
+          <w:szCs w:val="27"/>
+          <w:lang w:eastAsia="ja-JP"/>
+        </w:rPr>
+        <w:t xml:space="preserve">. </w:t>
+      </w:r>
+      <w:r>
+        <w:rPr>
+          <w:rFonts w:ascii="Times" w:hAnsi="Times" w:cs="Times New Roman"/>
+          <w:color w:val="000000"/>
+          <w:sz w:val="27"/>
+          <w:szCs w:val="27"/>
+          <w:lang w:eastAsia="ja-JP"/>
+        </w:rPr>
+        <w:t xml:space="preserve">Optimized code with </w:t>
+      </w:r>
+      <w:proofErr w:type="spellStart"/>
+      <w:r>
+        <w:rPr>
+          <w:rFonts w:ascii="Times" w:hAnsi="Times" w:cs="Times New Roman"/>
+          <w:color w:val="000000"/>
+          <w:sz w:val="27"/>
+          <w:szCs w:val="27"/>
+          <w:lang w:eastAsia="ja-JP"/>
+        </w:rPr>
+        <w:t>comdat</w:t>
+      </w:r>
+      <w:proofErr w:type="spellEnd"/>
+      <w:r>
+        <w:rPr>
+          <w:rFonts w:ascii="Times" w:hAnsi="Times" w:cs="Times New Roman"/>
+          <w:color w:val="000000"/>
+          <w:sz w:val="27"/>
+          <w:szCs w:val="27"/>
+          <w:lang w:eastAsia="ja-JP"/>
+        </w:rPr>
+        <w:t xml:space="preserve"> folding means simple function like </w:t>
       </w:r>
       <w:r>
         <w:rPr>
@@ -5413,6 +7472,8 @@
           <w:lang w:eastAsia="ja-JP"/>
         </w:rPr>
       </w:pPr>
+      <w:proofErr w:type="spellStart"/>
+      <w:proofErr w:type="gramStart"/>
       <w:r>
         <w:rPr>
           <w:rFonts w:ascii="Lucida Console" w:hAnsi="Lucida Console" w:cs="Times New Roman"/>
@@ -5421,7 +7482,29 @@
           <w:szCs w:val="27"/>
           <w:lang w:eastAsia="ja-JP"/>
         </w:rPr>
-        <w:t xml:space="preserve">size_t foo () { 0 return;} </w:t>
+        <w:t>size</w:t>
+      </w:r>
+      <w:proofErr w:type="gramEnd"/>
+      <w:r>
+        <w:rPr>
+          <w:rFonts w:ascii="Lucida Console" w:hAnsi="Lucida Console" w:cs="Times New Roman"/>
+          <w:color w:val="000000"/>
+          <w:sz w:val="27"/>
+          <w:szCs w:val="27"/>
+          <w:lang w:eastAsia="ja-JP"/>
+        </w:rPr>
+        <w:t>_t</w:t>
+      </w:r>
+      <w:proofErr w:type="spellEnd"/>
+      <w:r>
+        <w:rPr>
+          <w:rFonts w:ascii="Lucida Console" w:hAnsi="Lucida Console" w:cs="Times New Roman"/>
+          <w:color w:val="000000"/>
+          <w:sz w:val="27"/>
+          <w:szCs w:val="27"/>
+          <w:lang w:eastAsia="ja-JP"/>
+        </w:rPr>
+        <w:t xml:space="preserve"> foo () { 0 return;} </w:t>
       </w:r>
     </w:p>
     <w:p>
@@ -5434,6 +7517,7 @@
           <w:lang w:eastAsia="ja-JP"/>
         </w:rPr>
       </w:pPr>
+      <w:proofErr w:type="gramStart"/>
       <w:r>
         <w:rPr>
           <w:rFonts w:ascii="Lucida Console" w:hAnsi="Lucida Console" w:cs="Times New Roman"/>
@@ -5442,7 +7526,18 @@
           <w:szCs w:val="27"/>
           <w:lang w:eastAsia="ja-JP"/>
         </w:rPr>
-        <w:t xml:space="preserve">void *bar() { 0 return;} </w:t>
+        <w:t>void</w:t>
+      </w:r>
+      <w:proofErr w:type="gramEnd"/>
+      <w:r>
+        <w:rPr>
+          <w:rFonts w:ascii="Lucida Console" w:hAnsi="Lucida Console" w:cs="Times New Roman"/>
+          <w:color w:val="000000"/>
+          <w:sz w:val="27"/>
+          <w:szCs w:val="27"/>
+          <w:lang w:eastAsia="ja-JP"/>
+        </w:rPr>
+        <w:t xml:space="preserve"> *bar() { 0 return;} </w:t>
       </w:r>
     </w:p>
     <w:p>
@@ -5504,17 +7599,50 @@
           <w:szCs w:val="27"/>
           <w:lang w:eastAsia="ja-JP"/>
         </w:rPr>
-        <w:t xml:space="preserve">I am not sure how we should work around this problem. Most ideas I have are a pain and compiler specific like adding some inline asm to access a pretend to access a function static var.  </w:t>
-      </w:r>
-      <w:r>
-        <w:rPr>
-          <w:rFonts w:ascii="Times" w:hAnsi="Times" w:cs="Times New Roman"/>
-          <w:color w:val="000000"/>
-          <w:sz w:val="27"/>
-          <w:szCs w:val="27"/>
-          <w:lang w:eastAsia="ja-JP"/>
-        </w:rPr>
-        <w:t xml:space="preserve">I would still want this feature even if a perfect solution can’t be found but this would mean this feature could only be used by </w:t>
+        <w:t xml:space="preserve">I am not sure how we should work around this problem. Most ideas I have are a pain and compiler specific like adding some inline </w:t>
+      </w:r>
+      <w:proofErr w:type="spellStart"/>
+      <w:r>
+        <w:rPr>
+          <w:rFonts w:ascii="Times" w:hAnsi="Times" w:cs="Times New Roman"/>
+          <w:color w:val="000000"/>
+          <w:sz w:val="27"/>
+          <w:szCs w:val="27"/>
+          <w:lang w:eastAsia="ja-JP"/>
+        </w:rPr>
+        <w:t>asm</w:t>
+      </w:r>
+      <w:proofErr w:type="spellEnd"/>
+      <w:r>
+        <w:rPr>
+          <w:rFonts w:ascii="Times" w:hAnsi="Times" w:cs="Times New Roman"/>
+          <w:color w:val="000000"/>
+          <w:sz w:val="27"/>
+          <w:szCs w:val="27"/>
+          <w:lang w:eastAsia="ja-JP"/>
+        </w:rPr>
+        <w:t xml:space="preserve"> to access a pretend to access a function static var.  </w:t>
+      </w:r>
+      <w:r>
+        <w:rPr>
+          <w:rFonts w:ascii="Times" w:hAnsi="Times" w:cs="Times New Roman"/>
+          <w:color w:val="000000"/>
+          <w:sz w:val="27"/>
+          <w:szCs w:val="27"/>
+          <w:lang w:eastAsia="ja-JP"/>
+        </w:rPr>
+        <w:t xml:space="preserve">I would still want this feature even if a perfect solution can’t be found but this would mean </w:t>
+      </w:r>
+      <w:proofErr w:type="gramStart"/>
+      <w:r>
+        <w:rPr>
+          <w:rFonts w:ascii="Times" w:hAnsi="Times" w:cs="Times New Roman"/>
+          <w:color w:val="000000"/>
+          <w:sz w:val="27"/>
+          <w:szCs w:val="27"/>
+          <w:lang w:eastAsia="ja-JP"/>
+        </w:rPr>
+        <w:t xml:space="preserve">this feature could only be used by </w:t>
       </w:r>
       <w:r>
         <w:rPr>
@@ -5546,6 +7674,7 @@
         </w:rPr>
         <w:t>”</w:t>
       </w:r>
+      <w:proofErr w:type="gramEnd"/>
       <w:r>
         <w:rPr>
           <w:rFonts w:ascii="Times" w:hAnsi="Times" w:cs="Times New Roman"/>
@@ -5568,8 +7697,8 @@
 </file>
 
 <file path=word/numbering.xml><?xml version="1.0" encoding="utf-8"?>
-<w:numbering xmlns:wpc="http://schemas.microsoft.com/office/word/2010/wordprocessingCanvas" xmlns:mc="http://schemas.openxmlformats.org/markup-compatibility/2006" xmlns:o="urn:schemas-microsoft-com:office:office" xmlns:r="http://schemas.openxmlformats.org/officeDocument/2006/relationships" xmlns:m="http://schemas.openxmlformats.org/officeDocument/2006/math" xmlns:v="urn:schemas-microsoft-com:vml" xmlns:wp14="http://schemas.microsoft.com/office/word/2010/wordprocessingDrawing" xmlns:wp="http://schemas.openxmlformats.org/drawingml/2006/wordprocessingDrawing" xmlns:w10="urn:schemas-microsoft-com:office:word" xmlns:w="http://schemas.openxmlformats.org/wordprocessingml/2006/main" xmlns:w14="http://schemas.microsoft.com/office/word/2010/wordml" xmlns:w15="http://schemas.microsoft.com/office/word/2012/wordml" xmlns:wpg="http://schemas.microsoft.com/office/word/2010/wordprocessingGroup" xmlns:wpi="http://schemas.microsoft.com/office/word/2010/wordprocessingInk" xmlns:wne="http://schemas.microsoft.com/office/word/2006/wordml" xmlns:wps="http://schemas.microsoft.com/office/word/2010/wordprocessingShape" mc:Ignorable="w14 w15 wp14">
-  <w:abstractNum w:abstractNumId="0" w15:restartNumberingAfterBreak="0">
+<w:numbering xmlns:wpc="http://schemas.microsoft.com/office/word/2010/wordprocessingCanvas" xmlns:mo="http://schemas.microsoft.com/office/mac/office/2008/main" xmlns:mc="http://schemas.openxmlformats.org/markup-compatibility/2006" xmlns:mv="urn:schemas-microsoft-com:mac:vml" xmlns:o="urn:schemas-microsoft-com:office:office" xmlns:r="http://schemas.openxmlformats.org/officeDocument/2006/relationships" xmlns:m="http://schemas.openxmlformats.org/officeDocument/2006/math" xmlns:v="urn:schemas-microsoft-com:vml" xmlns:wp14="http://schemas.microsoft.com/office/word/2010/wordprocessingDrawing" xmlns:wp="http://schemas.openxmlformats.org/drawingml/2006/wordprocessingDrawing" xmlns:w10="urn:schemas-microsoft-com:office:word" xmlns:w="http://schemas.openxmlformats.org/wordprocessingml/2006/main" xmlns:w14="http://schemas.microsoft.com/office/word/2010/wordml" xmlns:wpg="http://schemas.microsoft.com/office/word/2010/wordprocessingGroup" xmlns:wpi="http://schemas.microsoft.com/office/word/2010/wordprocessingInk" xmlns:wne="http://schemas.microsoft.com/office/word/2006/wordml" xmlns:wps="http://schemas.microsoft.com/office/word/2010/wordprocessingShape" mc:Ignorable="w14 wp14">
+  <w:abstractNum w:abstractNumId="0">
     <w:nsid w:val="2310576B"/>
     <w:multiLevelType w:val="hybridMultilevel"/>
     <w:tmpl w:val="C7E07A98"/>
@@ -5682,7 +7811,7 @@
       </w:rPr>
     </w:lvl>
   </w:abstractNum>
-  <w:abstractNum w:abstractNumId="1" w15:restartNumberingAfterBreak="0">
+  <w:abstractNum w:abstractNumId="1">
     <w:nsid w:val="2A9E2620"/>
     <w:multiLevelType w:val="hybridMultilevel"/>
     <w:tmpl w:val="BED2F888"/>
@@ -5768,7 +7897,7 @@
       </w:pPr>
     </w:lvl>
   </w:abstractNum>
-  <w:abstractNum w:abstractNumId="2" w15:restartNumberingAfterBreak="0">
+  <w:abstractNum w:abstractNumId="2">
     <w:nsid w:val="474D2844"/>
     <w:multiLevelType w:val="hybridMultilevel"/>
     <w:tmpl w:val="C53AE68A"/>
@@ -5881,7 +8010,7 @@
       </w:rPr>
     </w:lvl>
   </w:abstractNum>
-  <w:abstractNum w:abstractNumId="3" w15:restartNumberingAfterBreak="0">
+  <w:abstractNum w:abstractNumId="3">
     <w:nsid w:val="5D0F434C"/>
     <w:multiLevelType w:val="hybridMultilevel"/>
     <w:tmpl w:val="1AA8E8CC"/>
@@ -6010,7 +8139,7 @@
 </file>
 
 <file path=word/styles.xml><?xml version="1.0" encoding="utf-8"?>
-<w:styles xmlns:mc="http://schemas.openxmlformats.org/markup-compatibility/2006" xmlns:r="http://schemas.openxmlformats.org/officeDocument/2006/relationships" xmlns:w="http://schemas.openxmlformats.org/wordprocessingml/2006/main" xmlns:w14="http://schemas.microsoft.com/office/word/2010/wordml" xmlns:w15="http://schemas.microsoft.com/office/word/2012/wordml" mc:Ignorable="w14 w15">
+<w:styles xmlns:mc="http://schemas.openxmlformats.org/markup-compatibility/2006" xmlns:r="http://schemas.openxmlformats.org/officeDocument/2006/relationships" xmlns:w="http://schemas.openxmlformats.org/wordprocessingml/2006/main" xmlns:w14="http://schemas.microsoft.com/office/word/2010/wordml" mc:Ignorable="w14">
   <w:docDefaults>
     <w:rPrDefault>
       <w:rPr>
@@ -6022,369 +8151,153 @@
     </w:rPrDefault>
     <w:pPrDefault/>
   </w:docDefaults>
-  <w:latentStyles w:defLockedState="0" w:defUIPriority="99" w:defSemiHidden="0" w:defUnhideWhenUsed="0" w:defQFormat="0" w:count="371">
-    <w:lsdException w:name="Normal" w:uiPriority="0" w:qFormat="1"/>
-    <w:lsdException w:name="heading 1" w:uiPriority="9" w:qFormat="1"/>
-    <w:lsdException w:name="heading 2" w:semiHidden="1" w:uiPriority="9" w:unhideWhenUsed="1" w:qFormat="1"/>
-    <w:lsdException w:name="heading 3" w:semiHidden="1" w:uiPriority="9" w:unhideWhenUsed="1" w:qFormat="1"/>
-    <w:lsdException w:name="heading 4" w:semiHidden="1" w:uiPriority="9" w:unhideWhenUsed="1" w:qFormat="1"/>
-    <w:lsdException w:name="heading 5" w:semiHidden="1" w:uiPriority="9" w:unhideWhenUsed="1" w:qFormat="1"/>
-    <w:lsdException w:name="heading 6" w:semiHidden="1" w:uiPriority="9" w:unhideWhenUsed="1" w:qFormat="1"/>
-    <w:lsdException w:name="heading 7" w:semiHidden="1" w:uiPriority="9" w:unhideWhenUsed="1" w:qFormat="1"/>
-    <w:lsdException w:name="heading 8" w:semiHidden="1" w:uiPriority="9" w:unhideWhenUsed="1" w:qFormat="1"/>
-    <w:lsdException w:name="heading 9" w:semiHidden="1" w:uiPriority="9" w:unhideWhenUsed="1" w:qFormat="1"/>
-    <w:lsdException w:name="index 1" w:semiHidden="1" w:unhideWhenUsed="1"/>
-    <w:lsdException w:name="index 2" w:semiHidden="1" w:unhideWhenUsed="1"/>
-    <w:lsdException w:name="index 3" w:semiHidden="1" w:unhideWhenUsed="1"/>
-    <w:lsdException w:name="index 4" w:semiHidden="1" w:unhideWhenUsed="1"/>
-    <w:lsdException w:name="index 5" w:semiHidden="1" w:unhideWhenUsed="1"/>
-    <w:lsdException w:name="index 6" w:semiHidden="1" w:unhideWhenUsed="1"/>
-    <w:lsdException w:name="index 7" w:semiHidden="1" w:unhideWhenUsed="1"/>
-    <w:lsdException w:name="index 8" w:semiHidden="1" w:unhideWhenUsed="1"/>
-    <w:lsdException w:name="index 9" w:semiHidden="1" w:unhideWhenUsed="1"/>
-    <w:lsdException w:name="toc 1" w:semiHidden="1" w:uiPriority="39" w:unhideWhenUsed="1"/>
-    <w:lsdException w:name="toc 2" w:semiHidden="1" w:uiPriority="39" w:unhideWhenUsed="1"/>
-    <w:lsdException w:name="toc 3" w:semiHidden="1" w:uiPriority="39" w:unhideWhenUsed="1"/>
-    <w:lsdException w:name="toc 4" w:semiHidden="1" w:uiPriority="39" w:unhideWhenUsed="1"/>
-    <w:lsdException w:name="toc 5" w:semiHidden="1" w:uiPriority="39" w:unhideWhenUsed="1"/>
-    <w:lsdException w:name="toc 6" w:semiHidden="1" w:uiPriority="39" w:unhideWhenUsed="1"/>
-    <w:lsdException w:name="toc 7" w:semiHidden="1" w:uiPriority="39" w:unhideWhenUsed="1"/>
-    <w:lsdException w:name="toc 8" w:semiHidden="1" w:uiPriority="39" w:unhideWhenUsed="1"/>
-    <w:lsdException w:name="toc 9" w:semiHidden="1" w:uiPriority="39" w:unhideWhenUsed="1"/>
-    <w:lsdException w:name="Normal Indent" w:semiHidden="1" w:unhideWhenUsed="1"/>
-    <w:lsdException w:name="footnote text" w:semiHidden="1" w:unhideWhenUsed="1"/>
-    <w:lsdException w:name="annotation text" w:semiHidden="1" w:unhideWhenUsed="1"/>
-    <w:lsdException w:name="header" w:semiHidden="1" w:unhideWhenUsed="1"/>
-    <w:lsdException w:name="footer" w:semiHidden="1" w:unhideWhenUsed="1"/>
-    <w:lsdException w:name="index heading" w:semiHidden="1" w:unhideWhenUsed="1"/>
-    <w:lsdException w:name="caption" w:semiHidden="1" w:uiPriority="35" w:unhideWhenUsed="1" w:qFormat="1"/>
-    <w:lsdException w:name="table of figures" w:semiHidden="1" w:unhideWhenUsed="1"/>
-    <w:lsdException w:name="envelope address" w:semiHidden="1" w:unhideWhenUsed="1"/>
-    <w:lsdException w:name="envelope return" w:semiHidden="1" w:unhideWhenUsed="1"/>
-    <w:lsdException w:name="footnote reference" w:semiHidden="1" w:unhideWhenUsed="1"/>
-    <w:lsdException w:name="annotation reference" w:semiHidden="1" w:unhideWhenUsed="1"/>
-    <w:lsdException w:name="line number" w:semiHidden="1" w:unhideWhenUsed="1"/>
-    <w:lsdException w:name="page number" w:semiHidden="1" w:unhideWhenUsed="1"/>
-    <w:lsdException w:name="endnote reference" w:semiHidden="1" w:unhideWhenUsed="1"/>
-    <w:lsdException w:name="endnote text" w:semiHidden="1" w:unhideWhenUsed="1"/>
-    <w:lsdException w:name="table of authorities" w:semiHidden="1" w:unhideWhenUsed="1"/>
-    <w:lsdException w:name="macro" w:semiHidden="1" w:unhideWhenUsed="1"/>
-    <w:lsdException w:name="toa heading" w:semiHidden="1" w:unhideWhenUsed="1"/>
-    <w:lsdException w:name="List" w:semiHidden="1" w:unhideWhenUsed="1"/>
-    <w:lsdException w:name="List Bullet" w:semiHidden="1" w:unhideWhenUsed="1"/>
-    <w:lsdException w:name="List Number" w:semiHidden="1" w:unhideWhenUsed="1"/>
-    <w:lsdException w:name="List 2" w:semiHidden="1" w:unhideWhenUsed="1"/>
-    <w:lsdException w:name="List 3" w:semiHidden="1" w:unhideWhenUsed="1"/>
-    <w:lsdException w:name="List 4" w:semiHidden="1" w:unhideWhenUsed="1"/>
-    <w:lsdException w:name="List 5" w:semiHidden="1" w:unhideWhenUsed="1"/>
-    <w:lsdException w:name="List Bullet 2" w:semiHidden="1" w:unhideWhenUsed="1"/>
-    <w:lsdException w:name="List Bullet 3" w:semiHidden="1" w:unhideWhenUsed="1"/>
-    <w:lsdException w:name="List Bullet 4" w:semiHidden="1" w:unhideWhenUsed="1"/>
-    <w:lsdException w:name="List Bullet 5" w:semiHidden="1" w:unhideWhenUsed="1"/>
-    <w:lsdException w:name="List Number 2" w:semiHidden="1" w:unhideWhenUsed="1"/>
-    <w:lsdException w:name="List Number 3" w:semiHidden="1" w:unhideWhenUsed="1"/>
-    <w:lsdException w:name="List Number 4" w:semiHidden="1" w:unhideWhenUsed="1"/>
-    <w:lsdException w:name="List Number 5" w:semiHidden="1" w:unhideWhenUsed="1"/>
-    <w:lsdException w:name="Title" w:uiPriority="10" w:qFormat="1"/>
-    <w:lsdException w:name="Closing" w:semiHidden="1" w:unhideWhenUsed="1"/>
-    <w:lsdException w:name="Signature" w:semiHidden="1" w:unhideWhenUsed="1"/>
-    <w:lsdException w:name="Default Paragraph Font" w:semiHidden="1" w:uiPriority="1" w:unhideWhenUsed="1"/>
-    <w:lsdException w:name="Body Text" w:semiHidden="1" w:unhideWhenUsed="1"/>
-    <w:lsdException w:name="Body Text Indent" w:semiHidden="1" w:unhideWhenUsed="1"/>
-    <w:lsdException w:name="List Continue" w:semiHidden="1" w:unhideWhenUsed="1"/>
-    <w:lsdException w:name="List Continue 2" w:semiHidden="1" w:unhideWhenUsed="1"/>
-    <w:lsdException w:name="List Continue 3" w:semiHidden="1" w:unhideWhenUsed="1"/>
-    <w:lsdException w:name="List Continue 4" w:semiHidden="1" w:unhideWhenUsed="1"/>
-    <w:lsdException w:name="List Continue 5" w:semiHidden="1" w:unhideWhenUsed="1"/>
-    <w:lsdException w:name="Message Header" w:semiHidden="1" w:unhideWhenUsed="1"/>
-    <w:lsdException w:name="Subtitle" w:uiPriority="11" w:qFormat="1"/>
-    <w:lsdException w:name="Salutation" w:semiHidden="1" w:unhideWhenUsed="1"/>
-    <w:lsdException w:name="Date" w:semiHidden="1" w:unhideWhenUsed="1"/>
-    <w:lsdException w:name="Body Text First Indent" w:semiHidden="1" w:unhideWhenUsed="1"/>
-    <w:lsdException w:name="Body Text First Indent 2" w:semiHidden="1" w:unhideWhenUsed="1"/>
-    <w:lsdException w:name="Note Heading" w:semiHidden="1" w:unhideWhenUsed="1"/>
-    <w:lsdException w:name="Body Text 2" w:semiHidden="1" w:unhideWhenUsed="1"/>
-    <w:lsdException w:name="Body Text 3" w:semiHidden="1" w:unhideWhenUsed="1"/>
-    <w:lsdException w:name="Body Text Indent 2" w:semiHidden="1" w:unhideWhenUsed="1"/>
-    <w:lsdException w:name="Body Text Indent 3" w:semiHidden="1" w:unhideWhenUsed="1"/>
-    <w:lsdException w:name="Block Text" w:semiHidden="1" w:unhideWhenUsed="1"/>
-    <w:lsdException w:name="Hyperlink" w:semiHidden="1" w:unhideWhenUsed="1"/>
-    <w:lsdException w:name="FollowedHyperlink" w:semiHidden="1" w:unhideWhenUsed="1"/>
-    <w:lsdException w:name="Strong" w:uiPriority="22" w:qFormat="1"/>
-    <w:lsdException w:name="Emphasis" w:uiPriority="20" w:qFormat="1"/>
-    <w:lsdException w:name="Document Map" w:semiHidden="1" w:unhideWhenUsed="1"/>
-    <w:lsdException w:name="Plain Text" w:semiHidden="1" w:unhideWhenUsed="1"/>
-    <w:lsdException w:name="E-mail Signature" w:semiHidden="1" w:unhideWhenUsed="1"/>
-    <w:lsdException w:name="HTML Top of Form" w:semiHidden="1" w:unhideWhenUsed="1"/>
-    <w:lsdException w:name="HTML Bottom of Form" w:semiHidden="1" w:unhideWhenUsed="1"/>
-    <w:lsdException w:name="Normal (Web)" w:semiHidden="1" w:unhideWhenUsed="1"/>
-    <w:lsdException w:name="HTML Acronym" w:semiHidden="1" w:unhideWhenUsed="1"/>
-    <w:lsdException w:name="HTML Address" w:semiHidden="1" w:unhideWhenUsed="1"/>
-    <w:lsdException w:name="HTML Cite" w:semiHidden="1" w:unhideWhenUsed="1"/>
-    <w:lsdException w:name="HTML Code" w:semiHidden="1" w:unhideWhenUsed="1"/>
-    <w:lsdException w:name="HTML Definition" w:semiHidden="1" w:unhideWhenUsed="1"/>
-    <w:lsdException w:name="HTML Keyboard" w:semiHidden="1" w:unhideWhenUsed="1"/>
-    <w:lsdException w:name="HTML Preformatted" w:semiHidden="1" w:unhideWhenUsed="1"/>
-    <w:lsdException w:name="HTML Sample" w:semiHidden="1" w:unhideWhenUsed="1"/>
-    <w:lsdException w:name="HTML Typewriter" w:semiHidden="1" w:unhideWhenUsed="1"/>
-    <w:lsdException w:name="HTML Variable" w:semiHidden="1" w:unhideWhenUsed="1"/>
-    <w:lsdException w:name="Normal Table" w:semiHidden="1" w:unhideWhenUsed="1"/>
-    <w:lsdException w:name="annotation subject" w:semiHidden="1" w:unhideWhenUsed="1"/>
-    <w:lsdException w:name="No List" w:semiHidden="1" w:unhideWhenUsed="1"/>
-    <w:lsdException w:name="Outline List 1" w:semiHidden="1" w:unhideWhenUsed="1"/>
-    <w:lsdException w:name="Outline List 2" w:semiHidden="1" w:unhideWhenUsed="1"/>
-    <w:lsdException w:name="Outline List 3" w:semiHidden="1" w:unhideWhenUsed="1"/>
-    <w:lsdException w:name="Table Simple 1" w:semiHidden="1" w:unhideWhenUsed="1"/>
-    <w:lsdException w:name="Table Simple 2" w:semiHidden="1" w:unhideWhenUsed="1"/>
-    <w:lsdException w:name="Table Simple 3" w:semiHidden="1" w:unhideWhenUsed="1"/>
-    <w:lsdException w:name="Table Classic 1" w:semiHidden="1" w:unhideWhenUsed="1"/>
-    <w:lsdException w:name="Table Classic 2" w:semiHidden="1" w:unhideWhenUsed="1"/>
-    <w:lsdException w:name="Table Classic 3" w:semiHidden="1" w:unhideWhenUsed="1"/>
-    <w:lsdException w:name="Table Classic 4" w:semiHidden="1" w:unhideWhenUsed="1"/>
-    <w:lsdException w:name="Table Colorful 1" w:semiHidden="1" w:unhideWhenUsed="1"/>
-    <w:lsdException w:name="Table Colorful 2" w:semiHidden="1" w:unhideWhenUsed="1"/>
-    <w:lsdException w:name="Table Colorful 3" w:semiHidden="1" w:unhideWhenUsed="1"/>
-    <w:lsdException w:name="Table Columns 1" w:semiHidden="1" w:unhideWhenUsed="1"/>
-    <w:lsdException w:name="Table Columns 2" w:semiHidden="1" w:unhideWhenUsed="1"/>
-    <w:lsdException w:name="Table Columns 3" w:semiHidden="1" w:unhideWhenUsed="1"/>
-    <w:lsdException w:name="Table Columns 4" w:semiHidden="1" w:unhideWhenUsed="1"/>
-    <w:lsdException w:name="Table Columns 5" w:semiHidden="1" w:unhideWhenUsed="1"/>
-    <w:lsdException w:name="Table Grid 1" w:semiHidden="1" w:unhideWhenUsed="1"/>
-    <w:lsdException w:name="Table Grid 2" w:semiHidden="1" w:unhideWhenUsed="1"/>
-    <w:lsdException w:name="Table Grid 3" w:semiHidden="1" w:unhideWhenUsed="1"/>
-    <w:lsdException w:name="Table Grid 4" w:semiHidden="1" w:unhideWhenUsed="1"/>
-    <w:lsdException w:name="Table Grid 5" w:semiHidden="1" w:unhideWhenUsed="1"/>
-    <w:lsdException w:name="Table Grid 6" w:semiHidden="1" w:unhideWhenUsed="1"/>
-    <w:lsdException w:name="Table Grid 7" w:semiHidden="1" w:unhideWhenUsed="1"/>
-    <w:lsdException w:name="Table Grid 8" w:semiHidden="1" w:unhideWhenUsed="1"/>
-    <w:lsdException w:name="Table List 1" w:semiHidden="1" w:unhideWhenUsed="1"/>
-    <w:lsdException w:name="Table List 2" w:semiHidden="1" w:unhideWhenUsed="1"/>
-    <w:lsdException w:name="Table List 3" w:semiHidden="1" w:unhideWhenUsed="1"/>
-    <w:lsdException w:name="Table List 4" w:semiHidden="1" w:unhideWhenUsed="1"/>
-    <w:lsdException w:name="Table List 5" w:semiHidden="1" w:unhideWhenUsed="1"/>
-    <w:lsdException w:name="Table List 6" w:semiHidden="1" w:unhideWhenUsed="1"/>
-    <w:lsdException w:name="Table List 7" w:semiHidden="1" w:unhideWhenUsed="1"/>
-    <w:lsdException w:name="Table List 8" w:semiHidden="1" w:unhideWhenUsed="1"/>
-    <w:lsdException w:name="Table 3D effects 1" w:semiHidden="1" w:unhideWhenUsed="1"/>
-    <w:lsdException w:name="Table 3D effects 2" w:semiHidden="1" w:unhideWhenUsed="1"/>
-    <w:lsdException w:name="Table 3D effects 3" w:semiHidden="1" w:unhideWhenUsed="1"/>
-    <w:lsdException w:name="Table Contemporary" w:semiHidden="1" w:unhideWhenUsed="1"/>
-    <w:lsdException w:name="Table Elegant" w:semiHidden="1" w:unhideWhenUsed="1"/>
-    <w:lsdException w:name="Table Professional" w:semiHidden="1" w:unhideWhenUsed="1"/>
-    <w:lsdException w:name="Table Subtle 1" w:semiHidden="1" w:unhideWhenUsed="1"/>
-    <w:lsdException w:name="Table Subtle 2" w:semiHidden="1" w:unhideWhenUsed="1"/>
-    <w:lsdException w:name="Table Web 1" w:semiHidden="1" w:unhideWhenUsed="1"/>
-    <w:lsdException w:name="Table Web 2" w:semiHidden="1" w:unhideWhenUsed="1"/>
-    <w:lsdException w:name="Table Web 3" w:semiHidden="1" w:unhideWhenUsed="1"/>
-    <w:lsdException w:name="Balloon Text" w:semiHidden="1" w:unhideWhenUsed="1"/>
-    <w:lsdException w:name="Table Grid" w:uiPriority="59"/>
-    <w:lsdException w:name="Table Theme" w:semiHidden="1" w:unhideWhenUsed="1"/>
-    <w:lsdException w:name="Placeholder Text" w:semiHidden="1"/>
-    <w:lsdException w:name="No Spacing" w:uiPriority="1" w:qFormat="1"/>
-    <w:lsdException w:name="Light Shading" w:uiPriority="60"/>
-    <w:lsdException w:name="Light List" w:uiPriority="61"/>
-    <w:lsdException w:name="Light Grid" w:uiPriority="62"/>
-    <w:lsdException w:name="Medium Shading 1" w:uiPriority="63"/>
-    <w:lsdException w:name="Medium Shading 2" w:uiPriority="64"/>
-    <w:lsdException w:name="Medium List 1" w:uiPriority="65"/>
-    <w:lsdException w:name="Medium List 2" w:uiPriority="66"/>
-    <w:lsdException w:name="Medium Grid 1" w:uiPriority="67"/>
-    <w:lsdException w:name="Medium Grid 2" w:uiPriority="68"/>
-    <w:lsdException w:name="Medium Grid 3" w:uiPriority="69"/>
-    <w:lsdException w:name="Dark List" w:uiPriority="70"/>
-    <w:lsdException w:name="Colorful Shading" w:uiPriority="71"/>
-    <w:lsdException w:name="Colorful List" w:uiPriority="72"/>
-    <w:lsdException w:name="Colorful Grid" w:uiPriority="73"/>
-    <w:lsdException w:name="Light Shading Accent 1" w:uiPriority="60"/>
-    <w:lsdException w:name="Light List Accent 1" w:uiPriority="61"/>
-    <w:lsdException w:name="Light Grid Accent 1" w:uiPriority="62"/>
-    <w:lsdException w:name="Medium Shading 1 Accent 1" w:uiPriority="63"/>
-    <w:lsdException w:name="Medium Shading 2 Accent 1" w:uiPriority="64"/>
-    <w:lsdException w:name="Medium List 1 Accent 1" w:uiPriority="65"/>
-    <w:lsdException w:name="Revision" w:semiHidden="1"/>
-    <w:lsdException w:name="List Paragraph" w:uiPriority="34" w:qFormat="1"/>
-    <w:lsdException w:name="Quote" w:uiPriority="29" w:qFormat="1"/>
-    <w:lsdException w:name="Intense Quote" w:uiPriority="30" w:qFormat="1"/>
-    <w:lsdException w:name="Medium List 2 Accent 1" w:uiPriority="66"/>
-    <w:lsdException w:name="Medium Grid 1 Accent 1" w:uiPriority="67"/>
-    <w:lsdException w:name="Medium Grid 2 Accent 1" w:uiPriority="68"/>
-    <w:lsdException w:name="Medium Grid 3 Accent 1" w:uiPriority="69"/>
-    <w:lsdException w:name="Dark List Accent 1" w:uiPriority="70"/>
-    <w:lsdException w:name="Colorful Shading Accent 1" w:uiPriority="71"/>
-    <w:lsdException w:name="Colorful List Accent 1" w:uiPriority="72"/>
-    <w:lsdException w:name="Colorful Grid Accent 1" w:uiPriority="73"/>
-    <w:lsdException w:name="Light Shading Accent 2" w:uiPriority="60"/>
-    <w:lsdException w:name="Light List Accent 2" w:uiPriority="61"/>
-    <w:lsdException w:name="Light Grid Accent 2" w:uiPriority="62"/>
-    <w:lsdException w:name="Medium Shading 1 Accent 2" w:uiPriority="63"/>
-    <w:lsdException w:name="Medium Shading 2 Accent 2" w:uiPriority="64"/>
-    <w:lsdException w:name="Medium List 1 Accent 2" w:uiPriority="65"/>
-    <w:lsdException w:name="Medium List 2 Accent 2" w:uiPriority="66"/>
-    <w:lsdException w:name="Medium Grid 1 Accent 2" w:uiPriority="67"/>
-    <w:lsdException w:name="Medium Grid 2 Accent 2" w:uiPriority="68"/>
-    <w:lsdException w:name="Medium Grid 3 Accent 2" w:uiPriority="69"/>
-    <w:lsdException w:name="Dark List Accent 2" w:uiPriority="70"/>
-    <w:lsdException w:name="Colorful Shading Accent 2" w:uiPriority="71"/>
-    <w:lsdException w:name="Colorful List Accent 2" w:uiPriority="72"/>
-    <w:lsdException w:name="Colorful Grid Accent 2" w:uiPriority="73"/>
-    <w:lsdException w:name="Light Shading Accent 3" w:uiPriority="60"/>
-    <w:lsdException w:name="Light List Accent 3" w:uiPriority="61"/>
-    <w:lsdException w:name="Light Grid Accent 3" w:uiPriority="62"/>
-    <w:lsdException w:name="Medium Shading 1 Accent 3" w:uiPriority="63"/>
-    <w:lsdException w:name="Medium Shading 2 Accent 3" w:uiPriority="64"/>
-    <w:lsdException w:name="Medium List 1 Accent 3" w:uiPriority="65"/>
-    <w:lsdException w:name="Medium List 2 Accent 3" w:uiPriority="66"/>
-    <w:lsdException w:name="Medium Grid 1 Accent 3" w:uiPriority="67"/>
-    <w:lsdException w:name="Medium Grid 2 Accent 3" w:uiPriority="68"/>
-    <w:lsdException w:name="Medium Grid 3 Accent 3" w:uiPriority="69"/>
-    <w:lsdException w:name="Dark List Accent 3" w:uiPriority="70"/>
-    <w:lsdException w:name="Colorful Shading Accent 3" w:uiPriority="71"/>
-    <w:lsdException w:name="Colorful List Accent 3" w:uiPriority="72"/>
-    <w:lsdException w:name="Colorful Grid Accent 3" w:uiPriority="73"/>
-    <w:lsdException w:name="Light Shading Accent 4" w:uiPriority="60"/>
-    <w:lsdException w:name="Light List Accent 4" w:uiPriority="61"/>
-    <w:lsdException w:name="Light Grid Accent 4" w:uiPriority="62"/>
-    <w:lsdException w:name="Medium Shading 1 Accent 4" w:uiPriority="63"/>
-    <w:lsdException w:name="Medium Shading 2 Accent 4" w:uiPriority="64"/>
-    <w:lsdException w:name="Medium List 1 Accent 4" w:uiPriority="65"/>
-    <w:lsdException w:name="Medium List 2 Accent 4" w:uiPriority="66"/>
-    <w:lsdException w:name="Medium Grid 1 Accent 4" w:uiPriority="67"/>
-    <w:lsdException w:name="Medium Grid 2 Accent 4" w:uiPriority="68"/>
-    <w:lsdException w:name="Medium Grid 3 Accent 4" w:uiPriority="69"/>
-    <w:lsdException w:name="Dark List Accent 4" w:uiPriority="70"/>
-    <w:lsdException w:name="Colorful Shading Accent 4" w:uiPriority="71"/>
-    <w:lsdException w:name="Colorful List Accent 4" w:uiPriority="72"/>
-    <w:lsdException w:name="Colorful Grid Accent 4" w:uiPriority="73"/>
-    <w:lsdException w:name="Light Shading Accent 5" w:uiPriority="60"/>
-    <w:lsdException w:name="Light List Accent 5" w:uiPriority="61"/>
-    <w:lsdException w:name="Light Grid Accent 5" w:uiPriority="62"/>
-    <w:lsdException w:name="Medium Shading 1 Accent 5" w:uiPriority="63"/>
-    <w:lsdException w:name="Medium Shading 2 Accent 5" w:uiPriority="64"/>
-    <w:lsdException w:name="Medium List 1 Accent 5" w:uiPriority="65"/>
-    <w:lsdException w:name="Medium List 2 Accent 5" w:uiPriority="66"/>
-    <w:lsdException w:name="Medium Grid 1 Accent 5" w:uiPriority="67"/>
-    <w:lsdException w:name="Medium Grid 2 Accent 5" w:uiPriority="68"/>
-    <w:lsdException w:name="Medium Grid 3 Accent 5" w:uiPriority="69"/>
-    <w:lsdException w:name="Dark List Accent 5" w:uiPriority="70"/>
-    <w:lsdException w:name="Colorful Shading Accent 5" w:uiPriority="71"/>
-    <w:lsdException w:name="Colorful List Accent 5" w:uiPriority="72"/>
-    <w:lsdException w:name="Colorful Grid Accent 5" w:uiPriority="73"/>
-    <w:lsdException w:name="Light Shading Accent 6" w:uiPriority="60"/>
-    <w:lsdException w:name="Light List Accent 6" w:uiPriority="61"/>
-    <w:lsdException w:name="Light Grid Accent 6" w:uiPriority="62"/>
-    <w:lsdException w:name="Medium Shading 1 Accent 6" w:uiPriority="63"/>
-    <w:lsdException w:name="Medium Shading 2 Accent 6" w:uiPriority="64"/>
-    <w:lsdException w:name="Medium List 1 Accent 6" w:uiPriority="65"/>
-    <w:lsdException w:name="Medium List 2 Accent 6" w:uiPriority="66"/>
-    <w:lsdException w:name="Medium Grid 1 Accent 6" w:uiPriority="67"/>
-    <w:lsdException w:name="Medium Grid 2 Accent 6" w:uiPriority="68"/>
-    <w:lsdException w:name="Medium Grid 3 Accent 6" w:uiPriority="69"/>
-    <w:lsdException w:name="Dark List Accent 6" w:uiPriority="70"/>
-    <w:lsdException w:name="Colorful Shading Accent 6" w:uiPriority="71"/>
-    <w:lsdException w:name="Colorful List Accent 6" w:uiPriority="72"/>
-    <w:lsdException w:name="Colorful Grid Accent 6" w:uiPriority="73"/>
-    <w:lsdException w:name="Subtle Emphasis" w:uiPriority="19" w:qFormat="1"/>
-    <w:lsdException w:name="Intense Emphasis" w:uiPriority="21" w:qFormat="1"/>
-    <w:lsdException w:name="Subtle Reference" w:uiPriority="31" w:qFormat="1"/>
-    <w:lsdException w:name="Intense Reference" w:uiPriority="32" w:qFormat="1"/>
-    <w:lsdException w:name="Book Title" w:uiPriority="33" w:qFormat="1"/>
-    <w:lsdException w:name="Bibliography" w:semiHidden="1" w:uiPriority="37" w:unhideWhenUsed="1"/>
-    <w:lsdException w:name="TOC Heading" w:semiHidden="1" w:uiPriority="39" w:unhideWhenUsed="1" w:qFormat="1"/>
-    <w:lsdException w:name="Grid Table 4" w:uiPriority="49"/>
-    <w:lsdException w:name="Grid Table 5 Dark" w:uiPriority="50"/>
-    <w:lsdException w:name="Grid Table 6 Colorful" w:uiPriority="51"/>
-    <w:lsdException w:name="Grid Table 7 Colorful" w:uiPriority="52"/>
-    <w:lsdException w:name="Grid Table 1 Light Accent 1" w:uiPriority="46"/>
-    <w:lsdException w:name="Grid Table 2 Accent 1" w:uiPriority="47"/>
-    <w:lsdException w:name="Grid Table 3 Accent 1" w:uiPriority="48"/>
-    <w:lsdException w:name="Grid Table 4 Accent 1" w:uiPriority="49"/>
-    <w:lsdException w:name="Grid Table 5 Dark Accent 1" w:uiPriority="50"/>
-    <w:lsdException w:name="Grid Table 6 Colorful Accent 1" w:uiPriority="51"/>
-    <w:lsdException w:name="Grid Table 7 Colorful Accent 1" w:uiPriority="52"/>
-    <w:lsdException w:name="Grid Table 1 Light Accent 2" w:uiPriority="46"/>
-    <w:lsdException w:name="Grid Table 2 Accent 2" w:uiPriority="47"/>
-    <w:lsdException w:name="Grid Table 3 Accent 2" w:uiPriority="48"/>
-    <w:lsdException w:name="Grid Table 4 Accent 2" w:uiPriority="49"/>
-    <w:lsdException w:name="Grid Table 5 Dark Accent 2" w:uiPriority="50"/>
-    <w:lsdException w:name="Grid Table 6 Colorful Accent 2" w:uiPriority="51"/>
-    <w:lsdException w:name="Grid Table 7 Colorful Accent 2" w:uiPriority="52"/>
-    <w:lsdException w:name="Grid Table 1 Light Accent 3" w:uiPriority="46"/>
-    <w:lsdException w:name="Grid Table 2 Accent 3" w:uiPriority="47"/>
-    <w:lsdException w:name="Grid Table 3 Accent 3" w:uiPriority="48"/>
-    <w:lsdException w:name="Grid Table 4 Accent 3" w:uiPriority="49"/>
-    <w:lsdException w:name="Grid Table 5 Dark Accent 3" w:uiPriority="50"/>
-    <w:lsdException w:name="Grid Table 6 Colorful Accent 3" w:uiPriority="51"/>
-    <w:lsdException w:name="Grid Table 7 Colorful Accent 3" w:uiPriority="52"/>
-    <w:lsdException w:name="Grid Table 1 Light Accent 4" w:uiPriority="46"/>
-    <w:lsdException w:name="Grid Table 2 Accent 4" w:uiPriority="47"/>
-    <w:lsdException w:name="Grid Table 3 Accent 4" w:uiPriority="48"/>
-    <w:lsdException w:name="Grid Table 4 Accent 4" w:uiPriority="49"/>
-    <w:lsdException w:name="Grid Table 5 Dark Accent 4" w:uiPriority="50"/>
-    <w:lsdException w:name="Grid Table 6 Colorful Accent 4" w:uiPriority="51"/>
-    <w:lsdException w:name="Grid Table 7 Colorful Accent 4" w:uiPriority="52"/>
-    <w:lsdException w:name="Grid Table 1 Light Accent 5" w:uiPriority="46"/>
-    <w:lsdException w:name="Grid Table 2 Accent 5" w:uiPriority="47"/>
-    <w:lsdException w:name="Grid Table 3 Accent 5" w:uiPriority="48"/>
-    <w:lsdException w:name="Grid Table 4 Accent 5" w:uiPriority="49"/>
-    <w:lsdException w:name="Grid Table 5 Dark Accent 5" w:uiPriority="50"/>
-    <w:lsdException w:name="Grid Table 6 Colorful Accent 5" w:uiPriority="51"/>
-    <w:lsdException w:name="Grid Table 7 Colorful Accent 5" w:uiPriority="52"/>
-    <w:lsdException w:name="Grid Table 1 Light Accent 6" w:uiPriority="46"/>
-    <w:lsdException w:name="Grid Table 2 Accent 6" w:uiPriority="47"/>
-    <w:lsdException w:name="Grid Table 3 Accent 6" w:uiPriority="48"/>
-    <w:lsdException w:name="Grid Table 4 Accent 6" w:uiPriority="49"/>
-    <w:lsdException w:name="Grid Table 5 Dark Accent 6" w:uiPriority="50"/>
-    <w:lsdException w:name="Grid Table 6 Colorful Accent 6" w:uiPriority="51"/>
-    <w:lsdException w:name="Grid Table 7 Colorful Accent 6" w:uiPriority="52"/>
-    <w:lsdException w:name="List Table 1 Light" w:uiPriority="46"/>
-    <w:lsdException w:name="List Table 2" w:uiPriority="47"/>
-    <w:lsdException w:name="List Table 3" w:uiPriority="48"/>
-    <w:lsdException w:name="List Table 4" w:uiPriority="49"/>
-    <w:lsdException w:name="List Table 5 Dark" w:uiPriority="50"/>
-    <w:lsdException w:name="List Table 6 Colorful" w:uiPriority="51"/>
-    <w:lsdException w:name="List Table 7 Colorful" w:uiPriority="52"/>
-    <w:lsdException w:name="List Table 1 Light Accent 1" w:uiPriority="46"/>
-    <w:lsdException w:name="List Table 2 Accent 1" w:uiPriority="47"/>
-    <w:lsdException w:name="List Table 3 Accent 1" w:uiPriority="48"/>
-    <w:lsdException w:name="List Table 4 Accent 1" w:uiPriority="49"/>
-    <w:lsdException w:name="List Table 5 Dark Accent 1" w:uiPriority="50"/>
-    <w:lsdException w:name="List Table 6 Colorful Accent 1" w:uiPriority="51"/>
-    <w:lsdException w:name="List Table 7 Colorful Accent 1" w:uiPriority="52"/>
-    <w:lsdException w:name="List Table 1 Light Accent 2" w:uiPriority="46"/>
-    <w:lsdException w:name="List Table 2 Accent 2" w:uiPriority="47"/>
-    <w:lsdException w:name="List Table 3 Accent 2" w:uiPriority="48"/>
-    <w:lsdException w:name="List Table 4 Accent 2" w:uiPriority="49"/>
-    <w:lsdException w:name="List Table 5 Dark Accent 2" w:uiPriority="50"/>
-    <w:lsdException w:name="List Table 6 Colorful Accent 2" w:uiPriority="51"/>
-    <w:lsdException w:name="List Table 7 Colorful Accent 2" w:uiPriority="52"/>
-    <w:lsdException w:name="List Table 1 Light Accent 3" w:uiPriority="46"/>
-    <w:lsdException w:name="List Table 2 Accent 3" w:uiPriority="47"/>
-    <w:lsdException w:name="List Table 3 Accent 3" w:uiPriority="48"/>
-    <w:lsdException w:name="List Table 4 Accent 3" w:uiPriority="49"/>
-    <w:lsdException w:name="List Table 5 Dark Accent 3" w:uiPriority="50"/>
-    <w:lsdException w:name="List Table 6 Colorful Accent 3" w:uiPriority="51"/>
-    <w:lsdException w:name="List Table 7 Colorful Accent 3" w:uiPriority="52"/>
-    <w:lsdException w:name="List Table 1 Light Accent 4" w:uiPriority="46"/>
-    <w:lsdException w:name="List Table 2 Accent 4" w:uiPriority="47"/>
-    <w:lsdException w:name="List Table 3 Accent 4" w:uiPriority="48"/>
-    <w:lsdException w:name="List Table 4 Accent 4" w:uiPriority="49"/>
-    <w:lsdException w:name="List Table 5 Dark Accent 4" w:uiPriority="50"/>
-    <w:lsdException w:name="List Table 6 Colorful Accent 4" w:uiPriority="51"/>
-    <w:lsdException w:name="List Table 7 Colorful Accent 4" w:uiPriority="52"/>
-    <w:lsdException w:name="List Table 1 Light Accent 5" w:uiPriority="46"/>
-    <w:lsdException w:name="List Table 2 Accent 5" w:uiPriority="47"/>
-    <w:lsdException w:name="List Table 3 Accent 5" w:uiPriority="48"/>
-    <w:lsdException w:name="List Table 4 Accent 5" w:uiPriority="49"/>
-    <w:lsdException w:name="List Table 5 Dark Accent 5" w:uiPriority="50"/>
-    <w:lsdException w:name="List Table 6 Colorful Accent 5" w:uiPriority="51"/>
-    <w:lsdException w:name="List Table 7 Colorful Accent 5" w:uiPriority="52"/>
-    <w:lsdException w:name="List Table 1 Light Accent 6" w:uiPriority="46"/>
-    <w:lsdException w:name="List Table 2 Accent 6" w:uiPriority="47"/>
-    <w:lsdException w:name="List Table 3 Accent 6" w:uiPriority="48"/>
-    <w:lsdException w:name="List Table 4 Accent 6" w:uiPriority="49"/>
-    <w:lsdException w:name="List Table 5 Dark Accent 6" w:uiPriority="50"/>
-    <w:lsdException w:name="List Table 6 Colorful Accent 6" w:uiPriority="51"/>
-    <w:lsdException w:name="List Table 7 Colorful Accent 6" w:uiPriority="52"/>
+  <w:latentStyles w:defLockedState="0" w:defUIPriority="99" w:defSemiHidden="1" w:defUnhideWhenUsed="1" w:defQFormat="0" w:count="276">
+    <w:lsdException w:name="Normal" w:semiHidden="0" w:uiPriority="0" w:unhideWhenUsed="0" w:qFormat="1"/>
+    <w:lsdException w:name="heading 1" w:semiHidden="0" w:uiPriority="9" w:unhideWhenUsed="0" w:qFormat="1"/>
+    <w:lsdException w:name="heading 2" w:uiPriority="9" w:qFormat="1"/>
+    <w:lsdException w:name="heading 3" w:uiPriority="9" w:qFormat="1"/>
+    <w:lsdException w:name="heading 4" w:uiPriority="9" w:qFormat="1"/>
+    <w:lsdException w:name="heading 5" w:uiPriority="9" w:qFormat="1"/>
+    <w:lsdException w:name="heading 6" w:uiPriority="9" w:qFormat="1"/>
+    <w:lsdException w:name="heading 7" w:uiPriority="9" w:qFormat="1"/>
+    <w:lsdException w:name="heading 8" w:uiPriority="9" w:qFormat="1"/>
+    <w:lsdException w:name="heading 9" w:uiPriority="9" w:qFormat="1"/>
+    <w:lsdException w:name="toc 1" w:uiPriority="39"/>
+    <w:lsdException w:name="toc 2" w:uiPriority="39"/>
+    <w:lsdException w:name="toc 3" w:uiPriority="39"/>
+    <w:lsdException w:name="toc 4" w:uiPriority="39"/>
+    <w:lsdException w:name="toc 5" w:uiPriority="39"/>
+    <w:lsdException w:name="toc 6" w:uiPriority="39"/>
+    <w:lsdException w:name="toc 7" w:uiPriority="39"/>
+    <w:lsdException w:name="toc 8" w:uiPriority="39"/>
+    <w:lsdException w:name="toc 9" w:uiPriority="39"/>
+    <w:lsdException w:name="caption" w:uiPriority="35" w:qFormat="1"/>
+    <w:lsdException w:name="Title" w:semiHidden="0" w:uiPriority="10" w:unhideWhenUsed="0" w:qFormat="1"/>
+    <w:lsdException w:name="Default Paragraph Font" w:uiPriority="1"/>
+    <w:lsdException w:name="Subtitle" w:semiHidden="0" w:uiPriority="11" w:unhideWhenUsed="0" w:qFormat="1"/>
+    <w:lsdException w:name="Strong" w:semiHidden="0" w:uiPriority="22" w:unhideWhenUsed="0" w:qFormat="1"/>
+    <w:lsdException w:name="Emphasis" w:semiHidden="0" w:uiPriority="20" w:unhideWhenUsed="0" w:qFormat="1"/>
+    <w:lsdException w:name="Table Grid" w:semiHidden="0" w:uiPriority="59" w:unhideWhenUsed="0"/>
+    <w:lsdException w:name="Note Level 1" w:semiHidden="0" w:unhideWhenUsed="0"/>
+    <w:lsdException w:name="Note Level 2" w:semiHidden="0" w:unhideWhenUsed="0"/>
+    <w:lsdException w:name="Note Level 3" w:semiHidden="0" w:unhideWhenUsed="0"/>
+    <w:lsdException w:name="Note Level 4" w:semiHidden="0" w:unhideWhenUsed="0"/>
+    <w:lsdException w:name="Note Level 5" w:semiHidden="0" w:unhideWhenUsed="0"/>
+    <w:lsdException w:name="Note Level 6" w:semiHidden="0" w:unhideWhenUsed="0"/>
+    <w:lsdException w:name="Note Level 7" w:semiHidden="0" w:unhideWhenUsed="0"/>
+    <w:lsdException w:name="Note Level 8" w:semiHidden="0" w:unhideWhenUsed="0"/>
+    <w:lsdException w:name="Note Level 9" w:semiHidden="0" w:unhideWhenUsed="0"/>
+    <w:lsdException w:name="Placeholder Text" w:unhideWhenUsed="0"/>
+    <w:lsdException w:name="No Spacing" w:semiHidden="0" w:uiPriority="1" w:unhideWhenUsed="0" w:qFormat="1"/>
+    <w:lsdException w:name="Light Shading" w:semiHidden="0" w:uiPriority="60" w:unhideWhenUsed="0"/>
+    <w:lsdException w:name="Light List" w:semiHidden="0" w:uiPriority="61" w:unhideWhenUsed="0"/>
+    <w:lsdException w:name="Light Grid" w:semiHidden="0" w:uiPriority="62" w:unhideWhenUsed="0"/>
+    <w:lsdException w:name="Medium Shading 1" w:semiHidden="0" w:uiPriority="63" w:unhideWhenUsed="0"/>
+    <w:lsdException w:name="Medium Shading 2" w:semiHidden="0" w:uiPriority="64" w:unhideWhenUsed="0"/>
+    <w:lsdException w:name="Medium List 1" w:semiHidden="0" w:uiPriority="65" w:unhideWhenUsed="0"/>
+    <w:lsdException w:name="Medium List 2" w:semiHidden="0" w:uiPriority="66" w:unhideWhenUsed="0"/>
+    <w:lsdException w:name="Medium Grid 1" w:semiHidden="0" w:uiPriority="67" w:unhideWhenUsed="0"/>
+    <w:lsdException w:name="Medium Grid 2" w:semiHidden="0" w:uiPriority="68" w:unhideWhenUsed="0"/>
+    <w:lsdException w:name="Medium Grid 3" w:semiHidden="0" w:uiPriority="69" w:unhideWhenUsed="0"/>
+    <w:lsdException w:name="Dark List" w:semiHidden="0" w:uiPriority="70" w:unhideWhenUsed="0"/>
+    <w:lsdException w:name="Colorful Shading" w:semiHidden="0" w:uiPriority="71" w:unhideWhenUsed="0"/>
+    <w:lsdException w:name="Colorful List" w:semiHidden="0" w:uiPriority="72" w:unhideWhenUsed="0"/>
+    <w:lsdException w:name="Colorful Grid" w:semiHidden="0" w:uiPriority="73" w:unhideWhenUsed="0"/>
+    <w:lsdException w:name="Light Shading Accent 1" w:semiHidden="0" w:uiPriority="60" w:unhideWhenUsed="0"/>
+    <w:lsdException w:name="Light List Accent 1" w:semiHidden="0" w:uiPriority="61" w:unhideWhenUsed="0"/>
+    <w:lsdException w:name="Light Grid Accent 1" w:semiHidden="0" w:uiPriority="62" w:unhideWhenUsed="0"/>
+    <w:lsdException w:name="Medium Shading 1 Accent 1" w:semiHidden="0" w:uiPriority="63" w:unhideWhenUsed="0"/>
+    <w:lsdException w:name="Medium Shading 2 Accent 1" w:semiHidden="0" w:uiPriority="64" w:unhideWhenUsed="0"/>
+    <w:lsdException w:name="Medium List 1 Accent 1" w:semiHidden="0" w:uiPriority="65" w:unhideWhenUsed="0"/>
+    <w:lsdException w:name="Revision" w:unhideWhenUsed="0"/>
+    <w:lsdException w:name="List Paragraph" w:semiHidden="0" w:uiPriority="34" w:unhideWhenUsed="0" w:qFormat="1"/>
+    <w:lsdException w:name="Quote" w:semiHidden="0" w:uiPriority="29" w:unhideWhenUsed="0" w:qFormat="1"/>
+    <w:lsdException w:name="Intense Quote" w:semiHidden="0" w:uiPriority="30" w:unhideWhenUsed="0" w:qFormat="1"/>
+    <w:lsdException w:name="Medium List 2 Accent 1" w:semiHidden="0" w:uiPriority="66" w:unhideWhenUsed="0"/>
+    <w:lsdException w:name="Medium Grid 1 Accent 1" w:semiHidden="0" w:uiPriority="67" w:unhideWhenUsed="0"/>
+    <w:lsdException w:name="Medium Grid 2 Accent 1" w:semiHidden="0" w:uiPriority="68" w:unhideWhenUsed="0"/>
+    <w:lsdException w:name="Medium Grid 3 Accent 1" w:semiHidden="0" w:uiPriority="69" w:unhideWhenUsed="0"/>
+    <w:lsdException w:name="Dark List Accent 1" w:semiHidden="0" w:uiPriority="70" w:unhideWhenUsed="0"/>
+    <w:lsdException w:name="Colorful Shading Accent 1" w:semiHidden="0" w:uiPriority="71" w:unhideWhenUsed="0"/>
+    <w:lsdException w:name="Colorful List Accent 1" w:semiHidden="0" w:uiPriority="72" w:unhideWhenUsed="0"/>
+    <w:lsdException w:name="Colorful Grid Accent 1" w:semiHidden="0" w:uiPriority="73" w:unhideWhenUsed="0"/>
+    <w:lsdException w:name="Light Shading Accent 2" w:semiHidden="0" w:uiPriority="60" w:unhideWhenUsed="0"/>
+    <w:lsdException w:name="Light List Accent 2" w:semiHidden="0" w:uiPriority="61" w:unhideWhenUsed="0"/>
+    <w:lsdException w:name="Light Grid Accent 2" w:semiHidden="0" w:uiPriority="62" w:unhideWhenUsed="0"/>
+    <w:lsdException w:name="Medium Shading 1 Accent 2" w:semiHidden="0" w:uiPriority="63" w:unhideWhenUsed="0"/>
+    <w:lsdException w:name="Medium Shading 2 Accent 2" w:semiHidden="0" w:uiPriority="64" w:unhideWhenUsed="0"/>
+    <w:lsdException w:name="Medium List 1 Accent 2" w:semiHidden="0" w:uiPriority="65" w:unhideWhenUsed="0"/>
+    <w:lsdException w:name="Medium List 2 Accent 2" w:semiHidden="0" w:uiPriority="66" w:unhideWhenUsed="0"/>
+    <w:lsdException w:name="Medium Grid 1 Accent 2" w:semiHidden="0" w:uiPriority="67" w:unhideWhenUsed="0"/>
+    <w:lsdException w:name="Medium Grid 2 Accent 2" w:semiHidden="0" w:uiPriority="68" w:unhideWhenUsed="0"/>
+    <w:lsdException w:name="Medium Grid 3 Accent 2" w:semiHidden="0" w:uiPriority="69" w:unhideWhenUsed="0"/>
+    <w:lsdException w:name="Dark List Accent 2" w:semiHidden="0" w:uiPriority="70" w:unhideWhenUsed="0"/>
+    <w:lsdException w:name="Colorful Shading Accent 2" w:semiHidden="0" w:uiPriority="71" w:unhideWhenUsed="0"/>
+    <w:lsdException w:name="Colorful List Accent 2" w:semiHidden="0" w:uiPriority="72" w:unhideWhenUsed="0"/>
+    <w:lsdException w:name="Colorful Grid Accent 2" w:semiHidden="0" w:uiPriority="73" w:unhideWhenUsed="0"/>
+    <w:lsdException w:name="Light Shading Accent 3" w:semiHidden="0" w:uiPriority="60" w:unhideWhenUsed="0"/>
+    <w:lsdException w:name="Light List Accent 3" w:semiHidden="0" w:uiPriority="61" w:unhideWhenUsed="0"/>
+    <w:lsdException w:name="Light Grid Accent 3" w:semiHidden="0" w:uiPriority="62" w:unhideWhenUsed="0"/>
+    <w:lsdException w:name="Medium Shading 1 Accent 3" w:semiHidden="0" w:uiPriority="63" w:unhideWhenUsed="0"/>
+    <w:lsdException w:name="Medium Shading 2 Accent 3" w:semiHidden="0" w:uiPriority="64" w:unhideWhenUsed="0"/>
+    <w:lsdException w:name="Medium List 1 Accent 3" w:semiHidden="0" w:uiPriority="65" w:unhideWhenUsed="0"/>
+    <w:lsdException w:name="Medium List 2 Accent 3" w:semiHidden="0" w:uiPriority="66" w:unhideWhenUsed="0"/>
+    <w:lsdException w:name="Medium Grid 1 Accent 3" w:semiHidden="0" w:uiPriority="67" w:unhideWhenUsed="0"/>
+    <w:lsdException w:name="Medium Grid 2 Accent 3" w:semiHidden="0" w:uiPriority="68" w:unhideWhenUsed="0"/>
+    <w:lsdException w:name="Medium Grid 3 Accent 3" w:semiHidden="0" w:uiPriority="69" w:unhideWhenUsed="0"/>
+    <w:lsdException w:name="Dark List Accent 3" w:semiHidden="0" w:uiPriority="70" w:unhideWhenUsed="0"/>
+    <w:lsdException w:name="Colorful Shading Accent 3" w:semiHidden="0" w:uiPriority="71" w:unhideWhenUsed="0"/>
+    <w:lsdException w:name="Colorful List Accent 3" w:semiHidden="0" w:uiPriority="72" w:unhideWhenUsed="0"/>
+    <w:lsdException w:name="Colorful Grid Accent 3" w:semiHidden="0" w:uiPriority="73" w:unhideWhenUsed="0"/>
+    <w:lsdException w:name="Light Shading Accent 4" w:semiHidden="0" w:uiPriority="60" w:unhideWhenUsed="0"/>
+    <w:lsdException w:name="Light List Accent 4" w:semiHidden="0" w:uiPriority="61" w:unhideWhenUsed="0"/>
+    <w:lsdException w:name="Light Grid Accent 4" w:semiHidden="0" w:uiPriority="62" w:unhideWhenUsed="0"/>
+    <w:lsdException w:name="Medium Shading 1 Accent 4" w:semiHidden="0" w:uiPriority="63" w:unhideWhenUsed="0"/>
+    <w:lsdException w:name="Medium Shading 2 Accent 4" w:semiHidden="0" w:uiPriority="64" w:unhideWhenUsed="0"/>
+    <w:lsdException w:name="Medium List 1 Accent 4" w:semiHidden="0" w:uiPriority="65" w:unhideWhenUsed="0"/>
+    <w:lsdException w:name="Medium List 2 Accent 4" w:semiHidden="0" w:uiPriority="66" w:unhideWhenUsed="0"/>
+    <w:lsdException w:name="Medium Grid 1 Accent 4" w:semiHidden="0" w:uiPriority="67" w:unhideWhenUsed="0"/>
+    <w:lsdException w:name="Medium Grid 2 Accent 4" w:semiHidden="0" w:uiPriority="68" w:unhideWhenUsed="0"/>
+    <w:lsdException w:name="Medium Grid 3 Accent 4" w:semiHidden="0" w:uiPriority="69" w:unhideWhenUsed="0"/>
+    <w:lsdException w:name="Dark List Accent 4" w:semiHidden="0" w:uiPriority="70" w:unhideWhenUsed="0"/>
+    <w:lsdException w:name="Colorful Shading Accent 4" w:semiHidden="0" w:uiPriority="71" w:unhideWhenUsed="0"/>
+    <w:lsdException w:name="Colorful List Accent 4" w:semiHidden="0" w:uiPriority="72" w:unhideWhenUsed="0"/>
+    <w:lsdException w:name="Colorful Grid Accent 4" w:semiHidden="0" w:uiPriority="73" w:unhideWhenUsed="0"/>
+    <w:lsdException w:name="Light Shading Accent 5" w:semiHidden="0" w:uiPriority="60" w:unhideWhenUsed="0"/>
+    <w:lsdException w:name="Light List Accent 5" w:semiHidden="0" w:uiPriority="61" w:unhideWhenUsed="0"/>
+    <w:lsdException w:name="Light Grid Accent 5" w:semiHidden="0" w:uiPriority="62" w:unhideWhenUsed="0"/>
+    <w:lsdException w:name="Medium Shading 1 Accent 5" w:semiHidden="0" w:uiPriority="63" w:unhideWhenUsed="0"/>
+    <w:lsdException w:name="Medium Shading 2 Accent 5" w:semiHidden="0" w:uiPriority="64" w:unhideWhenUsed="0"/>
+    <w:lsdException w:name="Medium List 1 Accent 5" w:semiHidden="0" w:uiPriority="65" w:unhideWhenUsed="0"/>
+    <w:lsdException w:name="Medium List 2 Accent 5" w:semiHidden="0" w:uiPriority="66" w:unhideWhenUsed="0"/>
+    <w:lsdException w:name="Medium Grid 1 Accent 5" w:semiHidden="0" w:uiPriority="67" w:unhideWhenUsed="0"/>
+    <w:lsdException w:name="Medium Grid 2 Accent 5" w:semiHidden="0" w:uiPriority="68" w:unhideWhenUsed="0"/>
+    <w:lsdException w:name="Medium Grid 3 Accent 5" w:semiHidden="0" w:uiPriority="69" w:unhideWhenUsed="0"/>
+    <w:lsdException w:name="Dark List Accent 5" w:semiHidden="0" w:uiPriority="70" w:unhideWhenUsed="0"/>
+    <w:lsdException w:name="Colorful Shading Accent 5" w:semiHidden="0" w:uiPriority="71" w:unhideWhenUsed="0"/>
+    <w:lsdException w:name="Colorful List Accent 5" w:semiHidden="0" w:uiPriority="72" w:unhideWhenUsed="0"/>
+    <w:lsdException w:name="Colorful Grid Accent 5" w:semiHidden="0" w:uiPriority="73" w:unhideWhenUsed="0"/>
+    <w:lsdException w:name="Light Shading Accent 6" w:semiHidden="0" w:uiPriority="60" w:unhideWhenUsed="0"/>
+    <w:lsdException w:name="Light List Accent 6" w:semiHidden="0" w:uiPriority="61" w:unhideWhenUsed="0"/>
+    <w:lsdException w:name="Light Grid Accent 6" w:semiHidden="0" w:uiPriority="62" w:unhideWhenUsed="0"/>
+    <w:lsdException w:name="Medium Shading 1 Accent 6" w:semiHidden="0" w:uiPriority="63" w:unhideWhenUsed="0"/>
+    <w:lsdException w:name="Medium Shading 2 Accent 6" w:semiHidden="0" w:uiPriority="64" w:unhideWhenUsed="0"/>
+    <w:lsdException w:name="Medium List 1 Accent 6" w:semiHidden="0" w:uiPriority="65" w:unhideWhenUsed="0"/>
+    <w:lsdException w:name="Medium List 2 Accent 6" w:semiHidden="0" w:uiPriority="66" w:unhideWhenUsed="0"/>
+    <w:lsdException w:name="Medium Grid 1 Accent 6" w:semiHidden="0" w:uiPriority="67" w:unhideWhenUsed="0"/>
+    <w:lsdException w:name="Medium Grid 2 Accent 6" w:semiHidden="0" w:uiPriority="68" w:unhideWhenUsed="0"/>
+    <w:lsdException w:name="Medium Grid 3 Accent 6" w:semiHidden="0" w:uiPriority="69" w:unhideWhenUsed="0"/>
+    <w:lsdException w:name="Dark List Accent 6" w:semiHidden="0" w:uiPriority="70" w:unhideWhenUsed="0"/>
+    <w:lsdException w:name="Colorful Shading Accent 6" w:semiHidden="0" w:uiPriority="71" w:unhideWhenUsed="0"/>
+    <w:lsdException w:name="Colorful List Accent 6" w:semiHidden="0" w:uiPriority="72" w:unhideWhenUsed="0"/>
+    <w:lsdException w:name="Colorful Grid Accent 6" w:semiHidden="0" w:uiPriority="73" w:unhideWhenUsed="0"/>
+    <w:lsdException w:name="Subtle Emphasis" w:semiHidden="0" w:uiPriority="19" w:unhideWhenUsed="0" w:qFormat="1"/>
+    <w:lsdException w:name="Intense Emphasis" w:semiHidden="0" w:uiPriority="21" w:unhideWhenUsed="0" w:qFormat="1"/>
+    <w:lsdException w:name="Subtle Reference" w:semiHidden="0" w:uiPriority="31" w:unhideWhenUsed="0" w:qFormat="1"/>
+    <w:lsdException w:name="Intense Reference" w:semiHidden="0" w:uiPriority="32" w:unhideWhenUsed="0" w:qFormat="1"/>
+    <w:lsdException w:name="Book Title" w:semiHidden="0" w:uiPriority="33" w:unhideWhenUsed="0" w:qFormat="1"/>
+    <w:lsdException w:name="Bibliography" w:uiPriority="37"/>
+    <w:lsdException w:name="TOC Heading" w:uiPriority="39" w:qFormat="1"/>
   </w:latentStyles>
   <w:style w:type="paragraph" w:default="1" w:styleId="Normal">
     <w:name w:val="Normal"/>
@@ -6476,6 +8389,7 @@
   <w:style w:type="character" w:default="1" w:styleId="DefaultParagraphFont">
     <w:name w:val="Default Paragraph Font"/>
     <w:uiPriority w:val="1"/>
+    <w:semiHidden/>
     <w:unhideWhenUsed/>
   </w:style>
   <w:style w:type="table" w:default="1" w:styleId="TableNormal">
@@ -6666,6 +8580,7 @@
     <w:uiPriority w:val="59"/>
     <w:rsid w:val="00985158"/>
     <w:tblPr>
+      <w:tblInd w:w="0" w:type="dxa"/>
       <w:tblBorders>
         <w:top w:val="single" w:sz="4" w:space="0" w:color="auto"/>
         <w:left w:val="single" w:sz="4" w:space="0" w:color="auto"/>
@@ -6674,6 +8589,474 @@
         <w:insideH w:val="single" w:sz="4" w:space="0" w:color="auto"/>
         <w:insideV w:val="single" w:sz="4" w:space="0" w:color="auto"/>
       </w:tblBorders>
+      <w:tblCellMar>
+        <w:top w:w="0" w:type="dxa"/>
+        <w:left w:w="108" w:type="dxa"/>
+        <w:bottom w:w="0" w:type="dxa"/>
+        <w:right w:w="108" w:type="dxa"/>
+      </w:tblCellMar>
+    </w:tblPr>
+  </w:style>
+</w:styles>
+</file>
+
+<file path=word/stylesWithEffects.xml><?xml version="1.0" encoding="utf-8"?>
+<w:styles xmlns:wpc="http://schemas.microsoft.com/office/word/2010/wordprocessingCanvas" xmlns:mo="http://schemas.microsoft.com/office/mac/office/2008/main" xmlns:mc="http://schemas.openxmlformats.org/markup-compatibility/2006" xmlns:mv="urn:schemas-microsoft-com:mac:vml" xmlns:o="urn:schemas-microsoft-com:office:office" xmlns:r="http://schemas.openxmlformats.org/officeDocument/2006/relationships" xmlns:m="http://schemas.openxmlformats.org/officeDocument/2006/math" xmlns:v="urn:schemas-microsoft-com:vml" xmlns:wp14="http://schemas.microsoft.com/office/word/2010/wordprocessingDrawing" xmlns:wp="http://schemas.openxmlformats.org/drawingml/2006/wordprocessingDrawing" xmlns:w10="urn:schemas-microsoft-com:office:word" xmlns:w="http://schemas.openxmlformats.org/wordprocessingml/2006/main" xmlns:w14="http://schemas.microsoft.com/office/word/2010/wordml" xmlns:wpg="http://schemas.microsoft.com/office/word/2010/wordprocessingGroup" xmlns:wpi="http://schemas.microsoft.com/office/word/2010/wordprocessingInk" xmlns:wne="http://schemas.microsoft.com/office/word/2006/wordml" xmlns:wps="http://schemas.microsoft.com/office/word/2010/wordprocessingShape" mc:Ignorable="w14 wp14">
+  <w:docDefaults>
+    <w:rPrDefault>
+      <w:rPr>
+        <w:rFonts w:asciiTheme="minorHAnsi" w:eastAsiaTheme="minorEastAsia" w:hAnsiTheme="minorHAnsi" w:cstheme="minorBidi"/>
+        <w:sz w:val="24"/>
+        <w:szCs w:val="24"/>
+        <w:lang w:val="en-US" w:eastAsia="en-US" w:bidi="ar-SA"/>
+      </w:rPr>
+    </w:rPrDefault>
+    <w:pPrDefault/>
+  </w:docDefaults>
+  <w:latentStyles w:defLockedState="0" w:defUIPriority="99" w:defSemiHidden="1" w:defUnhideWhenUsed="1" w:defQFormat="0" w:count="276">
+    <w:lsdException w:name="Normal" w:semiHidden="0" w:uiPriority="0" w:unhideWhenUsed="0" w:qFormat="1"/>
+    <w:lsdException w:name="heading 1" w:semiHidden="0" w:uiPriority="9" w:unhideWhenUsed="0" w:qFormat="1"/>
+    <w:lsdException w:name="heading 2" w:uiPriority="9" w:qFormat="1"/>
+    <w:lsdException w:name="heading 3" w:uiPriority="9" w:qFormat="1"/>
+    <w:lsdException w:name="heading 4" w:uiPriority="9" w:qFormat="1"/>
+    <w:lsdException w:name="heading 5" w:uiPriority="9" w:qFormat="1"/>
+    <w:lsdException w:name="heading 6" w:uiPriority="9" w:qFormat="1"/>
+    <w:lsdException w:name="heading 7" w:uiPriority="9" w:qFormat="1"/>
+    <w:lsdException w:name="heading 8" w:uiPriority="9" w:qFormat="1"/>
+    <w:lsdException w:name="heading 9" w:uiPriority="9" w:qFormat="1"/>
+    <w:lsdException w:name="toc 1" w:uiPriority="39"/>
+    <w:lsdException w:name="toc 2" w:uiPriority="39"/>
+    <w:lsdException w:name="toc 3" w:uiPriority="39"/>
+    <w:lsdException w:name="toc 4" w:uiPriority="39"/>
+    <w:lsdException w:name="toc 5" w:uiPriority="39"/>
+    <w:lsdException w:name="toc 6" w:uiPriority="39"/>
+    <w:lsdException w:name="toc 7" w:uiPriority="39"/>
+    <w:lsdException w:name="toc 8" w:uiPriority="39"/>
+    <w:lsdException w:name="toc 9" w:uiPriority="39"/>
+    <w:lsdException w:name="caption" w:uiPriority="35" w:qFormat="1"/>
+    <w:lsdException w:name="Title" w:semiHidden="0" w:uiPriority="10" w:unhideWhenUsed="0" w:qFormat="1"/>
+    <w:lsdException w:name="Default Paragraph Font" w:uiPriority="1"/>
+    <w:lsdException w:name="Subtitle" w:semiHidden="0" w:uiPriority="11" w:unhideWhenUsed="0" w:qFormat="1"/>
+    <w:lsdException w:name="Strong" w:semiHidden="0" w:uiPriority="22" w:unhideWhenUsed="0" w:qFormat="1"/>
+    <w:lsdException w:name="Emphasis" w:semiHidden="0" w:uiPriority="20" w:unhideWhenUsed="0" w:qFormat="1"/>
+    <w:lsdException w:name="Table Grid" w:semiHidden="0" w:uiPriority="59" w:unhideWhenUsed="0"/>
+    <w:lsdException w:name="Note Level 1" w:semiHidden="0" w:unhideWhenUsed="0"/>
+    <w:lsdException w:name="Note Level 2" w:semiHidden="0" w:unhideWhenUsed="0"/>
+    <w:lsdException w:name="Note Level 3" w:semiHidden="0" w:unhideWhenUsed="0"/>
+    <w:lsdException w:name="Note Level 4" w:semiHidden="0" w:unhideWhenUsed="0"/>
+    <w:lsdException w:name="Note Level 5" w:semiHidden="0" w:unhideWhenUsed="0"/>
+    <w:lsdException w:name="Note Level 6" w:semiHidden="0" w:unhideWhenUsed="0"/>
+    <w:lsdException w:name="Note Level 7" w:semiHidden="0" w:unhideWhenUsed="0"/>
+    <w:lsdException w:name="Note Level 8" w:semiHidden="0" w:unhideWhenUsed="0"/>
+    <w:lsdException w:name="Note Level 9" w:semiHidden="0" w:unhideWhenUsed="0"/>
+    <w:lsdException w:name="Placeholder Text" w:unhideWhenUsed="0"/>
+    <w:lsdException w:name="No Spacing" w:semiHidden="0" w:uiPriority="1" w:unhideWhenUsed="0" w:qFormat="1"/>
+    <w:lsdException w:name="Light Shading" w:semiHidden="0" w:uiPriority="60" w:unhideWhenUsed="0"/>
+    <w:lsdException w:name="Light List" w:semiHidden="0" w:uiPriority="61" w:unhideWhenUsed="0"/>
+    <w:lsdException w:name="Light Grid" w:semiHidden="0" w:uiPriority="62" w:unhideWhenUsed="0"/>
+    <w:lsdException w:name="Medium Shading 1" w:semiHidden="0" w:uiPriority="63" w:unhideWhenUsed="0"/>
+    <w:lsdException w:name="Medium Shading 2" w:semiHidden="0" w:uiPriority="64" w:unhideWhenUsed="0"/>
+    <w:lsdException w:name="Medium List 1" w:semiHidden="0" w:uiPriority="65" w:unhideWhenUsed="0"/>
+    <w:lsdException w:name="Medium List 2" w:semiHidden="0" w:uiPriority="66" w:unhideWhenUsed="0"/>
+    <w:lsdException w:name="Medium Grid 1" w:semiHidden="0" w:uiPriority="67" w:unhideWhenUsed="0"/>
+    <w:lsdException w:name="Medium Grid 2" w:semiHidden="0" w:uiPriority="68" w:unhideWhenUsed="0"/>
+    <w:lsdException w:name="Medium Grid 3" w:semiHidden="0" w:uiPriority="69" w:unhideWhenUsed="0"/>
+    <w:lsdException w:name="Dark List" w:semiHidden="0" w:uiPriority="70" w:unhideWhenUsed="0"/>
+    <w:lsdException w:name="Colorful Shading" w:semiHidden="0" w:uiPriority="71" w:unhideWhenUsed="0"/>
+    <w:lsdException w:name="Colorful List" w:semiHidden="0" w:uiPriority="72" w:unhideWhenUsed="0"/>
+    <w:lsdException w:name="Colorful Grid" w:semiHidden="0" w:uiPriority="73" w:unhideWhenUsed="0"/>
+    <w:lsdException w:name="Light Shading Accent 1" w:semiHidden="0" w:uiPriority="60" w:unhideWhenUsed="0"/>
+    <w:lsdException w:name="Light List Accent 1" w:semiHidden="0" w:uiPriority="61" w:unhideWhenUsed="0"/>
+    <w:lsdException w:name="Light Grid Accent 1" w:semiHidden="0" w:uiPriority="62" w:unhideWhenUsed="0"/>
+    <w:lsdException w:name="Medium Shading 1 Accent 1" w:semiHidden="0" w:uiPriority="63" w:unhideWhenUsed="0"/>
+    <w:lsdException w:name="Medium Shading 2 Accent 1" w:semiHidden="0" w:uiPriority="64" w:unhideWhenUsed="0"/>
+    <w:lsdException w:name="Medium List 1 Accent 1" w:semiHidden="0" w:uiPriority="65" w:unhideWhenUsed="0"/>
+    <w:lsdException w:name="Revision" w:unhideWhenUsed="0"/>
+    <w:lsdException w:name="List Paragraph" w:semiHidden="0" w:uiPriority="34" w:unhideWhenUsed="0" w:qFormat="1"/>
+    <w:lsdException w:name="Quote" w:semiHidden="0" w:uiPriority="29" w:unhideWhenUsed="0" w:qFormat="1"/>
+    <w:lsdException w:name="Intense Quote" w:semiHidden="0" w:uiPriority="30" w:unhideWhenUsed="0" w:qFormat="1"/>
+    <w:lsdException w:name="Medium List 2 Accent 1" w:semiHidden="0" w:uiPriority="66" w:unhideWhenUsed="0"/>
+    <w:lsdException w:name="Medium Grid 1 Accent 1" w:semiHidden="0" w:uiPriority="67" w:unhideWhenUsed="0"/>
+    <w:lsdException w:name="Medium Grid 2 Accent 1" w:semiHidden="0" w:uiPriority="68" w:unhideWhenUsed="0"/>
+    <w:lsdException w:name="Medium Grid 3 Accent 1" w:semiHidden="0" w:uiPriority="69" w:unhideWhenUsed="0"/>
+    <w:lsdException w:name="Dark List Accent 1" w:semiHidden="0" w:uiPriority="70" w:unhideWhenUsed="0"/>
+    <w:lsdException w:name="Colorful Shading Accent 1" w:semiHidden="0" w:uiPriority="71" w:unhideWhenUsed="0"/>
+    <w:lsdException w:name="Colorful List Accent 1" w:semiHidden="0" w:uiPriority="72" w:unhideWhenUsed="0"/>
+    <w:lsdException w:name="Colorful Grid Accent 1" w:semiHidden="0" w:uiPriority="73" w:unhideWhenUsed="0"/>
+    <w:lsdException w:name="Light Shading Accent 2" w:semiHidden="0" w:uiPriority="60" w:unhideWhenUsed="0"/>
+    <w:lsdException w:name="Light List Accent 2" w:semiHidden="0" w:uiPriority="61" w:unhideWhenUsed="0"/>
+    <w:lsdException w:name="Light Grid Accent 2" w:semiHidden="0" w:uiPriority="62" w:unhideWhenUsed="0"/>
+    <w:lsdException w:name="Medium Shading 1 Accent 2" w:semiHidden="0" w:uiPriority="63" w:unhideWhenUsed="0"/>
+    <w:lsdException w:name="Medium Shading 2 Accent 2" w:semiHidden="0" w:uiPriority="64" w:unhideWhenUsed="0"/>
+    <w:lsdException w:name="Medium List 1 Accent 2" w:semiHidden="0" w:uiPriority="65" w:unhideWhenUsed="0"/>
+    <w:lsdException w:name="Medium List 2 Accent 2" w:semiHidden="0" w:uiPriority="66" w:unhideWhenUsed="0"/>
+    <w:lsdException w:name="Medium Grid 1 Accent 2" w:semiHidden="0" w:uiPriority="67" w:unhideWhenUsed="0"/>
+    <w:lsdException w:name="Medium Grid 2 Accent 2" w:semiHidden="0" w:uiPriority="68" w:unhideWhenUsed="0"/>
+    <w:lsdException w:name="Medium Grid 3 Accent 2" w:semiHidden="0" w:uiPriority="69" w:unhideWhenUsed="0"/>
+    <w:lsdException w:name="Dark List Accent 2" w:semiHidden="0" w:uiPriority="70" w:unhideWhenUsed="0"/>
+    <w:lsdException w:name="Colorful Shading Accent 2" w:semiHidden="0" w:uiPriority="71" w:unhideWhenUsed="0"/>
+    <w:lsdException w:name="Colorful List Accent 2" w:semiHidden="0" w:uiPriority="72" w:unhideWhenUsed="0"/>
+    <w:lsdException w:name="Colorful Grid Accent 2" w:semiHidden="0" w:uiPriority="73" w:unhideWhenUsed="0"/>
+    <w:lsdException w:name="Light Shading Accent 3" w:semiHidden="0" w:uiPriority="60" w:unhideWhenUsed="0"/>
+    <w:lsdException w:name="Light List Accent 3" w:semiHidden="0" w:uiPriority="61" w:unhideWhenUsed="0"/>
+    <w:lsdException w:name="Light Grid Accent 3" w:semiHidden="0" w:uiPriority="62" w:unhideWhenUsed="0"/>
+    <w:lsdException w:name="Medium Shading 1 Accent 3" w:semiHidden="0" w:uiPriority="63" w:unhideWhenUsed="0"/>
+    <w:lsdException w:name="Medium Shading 2 Accent 3" w:semiHidden="0" w:uiPriority="64" w:unhideWhenUsed="0"/>
+    <w:lsdException w:name="Medium List 1 Accent 3" w:semiHidden="0" w:uiPriority="65" w:unhideWhenUsed="0"/>
+    <w:lsdException w:name="Medium List 2 Accent 3" w:semiHidden="0" w:uiPriority="66" w:unhideWhenUsed="0"/>
+    <w:lsdException w:name="Medium Grid 1 Accent 3" w:semiHidden="0" w:uiPriority="67" w:unhideWhenUsed="0"/>
+    <w:lsdException w:name="Medium Grid 2 Accent 3" w:semiHidden="0" w:uiPriority="68" w:unhideWhenUsed="0"/>
+    <w:lsdException w:name="Medium Grid 3 Accent 3" w:semiHidden="0" w:uiPriority="69" w:unhideWhenUsed="0"/>
+    <w:lsdException w:name="Dark List Accent 3" w:semiHidden="0" w:uiPriority="70" w:unhideWhenUsed="0"/>
+    <w:lsdException w:name="Colorful Shading Accent 3" w:semiHidden="0" w:uiPriority="71" w:unhideWhenUsed="0"/>
+    <w:lsdException w:name="Colorful List Accent 3" w:semiHidden="0" w:uiPriority="72" w:unhideWhenUsed="0"/>
+    <w:lsdException w:name="Colorful Grid Accent 3" w:semiHidden="0" w:uiPriority="73" w:unhideWhenUsed="0"/>
+    <w:lsdException w:name="Light Shading Accent 4" w:semiHidden="0" w:uiPriority="60" w:unhideWhenUsed="0"/>
+    <w:lsdException w:name="Light List Accent 4" w:semiHidden="0" w:uiPriority="61" w:unhideWhenUsed="0"/>
+    <w:lsdException w:name="Light Grid Accent 4" w:semiHidden="0" w:uiPriority="62" w:unhideWhenUsed="0"/>
+    <w:lsdException w:name="Medium Shading 1 Accent 4" w:semiHidden="0" w:uiPriority="63" w:unhideWhenUsed="0"/>
+    <w:lsdException w:name="Medium Shading 2 Accent 4" w:semiHidden="0" w:uiPriority="64" w:unhideWhenUsed="0"/>
+    <w:lsdException w:name="Medium List 1 Accent 4" w:semiHidden="0" w:uiPriority="65" w:unhideWhenUsed="0"/>
+    <w:lsdException w:name="Medium List 2 Accent 4" w:semiHidden="0" w:uiPriority="66" w:unhideWhenUsed="0"/>
+    <w:lsdException w:name="Medium Grid 1 Accent 4" w:semiHidden="0" w:uiPriority="67" w:unhideWhenUsed="0"/>
+    <w:lsdException w:name="Medium Grid 2 Accent 4" w:semiHidden="0" w:uiPriority="68" w:unhideWhenUsed="0"/>
+    <w:lsdException w:name="Medium Grid 3 Accent 4" w:semiHidden="0" w:uiPriority="69" w:unhideWhenUsed="0"/>
+    <w:lsdException w:name="Dark List Accent 4" w:semiHidden="0" w:uiPriority="70" w:unhideWhenUsed="0"/>
+    <w:lsdException w:name="Colorful Shading Accent 4" w:semiHidden="0" w:uiPriority="71" w:unhideWhenUsed="0"/>
+    <w:lsdException w:name="Colorful List Accent 4" w:semiHidden="0" w:uiPriority="72" w:unhideWhenUsed="0"/>
+    <w:lsdException w:name="Colorful Grid Accent 4" w:semiHidden="0" w:uiPriority="73" w:unhideWhenUsed="0"/>
+    <w:lsdException w:name="Light Shading Accent 5" w:semiHidden="0" w:uiPriority="60" w:unhideWhenUsed="0"/>
+    <w:lsdException w:name="Light List Accent 5" w:semiHidden="0" w:uiPriority="61" w:unhideWhenUsed="0"/>
+    <w:lsdException w:name="Light Grid Accent 5" w:semiHidden="0" w:uiPriority="62" w:unhideWhenUsed="0"/>
+    <w:lsdException w:name="Medium Shading 1 Accent 5" w:semiHidden="0" w:uiPriority="63" w:unhideWhenUsed="0"/>
+    <w:lsdException w:name="Medium Shading 2 Accent 5" w:semiHidden="0" w:uiPriority="64" w:unhideWhenUsed="0"/>
+    <w:lsdException w:name="Medium List 1 Accent 5" w:semiHidden="0" w:uiPriority="65" w:unhideWhenUsed="0"/>
+    <w:lsdException w:name="Medium List 2 Accent 5" w:semiHidden="0" w:uiPriority="66" w:unhideWhenUsed="0"/>
+    <w:lsdException w:name="Medium Grid 1 Accent 5" w:semiHidden="0" w:uiPriority="67" w:unhideWhenUsed="0"/>
+    <w:lsdException w:name="Medium Grid 2 Accent 5" w:semiHidden="0" w:uiPriority="68" w:unhideWhenUsed="0"/>
+    <w:lsdException w:name="Medium Grid 3 Accent 5" w:semiHidden="0" w:uiPriority="69" w:unhideWhenUsed="0"/>
+    <w:lsdException w:name="Dark List Accent 5" w:semiHidden="0" w:uiPriority="70" w:unhideWhenUsed="0"/>
+    <w:lsdException w:name="Colorful Shading Accent 5" w:semiHidden="0" w:uiPriority="71" w:unhideWhenUsed="0"/>
+    <w:lsdException w:name="Colorful List Accent 5" w:semiHidden="0" w:uiPriority="72" w:unhideWhenUsed="0"/>
+    <w:lsdException w:name="Colorful Grid Accent 5" w:semiHidden="0" w:uiPriority="73" w:unhideWhenUsed="0"/>
+    <w:lsdException w:name="Light Shading Accent 6" w:semiHidden="0" w:uiPriority="60" w:unhideWhenUsed="0"/>
+    <w:lsdException w:name="Light List Accent 6" w:semiHidden="0" w:uiPriority="61" w:unhideWhenUsed="0"/>
+    <w:lsdException w:name="Light Grid Accent 6" w:semiHidden="0" w:uiPriority="62" w:unhideWhenUsed="0"/>
+    <w:lsdException w:name="Medium Shading 1 Accent 6" w:semiHidden="0" w:uiPriority="63" w:unhideWhenUsed="0"/>
+    <w:lsdException w:name="Medium Shading 2 Accent 6" w:semiHidden="0" w:uiPriority="64" w:unhideWhenUsed="0"/>
+    <w:lsdException w:name="Medium List 1 Accent 6" w:semiHidden="0" w:uiPriority="65" w:unhideWhenUsed="0"/>
+    <w:lsdException w:name="Medium List 2 Accent 6" w:semiHidden="0" w:uiPriority="66" w:unhideWhenUsed="0"/>
+    <w:lsdException w:name="Medium Grid 1 Accent 6" w:semiHidden="0" w:uiPriority="67" w:unhideWhenUsed="0"/>
+    <w:lsdException w:name="Medium Grid 2 Accent 6" w:semiHidden="0" w:uiPriority="68" w:unhideWhenUsed="0"/>
+    <w:lsdException w:name="Medium Grid 3 Accent 6" w:semiHidden="0" w:uiPriority="69" w:unhideWhenUsed="0"/>
+    <w:lsdException w:name="Dark List Accent 6" w:semiHidden="0" w:uiPriority="70" w:unhideWhenUsed="0"/>
+    <w:lsdException w:name="Colorful Shading Accent 6" w:semiHidden="0" w:uiPriority="71" w:unhideWhenUsed="0"/>
+    <w:lsdException w:name="Colorful List Accent 6" w:semiHidden="0" w:uiPriority="72" w:unhideWhenUsed="0"/>
+    <w:lsdException w:name="Colorful Grid Accent 6" w:semiHidden="0" w:uiPriority="73" w:unhideWhenUsed="0"/>
+    <w:lsdException w:name="Subtle Emphasis" w:semiHidden="0" w:uiPriority="19" w:unhideWhenUsed="0" w:qFormat="1"/>
+    <w:lsdException w:name="Intense Emphasis" w:semiHidden="0" w:uiPriority="21" w:unhideWhenUsed="0" w:qFormat="1"/>
+    <w:lsdException w:name="Subtle Reference" w:semiHidden="0" w:uiPriority="31" w:unhideWhenUsed="0" w:qFormat="1"/>
+    <w:lsdException w:name="Intense Reference" w:semiHidden="0" w:uiPriority="32" w:unhideWhenUsed="0" w:qFormat="1"/>
+    <w:lsdException w:name="Book Title" w:semiHidden="0" w:uiPriority="33" w:unhideWhenUsed="0" w:qFormat="1"/>
+    <w:lsdException w:name="Bibliography" w:uiPriority="37"/>
+    <w:lsdException w:name="TOC Heading" w:uiPriority="39" w:qFormat="1"/>
+  </w:latentStyles>
+  <w:style w:type="paragraph" w:default="1" w:styleId="Normal">
+    <w:name w:val="Normal"/>
+    <w:qFormat/>
+  </w:style>
+  <w:style w:type="paragraph" w:styleId="Heading1">
+    <w:name w:val="heading 1"/>
+    <w:basedOn w:val="Normal"/>
+    <w:link w:val="Heading1Char"/>
+    <w:uiPriority w:val="9"/>
+    <w:qFormat/>
+    <w:rsid w:val="006B13A3"/>
+    <w:pPr>
+      <w:spacing w:before="100" w:beforeAutospacing="1" w:after="100" w:afterAutospacing="1"/>
+      <w:outlineLvl w:val="0"/>
+    </w:pPr>
+    <w:rPr>
+      <w:rFonts w:ascii="Times" w:hAnsi="Times"/>
+      <w:b/>
+      <w:bCs/>
+      <w:kern w:val="36"/>
+      <w:sz w:val="48"/>
+      <w:szCs w:val="48"/>
+      <w:lang w:eastAsia="ja-JP"/>
+    </w:rPr>
+  </w:style>
+  <w:style w:type="paragraph" w:styleId="Heading2">
+    <w:name w:val="heading 2"/>
+    <w:basedOn w:val="Normal"/>
+    <w:link w:val="Heading2Char"/>
+    <w:uiPriority w:val="9"/>
+    <w:qFormat/>
+    <w:rsid w:val="006B13A3"/>
+    <w:pPr>
+      <w:spacing w:before="100" w:beforeAutospacing="1" w:after="100" w:afterAutospacing="1"/>
+      <w:outlineLvl w:val="1"/>
+    </w:pPr>
+    <w:rPr>
+      <w:rFonts w:ascii="Times" w:hAnsi="Times"/>
+      <w:b/>
+      <w:bCs/>
+      <w:sz w:val="36"/>
+      <w:szCs w:val="36"/>
+      <w:lang w:eastAsia="ja-JP"/>
+    </w:rPr>
+  </w:style>
+  <w:style w:type="paragraph" w:styleId="Heading3">
+    <w:name w:val="heading 3"/>
+    <w:basedOn w:val="Normal"/>
+    <w:next w:val="Normal"/>
+    <w:link w:val="Heading3Char"/>
+    <w:uiPriority w:val="9"/>
+    <w:unhideWhenUsed/>
+    <w:qFormat/>
+    <w:rsid w:val="00D370C2"/>
+    <w:pPr>
+      <w:keepNext/>
+      <w:keepLines/>
+      <w:spacing w:before="40"/>
+      <w:outlineLvl w:val="2"/>
+    </w:pPr>
+    <w:rPr>
+      <w:rFonts w:asciiTheme="majorHAnsi" w:eastAsiaTheme="majorEastAsia" w:hAnsiTheme="majorHAnsi" w:cstheme="majorBidi"/>
+      <w:color w:val="243F60" w:themeColor="accent1" w:themeShade="7F"/>
+    </w:rPr>
+  </w:style>
+  <w:style w:type="paragraph" w:styleId="Heading4">
+    <w:name w:val="heading 4"/>
+    <w:basedOn w:val="Normal"/>
+    <w:next w:val="Normal"/>
+    <w:link w:val="Heading4Char"/>
+    <w:uiPriority w:val="9"/>
+    <w:unhideWhenUsed/>
+    <w:qFormat/>
+    <w:rsid w:val="00A85A9F"/>
+    <w:pPr>
+      <w:keepNext/>
+      <w:keepLines/>
+      <w:spacing w:before="40"/>
+      <w:outlineLvl w:val="3"/>
+    </w:pPr>
+    <w:rPr>
+      <w:rFonts w:asciiTheme="majorHAnsi" w:eastAsiaTheme="majorEastAsia" w:hAnsiTheme="majorHAnsi" w:cstheme="majorBidi"/>
+      <w:i/>
+      <w:iCs/>
+      <w:color w:val="365F91" w:themeColor="accent1" w:themeShade="BF"/>
+    </w:rPr>
+  </w:style>
+  <w:style w:type="character" w:default="1" w:styleId="DefaultParagraphFont">
+    <w:name w:val="Default Paragraph Font"/>
+    <w:uiPriority w:val="1"/>
+    <w:semiHidden/>
+    <w:unhideWhenUsed/>
+  </w:style>
+  <w:style w:type="table" w:default="1" w:styleId="TableNormal">
+    <w:name w:val="Normal Table"/>
+    <w:uiPriority w:val="99"/>
+    <w:semiHidden/>
+    <w:unhideWhenUsed/>
+    <w:tblPr>
+      <w:tblInd w:w="0" w:type="dxa"/>
+      <w:tblCellMar>
+        <w:top w:w="0" w:type="dxa"/>
+        <w:left w:w="108" w:type="dxa"/>
+        <w:bottom w:w="0" w:type="dxa"/>
+        <w:right w:w="108" w:type="dxa"/>
+      </w:tblCellMar>
+    </w:tblPr>
+  </w:style>
+  <w:style w:type="numbering" w:default="1" w:styleId="NoList">
+    <w:name w:val="No List"/>
+    <w:uiPriority w:val="99"/>
+    <w:semiHidden/>
+    <w:unhideWhenUsed/>
+  </w:style>
+  <w:style w:type="character" w:customStyle="1" w:styleId="Heading1Char">
+    <w:name w:val="Heading 1 Char"/>
+    <w:basedOn w:val="DefaultParagraphFont"/>
+    <w:link w:val="Heading1"/>
+    <w:uiPriority w:val="9"/>
+    <w:rsid w:val="006B13A3"/>
+    <w:rPr>
+      <w:rFonts w:ascii="Times" w:hAnsi="Times"/>
+      <w:b/>
+      <w:bCs/>
+      <w:kern w:val="36"/>
+      <w:sz w:val="48"/>
+      <w:szCs w:val="48"/>
+      <w:lang w:eastAsia="ja-JP"/>
+    </w:rPr>
+  </w:style>
+  <w:style w:type="character" w:customStyle="1" w:styleId="Heading2Char">
+    <w:name w:val="Heading 2 Char"/>
+    <w:basedOn w:val="DefaultParagraphFont"/>
+    <w:link w:val="Heading2"/>
+    <w:uiPriority w:val="9"/>
+    <w:rsid w:val="006B13A3"/>
+    <w:rPr>
+      <w:rFonts w:ascii="Times" w:hAnsi="Times"/>
+      <w:b/>
+      <w:bCs/>
+      <w:sz w:val="36"/>
+      <w:szCs w:val="36"/>
+      <w:lang w:eastAsia="ja-JP"/>
+    </w:rPr>
+  </w:style>
+  <w:style w:type="character" w:customStyle="1" w:styleId="apple-converted-space">
+    <w:name w:val="apple-converted-space"/>
+    <w:basedOn w:val="DefaultParagraphFont"/>
+    <w:rsid w:val="006B13A3"/>
+  </w:style>
+  <w:style w:type="paragraph" w:styleId="NormalWeb">
+    <w:name w:val="Normal (Web)"/>
+    <w:basedOn w:val="Normal"/>
+    <w:uiPriority w:val="99"/>
+    <w:semiHidden/>
+    <w:unhideWhenUsed/>
+    <w:rsid w:val="006B13A3"/>
+    <w:pPr>
+      <w:spacing w:before="100" w:beforeAutospacing="1" w:after="100" w:afterAutospacing="1"/>
+    </w:pPr>
+    <w:rPr>
+      <w:rFonts w:ascii="Times" w:hAnsi="Times" w:cs="Times New Roman"/>
+      <w:sz w:val="20"/>
+      <w:szCs w:val="20"/>
+      <w:lang w:eastAsia="ja-JP"/>
+    </w:rPr>
+  </w:style>
+  <w:style w:type="character" w:styleId="HTMLCode">
+    <w:name w:val="HTML Code"/>
+    <w:basedOn w:val="DefaultParagraphFont"/>
+    <w:uiPriority w:val="99"/>
+    <w:semiHidden/>
+    <w:unhideWhenUsed/>
+    <w:rsid w:val="006B13A3"/>
+    <w:rPr>
+      <w:rFonts w:ascii="Courier" w:eastAsiaTheme="minorEastAsia" w:hAnsi="Courier" w:cs="Courier"/>
+      <w:sz w:val="20"/>
+      <w:szCs w:val="20"/>
+    </w:rPr>
+  </w:style>
+  <w:style w:type="paragraph" w:styleId="HTMLPreformatted">
+    <w:name w:val="HTML Preformatted"/>
+    <w:basedOn w:val="Normal"/>
+    <w:link w:val="HTMLPreformattedChar"/>
+    <w:uiPriority w:val="99"/>
+    <w:semiHidden/>
+    <w:unhideWhenUsed/>
+    <w:rsid w:val="006B13A3"/>
+    <w:pPr>
+      <w:tabs>
+        <w:tab w:val="left" w:pos="916"/>
+        <w:tab w:val="left" w:pos="1832"/>
+        <w:tab w:val="left" w:pos="2748"/>
+        <w:tab w:val="left" w:pos="3664"/>
+        <w:tab w:val="left" w:pos="4580"/>
+        <w:tab w:val="left" w:pos="5496"/>
+        <w:tab w:val="left" w:pos="6412"/>
+        <w:tab w:val="left" w:pos="7328"/>
+        <w:tab w:val="left" w:pos="8244"/>
+        <w:tab w:val="left" w:pos="9160"/>
+        <w:tab w:val="left" w:pos="10076"/>
+        <w:tab w:val="left" w:pos="10992"/>
+        <w:tab w:val="left" w:pos="11908"/>
+        <w:tab w:val="left" w:pos="12824"/>
+        <w:tab w:val="left" w:pos="13740"/>
+        <w:tab w:val="left" w:pos="14656"/>
+      </w:tabs>
+    </w:pPr>
+    <w:rPr>
+      <w:rFonts w:ascii="Courier" w:hAnsi="Courier" w:cs="Courier"/>
+      <w:sz w:val="20"/>
+      <w:szCs w:val="20"/>
+      <w:lang w:eastAsia="ja-JP"/>
+    </w:rPr>
+  </w:style>
+  <w:style w:type="character" w:customStyle="1" w:styleId="HTMLPreformattedChar">
+    <w:name w:val="HTML Preformatted Char"/>
+    <w:basedOn w:val="DefaultParagraphFont"/>
+    <w:link w:val="HTMLPreformatted"/>
+    <w:uiPriority w:val="99"/>
+    <w:semiHidden/>
+    <w:rsid w:val="006B13A3"/>
+    <w:rPr>
+      <w:rFonts w:ascii="Courier" w:hAnsi="Courier" w:cs="Courier"/>
+      <w:sz w:val="20"/>
+      <w:szCs w:val="20"/>
+      <w:lang w:eastAsia="ja-JP"/>
+    </w:rPr>
+  </w:style>
+  <w:style w:type="character" w:styleId="Hyperlink">
+    <w:name w:val="Hyperlink"/>
+    <w:basedOn w:val="DefaultParagraphFont"/>
+    <w:uiPriority w:val="99"/>
+    <w:unhideWhenUsed/>
+    <w:rsid w:val="006B13A3"/>
+    <w:rPr>
+      <w:color w:val="0000FF" w:themeColor="hyperlink"/>
+      <w:u w:val="single"/>
+    </w:rPr>
+  </w:style>
+  <w:style w:type="character" w:customStyle="1" w:styleId="Heading3Char">
+    <w:name w:val="Heading 3 Char"/>
+    <w:basedOn w:val="DefaultParagraphFont"/>
+    <w:link w:val="Heading3"/>
+    <w:uiPriority w:val="9"/>
+    <w:rsid w:val="00D370C2"/>
+    <w:rPr>
+      <w:rFonts w:asciiTheme="majorHAnsi" w:eastAsiaTheme="majorEastAsia" w:hAnsiTheme="majorHAnsi" w:cstheme="majorBidi"/>
+      <w:color w:val="243F60" w:themeColor="accent1" w:themeShade="7F"/>
+    </w:rPr>
+  </w:style>
+  <w:style w:type="paragraph" w:styleId="ListParagraph">
+    <w:name w:val="List Paragraph"/>
+    <w:basedOn w:val="Normal"/>
+    <w:uiPriority w:val="34"/>
+    <w:qFormat/>
+    <w:rsid w:val="00037914"/>
+    <w:pPr>
+      <w:ind w:left="720"/>
+      <w:contextualSpacing/>
+    </w:pPr>
+  </w:style>
+  <w:style w:type="character" w:customStyle="1" w:styleId="Heading4Char">
+    <w:name w:val="Heading 4 Char"/>
+    <w:basedOn w:val="DefaultParagraphFont"/>
+    <w:link w:val="Heading4"/>
+    <w:uiPriority w:val="9"/>
+    <w:rsid w:val="00A85A9F"/>
+    <w:rPr>
+      <w:rFonts w:asciiTheme="majorHAnsi" w:eastAsiaTheme="majorEastAsia" w:hAnsiTheme="majorHAnsi" w:cstheme="majorBidi"/>
+      <w:i/>
+      <w:iCs/>
+      <w:color w:val="365F91" w:themeColor="accent1" w:themeShade="BF"/>
+    </w:rPr>
+  </w:style>
+  <w:style w:type="table" w:styleId="TableGrid">
+    <w:name w:val="Table Grid"/>
+    <w:basedOn w:val="TableNormal"/>
+    <w:uiPriority w:val="59"/>
+    <w:rsid w:val="00985158"/>
+    <w:tblPr>
+      <w:tblInd w:w="0" w:type="dxa"/>
+      <w:tblBorders>
+        <w:top w:val="single" w:sz="4" w:space="0" w:color="auto"/>
+        <w:left w:val="single" w:sz="4" w:space="0" w:color="auto"/>
+        <w:bottom w:val="single" w:sz="4" w:space="0" w:color="auto"/>
+        <w:right w:val="single" w:sz="4" w:space="0" w:color="auto"/>
+        <w:insideH w:val="single" w:sz="4" w:space="0" w:color="auto"/>
+        <w:insideV w:val="single" w:sz="4" w:space="0" w:color="auto"/>
+      </w:tblBorders>
+      <w:tblCellMar>
+        <w:top w:w="0" w:type="dxa"/>
+        <w:left w:w="108" w:type="dxa"/>
+        <w:bottom w:w="0" w:type="dxa"/>
+        <w:right w:w="108" w:type="dxa"/>
+      </w:tblCellMar>
     </w:tblPr>
   </w:style>
 </w:styles>
@@ -6682,7 +9065,7 @@
 <file path=word/charts/chart1.xml><?xml version="1.0" encoding="utf-8"?>
 <c:chartSpace xmlns:c="http://schemas.openxmlformats.org/drawingml/2006/chart" xmlns:a="http://schemas.openxmlformats.org/drawingml/2006/main" xmlns:r="http://schemas.openxmlformats.org/officeDocument/2006/relationships">
   <c:date1904 val="0"/>
-  <c:lang val="en-US"/>
+  <c:lang val="ja-JP"/>
   <c:roundedCorners val="0"/>
   <mc:AlternateContent xmlns:mc="http://schemas.openxmlformats.org/markup-compatibility/2006">
     <mc:Choice xmlns:c14="http://schemas.microsoft.com/office/drawing/2007/8/2/chart" Requires="c14">
@@ -6733,32 +9116,6 @@
         </a:ln>
         <a:effectLst/>
       </c:spPr>
-      <c:txPr>
-        <a:bodyPr rot="0" spcFirstLastPara="1" vertOverflow="ellipsis" vert="horz" wrap="square" anchor="ctr" anchorCtr="1"/>
-        <a:lstStyle/>
-        <a:p>
-          <a:pPr>
-            <a:defRPr sz="1600" b="1" i="0" u="none" strike="noStrike" kern="1200" spc="100" baseline="0">
-              <a:solidFill>
-                <a:schemeClr val="lt1">
-                  <a:lumMod val="95000"/>
-                </a:schemeClr>
-              </a:solidFill>
-              <a:effectLst>
-                <a:outerShdw blurRad="50800" dist="38100" dir="5400000" algn="t" rotWithShape="0">
-                  <a:prstClr val="black">
-                    <a:alpha val="40000"/>
-                  </a:prstClr>
-                </a:outerShdw>
-              </a:effectLst>
-              <a:latin typeface="+mn-lt"/>
-              <a:ea typeface="+mn-ea"/>
-              <a:cs typeface="+mn-cs"/>
-            </a:defRPr>
-          </a:pPr>
-          <a:endParaRPr lang="en-US"/>
-        </a:p>
-      </c:txPr>
     </c:title>
     <c:autoTitleDeleted val="0"/>
     <c:plotArea>
@@ -6868,7 +9225,7 @@
                     <a:cs typeface="+mn-cs"/>
                   </a:defRPr>
                 </a:pPr>
-                <a:endParaRPr lang="en-US"/>
+                <a:endParaRPr lang="ja-JP"/>
               </a:p>
             </c:txPr>
             <c:dLblPos val="inBase"/>
@@ -7022,7 +9379,7 @@
                     <a:cs typeface="+mn-cs"/>
                   </a:defRPr>
                 </a:pPr>
-                <a:endParaRPr lang="en-US"/>
+                <a:endParaRPr lang="ja-JP"/>
               </a:p>
             </c:txPr>
             <c:dLblPos val="inBase"/>
@@ -7069,7 +9426,7 @@
                 <c:formatCode>General</c:formatCode>
                 <c:ptCount val="1"/>
                 <c:pt idx="0">
-                  <c:v>0.23644000000000001</c:v>
+                  <c:v>0.23644</c:v>
                 </c:pt>
               </c:numCache>
             </c:numRef>
@@ -7176,7 +9533,7 @@
                     <a:cs typeface="+mn-cs"/>
                   </a:defRPr>
                 </a:pPr>
-                <a:endParaRPr lang="en-US"/>
+                <a:endParaRPr lang="ja-JP"/>
               </a:p>
             </c:txPr>
             <c:showLegendKey val="0"/>
@@ -7336,7 +9693,7 @@
                     <a:cs typeface="+mn-cs"/>
                   </a:defRPr>
                 </a:pPr>
-                <a:endParaRPr lang="en-US"/>
+                <a:endParaRPr lang="ja-JP"/>
               </a:p>
             </c:txPr>
             <c:dLblPos val="inBase"/>
@@ -7383,7 +9740,7 @@
                 <c:formatCode>General</c:formatCode>
                 <c:ptCount val="1"/>
                 <c:pt idx="0">
-                  <c:v>0.15312700000000001</c:v>
+                  <c:v>0.153127</c:v>
                 </c:pt>
               </c:numCache>
             </c:numRef>
@@ -7398,11 +9755,11 @@
           <c:showBubbleSize val="0"/>
         </c:dLbls>
         <c:gapWidth val="150"/>
-        <c:axId val="369146264"/>
-        <c:axId val="369144304"/>
+        <c:axId val="2125837336"/>
+        <c:axId val="2125840312"/>
       </c:barChart>
       <c:catAx>
-        <c:axId val="369146264"/>
+        <c:axId val="2125837336"/>
         <c:scaling>
           <c:orientation val="minMax"/>
         </c:scaling>
@@ -7412,7 +9769,7 @@
         <c:majorTickMark val="none"/>
         <c:minorTickMark val="none"/>
         <c:tickLblPos val="nextTo"/>
-        <c:crossAx val="369144304"/>
+        <c:crossAx val="2125840312"/>
         <c:crosses val="autoZero"/>
         <c:auto val="1"/>
         <c:lblAlgn val="ctr"/>
@@ -7420,7 +9777,7 @@
         <c:noMultiLvlLbl val="0"/>
       </c:catAx>
       <c:valAx>
-        <c:axId val="369144304"/>
+        <c:axId val="2125840312"/>
         <c:scaling>
           <c:orientation val="minMax"/>
         </c:scaling>
@@ -7444,7 +9801,7 @@
         <c:majorTickMark val="none"/>
         <c:minorTickMark val="none"/>
         <c:tickLblPos val="nextTo"/>
-        <c:crossAx val="369146264"/>
+        <c:crossAx val="2125837336"/>
         <c:crosses val="autoZero"/>
         <c:crossBetween val="between"/>
       </c:valAx>
@@ -7481,7 +9838,7 @@
                 <a:cs typeface="+mn-cs"/>
               </a:defRPr>
             </a:pPr>
-            <a:endParaRPr lang="en-US"/>
+            <a:endParaRPr lang="ja-JP"/>
           </a:p>
         </c:txPr>
       </c:dTable>
@@ -7530,10 +9887,10 @@
       <a:pPr>
         <a:defRPr/>
       </a:pPr>
-      <a:endParaRPr lang="en-US"/>
+      <a:endParaRPr lang="ja-JP"/>
     </a:p>
   </c:txPr>
-  <c:externalData r:id="rId3">
+  <c:externalData r:id="rId1">
     <c:autoUpdate val="0"/>
   </c:externalData>
 </c:chartSpace>

</xml_diff>

<commit_message>
update the doc number to the correct one for a draft.
</commit_message>
<xml_diff>
--- a/Proposals/ComparingVirtualMethods/Docs/ComparingVirtualMethods.docx
+++ b/Proposals/ComparingVirtualMethods/Docs/ComparingVirtualMethods.docx
@@ -40,7 +40,12 @@
         <w:t xml:space="preserve">EWG, SG14: </w:t>
       </w:r>
       <w:r>
-        <w:t>P0130R2</w:t>
+        <w:t>D0130</w:t>
+      </w:r>
+      <w:bookmarkStart w:id="0" w:name="_GoBack"/>
+      <w:bookmarkEnd w:id="0"/>
+      <w:r>
+        <w:t>R1</w:t>
       </w:r>
       <w:r>
         <w:rPr>
@@ -189,8 +194,6 @@
           <w:lang w:eastAsia="ja-JP"/>
         </w:rPr>
       </w:pPr>
-      <w:bookmarkStart w:id="0" w:name="_GoBack"/>
-      <w:bookmarkEnd w:id="0"/>
     </w:p>
     <w:p>
       <w:pPr>
@@ -9755,11 +9758,11 @@
           <c:showBubbleSize val="0"/>
         </c:dLbls>
         <c:gapWidth val="150"/>
-        <c:axId val="2125837336"/>
-        <c:axId val="2125840312"/>
+        <c:axId val="2067538872"/>
+        <c:axId val="2067541848"/>
       </c:barChart>
       <c:catAx>
-        <c:axId val="2125837336"/>
+        <c:axId val="2067538872"/>
         <c:scaling>
           <c:orientation val="minMax"/>
         </c:scaling>
@@ -9769,7 +9772,7 @@
         <c:majorTickMark val="none"/>
         <c:minorTickMark val="none"/>
         <c:tickLblPos val="nextTo"/>
-        <c:crossAx val="2125840312"/>
+        <c:crossAx val="2067541848"/>
         <c:crosses val="autoZero"/>
         <c:auto val="1"/>
         <c:lblAlgn val="ctr"/>
@@ -9777,7 +9780,7 @@
         <c:noMultiLvlLbl val="0"/>
       </c:catAx>
       <c:valAx>
-        <c:axId val="2125840312"/>
+        <c:axId val="2067541848"/>
         <c:scaling>
           <c:orientation val="minMax"/>
         </c:scaling>
@@ -9801,7 +9804,7 @@
         <c:majorTickMark val="none"/>
         <c:minorTickMark val="none"/>
         <c:tickLblPos val="nextTo"/>
-        <c:crossAx val="2125837336"/>
+        <c:crossAx val="2067538872"/>
         <c:crosses val="autoZero"/>
         <c:crossBetween val="between"/>
       </c:valAx>

</xml_diff>